<commit_message>
INT-216 Doc and addressed code review comments.
</commit_message>
<xml_diff>
--- a/fn_mcafee_esm/doc/McAfee ESM Functions.docx
+++ b/fn_mcafee_esm/doc/McAfee ESM Functions.docx
@@ -257,6 +257,7 @@
       <w:pPr>
         <w:pStyle w:val="BodyText"/>
       </w:pPr>
+      <w:bookmarkStart w:id="1" w:name="_GoBack"/>
       <w:r>
         <w:t xml:space="preserve">The </w:t>
       </w:r>
@@ -284,7 +285,11 @@
       <w:r>
         <w:t xml:space="preserve"> to call multiple API endpoints within ESM while the Case Polling Integration allows</w:t>
       </w:r>
-    </w:p>
+      <w:r>
+        <w:t xml:space="preserve"> for creation of new Incidents in the Resilient platform.</w:t>
+      </w:r>
+    </w:p>
+    <w:bookmarkEnd w:id="1"/>
     <w:p>
       <w:pPr>
         <w:pStyle w:val="BodyText"/>
@@ -342,13 +347,13 @@
       <w:pPr>
         <w:pStyle w:val="Heading10"/>
       </w:pPr>
-      <w:bookmarkStart w:id="1" w:name="_Toc509305885"/>
-      <w:bookmarkStart w:id="2" w:name="_Toc510253264"/>
+      <w:bookmarkStart w:id="2" w:name="_Toc509305885"/>
+      <w:bookmarkStart w:id="3" w:name="_Toc510253264"/>
       <w:r>
         <w:lastRenderedPageBreak/>
         <w:t>Installation</w:t>
       </w:r>
-      <w:bookmarkEnd w:id="1"/>
+      <w:bookmarkEnd w:id="2"/>
     </w:p>
     <w:p>
       <w:pPr>
@@ -468,11 +473,11 @@
       <w:pPr>
         <w:pStyle w:val="Heading20"/>
       </w:pPr>
-      <w:bookmarkStart w:id="3" w:name="_Toc509305886"/>
+      <w:bookmarkStart w:id="4" w:name="_Toc509305886"/>
       <w:r>
         <w:t>Install the Python components</w:t>
       </w:r>
-      <w:bookmarkEnd w:id="3"/>
+      <w:bookmarkEnd w:id="4"/>
     </w:p>
     <w:p>
       <w:pPr>
@@ -563,32 +568,17 @@
       <w:pPr>
         <w:pStyle w:val="Code0"/>
       </w:pPr>
-      <w:proofErr w:type="spellStart"/>
-      <w:r>
-        <w:t>sudo</w:t>
-      </w:r>
-      <w:proofErr w:type="spellEnd"/>
-      <w:r>
-        <w:t xml:space="preserve"> pip install --upgrade pip</w:t>
+      <w:r>
+        <w:t>sudo pip install --upgrade pip</w:t>
       </w:r>
     </w:p>
     <w:p>
       <w:pPr>
         <w:pStyle w:val="Code0"/>
       </w:pPr>
-      <w:proofErr w:type="spellStart"/>
-      <w:r>
-        <w:t>sudo</w:t>
-      </w:r>
-      <w:proofErr w:type="spellEnd"/>
-      <w:r>
-        <w:t xml:space="preserve"> pip install --upgrade </w:t>
-      </w:r>
-      <w:proofErr w:type="spellStart"/>
-      <w:r>
-        <w:t>setuptools</w:t>
-      </w:r>
-      <w:proofErr w:type="spellEnd"/>
+      <w:r>
+        <w:t>sudo pip install --upgrade setuptools</w:t>
+      </w:r>
     </w:p>
     <w:p>
       <w:pPr>
@@ -599,11 +589,9 @@
           <w:szCs w:val="24"/>
         </w:rPr>
       </w:pPr>
-      <w:proofErr w:type="spellStart"/>
       <w:r>
         <w:t>sudo</w:t>
       </w:r>
-      <w:proofErr w:type="spellEnd"/>
       <w:r>
         <w:t xml:space="preserve"> pip install </w:t>
       </w:r>
@@ -639,22 +627,12 @@
       <w:pPr>
         <w:pStyle w:val="Code0"/>
       </w:pPr>
-      <w:proofErr w:type="spellStart"/>
-      <w:r>
-        <w:t>sudo</w:t>
-      </w:r>
-      <w:proofErr w:type="spellEnd"/>
-      <w:r>
-        <w:t xml:space="preserve"> pi</w:t>
-      </w:r>
-      <w:r>
-        <w:t xml:space="preserve">p install --upgrade </w:t>
-      </w:r>
-      <w:proofErr w:type="spellStart"/>
-      <w:r>
-        <w:t>fn_mcafee_epo</w:t>
-      </w:r>
-      <w:proofErr w:type="spellEnd"/>
+      <w:r>
+        <w:t>sudo pi</w:t>
+      </w:r>
+      <w:r>
+        <w:t>p install --upgrade fn_mcafee_epo</w:t>
+      </w:r>
       <w:r>
         <w:t>-</w:t>
       </w:r>
@@ -686,11 +664,11 @@
       <w:pPr>
         <w:pStyle w:val="Heading20"/>
       </w:pPr>
-      <w:bookmarkStart w:id="4" w:name="_Toc509305888"/>
+      <w:bookmarkStart w:id="5" w:name="_Toc509305888"/>
       <w:r>
         <w:t>Configure the Python components</w:t>
       </w:r>
-      <w:bookmarkEnd w:id="4"/>
+      <w:bookmarkEnd w:id="5"/>
     </w:p>
     <w:p>
       <w:pPr>
@@ -765,23 +743,7 @@
           <w:rFonts w:cs="Arial"/>
           <w:color w:val="000000"/>
         </w:rPr>
-        <w:t>Using ‘</w:t>
-      </w:r>
-      <w:proofErr w:type="spellStart"/>
-      <w:r>
-        <w:rPr>
-          <w:rFonts w:cs="Arial"/>
-          <w:color w:val="000000"/>
-        </w:rPr>
-        <w:t>sudo</w:t>
-      </w:r>
-      <w:proofErr w:type="spellEnd"/>
-      <w:r>
-        <w:rPr>
-          <w:rFonts w:cs="Arial"/>
-          <w:color w:val="000000"/>
-        </w:rPr>
-        <w:t>’, become the integration user.</w:t>
+        <w:t>Using ‘sudo’, become the integration user.</w:t>
       </w:r>
       <w:r>
         <w:rPr>
@@ -795,21 +757,8 @@
       <w:pPr>
         <w:pStyle w:val="Code0"/>
       </w:pPr>
-      <w:proofErr w:type="spellStart"/>
-      <w:r>
-        <w:t>sudo</w:t>
-      </w:r>
-      <w:proofErr w:type="spellEnd"/>
-      <w:r>
-        <w:t xml:space="preserve"> </w:t>
-      </w:r>
-      <w:proofErr w:type="spellStart"/>
-      <w:r>
-        <w:t>su</w:t>
-      </w:r>
-      <w:proofErr w:type="spellEnd"/>
-      <w:r>
-        <w:t xml:space="preserve"> - integration</w:t>
+      <w:r>
+        <w:t>sudo su - integration</w:t>
       </w:r>
     </w:p>
     <w:p>
@@ -852,15 +801,7 @@
         <w:pStyle w:val="Code0"/>
       </w:pPr>
       <w:r>
-        <w:t xml:space="preserve">resilient-circuits </w:t>
-      </w:r>
-      <w:proofErr w:type="spellStart"/>
-      <w:r>
-        <w:t>config</w:t>
-      </w:r>
-      <w:proofErr w:type="spellEnd"/>
-      <w:r>
-        <w:t xml:space="preserve"> -c</w:t>
+        <w:t>resilient-circuits config -c</w:t>
       </w:r>
     </w:p>
     <w:p>
@@ -877,15 +818,7 @@
         <w:pStyle w:val="Code0"/>
       </w:pPr>
       <w:r>
-        <w:t xml:space="preserve">resilient-circuits </w:t>
-      </w:r>
-      <w:proofErr w:type="spellStart"/>
-      <w:r>
-        <w:t>config</w:t>
-      </w:r>
-      <w:proofErr w:type="spellEnd"/>
-      <w:r>
-        <w:t xml:space="preserve"> -u</w:t>
+        <w:t>resilient-circuits config -u</w:t>
       </w:r>
     </w:p>
     <w:p>
@@ -952,7 +885,6 @@
         </w:rPr>
         <w:t>In the [</w:t>
       </w:r>
-      <w:proofErr w:type="spellStart"/>
       <w:r>
         <w:rPr>
           <w:rFonts w:cs="Arial"/>
@@ -967,7 +899,6 @@
         </w:rPr>
         <w:t>n_mcafee_epo</w:t>
       </w:r>
-      <w:proofErr w:type="spellEnd"/>
       <w:r>
         <w:rPr>
           <w:rFonts w:cs="Arial"/>
@@ -996,13 +927,8 @@
         <w:keepNext/>
         <w:ind w:left="720"/>
       </w:pPr>
-      <w:proofErr w:type="spellStart"/>
-      <w:r>
-        <w:t>ePO_url</w:t>
-      </w:r>
-      <w:proofErr w:type="spellEnd"/>
-      <w:r>
-        <w:t>=https://&lt;your_epo_server&gt;:&lt;port&gt;</w:t>
+      <w:r>
+        <w:t>ePO_url=https://&lt;your_epo_server&gt;:&lt;port&gt;</w:t>
       </w:r>
     </w:p>
     <w:p>
@@ -1011,21 +937,8 @@
         <w:keepNext/>
         <w:ind w:left="720"/>
       </w:pPr>
-      <w:proofErr w:type="spellStart"/>
-      <w:r>
-        <w:t>epo_username</w:t>
-      </w:r>
-      <w:proofErr w:type="spellEnd"/>
-      <w:r>
-        <w:t>=&lt;</w:t>
-      </w:r>
-      <w:proofErr w:type="spellStart"/>
-      <w:r>
-        <w:t>your_epo_username</w:t>
-      </w:r>
-      <w:proofErr w:type="spellEnd"/>
-      <w:r>
-        <w:t>&gt;</w:t>
+      <w:r>
+        <w:t>epo_username=&lt;your_epo_username&gt;</w:t>
       </w:r>
     </w:p>
     <w:p>
@@ -1034,21 +947,8 @@
         <w:keepNext/>
         <w:ind w:left="720"/>
       </w:pPr>
-      <w:proofErr w:type="spellStart"/>
-      <w:r>
-        <w:t>epo_password</w:t>
-      </w:r>
-      <w:proofErr w:type="spellEnd"/>
-      <w:r>
-        <w:t>=&lt;</w:t>
-      </w:r>
-      <w:proofErr w:type="spellStart"/>
-      <w:r>
-        <w:t>your_epo_password</w:t>
-      </w:r>
-      <w:proofErr w:type="spellEnd"/>
-      <w:r>
-        <w:t>&gt;</w:t>
+      <w:r>
+        <w:t>epo_password=&lt;your_epo_password&gt;</w:t>
       </w:r>
     </w:p>
     <w:p>
@@ -1057,21 +957,8 @@
         <w:keepNext/>
         <w:ind w:left="720"/>
       </w:pPr>
-      <w:proofErr w:type="spellStart"/>
-      <w:r>
-        <w:t>epo_trust_cert</w:t>
-      </w:r>
-      <w:proofErr w:type="spellEnd"/>
-      <w:r>
-        <w:t>=[</w:t>
-      </w:r>
-      <w:proofErr w:type="spellStart"/>
-      <w:r>
-        <w:t>true|false</w:t>
-      </w:r>
-      <w:proofErr w:type="spellEnd"/>
-      <w:r>
-        <w:t>]</w:t>
+      <w:r>
+        <w:t>epo_trust_cert=[true|false]</w:t>
       </w:r>
     </w:p>
     <w:p>
@@ -1192,11 +1079,7 @@
         <w:pStyle w:val="Code0"/>
       </w:pPr>
       <w:r>
-        <w:t xml:space="preserve">Function inputs: </w:t>
-      </w:r>
-      <w:proofErr w:type="spellStart"/>
-      <w:r>
-        <w:t>mcafee_</w:t>
+        <w:t>Function inputs: mcafee_</w:t>
       </w:r>
       <w:r>
         <w:t>esm_</w:t>
@@ -1204,66 +1087,12 @@
       <w:r>
         <w:t>alarm_triggered_end_time</w:t>
       </w:r>
-      <w:proofErr w:type="spellEnd"/>
-      <w:r>
-        <w:t xml:space="preserve">, </w:t>
-      </w:r>
-      <w:proofErr w:type="spellStart"/>
-      <w:r>
-        <w:t>mcafee_esm_</w:t>
-      </w:r>
-      <w:r>
-        <w:t>alarm_triggered_start_time</w:t>
-      </w:r>
-      <w:proofErr w:type="spellEnd"/>
-      <w:r>
-        <w:t xml:space="preserve">, </w:t>
-      </w:r>
-      <w:proofErr w:type="spellStart"/>
-      <w:r>
-        <w:t>mcafee_esm_alarm_triggered_time_range</w:t>
-      </w:r>
-      <w:proofErr w:type="spellEnd"/>
-      <w:r>
-        <w:t xml:space="preserve">, </w:t>
-      </w:r>
-      <w:proofErr w:type="spellStart"/>
-      <w:r>
-        <w:t>mcafee_esm_case_id</w:t>
-      </w:r>
-      <w:proofErr w:type="spellEnd"/>
-      <w:r>
-        <w:t xml:space="preserve">, </w:t>
-      </w:r>
-      <w:proofErr w:type="spellStart"/>
-      <w:r>
-        <w:t>mcafee_esm_edit_case_json</w:t>
-      </w:r>
-      <w:proofErr w:type="spellEnd"/>
-      <w:r>
-        <w:t xml:space="preserve">, </w:t>
-      </w:r>
-      <w:proofErr w:type="spellStart"/>
-      <w:r>
-        <w:t>mcafee_esm_qry_config</w:t>
-      </w:r>
-      <w:proofErr w:type="spellEnd"/>
-      <w:r>
-        <w:t xml:space="preserve">, </w:t>
-      </w:r>
-      <w:proofErr w:type="spellStart"/>
-      <w:r>
-        <w:t>mcafee_esm_qry_event_type</w:t>
-      </w:r>
-      <w:proofErr w:type="spellEnd"/>
-      <w:r>
-        <w:t xml:space="preserve">, </w:t>
-      </w:r>
-      <w:proofErr w:type="spellStart"/>
-      <w:r>
-        <w:t>mcafee_event_id_list</w:t>
-      </w:r>
-      <w:proofErr w:type="spellEnd"/>
+      <w:r>
+        <w:t>, mcafee_esm_</w:t>
+      </w:r>
+      <w:r>
+        <w:t>alarm_triggered_start_time, mcafee_esm_alarm_triggered_time_range, mcafee_esm_case_id, mcafee_esm_edit_case_json, mcafee_esm_qry_config, mcafee_esm_qry_event_type, mcafee_event_id_list</w:t>
+      </w:r>
     </w:p>
     <w:p>
       <w:pPr>
@@ -1292,69 +1121,399 @@
       <w:r>
         <w:t xml:space="preserve">: </w:t>
       </w:r>
-      <w:proofErr w:type="spellStart"/>
-      <w:r>
-        <w:t>mcafee_esm_edit_case</w:t>
-      </w:r>
-      <w:proofErr w:type="spellEnd"/>
-      <w:r>
-        <w:t xml:space="preserve">, </w:t>
-      </w:r>
-      <w:proofErr w:type="spellStart"/>
+      <w:r>
+        <w:t>mcafee_esm_edit_case, mcafee_esm_get_case_detail, mcafee_esm_get_case_events_detail, mcafee_esm_get_list_of_cases, mcafee_esm_get_triggered_alarms, mcafee_esm_query</w:t>
+      </w:r>
+    </w:p>
+    <w:p>
+      <w:pPr>
+        <w:pStyle w:val="Code0"/>
+      </w:pPr>
+      <w:r>
+        <w:t>Workflow</w:t>
+      </w:r>
+      <w:r>
+        <w:t>s</w:t>
+      </w:r>
+      <w:r>
+        <w:t xml:space="preserve">: </w:t>
+      </w:r>
+      <w:r>
+        <w:t xml:space="preserve">McAfee ESM Close Case, Mcafee ESM </w:t>
+      </w:r>
+      <w:r>
+        <w:t>Get Case Details, McAfee ESM Get Case Events Detail, McAfee ESM Get Case List, McAfee ESM Get Triggered Alarms, McAfee ESM Query</w:t>
+      </w:r>
+    </w:p>
+    <w:p>
+      <w:pPr>
+        <w:pStyle w:val="Code0"/>
+      </w:pPr>
+      <w:r>
+        <w:t>Rule</w:t>
+      </w:r>
+      <w:r>
+        <w:t>s</w:t>
+      </w:r>
+      <w:r>
+        <w:t xml:space="preserve">: </w:t>
+      </w:r>
+      <w:r>
+        <w:t>Close McAfee ESM Case, McAfee ESM Get Case Details, McAfee ESM Get Case Events Detail, McAfee ESM Get Case List, McAfee ESM Get Triggered Alarms, Run McAfee ESM Query</w:t>
+      </w:r>
+    </w:p>
+    <w:p>
+      <w:pPr>
+        <w:pStyle w:val="Heading20"/>
+      </w:pPr>
+      <w:r>
+        <w:t>Run the integration framework</w:t>
+      </w:r>
+    </w:p>
+    <w:p>
+      <w:pPr>
+        <w:pStyle w:val="BodyText"/>
+        <w:rPr>
+          <w:rFonts w:cs="Arial"/>
+          <w:color w:val="000000"/>
+        </w:rPr>
+      </w:pPr>
+      <w:r>
+        <w:rPr>
+          <w:rFonts w:cs="Arial"/>
+          <w:color w:val="000000"/>
+        </w:rPr>
+        <w:t xml:space="preserve">Run the integration </w:t>
+      </w:r>
+      <w:r>
+        <w:rPr>
+          <w:rFonts w:cs="Arial"/>
+          <w:color w:val="000000"/>
+        </w:rPr>
+        <w:t xml:space="preserve">manually </w:t>
+      </w:r>
+      <w:r>
+        <w:rPr>
+          <w:rFonts w:cs="Arial"/>
+          <w:color w:val="000000"/>
+        </w:rPr>
+        <w:t>with</w:t>
+      </w:r>
+      <w:r>
+        <w:rPr>
+          <w:rFonts w:cs="Arial"/>
+          <w:color w:val="000000"/>
+        </w:rPr>
+        <w:t xml:space="preserve"> </w:t>
+      </w:r>
+      <w:r>
+        <w:rPr>
+          <w:rFonts w:cs="Arial"/>
+          <w:color w:val="000000"/>
+        </w:rPr>
+        <w:t>the following command:</w:t>
+      </w:r>
+    </w:p>
+    <w:p>
+      <w:pPr>
+        <w:pStyle w:val="Code0"/>
+        <w:rPr>
+          <w:rFonts w:cs="Arial"/>
+          <w:color w:val="000000"/>
+        </w:rPr>
+      </w:pPr>
+      <w:r>
+        <w:t>resilient-circuits run</w:t>
+      </w:r>
+    </w:p>
+    <w:p>
+      <w:pPr>
+        <w:pStyle w:val="BodyText"/>
+        <w:rPr>
+          <w:rFonts w:cs="Arial"/>
+          <w:color w:val="000000"/>
+        </w:rPr>
+      </w:pPr>
+      <w:r>
+        <w:rPr>
+          <w:rFonts w:cs="Arial"/>
+          <w:color w:val="000000"/>
+        </w:rPr>
+        <w:t>The resilient-circuits command starts, loads its components, and continues to run until interrupted. If it stops immediately with an error message, check your configuration values and retry.</w:t>
+      </w:r>
+      <w:r>
+        <w:rPr>
+          <w:rFonts w:cs="Arial"/>
+          <w:color w:val="000000"/>
+        </w:rPr>
+        <w:t xml:space="preserve"> Below shows a successful connection to the Resilient platform and loading of components</w:t>
+      </w:r>
+    </w:p>
+    <w:p>
+      <w:pPr>
+        <w:pStyle w:val="Code0"/>
+      </w:pPr>
+      <w:r>
+        <w:t>2018-04-10 12:05:09,686 INFO [app] Resilient server: 9.108.163.130</w:t>
+      </w:r>
+    </w:p>
+    <w:p>
+      <w:pPr>
+        <w:pStyle w:val="Code0"/>
+      </w:pPr>
+      <w:r>
+        <w:t>2018-04-10 12:05:09,687 INFO [app] Resilient org: TestOrg</w:t>
+      </w:r>
+    </w:p>
+    <w:p>
+      <w:pPr>
+        <w:pStyle w:val="Code0"/>
+      </w:pPr>
+      <w:r>
+        <w:t>2018-04-10 12:05:09,687 INFO [app] Logging Level: INFO</w:t>
+      </w:r>
+    </w:p>
+    <w:p>
+      <w:pPr>
+        <w:pStyle w:val="Code0"/>
+      </w:pPr>
+      <w:r>
+        <w:t>2018-04-10 12:05:09,688 WARNING [co3] Unverified HTTPS requests (cafile=false).</w:t>
+      </w:r>
+    </w:p>
+    <w:p>
+      <w:pPr>
+        <w:pStyle w:val="Code0"/>
+      </w:pPr>
+      <w:r>
+        <w:t>2018-04-10 12:05:10,142 INFO [app] Components auto-load directory: (none)</w:t>
+      </w:r>
+    </w:p>
+    <w:p>
+      <w:pPr>
+        <w:pStyle w:val="Code0"/>
+      </w:pPr>
+      <w:r>
+        <w:t>2018-04-10 12:05:10,306 I</w:t>
+      </w:r>
+      <w:r>
+        <w:t>NFO [component_loader] Loading 7</w:t>
+      </w:r>
+      <w:r>
+        <w:t xml:space="preserve"> components</w:t>
+      </w:r>
+    </w:p>
+    <w:p>
+      <w:pPr>
+        <w:pStyle w:val="Code0"/>
+      </w:pPr>
+      <w:r>
+        <w:t>2018-04-10 12:05:10,307 INFO [component_loader] 'fn_mcafee_</w:t>
+      </w:r>
+      <w:proofErr w:type="gramStart"/>
+      <w:r>
+        <w:t>epo.co</w:t>
+      </w:r>
+      <w:r>
+        <w:t>mponents</w:t>
+      </w:r>
+      <w:proofErr w:type="gramEnd"/>
+      <w:r>
+        <w:t>.mcafee_esm_get_</w:t>
+      </w:r>
+      <w:r>
+        <w:t>case_detail</w:t>
+      </w:r>
+      <w:r>
+        <w:t>.FunctionComponent' loading</w:t>
+      </w:r>
+    </w:p>
+    <w:p>
+      <w:pPr>
+        <w:pStyle w:val="Code0"/>
+      </w:pPr>
+      <w:r>
+        <w:t>2018-04-10 12:05:10,307 INFO [component_loader] 'fn_mcafee_</w:t>
+      </w:r>
+      <w:proofErr w:type="gramStart"/>
+      <w:r>
+        <w:t>epo.components</w:t>
+      </w:r>
+      <w:proofErr w:type="gramEnd"/>
+      <w:r>
+        <w:t>.mcafee_esm_get_list_of_cases.FunctionComponent' loading</w:t>
+      </w:r>
+    </w:p>
+    <w:p>
+      <w:pPr>
+        <w:pStyle w:val="Code0"/>
+      </w:pPr>
+    </w:p>
+    <w:p>
+      <w:pPr>
+        <w:pStyle w:val="Code0"/>
+      </w:pPr>
+      <w:r>
+        <w:t>2018-04-10 12:05:10,307 INFO [component_loader] 'fn_mcafee_</w:t>
+      </w:r>
+      <w:proofErr w:type="gramStart"/>
+      <w:r>
+        <w:t>epo.components</w:t>
+      </w:r>
+      <w:proofErr w:type="gramEnd"/>
+      <w:r>
+        <w:t>.mcafee_esm_get_case_events_detail.FunctionComponent' loading</w:t>
+      </w:r>
+    </w:p>
+    <w:p>
+      <w:pPr>
+        <w:pStyle w:val="Code0"/>
+      </w:pPr>
+    </w:p>
+    <w:p>
+      <w:pPr>
+        <w:pStyle w:val="Code0"/>
+      </w:pPr>
+      <w:r>
+        <w:t>2018-04-10 12:05:10,307 INFO [component_loader] 'fn_mcafee_</w:t>
+      </w:r>
+      <w:proofErr w:type="gramStart"/>
+      <w:r>
+        <w:t>epo.components</w:t>
+      </w:r>
+      <w:proofErr w:type="gramEnd"/>
+      <w:r>
+        <w:t>.mcafee_esm_edit_case.FunctionComponent' loading</w:t>
+      </w:r>
+    </w:p>
+    <w:p>
+      <w:pPr>
+        <w:pStyle w:val="Code0"/>
+      </w:pPr>
+    </w:p>
+    <w:p>
+      <w:pPr>
+        <w:pStyle w:val="Code0"/>
+      </w:pPr>
+      <w:r>
+        <w:t>2018-04-10 12:05:10,307 INFO [component_loader] 'fn_mcafee_</w:t>
+      </w:r>
+      <w:proofErr w:type="gramStart"/>
+      <w:r>
+        <w:t>epo.components</w:t>
+      </w:r>
+      <w:proofErr w:type="gramEnd"/>
+      <w:r>
+        <w:t>.mcafee_esm_get_get_triggered_alarms.FunctionComponent' loading</w:t>
+      </w:r>
+    </w:p>
+    <w:p>
+      <w:pPr>
+        <w:pStyle w:val="Code0"/>
+      </w:pPr>
+    </w:p>
+    <w:p>
+      <w:pPr>
+        <w:pStyle w:val="Code0"/>
+      </w:pPr>
+      <w:r>
+        <w:lastRenderedPageBreak/>
+        <w:t>2018-04-10 12:05:10,307 INFO [component_loader] 'fn_mcafee_</w:t>
+      </w:r>
+      <w:proofErr w:type="gramStart"/>
+      <w:r>
+        <w:t>epo.components</w:t>
+      </w:r>
+      <w:proofErr w:type="gramEnd"/>
+      <w:r>
+        <w:t>.mcafee_esm_query.FunctionComponent' loading</w:t>
+      </w:r>
+    </w:p>
+    <w:p>
+      <w:pPr>
+        <w:pStyle w:val="Code0"/>
+      </w:pPr>
+    </w:p>
+    <w:p>
+      <w:pPr>
+        <w:pStyle w:val="Code0"/>
+      </w:pPr>
+      <w:r>
+        <w:t>2018-04-10 12:05:10,307 INFO [component_loader] 'fn_mcafee_epo.components.mcafee_esm_case_polling.ESM_CasePolling loading</w:t>
+      </w:r>
+    </w:p>
+    <w:p>
+      <w:pPr>
+        <w:pStyle w:val="Code0"/>
+      </w:pPr>
+    </w:p>
+    <w:p>
+      <w:pPr>
+        <w:pStyle w:val="Code0"/>
+      </w:pPr>
+      <w:r>
+        <w:t>2018-04-10 12:05:10,308 WARNING [actions_component] Unverified STOMP TLS certificate (cafile=false)</w:t>
+      </w:r>
+    </w:p>
+    <w:p>
+      <w:pPr>
+        <w:pStyle w:val="Code0"/>
+      </w:pPr>
+      <w:r>
+        <w:t>2018-04-10 12:05:10,309 INFO [stomp_component] Connect to 9.108.163.130:65001</w:t>
+      </w:r>
+    </w:p>
+    <w:p>
+      <w:pPr>
+        <w:pStyle w:val="Code0"/>
+      </w:pPr>
+      <w:r>
+        <w:t>2018-04-10 12:05:10,310 INFO [a</w:t>
+      </w:r>
+      <w:r>
+        <w:t>ctions_component] 'fn_mcafee_</w:t>
+      </w:r>
+      <w:proofErr w:type="gramStart"/>
+      <w:r>
+        <w:t>esm</w:t>
+      </w:r>
+      <w:r>
+        <w:t>.components</w:t>
+      </w:r>
+      <w:proofErr w:type="gramEnd"/>
+      <w:r>
+        <w:t>.mcafee_</w:t>
+      </w:r>
+      <w:r>
+        <w:t>esm_get_case_detail</w:t>
+      </w:r>
+      <w:r>
+        <w:t>.FunctionComponent' function '</w:t>
+      </w:r>
       <w:r>
         <w:t>mcafee_esm_get_case_detail</w:t>
       </w:r>
-      <w:proofErr w:type="spellEnd"/>
-      <w:r>
-        <w:t xml:space="preserve">, </w:t>
-      </w:r>
-      <w:proofErr w:type="spellStart"/>
-      <w:r>
-        <w:t>mcafee_esm_get_case_events_detail</w:t>
-      </w:r>
-      <w:proofErr w:type="spellEnd"/>
-      <w:r>
-        <w:t xml:space="preserve">, </w:t>
-      </w:r>
-      <w:proofErr w:type="spellStart"/>
-      <w:r>
-        <w:t>mcafee_esm_get_list_of_cases</w:t>
-      </w:r>
-      <w:proofErr w:type="spellEnd"/>
-      <w:r>
-        <w:t xml:space="preserve">, </w:t>
-      </w:r>
-      <w:proofErr w:type="spellStart"/>
-      <w:r>
-        <w:t>mcafee_esm_get_triggered_alarms</w:t>
-      </w:r>
-      <w:proofErr w:type="spellEnd"/>
-      <w:r>
-        <w:t xml:space="preserve">, </w:t>
-      </w:r>
-      <w:proofErr w:type="spellStart"/>
-      <w:r>
-        <w:t>mcafee_esm_query</w:t>
-      </w:r>
-      <w:proofErr w:type="spellEnd"/>
+      <w:r>
+        <w:t>' registered to 'mcafee_esm</w:t>
+      </w:r>
+      <w:r>
+        <w:t>_message_destination'</w:t>
+      </w:r>
     </w:p>
     <w:p>
       <w:pPr>
         <w:pStyle w:val="Code0"/>
       </w:pPr>
       <w:r>
-        <w:t xml:space="preserve">Workflow: </w:t>
-      </w:r>
-      <w:r>
-        <w:t xml:space="preserve">(Example) McAfee Tag </w:t>
-      </w:r>
-      <w:proofErr w:type="spellStart"/>
-      <w:r>
-        <w:t>ePO</w:t>
-      </w:r>
-      <w:proofErr w:type="spellEnd"/>
-      <w:r>
-        <w:t xml:space="preserve"> asset workflow</w:t>
+        <w:t>2018-04-10 12:05:10,310 INFO [actions_component] 'fn_mcafee_</w:t>
+      </w:r>
+      <w:proofErr w:type="gramStart"/>
+      <w:r>
+        <w:t>esm.components</w:t>
+      </w:r>
+      <w:proofErr w:type="gramEnd"/>
+      <w:r>
+        <w:t>.mcafee_esm_get_list_of_cases.FunctionComponent' function 'mcafee__esm_get_list_of_cases' registered to 'mcafee_esm_message_destination'</w:t>
       </w:r>
     </w:p>
     <w:p>
@@ -1362,21 +1521,214 @@
         <w:pStyle w:val="Code0"/>
       </w:pPr>
       <w:r>
-        <w:t xml:space="preserve">Rule: </w:t>
-      </w:r>
-      <w:r>
-        <w:t xml:space="preserve">(Example) McAfee Tag </w:t>
-      </w:r>
-      <w:proofErr w:type="spellStart"/>
-      <w:r>
-        <w:t>ePO</w:t>
-      </w:r>
-      <w:proofErr w:type="spellEnd"/>
-      <w:r>
-        <w:t xml:space="preserve"> Asset</w:t>
-      </w:r>
-      <w:r>
-        <w:t xml:space="preserve"> Shut Down</w:t>
+        <w:t>2018-04-10 12:05:10,310 INFO [actions_component] 'fn_mcafee_</w:t>
+      </w:r>
+      <w:proofErr w:type="gramStart"/>
+      <w:r>
+        <w:t>esm.components</w:t>
+      </w:r>
+      <w:proofErr w:type="gramEnd"/>
+      <w:r>
+        <w:t>.mcafee_esm_get_case_events_detail.FunctionComponent' function 'mcafee_esm_get_case_evenets_detail' registered to 'mcafee_esm_message_destination'</w:t>
+      </w:r>
+    </w:p>
+    <w:p>
+      <w:pPr>
+        <w:pStyle w:val="Code0"/>
+      </w:pPr>
+      <w:r>
+        <w:t>2018-04-10 12:05:10,310 INFO [actions_component] 'fn_mcafee_</w:t>
+      </w:r>
+      <w:proofErr w:type="gramStart"/>
+      <w:r>
+        <w:t>esm.components</w:t>
+      </w:r>
+      <w:proofErr w:type="gramEnd"/>
+      <w:r>
+        <w:t>.mcafee_esm_edit_case.FunctionComponent' function 'mcafee_esm_edit_case' registered to 'mcafee_esm_message_destination'</w:t>
+      </w:r>
+    </w:p>
+    <w:p>
+      <w:pPr>
+        <w:pStyle w:val="Code0"/>
+      </w:pPr>
+      <w:r>
+        <w:t>2018-04-10 12:05:10,310 INFO [actions_component] 'fn_mcafee_</w:t>
+      </w:r>
+      <w:proofErr w:type="gramStart"/>
+      <w:r>
+        <w:t>esm.components</w:t>
+      </w:r>
+      <w:proofErr w:type="gramEnd"/>
+      <w:r>
+        <w:t>.mcafee_esm_get_triggered_alarms.FunctionComponent' function 'mcafee_esm_get_triggered_alarms' registered to 'mcafee_esm_message_destination'</w:t>
+      </w:r>
+    </w:p>
+    <w:p>
+      <w:pPr>
+        <w:pStyle w:val="Code0"/>
+      </w:pPr>
+      <w:r>
+        <w:t>2018-04-10 12:05:10,310 INFO [actions_component] 'fn_mcafee_</w:t>
+      </w:r>
+      <w:proofErr w:type="gramStart"/>
+      <w:r>
+        <w:t>esm.components</w:t>
+      </w:r>
+      <w:proofErr w:type="gramEnd"/>
+      <w:r>
+        <w:t>.mcafee_esm_query.FunctionComponent' function 'mcafee_esm_query' registered to 'mcafee_esm_message_destination'</w:t>
+      </w:r>
+    </w:p>
+    <w:p>
+      <w:pPr>
+        <w:pStyle w:val="Code0"/>
+      </w:pPr>
+      <w:r>
+        <w:t>2018-04-10 12:05:10,310 INFO [app] Components loaded</w:t>
+      </w:r>
+    </w:p>
+    <w:p>
+      <w:pPr>
+        <w:pStyle w:val="Code0"/>
+      </w:pPr>
+      <w:r>
+        <w:t>2018-04-10 12:05:10,312 INFO [app] App Started</w:t>
+      </w:r>
+    </w:p>
+    <w:p>
+      <w:pPr>
+        <w:pStyle w:val="Code0"/>
+      </w:pPr>
+      <w:r>
+        <w:t>2018-04-10 12:05:10,414 INFO [actions_component] STOMP attempting to connect</w:t>
+      </w:r>
+    </w:p>
+    <w:p>
+      <w:pPr>
+        <w:pStyle w:val="Code0"/>
+      </w:pPr>
+      <w:r>
+        <w:t>2018-04-10 12:05:10,414 INFO [stomp_component] Connect to Stomp...</w:t>
+      </w:r>
+    </w:p>
+    <w:p>
+      <w:pPr>
+        <w:pStyle w:val="Code0"/>
+      </w:pPr>
+      <w:r>
+        <w:t>2018-04-10 12:05:10,437 INFO [client] Connection established</w:t>
+      </w:r>
+    </w:p>
+    <w:p>
+      <w:pPr>
+        <w:pStyle w:val="Code0"/>
+      </w:pPr>
+      <w:r>
+        <w:t>2018-04-10 12:05:10,537 INFO [client] Connected to stomp broker [session=</w:t>
+      </w:r>
+      <w:proofErr w:type="gramStart"/>
+      <w:r>
+        <w:t>ID:resilient</w:t>
+      </w:r>
+      <w:proofErr w:type="gramEnd"/>
+      <w:r>
+        <w:t>.localdomain-40775-1523276401752-5:3, version=1.2]</w:t>
+      </w:r>
+    </w:p>
+    <w:p>
+      <w:pPr>
+        <w:pStyle w:val="Code0"/>
+      </w:pPr>
+      <w:r>
+        <w:t>2018-04-10 12:05:10,538 INFO [stomp_component] Connected to failover:(ssl://9.108.163.130:65001)?maxReconnectAttempts=1,startupMaxReconnectAttempts=1</w:t>
+      </w:r>
+    </w:p>
+    <w:p>
+      <w:pPr>
+        <w:pStyle w:val="Code0"/>
+      </w:pPr>
+      <w:r>
+        <w:t xml:space="preserve">2018-04-10 12:05:10,538 INFO [stomp_component] Client HB: </w:t>
+      </w:r>
+      <w:proofErr w:type="gramStart"/>
+      <w:r>
+        <w:t>0  Server</w:t>
+      </w:r>
+      <w:proofErr w:type="gramEnd"/>
+      <w:r>
+        <w:t xml:space="preserve"> HB: 15000</w:t>
+      </w:r>
+    </w:p>
+    <w:p>
+      <w:pPr>
+        <w:pStyle w:val="Code0"/>
+      </w:pPr>
+      <w:r>
+        <w:t>2018-04-10 12:05:10,538 INFO [stomp_component] No Client heartbeats will be sent</w:t>
+      </w:r>
+    </w:p>
+    <w:p>
+      <w:pPr>
+        <w:pStyle w:val="Code0"/>
+      </w:pPr>
+      <w:r>
+        <w:t>2018-04-10 12:05:10,538 INFO [stomp_component] Requested heartbeats from server.</w:t>
+      </w:r>
+    </w:p>
+    <w:p>
+      <w:pPr>
+        <w:pStyle w:val="Code0"/>
+      </w:pPr>
+      <w:r>
+        <w:t>2018-04-10 12:05:10,539 INFO [actions_component] STOMP connected.</w:t>
+      </w:r>
+    </w:p>
+    <w:p>
+      <w:pPr>
+        <w:pStyle w:val="Code0"/>
+      </w:pPr>
+      <w:r>
+        <w:t xml:space="preserve">[mcafee_esm_case_polling] Polling for cases in ESM is occurring </w:t>
+      </w:r>
+    </w:p>
+    <w:p>
+      <w:pPr>
+        <w:pStyle w:val="Code0"/>
+      </w:pPr>
+      <w:r>
+        <w:t>2018-04-10 12:05:10,641 INFO [actions_component] Subscribe to</w:t>
+      </w:r>
+      <w:r>
+        <w:t xml:space="preserve"> message destination 'mcafee_esm</w:t>
+      </w:r>
+      <w:r>
+        <w:t>_message_destination'</w:t>
+      </w:r>
+    </w:p>
+    <w:p>
+      <w:pPr>
+        <w:pStyle w:val="Code0"/>
+      </w:pPr>
+      <w:r>
+        <w:t>2018-04-10 12:05:10,642 INFO [stomp_component] Subscribe to</w:t>
+      </w:r>
+      <w:r>
+        <w:t xml:space="preserve"> message destination </w:t>
+      </w:r>
+      <w:proofErr w:type="gramStart"/>
+      <w:r>
+        <w:t>actions.&lt;orgID&gt;</w:t>
+      </w:r>
+      <w:r>
+        <w:t>.mcafee</w:t>
+      </w:r>
+      <w:proofErr w:type="gramEnd"/>
+      <w:r>
+        <w:t>_esm</w:t>
+      </w:r>
+      <w:r>
+        <w:t>_message_destination</w:t>
       </w:r>
     </w:p>
     <w:p>
@@ -1384,7 +1736,7 @@
         <w:pStyle w:val="Heading20"/>
       </w:pPr>
       <w:r>
-        <w:t>Run the integration framework</w:t>
+        <w:t>Configuration of resilient-circuits for restartability</w:t>
       </w:r>
     </w:p>
     <w:p>
@@ -1400,21 +1752,43 @@
           <w:rFonts w:cs="Arial"/>
           <w:color w:val="000000"/>
         </w:rPr>
-        <w:t xml:space="preserve">Run the integration </w:t>
-      </w:r>
-      <w:r>
-        <w:rPr>
-          <w:rFonts w:cs="Arial"/>
-          <w:color w:val="000000"/>
-        </w:rPr>
-        <w:t xml:space="preserve">manually </w:t>
-      </w:r>
-      <w:r>
-        <w:rPr>
-          <w:rFonts w:cs="Arial"/>
-          <w:color w:val="000000"/>
-        </w:rPr>
-        <w:t>with</w:t>
+        <w:t xml:space="preserve">For normal operation, resilient-circuits must run </w:t>
+      </w:r>
+      <w:r>
+        <w:rPr>
+          <w:rFonts w:cs="Arial"/>
+          <w:color w:val="000000"/>
+          <w:u w:val="single"/>
+        </w:rPr>
+        <w:t>continuously</w:t>
+      </w:r>
+      <w:r>
+        <w:rPr>
+          <w:rFonts w:cs="Arial"/>
+          <w:color w:val="000000"/>
+        </w:rPr>
+        <w:t xml:space="preserve">.  The recommend way to do this is to configure </w:t>
+      </w:r>
+      <w:r>
+        <w:rPr>
+          <w:rFonts w:cs="Arial"/>
+          <w:color w:val="000000"/>
+        </w:rPr>
+        <w:t xml:space="preserve">it to </w:t>
+      </w:r>
+      <w:r>
+        <w:rPr>
+          <w:rFonts w:cs="Arial"/>
+          <w:color w:val="000000"/>
+        </w:rPr>
+        <w:t>automatically run at startup. On a Red Hat appliance, this is done using a system</w:t>
+      </w:r>
+      <w:r>
+        <w:rPr>
+          <w:rFonts w:cs="Arial"/>
+          <w:color w:val="000000"/>
+        </w:rPr>
+        <w:t>d unit</w:t>
       </w:r>
       <w:r>
         <w:rPr>
@@ -1428,19 +1802,75 @@
           <w:rFonts w:cs="Arial"/>
           <w:color w:val="000000"/>
         </w:rPr>
-        <w:t>the following command:</w:t>
+        <w:t xml:space="preserve">file such as the one below. You may need to </w:t>
+      </w:r>
+      <w:r>
+        <w:rPr>
+          <w:rFonts w:cs="Arial"/>
+          <w:color w:val="000000"/>
+        </w:rPr>
+        <w:t>change</w:t>
+      </w:r>
+      <w:r>
+        <w:rPr>
+          <w:rFonts w:cs="Arial"/>
+          <w:color w:val="000000"/>
+        </w:rPr>
+        <w:t xml:space="preserve"> the paths to your </w:t>
+      </w:r>
+      <w:r>
+        <w:rPr>
+          <w:rFonts w:cs="Arial"/>
+          <w:color w:val="000000"/>
+        </w:rPr>
+        <w:t xml:space="preserve">working directory and </w:t>
+      </w:r>
+      <w:r>
+        <w:rPr>
+          <w:rFonts w:cs="Arial"/>
+          <w:color w:val="000000"/>
+        </w:rPr>
+        <w:t>app.config.</w:t>
+      </w:r>
+    </w:p>
+    <w:p>
+      <w:pPr>
+        <w:pStyle w:val="BodyText"/>
+        <w:rPr>
+          <w:rFonts w:cs="Arial"/>
+          <w:color w:val="000000"/>
+        </w:rPr>
+      </w:pPr>
+      <w:r>
+        <w:rPr>
+          <w:rFonts w:cs="Arial"/>
+          <w:color w:val="000000"/>
+        </w:rPr>
+        <w:lastRenderedPageBreak/>
+        <w:t>The unit file should be named ‘</w:t>
+      </w:r>
+      <w:r>
+        <w:t>resilient_</w:t>
+      </w:r>
+      <w:proofErr w:type="gramStart"/>
+      <w:r>
+        <w:t>circuits.service</w:t>
+      </w:r>
+      <w:proofErr w:type="gramEnd"/>
+      <w:r>
+        <w:rPr>
+          <w:rFonts w:cs="Arial"/>
+          <w:color w:val="000000"/>
+        </w:rPr>
+        <w:t>’:</w:t>
       </w:r>
     </w:p>
     <w:p>
       <w:pPr>
         <w:pStyle w:val="Code0"/>
-        <w:rPr>
-          <w:rFonts w:cs="Arial"/>
-          <w:color w:val="000000"/>
-        </w:rPr>
-      </w:pPr>
-      <w:r>
-        <w:t>resilient-circuits run</w:t>
+      </w:pPr>
+      <w:r>
+        <w:t>sudo vi /etc/systemd/system/resilient_circuits.service</w:t>
       </w:r>
     </w:p>
     <w:p>
@@ -1456,14 +1886,7 @@
           <w:rFonts w:cs="Arial"/>
           <w:color w:val="000000"/>
         </w:rPr>
-        <w:t>The resilient-circuits command starts, loads its components, and continues to run until interrupted. If it stops immediately with an error message, check your configuration values and retry.</w:t>
-      </w:r>
-      <w:r>
-        <w:rPr>
-          <w:rFonts w:cs="Arial"/>
-          <w:color w:val="000000"/>
-        </w:rPr>
-        <w:t xml:space="preserve"> Below shows a successful connection to the Resilient platform and loading of components</w:t>
+        <w:t>The contents:</w:t>
       </w:r>
     </w:p>
     <w:p>
@@ -1471,7 +1894,25 @@
         <w:pStyle w:val="Code0"/>
       </w:pPr>
       <w:r>
-        <w:t>2018-04-10 12:05:09,686 INFO [app] Resilient server: 9.108.163.130</w:t>
+        <w:t>[Unit]</w:t>
+      </w:r>
+      <w:r>
+        <w:br/>
+      </w:r>
+      <w:r>
+        <w:t>Description=Resilient-Circuits Service</w:t>
+      </w:r>
+      <w:r>
+        <w:br/>
+      </w:r>
+      <w:r>
+        <w:t>After=resilient.service</w:t>
+      </w:r>
+      <w:r>
+        <w:br/>
+      </w:r>
+      <w:r>
+        <w:t>Requires=resilient.service</w:t>
       </w:r>
     </w:p>
     <w:p>
@@ -1479,20 +1920,88 @@
         <w:pStyle w:val="Code0"/>
       </w:pPr>
       <w:r>
-        <w:t xml:space="preserve">2018-04-10 12:05:09,687 INFO [app] Resilient org: </w:t>
-      </w:r>
-      <w:proofErr w:type="spellStart"/>
-      <w:r>
-        <w:t>TestOrg</w:t>
-      </w:r>
-      <w:proofErr w:type="spellEnd"/>
+        <w:t>[Service]</w:t>
+      </w:r>
+      <w:r>
+        <w:br/>
+      </w:r>
+      <w:r>
+        <w:t>Type=simple</w:t>
+      </w:r>
+      <w:r>
+        <w:br/>
+      </w:r>
+      <w:r>
+        <w:t>User=integration</w:t>
+      </w:r>
+      <w:r>
+        <w:br/>
+      </w:r>
+      <w:r>
+        <w:t>WorkingDirectory=/home/integration</w:t>
+      </w:r>
+      <w:r>
+        <w:br/>
+      </w:r>
+      <w:r>
+        <w:t>ExecStart=/usr/local/bin/resilient-circuits run</w:t>
+      </w:r>
+      <w:r>
+        <w:br/>
+      </w:r>
+      <w:r>
+        <w:t>Restart=always</w:t>
+      </w:r>
+      <w:r>
+        <w:br/>
+      </w:r>
+      <w:r>
+        <w:t>TimeoutSec=10</w:t>
+      </w:r>
+      <w:r>
+        <w:br/>
+      </w:r>
+      <w:r>
+        <w:t>Environment=APP_CONFIG_FILE=/home/integration/.resilient/app.config</w:t>
+      </w:r>
+      <w:r>
+        <w:br/>
+      </w:r>
+      <w:r>
+        <w:t>Environment=APP_LOCK_FILE=/home/integration/.r</w:t>
+      </w:r>
+      <w:r>
+        <w:t>esilient/resilient_circuits.lock</w:t>
+      </w:r>
     </w:p>
     <w:p>
       <w:pPr>
         <w:pStyle w:val="Code0"/>
       </w:pPr>
       <w:r>
-        <w:t>2018-04-10 12:05:09,687 INFO [app] Logging Level: INFO</w:t>
+        <w:t>[Install]</w:t>
+      </w:r>
+      <w:r>
+        <w:br/>
+      </w:r>
+      <w:r>
+        <w:t>WantedBy=multi-user.target</w:t>
+      </w:r>
+    </w:p>
+    <w:p>
+      <w:pPr>
+        <w:pStyle w:val="BodyText"/>
+        <w:rPr>
+          <w:rFonts w:cs="Arial"/>
+          <w:color w:val="000000"/>
+        </w:rPr>
+      </w:pPr>
+      <w:r>
+        <w:rPr>
+          <w:rFonts w:cs="Arial"/>
+          <w:color w:val="000000"/>
+        </w:rPr>
+        <w:t>Ensure that the service unit file is correctly permissioned:</w:t>
       </w:r>
     </w:p>
     <w:p>
@@ -1500,15 +2009,23 @@
         <w:pStyle w:val="Code0"/>
       </w:pPr>
       <w:r>
-        <w:t>2018-04-10 12:05:09,688 WARNING [co3] Unverified HTTPS requests (</w:t>
-      </w:r>
-      <w:proofErr w:type="spellStart"/>
-      <w:r>
-        <w:t>cafile</w:t>
-      </w:r>
-      <w:proofErr w:type="spellEnd"/>
-      <w:r>
-        <w:t>=false).</w:t>
+        <w:t>sudo chmod 664 /etc/systemd/system/resilient_circuits.service</w:t>
+      </w:r>
+    </w:p>
+    <w:p>
+      <w:pPr>
+        <w:pStyle w:val="BodyText"/>
+        <w:rPr>
+          <w:rFonts w:cs="Arial"/>
+          <w:color w:val="000000"/>
+        </w:rPr>
+      </w:pPr>
+      <w:r>
+        <w:rPr>
+          <w:rFonts w:cs="Arial"/>
+          <w:color w:val="000000"/>
+        </w:rPr>
+        <w:t>Use the systemctl command to manually start, stop, restart and return status on the service:</w:t>
       </w:r>
     </w:p>
     <w:p>
@@ -1516,7 +2033,23 @@
         <w:pStyle w:val="Code0"/>
       </w:pPr>
       <w:r>
-        <w:t>2018-04-10 12:05:10,142 INFO [app] Components auto-load directory: (none)</w:t>
+        <w:t>sudo systemctl resilient_circuits [start|stop|restart|status]</w:t>
+      </w:r>
+    </w:p>
+    <w:p>
+      <w:pPr>
+        <w:pStyle w:val="BodyText"/>
+        <w:rPr>
+          <w:rFonts w:cs="Arial"/>
+          <w:color w:val="000000"/>
+        </w:rPr>
+      </w:pPr>
+      <w:r>
+        <w:rPr>
+          <w:rFonts w:cs="Arial"/>
+          <w:color w:val="000000"/>
+        </w:rPr>
+        <w:t>Log files for systemd and the resilient-circuits service can be viewed through the journalctl command:</w:t>
       </w:r>
     </w:p>
     <w:p>
@@ -1524,960 +2057,195 @@
         <w:pStyle w:val="Code0"/>
       </w:pPr>
       <w:r>
-        <w:t>2018-04-10 12:05:10,306 INFO [</w:t>
-      </w:r>
-      <w:proofErr w:type="spellStart"/>
-      <w:r>
-        <w:t>component_loader</w:t>
-      </w:r>
-      <w:proofErr w:type="spellEnd"/>
-      <w:r>
-        <w:t>] Loading 1 components</w:t>
-      </w:r>
-    </w:p>
-    <w:p>
-      <w:pPr>
-        <w:pStyle w:val="Code0"/>
-      </w:pPr>
-      <w:r>
-        <w:t>2018-04-10 12:05:10,307 INFO [</w:t>
-      </w:r>
-      <w:proofErr w:type="spellStart"/>
-      <w:r>
-        <w:t>component_loader</w:t>
-      </w:r>
-      <w:proofErr w:type="spellEnd"/>
-      <w:r>
-        <w:t>] 'fn_mcafee_</w:t>
-      </w:r>
-      <w:proofErr w:type="gramStart"/>
-      <w:r>
-        <w:t>epo.components</w:t>
-      </w:r>
-      <w:proofErr w:type="gramEnd"/>
-      <w:r>
-        <w:t>.mcafee_tag_an_epo_asset.FunctionComponent' loading</w:t>
-      </w:r>
-    </w:p>
-    <w:p>
-      <w:pPr>
-        <w:pStyle w:val="Code0"/>
-      </w:pPr>
-      <w:r>
-        <w:t>2018-04-10 12:05:10,308 WARNING [</w:t>
-      </w:r>
-      <w:proofErr w:type="spellStart"/>
-      <w:r>
-        <w:t>actions_component</w:t>
-      </w:r>
-      <w:proofErr w:type="spellEnd"/>
-      <w:r>
-        <w:t>] Unverified STOMP TLS certificate (</w:t>
-      </w:r>
-      <w:proofErr w:type="spellStart"/>
-      <w:r>
-        <w:t>cafile</w:t>
-      </w:r>
-      <w:proofErr w:type="spellEnd"/>
-      <w:r>
-        <w:t>=false)</w:t>
-      </w:r>
-    </w:p>
-    <w:p>
-      <w:pPr>
-        <w:pStyle w:val="Code0"/>
-      </w:pPr>
-      <w:r>
-        <w:t>2018-04-10 12:05:10,309 INFO [</w:t>
-      </w:r>
-      <w:proofErr w:type="spellStart"/>
-      <w:r>
-        <w:t>stomp_component</w:t>
-      </w:r>
-      <w:proofErr w:type="spellEnd"/>
-      <w:r>
-        <w:t>] Connect to 9.108.163.130:65001</w:t>
-      </w:r>
-    </w:p>
-    <w:p>
-      <w:pPr>
-        <w:pStyle w:val="Code0"/>
-      </w:pPr>
-      <w:r>
-        <w:t>2018-04-10 12:05:10,310 INFO [</w:t>
-      </w:r>
-      <w:proofErr w:type="spellStart"/>
-      <w:r>
-        <w:t>actions_component</w:t>
-      </w:r>
-      <w:proofErr w:type="spellEnd"/>
-      <w:r>
-        <w:t>] 'fn_mcafee_</w:t>
-      </w:r>
-      <w:proofErr w:type="gramStart"/>
-      <w:r>
-        <w:t>epo.components</w:t>
-      </w:r>
-      <w:proofErr w:type="gramEnd"/>
-      <w:r>
-        <w:t>.mcafee_tag_an_epo_asset.FunctionComponent' function '</w:t>
-      </w:r>
-      <w:proofErr w:type="spellStart"/>
-      <w:r>
-        <w:t>mcafee_tag_an_epo_asset</w:t>
-      </w:r>
-      <w:proofErr w:type="spellEnd"/>
-      <w:r>
-        <w:t>' registered to '</w:t>
-      </w:r>
-      <w:proofErr w:type="spellStart"/>
-      <w:r>
-        <w:t>mcafee_epo_message_destination</w:t>
-      </w:r>
-      <w:proofErr w:type="spellEnd"/>
-      <w:r>
-        <w:t>'</w:t>
-      </w:r>
-    </w:p>
-    <w:p>
-      <w:pPr>
-        <w:pStyle w:val="Code0"/>
-      </w:pPr>
-      <w:r>
-        <w:t>2018-04-10 12:05:10,310 INFO [app] Components loaded</w:t>
-      </w:r>
-    </w:p>
-    <w:p>
-      <w:pPr>
-        <w:pStyle w:val="Code0"/>
-      </w:pPr>
-      <w:r>
-        <w:t>2018-04-10 12:05:10,312 INFO [app] App Started</w:t>
-      </w:r>
-    </w:p>
-    <w:p>
-      <w:pPr>
-        <w:pStyle w:val="Code0"/>
-      </w:pPr>
-      <w:r>
-        <w:t>2018-04-10 12:05:10,414 INFO [</w:t>
-      </w:r>
-      <w:proofErr w:type="spellStart"/>
-      <w:r>
-        <w:t>actions_component</w:t>
-      </w:r>
-      <w:proofErr w:type="spellEnd"/>
-      <w:r>
-        <w:t>] STOMP attempting to connect</w:t>
-      </w:r>
-    </w:p>
-    <w:p>
-      <w:pPr>
-        <w:pStyle w:val="Code0"/>
-      </w:pPr>
-      <w:r>
-        <w:t>2018-04-10 12:05:10,414 INFO [</w:t>
-      </w:r>
-      <w:proofErr w:type="spellStart"/>
-      <w:r>
-        <w:t>stomp_component</w:t>
-      </w:r>
-      <w:proofErr w:type="spellEnd"/>
-      <w:r>
-        <w:t>] Connect to Stomp...</w:t>
-      </w:r>
-    </w:p>
-    <w:p>
-      <w:pPr>
-        <w:pStyle w:val="Code0"/>
-      </w:pPr>
-      <w:r>
-        <w:t>2018-04-10 12:05:10,415 INFO [client] Connecting to 9.108.163.130:65001 ...</w:t>
-      </w:r>
-    </w:p>
-    <w:p>
-      <w:pPr>
-        <w:pStyle w:val="Code0"/>
-      </w:pPr>
-      <w:r>
-        <w:t>2018-04-10 12:05:10,437 INFO [client] Connection established</w:t>
-      </w:r>
-    </w:p>
-    <w:p>
-      <w:pPr>
-        <w:pStyle w:val="Code0"/>
-      </w:pPr>
-      <w:r>
-        <w:t>2018-04-10 12:05:10,537 INFO [client] Connected to stomp broker [session=</w:t>
-      </w:r>
-      <w:proofErr w:type="gramStart"/>
-      <w:r>
-        <w:t>ID:resilient</w:t>
-      </w:r>
-      <w:proofErr w:type="gramEnd"/>
-      <w:r>
-        <w:t>.localdomain-40775-1523276401752-5:3, version=1.2]</w:t>
-      </w:r>
-    </w:p>
-    <w:p>
-      <w:pPr>
-        <w:pStyle w:val="Code0"/>
+        <w:t>sudo journalct</w:t>
+      </w:r>
+      <w:r>
+        <w:t>l -u resilient_circuits --since "</w:t>
+      </w:r>
+      <w:r>
+        <w:t>2 hours ag</w:t>
+      </w:r>
+      <w:r>
+        <w:t>o"</w:t>
+      </w:r>
+      <w:bookmarkEnd w:id="3"/>
+    </w:p>
+    <w:p>
+      <w:pPr>
+        <w:rPr>
+          <w:rFonts w:ascii="Courier New" w:eastAsia="Times New Roman" w:hAnsi="Courier New" w:cs="Times New Roman"/>
+          <w:color w:val="auto"/>
+          <w:sz w:val="18"/>
+          <w:szCs w:val="20"/>
+        </w:rPr>
+      </w:pPr>
+      <w:r>
+        <w:br w:type="page"/>
+      </w:r>
+    </w:p>
+    <w:p>
+      <w:pPr>
+        <w:pStyle w:val="Heading10"/>
       </w:pPr>
       <w:r>
         <w:lastRenderedPageBreak/>
-        <w:t>2018-04-10 12:05:10,538 INFO [</w:t>
-      </w:r>
-      <w:proofErr w:type="spellStart"/>
-      <w:r>
-        <w:t>stomp_component</w:t>
-      </w:r>
-      <w:proofErr w:type="spellEnd"/>
-      <w:r>
-        <w:t>] Connected to failover:(ssl://9.108.163.130:65001)?</w:t>
-      </w:r>
-      <w:proofErr w:type="spellStart"/>
-      <w:r>
-        <w:t>maxReconnectAttempts</w:t>
-      </w:r>
-      <w:proofErr w:type="spellEnd"/>
-      <w:r>
-        <w:t>=1,startupMaxReconnectAttempts=1</w:t>
-      </w:r>
-    </w:p>
-    <w:p>
-      <w:pPr>
-        <w:pStyle w:val="Code0"/>
-      </w:pPr>
-      <w:r>
-        <w:t>2018-04-10 12:05:10,538 INFO [</w:t>
-      </w:r>
-      <w:proofErr w:type="spellStart"/>
-      <w:r>
-        <w:t>stomp_component</w:t>
-      </w:r>
-      <w:proofErr w:type="spellEnd"/>
-      <w:r>
-        <w:t xml:space="preserve">] Client HB: </w:t>
-      </w:r>
-      <w:proofErr w:type="gramStart"/>
-      <w:r>
-        <w:t>0  Server</w:t>
-      </w:r>
-      <w:proofErr w:type="gramEnd"/>
-      <w:r>
-        <w:t xml:space="preserve"> HB: 15000</w:t>
-      </w:r>
-    </w:p>
-    <w:p>
-      <w:pPr>
-        <w:pStyle w:val="Code0"/>
-      </w:pPr>
-      <w:r>
-        <w:t>2018-04-10 12:05:10,538 INFO [</w:t>
-      </w:r>
-      <w:proofErr w:type="spellStart"/>
-      <w:r>
-        <w:t>stomp_component</w:t>
-      </w:r>
-      <w:proofErr w:type="spellEnd"/>
-      <w:r>
-        <w:t>] No Client heartbeats will be sent</w:t>
-      </w:r>
-    </w:p>
-    <w:p>
-      <w:pPr>
-        <w:pStyle w:val="Code0"/>
-      </w:pPr>
-      <w:r>
-        <w:t>2018-04-10 12:05:10,538 INFO [</w:t>
-      </w:r>
-      <w:proofErr w:type="spellStart"/>
-      <w:r>
-        <w:t>stomp_component</w:t>
-      </w:r>
-      <w:proofErr w:type="spellEnd"/>
-      <w:r>
-        <w:t>] Requested heartbeats from server.</w:t>
-      </w:r>
-    </w:p>
-    <w:p>
-      <w:pPr>
-        <w:pStyle w:val="Code0"/>
-      </w:pPr>
-      <w:r>
-        <w:t>2018-04-10 12:05:10,539 INFO [</w:t>
-      </w:r>
-      <w:proofErr w:type="spellStart"/>
-      <w:r>
-        <w:t>actions_component</w:t>
-      </w:r>
-      <w:proofErr w:type="spellEnd"/>
-      <w:r>
-        <w:t>] STOMP connected.</w:t>
-      </w:r>
-    </w:p>
-    <w:p>
-      <w:pPr>
-        <w:pStyle w:val="Code0"/>
-      </w:pPr>
-      <w:r>
-        <w:t>[</w:t>
-      </w:r>
-      <w:proofErr w:type="spellStart"/>
-      <w:r>
-        <w:t>mcafee_esm_case_polling</w:t>
-      </w:r>
-      <w:proofErr w:type="spellEnd"/>
-      <w:r>
-        <w:t xml:space="preserve">] Polling for cases in ESM is occurring </w:t>
-      </w:r>
-    </w:p>
-    <w:p>
-      <w:pPr>
-        <w:pStyle w:val="Code0"/>
-      </w:pPr>
-      <w:r>
-        <w:t>2018-04-10 12:05:10,641 INFO [</w:t>
-      </w:r>
-      <w:proofErr w:type="spellStart"/>
-      <w:r>
-        <w:t>actions_component</w:t>
-      </w:r>
-      <w:proofErr w:type="spellEnd"/>
-      <w:r>
-        <w:t>] Subscribe to message destination '</w:t>
-      </w:r>
-      <w:proofErr w:type="spellStart"/>
-      <w:r>
-        <w:t>mcafee_epo_message_destination</w:t>
-      </w:r>
-      <w:proofErr w:type="spellEnd"/>
-      <w:r>
-        <w:t>'</w:t>
-      </w:r>
-    </w:p>
-    <w:p>
-      <w:pPr>
-        <w:pStyle w:val="Code0"/>
-      </w:pPr>
-      <w:r>
-        <w:t>2018-04-10 12:05:10,642 INFO [</w:t>
-      </w:r>
-      <w:proofErr w:type="spellStart"/>
-      <w:r>
-        <w:t>stomp_component</w:t>
-      </w:r>
-      <w:proofErr w:type="spellEnd"/>
-      <w:r>
-        <w:t>] Subscribe to</w:t>
-      </w:r>
-      <w:r>
-        <w:t xml:space="preserve"> message destination </w:t>
-      </w:r>
-      <w:proofErr w:type="gramStart"/>
-      <w:r>
-        <w:t>actions.&lt;</w:t>
-      </w:r>
-      <w:proofErr w:type="spellStart"/>
-      <w:r>
-        <w:t>orgID</w:t>
-      </w:r>
-      <w:proofErr w:type="spellEnd"/>
-      <w:r>
-        <w:t>&gt;</w:t>
+        <w:t>Case Polling Description</w:t>
+      </w:r>
+    </w:p>
+    <w:p>
+      <w:pPr>
+        <w:pStyle w:val="BodyText"/>
+        <w:keepNext/>
+      </w:pPr>
+      <w:r>
+        <w:t>When loaded and set to poll, the case polling integration spawns a</w:t>
+      </w:r>
+      <w:r>
+        <w:t xml:space="preserve"> new thread to han</w:t>
+      </w:r>
+      <w:r>
+        <w:t>dle all the polling and creation</w:t>
+      </w:r>
+      <w:r>
+        <w:t xml:space="preserve"> of incidents. </w:t>
+      </w:r>
+      <w:r>
+        <w:t xml:space="preserve">For this to happen, within the app.config file </w:t>
+      </w:r>
+      <w:r>
+        <w:rPr>
+          <w:rStyle w:val="CodeChar0"/>
+        </w:rPr>
+        <w:t>esm_polling</w:t>
+      </w:r>
+      <w:r>
+        <w:t xml:space="preserve"> must be set to True and </w:t>
+      </w:r>
+      <w:r>
+        <w:rPr>
+          <w:rStyle w:val="CodeChar0"/>
+        </w:rPr>
+        <w:t>incident_template</w:t>
+      </w:r>
+      <w:r>
+        <w:t xml:space="preserve"> must be set to the location of a jinja template used to create incident data. </w:t>
+      </w:r>
+      <w:r>
+        <w:t xml:space="preserve">The </w:t>
+      </w:r>
+      <w:r>
+        <w:rPr>
+          <w:rStyle w:val="CodeChar0"/>
+        </w:rPr>
+        <w:t>esm_polling_interval</w:t>
+      </w:r>
+      <w:r>
+        <w:t xml:space="preserve"> can be changed to represent how long (in seconds) to wait in-between polling intervals.</w:t>
+      </w:r>
+    </w:p>
+    <w:p>
+      <w:pPr>
+        <w:pStyle w:val="BodyText"/>
+        <w:keepNext/>
+      </w:pPr>
+      <w:r>
+        <w:t xml:space="preserve">When the component is loaded, if </w:t>
+      </w:r>
+      <w:r>
+        <w:rPr>
+          <w:rStyle w:val="CodeChar0"/>
+        </w:rPr>
+        <w:t>esm_polling</w:t>
+      </w:r>
+      <w:r>
+        <w:t xml:space="preserve"> is set to True a new thread is created. This thread reaches out to the ESM server and using the </w:t>
+      </w:r>
+      <w:r>
+        <w:rPr>
+          <w:rStyle w:val="CodeChar0"/>
+        </w:rPr>
+        <w:t>caseGetCaseList</w:t>
+      </w:r>
+      <w:r>
+        <w:t xml:space="preserve"> endpoint returns back a list of cases which are open and assigned to the logged-in ESM user. From here this list is cross referenced with </w:t>
+      </w:r>
+      <w:r>
+        <w:t>a</w:t>
+      </w:r>
+      <w:r>
+        <w:t xml:space="preserve">ctive incidents within Resilient, if the case already exists as an incident in Resilient </w:t>
+      </w:r>
+      <w:r>
+        <w:t xml:space="preserve">it moves on to the next case, otherwise a new incident is created in the Resilient platform based on the case data from the </w:t>
+      </w:r>
+      <w:r>
+        <w:rPr>
+          <w:rStyle w:val="CodeChar0"/>
+        </w:rPr>
+        <w:t>caseGetCaseDetail</w:t>
+      </w:r>
+      <w:r>
+        <w:t xml:space="preserve"> endpoint. To ensure the connection between cases and incidents, when the incident is created the custom field McAfee ESM Case ID is set to the ID of the case in ESM.</w:t>
+      </w:r>
+    </w:p>
+    <w:p>
+      <w:pPr>
+        <w:pStyle w:val="BodyText"/>
+        <w:keepNext/>
+      </w:pPr>
+      <w:r>
+        <w:t xml:space="preserve">The incident template file can be edited to meet custom needs. The suggested way of accomplishing this is coping the default template that comes with the integration to a new directory and editing it from there, this template can be found at </w:t>
+      </w:r>
+      <w:r>
+        <w:rPr>
+          <w:rStyle w:val="CodeChar0"/>
+        </w:rPr>
+        <w:t>&lt;python_env&gt;/lib/&lt;python_version&gt;/site-packages/fn_mcafee_esm/data/templates/</w:t>
+      </w:r>
+      <w:r>
+        <w:t xml:space="preserve">. The template utilizes jinja, and the </w:t>
+      </w:r>
+      <w:r>
+        <w:t>documentation</w:t>
+      </w:r>
+      <w:r>
+        <w:t xml:space="preserve"> can be found here: </w:t>
+      </w:r>
+      <w:hyperlink r:id="rId10" w:history="1">
+        <w:r>
+          <w:rPr>
+            <w:rStyle w:val="Hyperlink"/>
+          </w:rPr>
+          <w:t>http://jinja.pocoo.org/docs/2.10/</w:t>
+        </w:r>
+      </w:hyperlink>
+      <w:r>
+        <w:t xml:space="preserve">. Once the custom template is finished its location will need to be be set in the config file at </w:t>
+      </w:r>
+      <w:r>
+        <w:rPr>
+          <w:rStyle w:val="CodeChar0"/>
+        </w:rPr>
+        <w:t>incident_template=&lt;location_of_template&gt;</w:t>
       </w:r>
       <w:r>
         <w:t>.</w:t>
       </w:r>
-      <w:proofErr w:type="spellStart"/>
-      <w:r>
-        <w:t>mcafee</w:t>
-      </w:r>
-      <w:proofErr w:type="gramEnd"/>
-      <w:r>
-        <w:t>_esm</w:t>
-      </w:r>
-      <w:r>
-        <w:t>_message_destination</w:t>
-      </w:r>
-      <w:proofErr w:type="spellEnd"/>
-    </w:p>
-    <w:p>
-      <w:pPr>
-        <w:pStyle w:val="Heading20"/>
-      </w:pPr>
-      <w:r>
-        <w:t xml:space="preserve">Configuration of resilient-circuits for </w:t>
-      </w:r>
-      <w:proofErr w:type="spellStart"/>
-      <w:r>
-        <w:t>restart</w:t>
-      </w:r>
-      <w:bookmarkStart w:id="5" w:name="_GoBack"/>
-      <w:bookmarkEnd w:id="5"/>
-      <w:r>
-        <w:t>ability</w:t>
-      </w:r>
-      <w:proofErr w:type="spellEnd"/>
-    </w:p>
-    <w:p>
-      <w:pPr>
-        <w:pStyle w:val="BodyText"/>
-        <w:rPr>
-          <w:rFonts w:cs="Arial"/>
-          <w:color w:val="000000"/>
-        </w:rPr>
-      </w:pPr>
-      <w:r>
-        <w:rPr>
-          <w:rFonts w:cs="Arial"/>
-          <w:color w:val="000000"/>
-        </w:rPr>
-        <w:t xml:space="preserve">For normal operation, resilient-circuits must run </w:t>
-      </w:r>
-      <w:r>
-        <w:rPr>
-          <w:rFonts w:cs="Arial"/>
-          <w:color w:val="000000"/>
-          <w:u w:val="single"/>
-        </w:rPr>
-        <w:t>continuously</w:t>
-      </w:r>
-      <w:r>
-        <w:rPr>
-          <w:rFonts w:cs="Arial"/>
-          <w:color w:val="000000"/>
-        </w:rPr>
-        <w:t xml:space="preserve">.  The recommend way to do this is to configure </w:t>
-      </w:r>
-      <w:r>
-        <w:rPr>
-          <w:rFonts w:cs="Arial"/>
-          <w:color w:val="000000"/>
-        </w:rPr>
-        <w:t xml:space="preserve">it to </w:t>
-      </w:r>
-      <w:r>
-        <w:rPr>
-          <w:rFonts w:cs="Arial"/>
-          <w:color w:val="000000"/>
-        </w:rPr>
-        <w:t xml:space="preserve">automatically run at startup. On a Red Hat appliance, this is done using a </w:t>
-      </w:r>
-      <w:proofErr w:type="spellStart"/>
-      <w:r>
-        <w:rPr>
-          <w:rFonts w:cs="Arial"/>
-          <w:color w:val="000000"/>
-        </w:rPr>
-        <w:t>system</w:t>
-      </w:r>
-      <w:r>
-        <w:rPr>
-          <w:rFonts w:cs="Arial"/>
-          <w:color w:val="000000"/>
-        </w:rPr>
-        <w:t>d</w:t>
-      </w:r>
-      <w:proofErr w:type="spellEnd"/>
-      <w:r>
-        <w:rPr>
-          <w:rFonts w:cs="Arial"/>
-          <w:color w:val="000000"/>
-        </w:rPr>
-        <w:t xml:space="preserve"> unit</w:t>
-      </w:r>
-      <w:r>
-        <w:rPr>
-          <w:rFonts w:cs="Arial"/>
-          <w:color w:val="000000"/>
-        </w:rPr>
-        <w:t xml:space="preserve"> </w:t>
-      </w:r>
-      <w:r>
-        <w:rPr>
-          <w:rFonts w:cs="Arial"/>
-          <w:color w:val="000000"/>
-        </w:rPr>
-        <w:t xml:space="preserve">file such as the one below. You may need to </w:t>
-      </w:r>
-      <w:r>
-        <w:rPr>
-          <w:rFonts w:cs="Arial"/>
-          <w:color w:val="000000"/>
-        </w:rPr>
-        <w:t>change</w:t>
-      </w:r>
-      <w:r>
-        <w:rPr>
-          <w:rFonts w:cs="Arial"/>
-          <w:color w:val="000000"/>
-        </w:rPr>
-        <w:t xml:space="preserve"> the paths to your </w:t>
-      </w:r>
-      <w:r>
-        <w:rPr>
-          <w:rFonts w:cs="Arial"/>
-          <w:color w:val="000000"/>
-        </w:rPr>
-        <w:t xml:space="preserve">working directory and </w:t>
-      </w:r>
-      <w:proofErr w:type="spellStart"/>
-      <w:r>
-        <w:rPr>
-          <w:rFonts w:cs="Arial"/>
-          <w:color w:val="000000"/>
-        </w:rPr>
-        <w:t>app.config</w:t>
-      </w:r>
-      <w:proofErr w:type="spellEnd"/>
-      <w:r>
-        <w:rPr>
-          <w:rFonts w:cs="Arial"/>
-          <w:color w:val="000000"/>
-        </w:rPr>
-        <w:t>.</w:t>
-      </w:r>
-    </w:p>
-    <w:p>
-      <w:pPr>
-        <w:pStyle w:val="BodyText"/>
-        <w:rPr>
-          <w:rFonts w:cs="Arial"/>
-          <w:color w:val="000000"/>
-        </w:rPr>
-      </w:pPr>
-      <w:r>
-        <w:rPr>
-          <w:rFonts w:cs="Arial"/>
-          <w:color w:val="000000"/>
-        </w:rPr>
-        <w:t>The unit file should be named ‘</w:t>
-      </w:r>
-      <w:proofErr w:type="spellStart"/>
-      <w:r>
-        <w:t>resilient_</w:t>
-      </w:r>
-      <w:proofErr w:type="gramStart"/>
-      <w:r>
-        <w:t>circuits.service</w:t>
-      </w:r>
-      <w:proofErr w:type="spellEnd"/>
-      <w:proofErr w:type="gramEnd"/>
-      <w:r>
-        <w:rPr>
-          <w:rFonts w:cs="Arial"/>
-          <w:color w:val="000000"/>
-        </w:rPr>
-        <w:t>’:</w:t>
-      </w:r>
-    </w:p>
-    <w:p>
-      <w:pPr>
-        <w:pStyle w:val="Code0"/>
-      </w:pPr>
-      <w:proofErr w:type="spellStart"/>
-      <w:r>
-        <w:t>sudo</w:t>
-      </w:r>
-      <w:proofErr w:type="spellEnd"/>
-      <w:r>
-        <w:t xml:space="preserve"> vi /</w:t>
-      </w:r>
-      <w:proofErr w:type="spellStart"/>
-      <w:r>
-        <w:t>etc</w:t>
-      </w:r>
-      <w:proofErr w:type="spellEnd"/>
-      <w:r>
-        <w:t>/</w:t>
-      </w:r>
-      <w:proofErr w:type="spellStart"/>
-      <w:r>
-        <w:t>systemd</w:t>
-      </w:r>
-      <w:proofErr w:type="spellEnd"/>
-      <w:r>
-        <w:t>/system/</w:t>
-      </w:r>
-      <w:proofErr w:type="spellStart"/>
-      <w:r>
-        <w:t>resilient_circuits.service</w:t>
-      </w:r>
-      <w:proofErr w:type="spellEnd"/>
-    </w:p>
-    <w:p>
-      <w:pPr>
-        <w:pStyle w:val="BodyText"/>
-        <w:rPr>
-          <w:rFonts w:cs="Arial"/>
-          <w:color w:val="000000"/>
-        </w:rPr>
-      </w:pPr>
-      <w:r>
-        <w:rPr>
-          <w:rFonts w:cs="Arial"/>
-          <w:color w:val="000000"/>
-        </w:rPr>
-        <w:t>The contents:</w:t>
-      </w:r>
-    </w:p>
-    <w:p>
-      <w:pPr>
-        <w:pStyle w:val="Code0"/>
-      </w:pPr>
-      <w:r>
-        <w:t>[Unit]</w:t>
-      </w:r>
-      <w:r>
-        <w:br/>
-      </w:r>
-      <w:r>
-        <w:t>Description=Resilient-Circuits Service</w:t>
-      </w:r>
-      <w:r>
-        <w:br/>
-      </w:r>
-      <w:r>
-        <w:t>After=</w:t>
-      </w:r>
-      <w:proofErr w:type="spellStart"/>
-      <w:r>
-        <w:t>resilient.service</w:t>
-      </w:r>
-      <w:proofErr w:type="spellEnd"/>
-      <w:r>
-        <w:br/>
-      </w:r>
-      <w:r>
-        <w:t>Requires=</w:t>
-      </w:r>
-      <w:proofErr w:type="spellStart"/>
-      <w:r>
-        <w:t>resilient.service</w:t>
-      </w:r>
-      <w:proofErr w:type="spellEnd"/>
-    </w:p>
-    <w:p>
-      <w:pPr>
-        <w:pStyle w:val="Code0"/>
-      </w:pPr>
-      <w:r>
-        <w:t>[Service]</w:t>
-      </w:r>
-      <w:r>
-        <w:br/>
-      </w:r>
-      <w:r>
-        <w:t>Type=simple</w:t>
-      </w:r>
-      <w:r>
-        <w:br/>
-      </w:r>
-      <w:r>
-        <w:t>User=integration</w:t>
-      </w:r>
-      <w:r>
-        <w:br/>
-      </w:r>
-      <w:proofErr w:type="spellStart"/>
-      <w:r>
-        <w:t>WorkingDirectory</w:t>
-      </w:r>
-      <w:proofErr w:type="spellEnd"/>
-      <w:r>
-        <w:t>=/home/integration</w:t>
-      </w:r>
-      <w:r>
-        <w:br/>
-      </w:r>
-      <w:proofErr w:type="spellStart"/>
-      <w:r>
-        <w:t>ExecStart</w:t>
-      </w:r>
-      <w:proofErr w:type="spellEnd"/>
-      <w:r>
-        <w:t>=/</w:t>
-      </w:r>
-      <w:proofErr w:type="spellStart"/>
-      <w:r>
-        <w:t>usr</w:t>
-      </w:r>
-      <w:proofErr w:type="spellEnd"/>
-      <w:r>
-        <w:t>/local/bin/resilient-circuits run</w:t>
-      </w:r>
-      <w:r>
-        <w:br/>
-      </w:r>
-      <w:r>
-        <w:t>Restart=always</w:t>
-      </w:r>
-      <w:r>
-        <w:br/>
-      </w:r>
-      <w:proofErr w:type="spellStart"/>
-      <w:r>
-        <w:t>TimeoutSec</w:t>
-      </w:r>
-      <w:proofErr w:type="spellEnd"/>
-      <w:r>
-        <w:t>=10</w:t>
-      </w:r>
-      <w:r>
-        <w:br/>
-      </w:r>
-      <w:r>
-        <w:t>Environment=APP_CONFIG_FILE=/home/integration/.resilient/app.config</w:t>
-      </w:r>
-      <w:r>
-        <w:br/>
-      </w:r>
-      <w:r>
-        <w:t>Environment=APP_LOCK_FILE=/home/integration/.r</w:t>
-      </w:r>
-      <w:r>
-        <w:t>esilient/resilient_circuits.lock</w:t>
-      </w:r>
-    </w:p>
-    <w:p>
-      <w:pPr>
-        <w:pStyle w:val="Code0"/>
-      </w:pPr>
-      <w:r>
-        <w:t>[Install]</w:t>
-      </w:r>
-      <w:r>
-        <w:br/>
-      </w:r>
-      <w:proofErr w:type="spellStart"/>
-      <w:r>
-        <w:t>WantedBy</w:t>
-      </w:r>
-      <w:proofErr w:type="spellEnd"/>
-      <w:r>
-        <w:t>=multi-</w:t>
-      </w:r>
-      <w:proofErr w:type="spellStart"/>
-      <w:r>
-        <w:t>user.target</w:t>
-      </w:r>
-      <w:proofErr w:type="spellEnd"/>
-    </w:p>
-    <w:p>
-      <w:pPr>
-        <w:pStyle w:val="BodyText"/>
-        <w:rPr>
-          <w:rFonts w:cs="Arial"/>
-          <w:color w:val="000000"/>
-        </w:rPr>
-      </w:pPr>
-      <w:r>
-        <w:rPr>
-          <w:rFonts w:cs="Arial"/>
-          <w:color w:val="000000"/>
-        </w:rPr>
-        <w:t>Ensure that the service unit file is correctly permissioned:</w:t>
-      </w:r>
-    </w:p>
-    <w:p>
-      <w:pPr>
-        <w:pStyle w:val="Code0"/>
-      </w:pPr>
-      <w:proofErr w:type="spellStart"/>
-      <w:r>
-        <w:t>sudo</w:t>
-      </w:r>
-      <w:proofErr w:type="spellEnd"/>
-      <w:r>
-        <w:t xml:space="preserve"> </w:t>
-      </w:r>
-      <w:proofErr w:type="spellStart"/>
-      <w:r>
-        <w:t>chmod</w:t>
-      </w:r>
-      <w:proofErr w:type="spellEnd"/>
-      <w:r>
-        <w:t xml:space="preserve"> 664 /</w:t>
-      </w:r>
-      <w:proofErr w:type="spellStart"/>
-      <w:r>
-        <w:t>etc</w:t>
-      </w:r>
-      <w:proofErr w:type="spellEnd"/>
-      <w:r>
-        <w:t>/</w:t>
-      </w:r>
-      <w:proofErr w:type="spellStart"/>
-      <w:r>
-        <w:t>systemd</w:t>
-      </w:r>
-      <w:proofErr w:type="spellEnd"/>
-      <w:r>
-        <w:t>/system/</w:t>
-      </w:r>
-      <w:proofErr w:type="spellStart"/>
-      <w:r>
-        <w:t>resilient_circuits.service</w:t>
-      </w:r>
-      <w:proofErr w:type="spellEnd"/>
-    </w:p>
-    <w:p>
-      <w:pPr>
-        <w:pStyle w:val="BodyText"/>
-        <w:rPr>
-          <w:rFonts w:cs="Arial"/>
-          <w:color w:val="000000"/>
-        </w:rPr>
-      </w:pPr>
-      <w:r>
-        <w:rPr>
-          <w:rFonts w:cs="Arial"/>
-          <w:color w:val="000000"/>
-        </w:rPr>
-        <w:t xml:space="preserve">Use the </w:t>
-      </w:r>
-      <w:proofErr w:type="spellStart"/>
-      <w:r>
-        <w:rPr>
-          <w:rFonts w:cs="Arial"/>
-          <w:color w:val="000000"/>
-        </w:rPr>
-        <w:t>systemctl</w:t>
-      </w:r>
-      <w:proofErr w:type="spellEnd"/>
-      <w:r>
-        <w:rPr>
-          <w:rFonts w:cs="Arial"/>
-          <w:color w:val="000000"/>
-        </w:rPr>
-        <w:t xml:space="preserve"> command to manually start, stop, restart and return status on the service:</w:t>
-      </w:r>
-    </w:p>
-    <w:p>
-      <w:pPr>
-        <w:pStyle w:val="Code0"/>
-      </w:pPr>
-      <w:proofErr w:type="spellStart"/>
-      <w:r>
-        <w:t>sudo</w:t>
-      </w:r>
-      <w:proofErr w:type="spellEnd"/>
-      <w:r>
-        <w:t xml:space="preserve"> </w:t>
-      </w:r>
-      <w:proofErr w:type="spellStart"/>
-      <w:r>
-        <w:t>systemctl</w:t>
-      </w:r>
-      <w:proofErr w:type="spellEnd"/>
-      <w:r>
-        <w:t xml:space="preserve"> </w:t>
-      </w:r>
-      <w:proofErr w:type="spellStart"/>
-      <w:r>
-        <w:t>resilient_circuits</w:t>
-      </w:r>
-      <w:proofErr w:type="spellEnd"/>
-      <w:r>
-        <w:t xml:space="preserve"> [</w:t>
-      </w:r>
-      <w:proofErr w:type="spellStart"/>
-      <w:r>
-        <w:t>start|stop|restart|status</w:t>
-      </w:r>
-      <w:proofErr w:type="spellEnd"/>
-      <w:r>
-        <w:t>]</w:t>
-      </w:r>
-    </w:p>
-    <w:p>
-      <w:pPr>
-        <w:pStyle w:val="BodyText"/>
-        <w:rPr>
-          <w:rFonts w:cs="Arial"/>
-          <w:color w:val="000000"/>
-        </w:rPr>
-      </w:pPr>
-      <w:r>
-        <w:rPr>
-          <w:rFonts w:cs="Arial"/>
-          <w:color w:val="000000"/>
-        </w:rPr>
-        <w:t xml:space="preserve">Log files for </w:t>
-      </w:r>
-      <w:proofErr w:type="spellStart"/>
-      <w:r>
-        <w:rPr>
-          <w:rFonts w:cs="Arial"/>
-          <w:color w:val="000000"/>
-        </w:rPr>
-        <w:t>systemd</w:t>
-      </w:r>
-      <w:proofErr w:type="spellEnd"/>
-      <w:r>
-        <w:rPr>
-          <w:rFonts w:cs="Arial"/>
-          <w:color w:val="000000"/>
-        </w:rPr>
-        <w:t xml:space="preserve"> and the resilient-circuits service can be viewed through the </w:t>
-      </w:r>
-      <w:proofErr w:type="spellStart"/>
-      <w:r>
-        <w:rPr>
-          <w:rFonts w:cs="Arial"/>
-          <w:color w:val="000000"/>
-        </w:rPr>
-        <w:t>journalctl</w:t>
-      </w:r>
-      <w:proofErr w:type="spellEnd"/>
-      <w:r>
-        <w:rPr>
-          <w:rFonts w:cs="Arial"/>
-          <w:color w:val="000000"/>
-        </w:rPr>
-        <w:t xml:space="preserve"> command:</w:t>
-      </w:r>
-    </w:p>
-    <w:p>
-      <w:pPr>
-        <w:pStyle w:val="Code0"/>
-      </w:pPr>
-      <w:proofErr w:type="spellStart"/>
-      <w:r>
-        <w:t>sudo</w:t>
-      </w:r>
-      <w:proofErr w:type="spellEnd"/>
-      <w:r>
-        <w:t xml:space="preserve"> </w:t>
-      </w:r>
-      <w:proofErr w:type="spellStart"/>
-      <w:r>
-        <w:t>journalct</w:t>
-      </w:r>
-      <w:r>
-        <w:t>l</w:t>
-      </w:r>
-      <w:proofErr w:type="spellEnd"/>
-      <w:r>
-        <w:t xml:space="preserve"> -u </w:t>
-      </w:r>
-      <w:proofErr w:type="spellStart"/>
-      <w:r>
-        <w:t>resilient_circuits</w:t>
-      </w:r>
-      <w:proofErr w:type="spellEnd"/>
-      <w:r>
-        <w:t xml:space="preserve"> --since "</w:t>
-      </w:r>
-      <w:r>
-        <w:t>2 hours ag</w:t>
-      </w:r>
-      <w:r>
-        <w:t>o"</w:t>
-      </w:r>
-    </w:p>
-    <w:bookmarkEnd w:id="2"/>
+    </w:p>
+    <w:p>
+      <w:pPr>
+        <w:rPr>
+          <w:rFonts w:ascii="Calibri" w:eastAsia="Calibri" w:hAnsi="Calibri" w:cs="Calibri"/>
+          <w:b/>
+          <w:color w:val="1F497D" w:themeColor="text2"/>
+          <w:sz w:val="36"/>
+          <w:szCs w:val="36"/>
+        </w:rPr>
+      </w:pPr>
+      <w:r>
+        <w:br w:type="page"/>
+      </w:r>
+    </w:p>
     <w:p>
       <w:pPr>
         <w:pStyle w:val="Heading10"/>
@@ -2491,6 +2259,9 @@
         <w:lastRenderedPageBreak/>
         <w:t>Function Description</w:t>
       </w:r>
+      <w:r>
+        <w:t>s</w:t>
+      </w:r>
     </w:p>
     <w:p>
       <w:pPr>
@@ -2498,15 +2269,7 @@
         <w:keepNext/>
       </w:pPr>
       <w:r>
-        <w:t xml:space="preserve">Once the function package deploys the function, you can view it in the Resilient </w:t>
-      </w:r>
-      <w:proofErr w:type="gramStart"/>
-      <w:r>
-        <w:t>platform</w:t>
-      </w:r>
-      <w:proofErr w:type="gramEnd"/>
-      <w:r>
-        <w:t xml:space="preserve"> Functions tab. You can see the function details by clicking its name, as shown in the following screenshot.</w:t>
+        <w:t>The McAfee ESM integration comes packaged with 6 different Functions. These can be configured in Workflows how the user determines needed. Each Function comes with a corresponding Workflow to show how an example how it can be used and are explained below.</w:t>
       </w:r>
     </w:p>
     <w:p>
@@ -2514,15 +2277,29 @@
         <w:pStyle w:val="BodyText"/>
         <w:keepNext/>
       </w:pPr>
+    </w:p>
+    <w:p>
+      <w:pPr>
+        <w:pStyle w:val="Heading20"/>
+      </w:pPr>
+      <w:r>
+        <w:t>McAfee ESM Edit Case</w:t>
+      </w:r>
+    </w:p>
+    <w:p>
+      <w:pPr>
+        <w:pStyle w:val="BodyText"/>
+        <w:keepNext/>
+      </w:pPr>
       <w:r>
         <w:rPr>
           <w:noProof/>
         </w:rPr>
         <w:drawing>
-          <wp:inline distT="0" distB="0" distL="0" distR="0" wp14:anchorId="17D5C5FE" wp14:editId="6F2F3BB6">
-            <wp:extent cx="5486400" cy="4482465"/>
-            <wp:effectExtent l="0" t="0" r="0" b="0"/>
-            <wp:docPr id="1" name="Picture 1"/>
+          <wp:inline distT="0" distB="0" distL="0" distR="0" wp14:anchorId="6AEF573B" wp14:editId="4FF55594">
+            <wp:extent cx="5478145" cy="2768600"/>
+            <wp:effectExtent l="0" t="0" r="8255" b="0"/>
+            <wp:docPr id="3" name="Picture 3" descr="/Users/brianwal/Desktop/Screen Shot 2018-09-13 at 4.19.44 PM.png"/>
             <wp:cNvGraphicFramePr>
               <a:graphicFrameLocks xmlns:a="http://schemas.openxmlformats.org/drawingml/2006/main" noChangeAspect="1"/>
             </wp:cNvGraphicFramePr>
@@ -2530,247 +2307,7 @@
               <a:graphicData uri="http://schemas.openxmlformats.org/drawingml/2006/picture">
                 <pic:pic xmlns:pic="http://schemas.openxmlformats.org/drawingml/2006/picture">
                   <pic:nvPicPr>
-                    <pic:cNvPr id="1" name="McAfee Tag an ePO Asset function.png"/>
-                    <pic:cNvPicPr/>
-                  </pic:nvPicPr>
-                  <pic:blipFill>
-                    <a:blip r:embed="rId10">
-                      <a:extLst>
-                        <a:ext uri="{28A0092B-C50C-407E-A947-70E740481C1C}">
-                          <a14:useLocalDpi xmlns:a14="http://schemas.microsoft.com/office/drawing/2010/main" val="0"/>
-                        </a:ext>
-                      </a:extLst>
-                    </a:blip>
-                    <a:stretch>
-                      <a:fillRect/>
-                    </a:stretch>
-                  </pic:blipFill>
-                  <pic:spPr>
-                    <a:xfrm>
-                      <a:off x="0" y="0"/>
-                      <a:ext cx="5486400" cy="4482465"/>
-                    </a:xfrm>
-                    <a:prstGeom prst="rect">
-                      <a:avLst/>
-                    </a:prstGeom>
-                  </pic:spPr>
-                </pic:pic>
-              </a:graphicData>
-            </a:graphic>
-          </wp:inline>
-        </w:drawing>
-      </w:r>
-    </w:p>
-    <w:p>
-      <w:pPr>
-        <w:pStyle w:val="BodyText"/>
-      </w:pPr>
-      <w:r>
-        <w:t xml:space="preserve">This function </w:t>
-      </w:r>
-      <w:r>
-        <w:t xml:space="preserve">applies </w:t>
-      </w:r>
-      <w:r>
-        <w:t xml:space="preserve">a tag to a system in </w:t>
-      </w:r>
-      <w:proofErr w:type="spellStart"/>
-      <w:r>
-        <w:t>ePO</w:t>
-      </w:r>
-      <w:proofErr w:type="spellEnd"/>
-      <w:r>
-        <w:t xml:space="preserve">. </w:t>
-      </w:r>
-      <w:r>
-        <w:t>G</w:t>
-      </w:r>
-      <w:r>
-        <w:t>iven</w:t>
-      </w:r>
-      <w:r>
-        <w:t xml:space="preserve"> a system or </w:t>
-      </w:r>
-      <w:r>
-        <w:t xml:space="preserve">a </w:t>
-      </w:r>
-      <w:r>
-        <w:t xml:space="preserve">list of </w:t>
-      </w:r>
-      <w:r>
-        <w:t xml:space="preserve">the </w:t>
-      </w:r>
-      <w:r>
-        <w:t>system’s hostname’s/IP address</w:t>
-      </w:r>
-      <w:r>
-        <w:t>es</w:t>
-      </w:r>
-      <w:r>
-        <w:t xml:space="preserve"> along with a </w:t>
-      </w:r>
-      <w:r>
-        <w:t>t</w:t>
-      </w:r>
-      <w:r>
-        <w:t>ag</w:t>
-      </w:r>
-      <w:r>
-        <w:t>, the function</w:t>
-      </w:r>
-      <w:r>
-        <w:t xml:space="preserve"> </w:t>
-      </w:r>
-      <w:r>
-        <w:t>applies the tag to the</w:t>
-      </w:r>
-      <w:r>
-        <w:t xml:space="preserve"> </w:t>
-      </w:r>
-      <w:r>
-        <w:t xml:space="preserve">provided </w:t>
-      </w:r>
-      <w:r>
-        <w:t xml:space="preserve">systems in </w:t>
-      </w:r>
-      <w:proofErr w:type="spellStart"/>
-      <w:r>
-        <w:t>ePO</w:t>
-      </w:r>
-      <w:proofErr w:type="spellEnd"/>
-      <w:r>
-        <w:t xml:space="preserve">. The function assumes </w:t>
-      </w:r>
-      <w:r>
-        <w:t xml:space="preserve">that </w:t>
-      </w:r>
-      <w:r>
-        <w:t xml:space="preserve">the list of systems and </w:t>
-      </w:r>
-      <w:r>
-        <w:t>the provide tag</w:t>
-      </w:r>
-      <w:r>
-        <w:t xml:space="preserve"> </w:t>
-      </w:r>
-      <w:r>
-        <w:t xml:space="preserve">are </w:t>
-      </w:r>
-      <w:r>
-        <w:t xml:space="preserve">present and managed within </w:t>
-      </w:r>
-      <w:proofErr w:type="spellStart"/>
-      <w:r>
-        <w:t>ePO</w:t>
-      </w:r>
-      <w:proofErr w:type="spellEnd"/>
-      <w:r>
-        <w:t>.</w:t>
-      </w:r>
-    </w:p>
-    <w:p>
-      <w:pPr>
-        <w:pStyle w:val="BodyText"/>
-      </w:pPr>
-      <w:r>
-        <w:t>The function package also includes an example workflow and rule that show how the functions can be used. You can copy and modify these workflows and rules for your own needs.</w:t>
-      </w:r>
-    </w:p>
-    <w:p>
-      <w:pPr>
-        <w:pStyle w:val="BodyText"/>
-      </w:pPr>
-      <w:r>
-        <w:t>The function response return</w:t>
-      </w:r>
-      <w:r>
-        <w:t>s</w:t>
-      </w:r>
-      <w:r>
-        <w:t xml:space="preserve"> the function inputs</w:t>
-      </w:r>
-      <w:r>
-        <w:t>, and a</w:t>
-      </w:r>
-      <w:r>
-        <w:t xml:space="preserve"> list of systems along with the tag similar to </w:t>
-      </w:r>
-      <w:r>
-        <w:t>the following</w:t>
-      </w:r>
-      <w:r>
-        <w:t>.</w:t>
-      </w:r>
-    </w:p>
-    <w:p>
-      <w:pPr>
-        <w:pStyle w:val="Code0"/>
-      </w:pPr>
-      <w:r>
-        <w:t>{</w:t>
-      </w:r>
-    </w:p>
-    <w:p>
-      <w:pPr>
-        <w:pStyle w:val="Code0"/>
-      </w:pPr>
-      <w:r>
-        <w:tab/>
-        <w:t>“Systems”: “10.0.2.15”,</w:t>
-      </w:r>
-    </w:p>
-    <w:p>
-      <w:pPr>
-        <w:pStyle w:val="Code0"/>
-      </w:pPr>
-      <w:r>
-        <w:tab/>
-        <w:t>“Tag”: “Shut Down”</w:t>
-      </w:r>
-    </w:p>
-    <w:p>
-      <w:pPr>
-        <w:pStyle w:val="Code0"/>
-      </w:pPr>
-      <w:r>
-        <w:t>}</w:t>
-      </w:r>
-    </w:p>
-    <w:p>
-      <w:pPr>
-        <w:pStyle w:val="BodyText"/>
-        <w:rPr>
-          <w:b/>
-        </w:rPr>
-      </w:pPr>
-      <w:r>
-        <w:lastRenderedPageBreak/>
-        <w:t xml:space="preserve">The out of the box example is triggered from an artifact of type IP Address or System Name and will set a description of the artifact to </w:t>
-      </w:r>
-      <w:r>
-        <w:rPr>
-          <w:b/>
-        </w:rPr>
-        <w:t>Tag “&lt;Tag used&gt;” applied to system.</w:t>
-      </w:r>
-      <w:r>
-        <w:rPr>
-          <w:b/>
-          <w:noProof/>
-        </w:rPr>
-        <w:drawing>
-          <wp:inline distT="0" distB="0" distL="0" distR="0" wp14:anchorId="71796740" wp14:editId="22864D3C">
-            <wp:extent cx="5486400" cy="2233930"/>
-            <wp:effectExtent l="0" t="0" r="0" b="1270"/>
-            <wp:docPr id="4" name="Picture 4" descr="/Users/brianwal/Desktop/Screen Shot 2018-04-11 at 5.46.27 PM.png"/>
-            <wp:cNvGraphicFramePr>
-              <a:graphicFrameLocks xmlns:a="http://schemas.openxmlformats.org/drawingml/2006/main" noChangeAspect="1"/>
-            </wp:cNvGraphicFramePr>
-            <a:graphic xmlns:a="http://schemas.openxmlformats.org/drawingml/2006/main">
-              <a:graphicData uri="http://schemas.openxmlformats.org/drawingml/2006/picture">
-                <pic:pic xmlns:pic="http://schemas.openxmlformats.org/drawingml/2006/picture">
-                  <pic:nvPicPr>
-                    <pic:cNvPr id="0" name="Picture 1" descr="/Users/brianwal/Desktop/Screen Shot 2018-04-11 at 5.46.27 PM.png"/>
+                    <pic:cNvPr id="0" name="Picture 1" descr="/Users/brianwal/Desktop/Screen Shot 2018-09-13 at 4.19.44 PM.png"/>
                     <pic:cNvPicPr>
                       <a:picLocks noChangeAspect="1" noChangeArrowheads="1"/>
                     </pic:cNvPicPr>
@@ -2791,7 +2328,7 @@
                   <pic:spPr bwMode="auto">
                     <a:xfrm>
                       <a:off x="0" y="0"/>
-                      <a:ext cx="5486400" cy="2233930"/>
+                      <a:ext cx="5478145" cy="2768600"/>
                     </a:xfrm>
                     <a:prstGeom prst="rect">
                       <a:avLst/>
@@ -2810,6 +2347,680 @@
     </w:p>
     <w:p>
       <w:pPr>
+        <w:pStyle w:val="BodyText"/>
+        <w:keepNext/>
+      </w:pPr>
+      <w:r>
+        <w:t xml:space="preserve">The McAfee ESM Edit Case Function calls the </w:t>
+      </w:r>
+      <w:r>
+        <w:rPr>
+          <w:rStyle w:val="CodeChar0"/>
+        </w:rPr>
+        <w:t>caseEditCase</w:t>
+      </w:r>
+      <w:r>
+        <w:t xml:space="preserve"> ESM endpoint. This enables the Function to edit any incident. The Function accepts two inputs, </w:t>
+      </w:r>
+      <w:r>
+        <w:rPr>
+          <w:rStyle w:val="CodeChar0"/>
+        </w:rPr>
+        <w:t>mcafee_esm_case_id</w:t>
+      </w:r>
+      <w:r>
+        <w:t xml:space="preserve">, which is the numeric ID of the case in ESM, and </w:t>
+      </w:r>
+      <w:r>
+        <w:rPr>
+          <w:rStyle w:val="CodeChar0"/>
+        </w:rPr>
+        <w:t>mcafee_esm_edit_case_json</w:t>
+      </w:r>
+      <w:r>
+        <w:t xml:space="preserve"> which is a string of the JSON that will be used to edit the case. This is a text with value input type and comes with a few example </w:t>
+      </w:r>
+      <w:r>
+        <w:t xml:space="preserve">input JSON strings that can be used. </w:t>
+      </w:r>
+      <w:r>
+        <w:t xml:space="preserve">The case ID is need since the Function first does a call to the </w:t>
+      </w:r>
+      <w:r>
+        <w:rPr>
+          <w:rStyle w:val="CodeChar0"/>
+        </w:rPr>
+        <w:t>caseGetCaseDetail</w:t>
+      </w:r>
+      <w:r>
+        <w:t xml:space="preserve"> endpoint in ESM and then combines the results from that call with the string set as the </w:t>
+      </w:r>
+      <w:r>
+        <w:rPr>
+          <w:rStyle w:val="CodeChar0"/>
+        </w:rPr>
+        <w:t>mcafee_esm_edit_case_json</w:t>
+      </w:r>
+      <w:r>
+        <w:t xml:space="preserve"> input. Any value that is set in the edit case JSON input will override the results from the </w:t>
+      </w:r>
+      <w:r>
+        <w:rPr>
+          <w:rStyle w:val="CodeChar0"/>
+        </w:rPr>
+        <w:t>caseGetCaseDetail</w:t>
+      </w:r>
+      <w:r>
+        <w:t xml:space="preserve"> can when combined.</w:t>
+      </w:r>
+    </w:p>
+    <w:p>
+      <w:pPr>
+        <w:pStyle w:val="BodyText"/>
+      </w:pPr>
+      <w:r>
+        <w:t>The default Workflow for this Function is an Incident Workflow which closes the case in ESM when the case is closed in Resilient.</w:t>
+      </w:r>
+      <w:r>
+        <w:br w:type="page"/>
+      </w:r>
+    </w:p>
+    <w:p>
+      <w:pPr>
+        <w:pStyle w:val="Heading20"/>
+      </w:pPr>
+      <w:r>
+        <w:lastRenderedPageBreak/>
+        <w:t>McAfee ESM Get Case Detail</w:t>
+      </w:r>
+    </w:p>
+    <w:p>
+      <w:pPr>
+        <w:pStyle w:val="BodyText"/>
+        <w:keepNext/>
+      </w:pPr>
+      <w:r>
+        <w:rPr>
+          <w:noProof/>
+        </w:rPr>
+        <w:drawing>
+          <wp:inline distT="0" distB="0" distL="0" distR="0" wp14:anchorId="112634B4" wp14:editId="3BA048C8">
+            <wp:extent cx="5486400" cy="2557145"/>
+            <wp:effectExtent l="0" t="0" r="0" b="8255"/>
+            <wp:docPr id="5" name="Picture 5" descr="/Users/brianwal/Desktop/Screen Shot 2018-09-13 at 4.20.09 PM.png"/>
+            <wp:cNvGraphicFramePr>
+              <a:graphicFrameLocks xmlns:a="http://schemas.openxmlformats.org/drawingml/2006/main" noChangeAspect="1"/>
+            </wp:cNvGraphicFramePr>
+            <a:graphic xmlns:a="http://schemas.openxmlformats.org/drawingml/2006/main">
+              <a:graphicData uri="http://schemas.openxmlformats.org/drawingml/2006/picture">
+                <pic:pic xmlns:pic="http://schemas.openxmlformats.org/drawingml/2006/picture">
+                  <pic:nvPicPr>
+                    <pic:cNvPr id="0" name="Picture 2" descr="/Users/brianwal/Desktop/Screen Shot 2018-09-13 at 4.20.09 PM.png"/>
+                    <pic:cNvPicPr>
+                      <a:picLocks noChangeAspect="1" noChangeArrowheads="1"/>
+                    </pic:cNvPicPr>
+                  </pic:nvPicPr>
+                  <pic:blipFill>
+                    <a:blip r:embed="rId12">
+                      <a:extLst>
+                        <a:ext uri="{28A0092B-C50C-407E-A947-70E740481C1C}">
+                          <a14:useLocalDpi xmlns:a14="http://schemas.microsoft.com/office/drawing/2010/main" val="0"/>
+                        </a:ext>
+                      </a:extLst>
+                    </a:blip>
+                    <a:srcRect/>
+                    <a:stretch>
+                      <a:fillRect/>
+                    </a:stretch>
+                  </pic:blipFill>
+                  <pic:spPr bwMode="auto">
+                    <a:xfrm>
+                      <a:off x="0" y="0"/>
+                      <a:ext cx="5486400" cy="2557145"/>
+                    </a:xfrm>
+                    <a:prstGeom prst="rect">
+                      <a:avLst/>
+                    </a:prstGeom>
+                    <a:noFill/>
+                    <a:ln>
+                      <a:noFill/>
+                    </a:ln>
+                  </pic:spPr>
+                </pic:pic>
+              </a:graphicData>
+            </a:graphic>
+          </wp:inline>
+        </w:drawing>
+      </w:r>
+    </w:p>
+    <w:p>
+      <w:pPr>
+        <w:pStyle w:val="BodyText"/>
+        <w:keepNext/>
+      </w:pPr>
+      <w:r>
+        <w:t xml:space="preserve">The McAfee ESM Get Case </w:t>
+      </w:r>
+      <w:r>
+        <w:t>Detail F</w:t>
+      </w:r>
+      <w:r>
+        <w:t xml:space="preserve">unction calls the </w:t>
+      </w:r>
+      <w:r>
+        <w:rPr>
+          <w:rStyle w:val="CodeChar0"/>
+        </w:rPr>
+        <w:t>caseGetCaseDetail</w:t>
+      </w:r>
+      <w:r>
+        <w:t xml:space="preserve"> endpoint in ESM and returns back all the information on that specific case. The function, takes one i</w:t>
+      </w:r>
+      <w:r>
+        <w:t>nput, mcafee_esm_case_id, this is the numeric ID of the case represented in ESM.</w:t>
+      </w:r>
+    </w:p>
+    <w:p>
+      <w:pPr>
+        <w:pStyle w:val="BodyText"/>
+      </w:pPr>
+      <w:r>
+        <w:t>The default Workflow is an Incident Workflow that adds a note to the Incident containing additional details about the case in ESM.</w:t>
+      </w:r>
+      <w:r>
+        <w:br w:type="page"/>
+      </w:r>
+    </w:p>
+    <w:p>
+      <w:pPr>
+        <w:pStyle w:val="Heading20"/>
+      </w:pPr>
+      <w:r>
+        <w:lastRenderedPageBreak/>
+        <w:t>McAfee ESM Get Case Events Detail</w:t>
+      </w:r>
+    </w:p>
+    <w:p>
+      <w:pPr>
+        <w:pStyle w:val="BodyText"/>
+        <w:keepNext/>
+      </w:pPr>
+      <w:r>
+        <w:rPr>
+          <w:noProof/>
+        </w:rPr>
+        <w:drawing>
+          <wp:inline distT="0" distB="0" distL="0" distR="0" wp14:anchorId="34BC300F" wp14:editId="51F48D2C">
+            <wp:extent cx="5478145" cy="2548255"/>
+            <wp:effectExtent l="0" t="0" r="8255" b="0"/>
+            <wp:docPr id="6" name="Picture 6" descr="/Users/brianwal/Desktop/Screen Shot 2018-09-13 at 4.20.23 PM.png"/>
+            <wp:cNvGraphicFramePr>
+              <a:graphicFrameLocks xmlns:a="http://schemas.openxmlformats.org/drawingml/2006/main" noChangeAspect="1"/>
+            </wp:cNvGraphicFramePr>
+            <a:graphic xmlns:a="http://schemas.openxmlformats.org/drawingml/2006/main">
+              <a:graphicData uri="http://schemas.openxmlformats.org/drawingml/2006/picture">
+                <pic:pic xmlns:pic="http://schemas.openxmlformats.org/drawingml/2006/picture">
+                  <pic:nvPicPr>
+                    <pic:cNvPr id="0" name="Picture 3" descr="/Users/brianwal/Desktop/Screen Shot 2018-09-13 at 4.20.23 PM.png"/>
+                    <pic:cNvPicPr>
+                      <a:picLocks noChangeAspect="1" noChangeArrowheads="1"/>
+                    </pic:cNvPicPr>
+                  </pic:nvPicPr>
+                  <pic:blipFill>
+                    <a:blip r:embed="rId13">
+                      <a:extLst>
+                        <a:ext uri="{28A0092B-C50C-407E-A947-70E740481C1C}">
+                          <a14:useLocalDpi xmlns:a14="http://schemas.microsoft.com/office/drawing/2010/main" val="0"/>
+                        </a:ext>
+                      </a:extLst>
+                    </a:blip>
+                    <a:srcRect/>
+                    <a:stretch>
+                      <a:fillRect/>
+                    </a:stretch>
+                  </pic:blipFill>
+                  <pic:spPr bwMode="auto">
+                    <a:xfrm>
+                      <a:off x="0" y="0"/>
+                      <a:ext cx="5478145" cy="2548255"/>
+                    </a:xfrm>
+                    <a:prstGeom prst="rect">
+                      <a:avLst/>
+                    </a:prstGeom>
+                    <a:noFill/>
+                    <a:ln>
+                      <a:noFill/>
+                    </a:ln>
+                  </pic:spPr>
+                </pic:pic>
+              </a:graphicData>
+            </a:graphic>
+          </wp:inline>
+        </w:drawing>
+      </w:r>
+    </w:p>
+    <w:p>
+      <w:pPr>
+        <w:pStyle w:val="BodyText"/>
+        <w:keepNext/>
+      </w:pPr>
+      <w:r>
+        <w:t xml:space="preserve">The McAfee ESM Get Case Events Detail Function calls the </w:t>
+      </w:r>
+      <w:r>
+        <w:rPr>
+          <w:rStyle w:val="CodeChar0"/>
+        </w:rPr>
+        <w:t>caseGetCaseEventsDetail</w:t>
+      </w:r>
+      <w:r>
+        <w:t xml:space="preserve"> ESM endpoint and returns back </w:t>
+      </w:r>
+      <w:r>
+        <w:t xml:space="preserve">all information of each of the events. This function takes one input, </w:t>
+      </w:r>
+      <w:r>
+        <w:rPr>
+          <w:rStyle w:val="CodeChar0"/>
+        </w:rPr>
+        <w:t>mcafee_event_eds_list</w:t>
+      </w:r>
+      <w:r>
+        <w:t>, this is a string and represents the comma separated list of events ID’s to be passed to the API.</w:t>
+      </w:r>
+    </w:p>
+    <w:p>
+      <w:pPr>
+        <w:pStyle w:val="BodyText"/>
+      </w:pPr>
+      <w:r>
+        <w:t>The default Workflow for this function is a Data Table Workflow which when triggered on a row from the McAfee ESM Event List Data Table with an event ID will add additional details about the event to the Data Table row.</w:t>
+      </w:r>
+      <w:r>
+        <w:br w:type="page"/>
+      </w:r>
+    </w:p>
+    <w:p>
+      <w:pPr>
+        <w:pStyle w:val="Heading20"/>
+      </w:pPr>
+      <w:r>
+        <w:lastRenderedPageBreak/>
+        <w:t>McAfee ESM Get List of Cases</w:t>
+      </w:r>
+    </w:p>
+    <w:p>
+      <w:pPr>
+        <w:pStyle w:val="BodyText"/>
+        <w:keepNext/>
+      </w:pPr>
+      <w:r>
+        <w:rPr>
+          <w:noProof/>
+        </w:rPr>
+        <w:drawing>
+          <wp:inline distT="0" distB="0" distL="0" distR="0" wp14:anchorId="22EAF9FF" wp14:editId="7BCEE822">
+            <wp:extent cx="5486400" cy="2616200"/>
+            <wp:effectExtent l="0" t="0" r="0" b="0"/>
+            <wp:docPr id="7" name="Picture 7" descr="/Users/brianwal/Desktop/Screen Shot 2018-09-13 at 4.20.38 PM.png"/>
+            <wp:cNvGraphicFramePr>
+              <a:graphicFrameLocks xmlns:a="http://schemas.openxmlformats.org/drawingml/2006/main" noChangeAspect="1"/>
+            </wp:cNvGraphicFramePr>
+            <a:graphic xmlns:a="http://schemas.openxmlformats.org/drawingml/2006/main">
+              <a:graphicData uri="http://schemas.openxmlformats.org/drawingml/2006/picture">
+                <pic:pic xmlns:pic="http://schemas.openxmlformats.org/drawingml/2006/picture">
+                  <pic:nvPicPr>
+                    <pic:cNvPr id="0" name="Picture 4" descr="/Users/brianwal/Desktop/Screen Shot 2018-09-13 at 4.20.38 PM.png"/>
+                    <pic:cNvPicPr>
+                      <a:picLocks noChangeAspect="1" noChangeArrowheads="1"/>
+                    </pic:cNvPicPr>
+                  </pic:nvPicPr>
+                  <pic:blipFill>
+                    <a:blip r:embed="rId14">
+                      <a:extLst>
+                        <a:ext uri="{28A0092B-C50C-407E-A947-70E740481C1C}">
+                          <a14:useLocalDpi xmlns:a14="http://schemas.microsoft.com/office/drawing/2010/main" val="0"/>
+                        </a:ext>
+                      </a:extLst>
+                    </a:blip>
+                    <a:srcRect/>
+                    <a:stretch>
+                      <a:fillRect/>
+                    </a:stretch>
+                  </pic:blipFill>
+                  <pic:spPr bwMode="auto">
+                    <a:xfrm>
+                      <a:off x="0" y="0"/>
+                      <a:ext cx="5486400" cy="2616200"/>
+                    </a:xfrm>
+                    <a:prstGeom prst="rect">
+                      <a:avLst/>
+                    </a:prstGeom>
+                    <a:noFill/>
+                    <a:ln>
+                      <a:noFill/>
+                    </a:ln>
+                  </pic:spPr>
+                </pic:pic>
+              </a:graphicData>
+            </a:graphic>
+          </wp:inline>
+        </w:drawing>
+      </w:r>
+    </w:p>
+    <w:p>
+      <w:pPr>
+        <w:pStyle w:val="BodyText"/>
+        <w:keepNext/>
+      </w:pPr>
+      <w:r>
+        <w:t xml:space="preserve">The McAfee ESM Get List of Cases Function calls the </w:t>
+      </w:r>
+      <w:r>
+        <w:rPr>
+          <w:rStyle w:val="CodeChar0"/>
+        </w:rPr>
+        <w:t>caseGetCaseList</w:t>
+      </w:r>
+      <w:r>
+        <w:t xml:space="preserve"> endpoint and returns the list of all open cases in ESM which are also assigned to the logged-in ESM user. This Function does not take any inputs.  </w:t>
+      </w:r>
+    </w:p>
+    <w:p>
+      <w:pPr>
+        <w:pStyle w:val="BodyText"/>
+        <w:rPr>
+          <w:rFonts w:eastAsia="Calibri"/>
+        </w:rPr>
+      </w:pPr>
+      <w:r>
+        <w:rPr>
+          <w:rFonts w:eastAsia="Calibri"/>
+        </w:rPr>
+        <w:t>The default Workflow for this function is an Incident Workflow which adds a Note to an Incident stating how many open cases assigned to the logged-in user there is in ESM in addition to populating McAfee ESM Event List data table with event ID’s.</w:t>
+      </w:r>
+    </w:p>
+    <w:p>
+      <w:pPr>
+        <w:pStyle w:val="Heading20"/>
+      </w:pPr>
+      <w:r>
+        <w:lastRenderedPageBreak/>
+        <w:t>McAfee ESM Get Triggered Alarms</w:t>
+      </w:r>
+    </w:p>
+    <w:p>
+      <w:pPr>
+        <w:pStyle w:val="BodyText"/>
+        <w:keepNext/>
+      </w:pPr>
+      <w:r>
+        <w:rPr>
+          <w:noProof/>
+        </w:rPr>
+        <w:drawing>
+          <wp:inline distT="0" distB="0" distL="0" distR="0" wp14:anchorId="54AA380F" wp14:editId="229ECC1B">
+            <wp:extent cx="5478145" cy="3124200"/>
+            <wp:effectExtent l="0" t="0" r="8255" b="0"/>
+            <wp:docPr id="8" name="Picture 8" descr="/Users/brianwal/Desktop/Screen Shot 2018-09-13 at 4.21.05 PM.png"/>
+            <wp:cNvGraphicFramePr>
+              <a:graphicFrameLocks xmlns:a="http://schemas.openxmlformats.org/drawingml/2006/main" noChangeAspect="1"/>
+            </wp:cNvGraphicFramePr>
+            <a:graphic xmlns:a="http://schemas.openxmlformats.org/drawingml/2006/main">
+              <a:graphicData uri="http://schemas.openxmlformats.org/drawingml/2006/picture">
+                <pic:pic xmlns:pic="http://schemas.openxmlformats.org/drawingml/2006/picture">
+                  <pic:nvPicPr>
+                    <pic:cNvPr id="0" name="Picture 5" descr="/Users/brianwal/Desktop/Screen Shot 2018-09-13 at 4.21.05 PM.png"/>
+                    <pic:cNvPicPr>
+                      <a:picLocks noChangeAspect="1" noChangeArrowheads="1"/>
+                    </pic:cNvPicPr>
+                  </pic:nvPicPr>
+                  <pic:blipFill>
+                    <a:blip r:embed="rId15">
+                      <a:extLst>
+                        <a:ext uri="{28A0092B-C50C-407E-A947-70E740481C1C}">
+                          <a14:useLocalDpi xmlns:a14="http://schemas.microsoft.com/office/drawing/2010/main" val="0"/>
+                        </a:ext>
+                      </a:extLst>
+                    </a:blip>
+                    <a:srcRect/>
+                    <a:stretch>
+                      <a:fillRect/>
+                    </a:stretch>
+                  </pic:blipFill>
+                  <pic:spPr bwMode="auto">
+                    <a:xfrm>
+                      <a:off x="0" y="0"/>
+                      <a:ext cx="5478145" cy="3124200"/>
+                    </a:xfrm>
+                    <a:prstGeom prst="rect">
+                      <a:avLst/>
+                    </a:prstGeom>
+                    <a:noFill/>
+                    <a:ln>
+                      <a:noFill/>
+                    </a:ln>
+                  </pic:spPr>
+                </pic:pic>
+              </a:graphicData>
+            </a:graphic>
+          </wp:inline>
+        </w:drawing>
+      </w:r>
+    </w:p>
+    <w:p>
+      <w:pPr>
+        <w:pStyle w:val="BodyText"/>
+        <w:keepNext/>
+      </w:pPr>
+      <w:r>
+        <w:t>The McAfee ESM G</w:t>
+      </w:r>
+      <w:r>
+        <w:t xml:space="preserve">et Triggered Alarms Function uses the </w:t>
+      </w:r>
+      <w:r>
+        <w:rPr>
+          <w:rStyle w:val="CodeChar0"/>
+        </w:rPr>
+        <w:t>alarmGetTriggeredAlarms</w:t>
+      </w:r>
+      <w:r>
+        <w:t xml:space="preserve"> </w:t>
+      </w:r>
+      <w:r>
+        <w:t>ESM endpoint to return back up to the last 100</w:t>
+      </w:r>
+      <w:r>
+        <w:t xml:space="preserve"> alarms assigned to the logged-in ESM user within the designated time frame. This Function accepts three different inputs</w:t>
+      </w:r>
+      <w:r>
+        <w:t xml:space="preserve">, the first </w:t>
+      </w:r>
+      <w:r>
+        <w:rPr>
+          <w:rStyle w:val="CodeChar0"/>
+        </w:rPr>
+        <w:t>mcafee_esm_alarm_triggered_time_range</w:t>
+      </w:r>
+      <w:r>
+        <w:t>,</w:t>
+      </w:r>
+      <w:r>
+        <w:t xml:space="preserve"> is a select input which allows for quick </w:t>
+      </w:r>
+      <w:r>
+        <w:t>and easy decision making when</w:t>
+      </w:r>
+      <w:r>
+        <w:t xml:space="preserve"> setting the specified time range </w:t>
+      </w:r>
+      <w:r>
+        <w:t xml:space="preserve">of when to return alarms back. The other two, </w:t>
+      </w:r>
+      <w:r>
+        <w:rPr>
+          <w:rStyle w:val="CodeChar0"/>
+        </w:rPr>
+        <w:t>mcafee_esm_alarm_triggered_start_time</w:t>
+      </w:r>
+      <w:r>
+        <w:t xml:space="preserve"> and two, </w:t>
+      </w:r>
+      <w:r>
+        <w:rPr>
+          <w:rStyle w:val="CodeChar0"/>
+        </w:rPr>
+        <w:t>mcafee_esm_alarm_triggered_end_time</w:t>
+      </w:r>
+      <w:r>
+        <w:t xml:space="preserve"> when set, override the previous input and set the time range for alarms to be custom between the designated start and end date/times.</w:t>
+      </w:r>
+    </w:p>
+    <w:p>
+      <w:pPr>
+        <w:pStyle w:val="BodyText"/>
+      </w:pPr>
+      <w:r>
+        <w:t xml:space="preserve">The default Workflow for this Function is an Incident Workflow that when triggered returns back alarms assigned to the logged-in ESM user within the last 30 days and </w:t>
+      </w:r>
+      <w:r>
+        <w:t>populates the McAfee ESM Triggered Alarms data table.</w:t>
+      </w:r>
+    </w:p>
+    <w:p>
+      <w:pPr>
+        <w:pStyle w:val="Heading20"/>
+      </w:pPr>
+      <w:r>
+        <w:lastRenderedPageBreak/>
+        <w:t>McAfee ESM Query</w:t>
+      </w:r>
+    </w:p>
+    <w:p>
+      <w:pPr>
+        <w:pStyle w:val="BodyText"/>
+        <w:keepNext/>
+      </w:pPr>
+      <w:r>
+        <w:rPr>
+          <w:noProof/>
+        </w:rPr>
+        <w:drawing>
+          <wp:inline distT="0" distB="0" distL="0" distR="0" wp14:anchorId="18667771" wp14:editId="0439AFE6">
+            <wp:extent cx="5486400" cy="2785745"/>
+            <wp:effectExtent l="0" t="0" r="0" b="8255"/>
+            <wp:docPr id="9" name="Picture 9" descr="/Users/brianwal/Desktop/Screen Shot 2018-09-13 at 4.21.18 PM.png"/>
+            <wp:cNvGraphicFramePr>
+              <a:graphicFrameLocks xmlns:a="http://schemas.openxmlformats.org/drawingml/2006/main" noChangeAspect="1"/>
+            </wp:cNvGraphicFramePr>
+            <a:graphic xmlns:a="http://schemas.openxmlformats.org/drawingml/2006/main">
+              <a:graphicData uri="http://schemas.openxmlformats.org/drawingml/2006/picture">
+                <pic:pic xmlns:pic="http://schemas.openxmlformats.org/drawingml/2006/picture">
+                  <pic:nvPicPr>
+                    <pic:cNvPr id="0" name="Picture 6" descr="/Users/brianwal/Desktop/Screen Shot 2018-09-13 at 4.21.18 PM.png"/>
+                    <pic:cNvPicPr>
+                      <a:picLocks noChangeAspect="1" noChangeArrowheads="1"/>
+                    </pic:cNvPicPr>
+                  </pic:nvPicPr>
+                  <pic:blipFill>
+                    <a:blip r:embed="rId16">
+                      <a:extLst>
+                        <a:ext uri="{28A0092B-C50C-407E-A947-70E740481C1C}">
+                          <a14:useLocalDpi xmlns:a14="http://schemas.microsoft.com/office/drawing/2010/main" val="0"/>
+                        </a:ext>
+                      </a:extLst>
+                    </a:blip>
+                    <a:srcRect/>
+                    <a:stretch>
+                      <a:fillRect/>
+                    </a:stretch>
+                  </pic:blipFill>
+                  <pic:spPr bwMode="auto">
+                    <a:xfrm>
+                      <a:off x="0" y="0"/>
+                      <a:ext cx="5486400" cy="2785745"/>
+                    </a:xfrm>
+                    <a:prstGeom prst="rect">
+                      <a:avLst/>
+                    </a:prstGeom>
+                    <a:noFill/>
+                    <a:ln>
+                      <a:noFill/>
+                    </a:ln>
+                  </pic:spPr>
+                </pic:pic>
+              </a:graphicData>
+            </a:graphic>
+          </wp:inline>
+        </w:drawing>
+      </w:r>
+    </w:p>
+    <w:p>
+      <w:pPr>
+        <w:pStyle w:val="BodyText"/>
+        <w:keepNext/>
+      </w:pPr>
+      <w:r>
+        <w:t xml:space="preserve">The McAfee ESM Query Function </w:t>
+      </w:r>
+      <w:r>
+        <w:t xml:space="preserve">queries ESM based on the </w:t>
+      </w:r>
+      <w:r>
+        <w:t xml:space="preserve">inputs and returns the results back. This function takes two inputs, the first </w:t>
+      </w:r>
+      <w:r>
+        <w:rPr>
+          <w:rStyle w:val="CodeChar0"/>
+        </w:rPr>
+        <w:t>mcafee_esm_qry_type</w:t>
+      </w:r>
+      <w:r>
+        <w:t xml:space="preserve"> is a select </w:t>
+      </w:r>
+      <w:r>
+        <w:t xml:space="preserve">input which is used to specify the type of query it is. The second, </w:t>
+      </w:r>
+      <w:r>
+        <w:rPr>
+          <w:rStyle w:val="codeChar"/>
+        </w:rPr>
+        <w:t>mcafee_esm_qry_config</w:t>
+      </w:r>
+      <w:r>
+        <w:t xml:space="preserve">, is a string input which represents the JSON of the query config. </w:t>
+      </w:r>
+    </w:p>
+    <w:p>
+      <w:pPr>
+        <w:pStyle w:val="BodyText"/>
+        <w:keepNext/>
+      </w:pPr>
+      <w:r>
+        <w:t>The default Workflow for this Function is an Incident Workflow which queries ESM for a specific event ID within the last 30 days and returns the number of occurrences as a note to the Incident.</w:t>
+      </w:r>
+    </w:p>
+    <w:p>
+      <w:pPr>
+        <w:rPr>
+          <w:rFonts w:ascii="Arial" w:eastAsia="Times New Roman" w:hAnsi="Arial" w:cs="Times New Roman"/>
+          <w:color w:val="auto"/>
+          <w:sz w:val="20"/>
+        </w:rPr>
+      </w:pPr>
+      <w:r>
+        <w:br w:type="page"/>
+      </w:r>
+    </w:p>
+    <w:p>
+      <w:pPr>
+        <w:pStyle w:val="BodyText"/>
+        <w:keepNext/>
+      </w:pPr>
+    </w:p>
+    <w:p>
+      <w:pPr>
         <w:pStyle w:val="Heading10"/>
       </w:pPr>
       <w:r>
@@ -2880,21 +3091,7 @@
         <w:rPr>
           <w:rStyle w:val="codeChar"/>
         </w:rPr>
-        <w:t>/</w:t>
-      </w:r>
-      <w:proofErr w:type="spellStart"/>
-      <w:r>
-        <w:rPr>
-          <w:rStyle w:val="codeChar"/>
-        </w:rPr>
-        <w:t>var</w:t>
-      </w:r>
-      <w:proofErr w:type="spellEnd"/>
-      <w:r>
-        <w:rPr>
-          <w:rStyle w:val="codeChar"/>
-        </w:rPr>
-        <w:t>/log/resilient-scripting/resilient-scripting.log</w:t>
+        <w:t>/var/log/resilient-scripting/resilient-scripting.log</w:t>
       </w:r>
       <w:r>
         <w:t>.</w:t>
@@ -2926,21 +3123,7 @@
         <w:rPr>
           <w:rStyle w:val="codeChar"/>
         </w:rPr>
-        <w:t>/</w:t>
-      </w:r>
-      <w:proofErr w:type="spellStart"/>
-      <w:r>
-        <w:rPr>
-          <w:rStyle w:val="codeChar"/>
-        </w:rPr>
-        <w:t>usr</w:t>
-      </w:r>
-      <w:proofErr w:type="spellEnd"/>
-      <w:r>
-        <w:rPr>
-          <w:rStyle w:val="codeChar"/>
-        </w:rPr>
-        <w:t>/share/co3/logs</w:t>
+        <w:t>/usr/share/co3/logs</w:t>
       </w:r>
       <w:r>
         <w:t xml:space="preserve">. The </w:t>
@@ -2981,36 +3164,26 @@
         <w:rPr>
           <w:rStyle w:val="codeChar"/>
         </w:rPr>
-        <w:t>.resilient/</w:t>
-      </w:r>
-      <w:proofErr w:type="spellStart"/>
+        <w:t>.resilient/app.config</w:t>
+      </w:r>
+      <w:r>
+        <w:t xml:space="preserve"> file under the section </w:t>
+      </w:r>
       <w:r>
         <w:rPr>
           <w:rStyle w:val="codeChar"/>
         </w:rPr>
-        <w:t>app.config</w:t>
-      </w:r>
-      <w:proofErr w:type="spellEnd"/>
-      <w:r>
-        <w:t xml:space="preserve"> file under the section </w:t>
+        <w:t>[resilient]</w:t>
+      </w:r>
+      <w:r>
+        <w:t xml:space="preserve"> and the property </w:t>
       </w:r>
       <w:r>
         <w:rPr>
           <w:rStyle w:val="codeChar"/>
         </w:rPr>
-        <w:t>[resilient]</w:t>
-      </w:r>
-      <w:r>
-        <w:t xml:space="preserve"> and the property </w:t>
-      </w:r>
-      <w:proofErr w:type="spellStart"/>
-      <w:r>
-        <w:rPr>
-          <w:rStyle w:val="codeChar"/>
-        </w:rPr>
         <w:t>logdir</w:t>
       </w:r>
-      <w:proofErr w:type="spellEnd"/>
       <w:r>
         <w:t xml:space="preserve">. The default file name is </w:t>
       </w:r>
@@ -3040,7 +3213,7 @@
       <w:r>
         <w:t xml:space="preserve">For additional support, contact </w:t>
       </w:r>
-      <w:hyperlink r:id="rId12">
+      <w:hyperlink r:id="rId17">
         <w:r>
           <w:rPr>
             <w:rStyle w:val="Hyperlink"/>
@@ -3086,12 +3259,12 @@
       </w:pPr>
     </w:p>
     <w:sectPr>
-      <w:headerReference w:type="even" r:id="rId13"/>
-      <w:headerReference w:type="default" r:id="rId14"/>
-      <w:footerReference w:type="even" r:id="rId15"/>
-      <w:footerReference w:type="default" r:id="rId16"/>
-      <w:headerReference w:type="first" r:id="rId17"/>
-      <w:footerReference w:type="first" r:id="rId18"/>
+      <w:headerReference w:type="even" r:id="rId18"/>
+      <w:headerReference w:type="default" r:id="rId19"/>
+      <w:footerReference w:type="even" r:id="rId20"/>
+      <w:footerReference w:type="default" r:id="rId21"/>
+      <w:headerReference w:type="first" r:id="rId22"/>
+      <w:footerReference w:type="first" r:id="rId23"/>
       <w:pgSz w:w="12240" w:h="15840"/>
       <w:pgMar w:top="1440" w:right="1800" w:bottom="1440" w:left="1800" w:header="720" w:footer="144" w:gutter="0"/>
       <w:pgNumType w:start="1"/>
@@ -3198,7 +3371,7 @@
         <w:sz w:val="18"/>
         <w:szCs w:val="18"/>
       </w:rPr>
-      <w:t>5</w:t>
+      <w:t>2</w:t>
     </w:r>
     <w:r>
       <w:rPr>
@@ -7091,7 +7264,7 @@
 </file>
 
 <file path=customXml/itemProps1.xml><?xml version="1.0" encoding="utf-8"?>
-<ds:datastoreItem xmlns:ds="http://schemas.openxmlformats.org/officeDocument/2006/customXml" ds:itemID="{A664EC7B-286C-B944-A5AC-EB27002AAFC2}">
+<ds:datastoreItem xmlns:ds="http://schemas.openxmlformats.org/officeDocument/2006/customXml" ds:itemID="{061A720F-7F40-C845-B7F4-DC83CA73F5BC}">
   <ds:schemaRefs>
     <ds:schemaRef ds:uri="http://schemas.openxmlformats.org/officeDocument/2006/bibliography"/>
   </ds:schemaRefs>

</xml_diff>

<commit_message>
INT-216 PR comments addressed and doc revised.
</commit_message>
<xml_diff>
--- a/fn_mcafee_esm/doc/McAfee ESM Functions.docx
+++ b/fn_mcafee_esm/doc/McAfee ESM Functions.docx
@@ -257,7 +257,6 @@
       <w:pPr>
         <w:pStyle w:val="BodyText"/>
       </w:pPr>
-      <w:bookmarkStart w:id="1" w:name="_GoBack"/>
       <w:r>
         <w:t xml:space="preserve">The </w:t>
       </w:r>
@@ -283,13 +282,18 @@
         <w:t>the ability</w:t>
       </w:r>
       <w:r>
-        <w:t xml:space="preserve"> to call multiple API endpoints within ESM while the Case Polling Integration allows</w:t>
-      </w:r>
-      <w:r>
-        <w:t xml:space="preserve"> for creation of new Incidents in the Resilient platform.</w:t>
-      </w:r>
-    </w:p>
-    <w:bookmarkEnd w:id="1"/>
+        <w:t xml:space="preserve"> to call multiple API endpoints within ESM</w:t>
+      </w:r>
+      <w:r>
+        <w:t>,</w:t>
+      </w:r>
+      <w:r>
+        <w:t xml:space="preserve"> while the Case Polling Integration allows</w:t>
+      </w:r>
+      <w:r>
+        <w:t xml:space="preserve"> for creation of new incidents in the Resilient platform.</w:t>
+      </w:r>
+    </w:p>
     <w:p>
       <w:pPr>
         <w:pStyle w:val="BodyText"/>
@@ -327,6 +331,11 @@
       <w:r>
         <w:t>.</w:t>
       </w:r>
+      <w:ins w:id="1" w:author="Brian Walsh" w:date="2018-09-18T15:54:00Z">
+        <w:r>
+          <w:t xml:space="preserve"> Please note the functions and integrations will only work with an ESM version of 10 or higher.</w:t>
+        </w:r>
+      </w:ins>
     </w:p>
     <w:p>
       <w:pPr>
@@ -385,6 +394,7 @@
           <w:numId w:val="16"/>
         </w:numPr>
         <w:rPr>
+          <w:ins w:id="4" w:author="Brian Walsh" w:date="2018-09-18T15:52:00Z"/>
           <w:rFonts w:cs="Arial"/>
           <w:color w:val="000000"/>
           <w:szCs w:val="20"/>
@@ -412,32 +422,16 @@
           <w:szCs w:val="20"/>
         </w:rPr>
       </w:pPr>
-      <w:r>
-        <w:rPr>
-          <w:rFonts w:cs="Arial"/>
-          <w:color w:val="000000"/>
-          <w:szCs w:val="20"/>
-        </w:rPr>
-        <w:t xml:space="preserve">You have a Resilient account </w:t>
-      </w:r>
-      <w:r>
-        <w:t xml:space="preserve">to use for the </w:t>
-      </w:r>
-      <w:r>
-        <w:t>integrations</w:t>
-      </w:r>
-      <w:r>
-        <w:t>. T</w:t>
-      </w:r>
-      <w:r>
-        <w:t>his can be any account that has the permission to view and modify administrator and customization settings</w:t>
-      </w:r>
-      <w:r>
-        <w:t>, and read and update incidents</w:t>
-      </w:r>
-      <w:r>
-        <w:t>. You need to know the account username and password.</w:t>
-      </w:r>
+      <w:ins w:id="5" w:author="Brian Walsh" w:date="2018-09-18T15:52:00Z">
+        <w:r>
+          <w:rPr>
+            <w:rFonts w:cs="Arial"/>
+            <w:color w:val="000000"/>
+            <w:szCs w:val="20"/>
+          </w:rPr>
+          <w:t>McAfee ESM version 10 or later</w:t>
+        </w:r>
+      </w:ins>
     </w:p>
     <w:p>
       <w:pPr>
@@ -458,59 +452,83 @@
           <w:color w:val="000000"/>
           <w:szCs w:val="20"/>
         </w:rPr>
-        <w:t>You have access to the command line of the Resilient appliance, which hosts the Resilient platform; or to a separate integration server where you will deploy and run the functions code.</w:t>
-      </w:r>
-      <w:r>
+        <w:t xml:space="preserve">You have a Resilient account </w:t>
+      </w:r>
+      <w:r>
+        <w:t xml:space="preserve">to use for the </w:t>
+      </w:r>
+      <w:r>
+        <w:t>integrations</w:t>
+      </w:r>
+      <w:r>
+        <w:t>. T</w:t>
+      </w:r>
+      <w:r>
+        <w:t>his can be any account that has the permission to view and modify administrator and customization settings</w:t>
+      </w:r>
+      <w:r>
+        <w:t>, and read and update incidents</w:t>
+      </w:r>
+      <w:r>
+        <w:t>. You need to know the account username and password.</w:t>
+      </w:r>
+    </w:p>
+    <w:p>
+      <w:pPr>
+        <w:pStyle w:val="BodyText"/>
+        <w:numPr>
+          <w:ilvl w:val="0"/>
+          <w:numId w:val="16"/>
+        </w:numPr>
         <w:rPr>
           <w:rFonts w:cs="Arial"/>
           <w:color w:val="000000"/>
           <w:szCs w:val="20"/>
         </w:rPr>
-        <w:t xml:space="preserve">  If using a separate integration server, you must install Python version 2.7.10 or later, or version 3.6 or later, and “pip”.  (The Resilient appliance is preconfigured with a suitable version of Python).</w:t>
-      </w:r>
-    </w:p>
-    <w:p>
-      <w:pPr>
-        <w:pStyle w:val="Heading20"/>
-      </w:pPr>
-      <w:bookmarkStart w:id="4" w:name="_Toc509305886"/>
-      <w:r>
-        <w:t>Install the Python components</w:t>
-      </w:r>
-      <w:bookmarkEnd w:id="4"/>
-    </w:p>
-    <w:p>
-      <w:pPr>
-        <w:pStyle w:val="BodyText"/>
+      </w:pPr>
+      <w:r>
         <w:rPr>
           <w:rFonts w:cs="Arial"/>
           <w:color w:val="000000"/>
           <w:szCs w:val="20"/>
         </w:rPr>
-      </w:pPr>
+        <w:t>You have access to the command line of the Resilient appliance, which hosts the Resilient platform; or to a separate integration server where you will deploy and run the functions code.</w:t>
+      </w:r>
       <w:r>
         <w:rPr>
           <w:rFonts w:cs="Arial"/>
           <w:color w:val="000000"/>
           <w:szCs w:val="20"/>
         </w:rPr>
-        <w:t xml:space="preserve">The </w:t>
-      </w:r>
-      <w:r>
+        <w:t xml:space="preserve">  If using a separate integration server, you must install Python version 2.7.10 or later, or version 3.6 or later, and “pip”.  (The Resilient appliance is preconfigured with a suitable version of Python).</w:t>
+      </w:r>
+    </w:p>
+    <w:p>
+      <w:pPr>
+        <w:pStyle w:val="Heading20"/>
+      </w:pPr>
+      <w:bookmarkStart w:id="6" w:name="_Toc509305886"/>
+      <w:r>
+        <w:t>Install the Python components</w:t>
+      </w:r>
+      <w:bookmarkEnd w:id="6"/>
+    </w:p>
+    <w:p>
+      <w:pPr>
+        <w:pStyle w:val="BodyText"/>
         <w:rPr>
           <w:rFonts w:cs="Arial"/>
           <w:color w:val="000000"/>
           <w:szCs w:val="20"/>
         </w:rPr>
-        <w:t>functions package contains Python components that will be</w:t>
-      </w:r>
+      </w:pPr>
       <w:r>
         <w:rPr>
           <w:rFonts w:cs="Arial"/>
           <w:color w:val="000000"/>
           <w:szCs w:val="20"/>
         </w:rPr>
-        <w:t xml:space="preserve"> called by the Resilient platform to </w:t>
+        <w:t xml:space="preserve">The </w:t>
       </w:r>
       <w:r>
         <w:rPr>
@@ -518,7 +536,7 @@
           <w:color w:val="000000"/>
           <w:szCs w:val="20"/>
         </w:rPr>
-        <w:t>execute the functions during your workflows. These components run</w:t>
+        <w:t>functions package contains Python components that will be</w:t>
       </w:r>
       <w:r>
         <w:rPr>
@@ -526,24 +544,40 @@
           <w:color w:val="000000"/>
           <w:szCs w:val="20"/>
         </w:rPr>
-        <w:t xml:space="preserve"> in the ‘resilient-circuits’ integration framework.</w:t>
-      </w:r>
-    </w:p>
-    <w:p>
-      <w:pPr>
-        <w:pStyle w:val="BodyText"/>
+        <w:t xml:space="preserve"> called by the Resilient platform to </w:t>
+      </w:r>
+      <w:r>
         <w:rPr>
           <w:rFonts w:cs="Arial"/>
           <w:color w:val="000000"/>
           <w:szCs w:val="20"/>
         </w:rPr>
-      </w:pPr>
+        <w:t>execute the functions during your workflows. These components run</w:t>
+      </w:r>
       <w:r>
         <w:rPr>
           <w:rFonts w:cs="Arial"/>
           <w:color w:val="000000"/>
           <w:szCs w:val="20"/>
         </w:rPr>
+        <w:t xml:space="preserve"> in the ‘resilient-circuits’ integration framework.</w:t>
+      </w:r>
+    </w:p>
+    <w:p>
+      <w:pPr>
+        <w:pStyle w:val="BodyText"/>
+        <w:rPr>
+          <w:rFonts w:cs="Arial"/>
+          <w:color w:val="000000"/>
+          <w:szCs w:val="20"/>
+        </w:rPr>
+      </w:pPr>
+      <w:r>
+        <w:rPr>
+          <w:rFonts w:cs="Arial"/>
+          <w:color w:val="000000"/>
+          <w:szCs w:val="20"/>
+        </w:rPr>
         <w:t>The package also includes Resilient customizations that will be imported into the platform later.</w:t>
       </w:r>
     </w:p>
@@ -561,7 +595,10 @@
         <w:t xml:space="preserve">that </w:t>
       </w:r>
       <w:r>
-        <w:t>the environment is up to date,</w:t>
+        <w:t>the environment is up to date</w:t>
+      </w:r>
+      <w:r>
+        <w:t>:</w:t>
       </w:r>
     </w:p>
     <w:p>
@@ -577,8 +614,13 @@
         <w:pStyle w:val="Code0"/>
       </w:pPr>
       <w:r>
-        <w:t>sudo pip install --upgrade setuptools</w:t>
-      </w:r>
+        <w:t xml:space="preserve">sudo pip install --upgrade </w:t>
+      </w:r>
+      <w:proofErr w:type="spellStart"/>
+      <w:r>
+        <w:t>setuptools</w:t>
+      </w:r>
+      <w:proofErr w:type="spellEnd"/>
     </w:p>
     <w:p>
       <w:pPr>
@@ -620,7 +662,15 @@
           <w:color w:val="000000"/>
           <w:szCs w:val="20"/>
         </w:rPr>
-        <w:t>To install the package,</w:t>
+        <w:t>To install the package</w:t>
+      </w:r>
+      <w:r>
+        <w:rPr>
+          <w:rFonts w:cs="Arial"/>
+          <w:color w:val="000000"/>
+          <w:szCs w:val="20"/>
+        </w:rPr>
+        <w:t>:</w:t>
       </w:r>
     </w:p>
     <w:p>
@@ -631,8 +681,16 @@
         <w:t>sudo pi</w:t>
       </w:r>
       <w:r>
-        <w:t>p install --upgrade fn_mcafee_epo</w:t>
-      </w:r>
+        <w:t xml:space="preserve">p install --upgrade </w:t>
+      </w:r>
+      <w:proofErr w:type="spellStart"/>
+      <w:r>
+        <w:t>fn_mcafee_</w:t>
+      </w:r>
+      <w:r>
+        <w:t>esm</w:t>
+      </w:r>
+      <w:proofErr w:type="spellEnd"/>
       <w:r>
         <w:t>-</w:t>
       </w:r>
@@ -664,11 +722,11 @@
       <w:pPr>
         <w:pStyle w:val="Heading20"/>
       </w:pPr>
-      <w:bookmarkStart w:id="5" w:name="_Toc509305888"/>
+      <w:bookmarkStart w:id="7" w:name="_Toc509305888"/>
       <w:r>
         <w:t>Configure the Python components</w:t>
       </w:r>
-      <w:bookmarkEnd w:id="5"/>
+      <w:bookmarkEnd w:id="7"/>
     </w:p>
     <w:p>
       <w:pPr>
@@ -757,8 +815,21 @@
       <w:pPr>
         <w:pStyle w:val="Code0"/>
       </w:pPr>
-      <w:r>
-        <w:t>sudo su - integration</w:t>
+      <w:proofErr w:type="spellStart"/>
+      <w:r>
+        <w:t>sudo</w:t>
+      </w:r>
+      <w:proofErr w:type="spellEnd"/>
+      <w:r>
+        <w:t xml:space="preserve"> </w:t>
+      </w:r>
+      <w:proofErr w:type="spellStart"/>
+      <w:r>
+        <w:t>su</w:t>
+      </w:r>
+      <w:proofErr w:type="spellEnd"/>
+      <w:r>
+        <w:t xml:space="preserve"> - integration</w:t>
       </w:r>
     </w:p>
     <w:p>
@@ -801,7 +872,15 @@
         <w:pStyle w:val="Code0"/>
       </w:pPr>
       <w:r>
-        <w:t>resilient-circuits config -c</w:t>
+        <w:t xml:space="preserve">resilient-circuits </w:t>
+      </w:r>
+      <w:proofErr w:type="spellStart"/>
+      <w:r>
+        <w:t>config</w:t>
+      </w:r>
+      <w:proofErr w:type="spellEnd"/>
+      <w:r>
+        <w:t xml:space="preserve"> -c</w:t>
       </w:r>
     </w:p>
     <w:p>
@@ -818,7 +897,15 @@
         <w:pStyle w:val="Code0"/>
       </w:pPr>
       <w:r>
-        <w:t>resilient-circuits config -u</w:t>
+        <w:t xml:space="preserve">resilient-circuits </w:t>
+      </w:r>
+      <w:proofErr w:type="spellStart"/>
+      <w:r>
+        <w:t>config</w:t>
+      </w:r>
+      <w:proofErr w:type="spellEnd"/>
+      <w:r>
+        <w:t xml:space="preserve"> -u</w:t>
       </w:r>
     </w:p>
     <w:p>
@@ -839,6 +926,7 @@
           <w:rFonts w:cs="Arial"/>
           <w:color w:val="000000"/>
         </w:rPr>
+        <w:lastRenderedPageBreak/>
         <w:t>Edit the resilient-circuits configuration file.</w:t>
       </w:r>
     </w:p>
@@ -885,6 +973,7 @@
         </w:rPr>
         <w:t>In the [</w:t>
       </w:r>
+      <w:proofErr w:type="spellStart"/>
       <w:r>
         <w:rPr>
           <w:rFonts w:cs="Arial"/>
@@ -897,8 +986,16 @@
           <w:rFonts w:cs="Arial"/>
           <w:color w:val="000000"/>
         </w:rPr>
-        <w:t>n_mcafee_epo</w:t>
-      </w:r>
+        <w:t>n_mcafee_</w:t>
+      </w:r>
+      <w:r>
+        <w:rPr>
+          <w:rFonts w:cs="Arial"/>
+          <w:color w:val="000000"/>
+        </w:rPr>
+        <w:t>esm</w:t>
+      </w:r>
+      <w:proofErr w:type="spellEnd"/>
       <w:r>
         <w:rPr>
           <w:rFonts w:cs="Arial"/>
@@ -927,9 +1024,61 @@
         <w:keepNext/>
         <w:ind w:left="720"/>
       </w:pPr>
-      <w:r>
-        <w:t>ePO_url=https://&lt;your_epo_server&gt;:&lt;port&gt;</w:t>
-      </w:r>
+      <w:proofErr w:type="spellStart"/>
+      <w:r>
+        <w:t>e</w:t>
+      </w:r>
+      <w:ins w:id="8" w:author="Brian Walsh" w:date="2018-09-17T16:23:00Z">
+        <w:r>
+          <w:t>sm</w:t>
+        </w:r>
+      </w:ins>
+      <w:del w:id="9" w:author="Brian Walsh" w:date="2018-09-17T16:23:00Z">
+        <w:r>
+          <w:delText>PO</w:delText>
+        </w:r>
+      </w:del>
+      <w:r>
+        <w:t>_url</w:t>
+      </w:r>
+      <w:proofErr w:type="spellEnd"/>
+      <w:r>
+        <w:t>=</w:t>
+      </w:r>
+      <w:del w:id="10" w:author="Brian Walsh" w:date="2018-09-17T16:23:00Z">
+        <w:r>
+          <w:delText>https://</w:delText>
+        </w:r>
+      </w:del>
+      <w:r>
+        <w:t>&lt;</w:t>
+      </w:r>
+      <w:proofErr w:type="spellStart"/>
+      <w:r>
+        <w:t>your_e</w:t>
+      </w:r>
+      <w:ins w:id="11" w:author="Brian Walsh" w:date="2018-09-17T16:24:00Z">
+        <w:r>
+          <w:t>sm</w:t>
+        </w:r>
+      </w:ins>
+      <w:del w:id="12" w:author="Brian Walsh" w:date="2018-09-17T16:24:00Z">
+        <w:r>
+          <w:delText>po</w:delText>
+        </w:r>
+      </w:del>
+      <w:r>
+        <w:t>_server</w:t>
+      </w:r>
+      <w:proofErr w:type="spellEnd"/>
+      <w:r>
+        <w:t>&gt;</w:t>
+      </w:r>
+      <w:del w:id="13" w:author="Brian Walsh" w:date="2018-09-17T16:23:00Z">
+        <w:r>
+          <w:delText>:&lt;port&gt;</w:delText>
+        </w:r>
+      </w:del>
     </w:p>
     <w:p>
       <w:pPr>
@@ -937,8 +1086,47 @@
         <w:keepNext/>
         <w:ind w:left="720"/>
       </w:pPr>
-      <w:r>
-        <w:t>epo_username=&lt;your_epo_username&gt;</w:t>
+      <w:proofErr w:type="spellStart"/>
+      <w:r>
+        <w:t>e</w:t>
+      </w:r>
+      <w:ins w:id="14" w:author="Brian Walsh" w:date="2018-09-17T16:24:00Z">
+        <w:r>
+          <w:t>sm</w:t>
+        </w:r>
+      </w:ins>
+      <w:del w:id="15" w:author="Brian Walsh" w:date="2018-09-17T16:24:00Z">
+        <w:r>
+          <w:delText>po</w:delText>
+        </w:r>
+      </w:del>
+      <w:r>
+        <w:t>_username</w:t>
+      </w:r>
+      <w:proofErr w:type="spellEnd"/>
+      <w:r>
+        <w:t>=&lt;</w:t>
+      </w:r>
+      <w:proofErr w:type="spellStart"/>
+      <w:r>
+        <w:t>your_e</w:t>
+      </w:r>
+      <w:ins w:id="16" w:author="Brian Walsh" w:date="2018-09-17T16:24:00Z">
+        <w:r>
+          <w:t>sm</w:t>
+        </w:r>
+      </w:ins>
+      <w:del w:id="17" w:author="Brian Walsh" w:date="2018-09-17T16:24:00Z">
+        <w:r>
+          <w:delText>po</w:delText>
+        </w:r>
+      </w:del>
+      <w:r>
+        <w:t>_username</w:t>
+      </w:r>
+      <w:proofErr w:type="spellEnd"/>
+      <w:r>
+        <w:t>&gt;</w:t>
       </w:r>
     </w:p>
     <w:p>
@@ -947,8 +1135,47 @@
         <w:keepNext/>
         <w:ind w:left="720"/>
       </w:pPr>
-      <w:r>
-        <w:t>epo_password=&lt;your_epo_password&gt;</w:t>
+      <w:proofErr w:type="spellStart"/>
+      <w:r>
+        <w:t>e</w:t>
+      </w:r>
+      <w:ins w:id="18" w:author="Brian Walsh" w:date="2018-09-17T16:24:00Z">
+        <w:r>
+          <w:t>sm</w:t>
+        </w:r>
+      </w:ins>
+      <w:del w:id="19" w:author="Brian Walsh" w:date="2018-09-17T16:24:00Z">
+        <w:r>
+          <w:delText>po</w:delText>
+        </w:r>
+      </w:del>
+      <w:r>
+        <w:t>_password</w:t>
+      </w:r>
+      <w:proofErr w:type="spellEnd"/>
+      <w:r>
+        <w:t>=&lt;</w:t>
+      </w:r>
+      <w:proofErr w:type="spellStart"/>
+      <w:r>
+        <w:t>your_e</w:t>
+      </w:r>
+      <w:ins w:id="20" w:author="Brian Walsh" w:date="2018-09-17T16:24:00Z">
+        <w:r>
+          <w:t>sm</w:t>
+        </w:r>
+      </w:ins>
+      <w:del w:id="21" w:author="Brian Walsh" w:date="2018-09-17T16:24:00Z">
+        <w:r>
+          <w:delText>po</w:delText>
+        </w:r>
+      </w:del>
+      <w:r>
+        <w:t>_password</w:t>
+      </w:r>
+      <w:proofErr w:type="spellEnd"/>
+      <w:r>
+        <w:t>&gt;</w:t>
       </w:r>
     </w:p>
     <w:p>
@@ -956,10 +1183,109 @@
         <w:pStyle w:val="Code0"/>
         <w:keepNext/>
         <w:ind w:left="720"/>
-      </w:pPr>
-      <w:r>
-        <w:t>epo_trust_cert=[true|false]</w:t>
-      </w:r>
+        <w:rPr>
+          <w:ins w:id="22" w:author="Brian Walsh" w:date="2018-09-17T16:24:00Z"/>
+        </w:rPr>
+      </w:pPr>
+      <w:del w:id="23" w:author="Brian Walsh" w:date="2018-09-17T16:24:00Z">
+        <w:r>
+          <w:delText>epo_</w:delText>
+        </w:r>
+      </w:del>
+      <w:proofErr w:type="spellStart"/>
+      <w:ins w:id="24" w:author="Brian Walsh" w:date="2018-09-17T16:24:00Z">
+        <w:r>
+          <w:t>verify</w:t>
+        </w:r>
+      </w:ins>
+      <w:del w:id="25" w:author="Brian Walsh" w:date="2018-09-17T16:24:00Z">
+        <w:r>
+          <w:delText>trust</w:delText>
+        </w:r>
+      </w:del>
+      <w:r>
+        <w:t>_cert</w:t>
+      </w:r>
+      <w:proofErr w:type="spellEnd"/>
+      <w:r>
+        <w:t>=[</w:t>
+      </w:r>
+      <w:proofErr w:type="spellStart"/>
+      <w:ins w:id="26" w:author="Brian Walsh" w:date="2018-09-17T16:24:00Z">
+        <w:r>
+          <w:t>T</w:t>
+        </w:r>
+      </w:ins>
+      <w:del w:id="27" w:author="Brian Walsh" w:date="2018-09-17T16:24:00Z">
+        <w:r>
+          <w:delText>t</w:delText>
+        </w:r>
+      </w:del>
+      <w:r>
+        <w:t>rue|</w:t>
+      </w:r>
+      <w:ins w:id="28" w:author="Brian Walsh" w:date="2018-09-17T16:24:00Z">
+        <w:r>
+          <w:t>F</w:t>
+        </w:r>
+      </w:ins>
+      <w:del w:id="29" w:author="Brian Walsh" w:date="2018-09-17T16:24:00Z">
+        <w:r>
+          <w:delText>f</w:delText>
+        </w:r>
+      </w:del>
+      <w:r>
+        <w:t>alse</w:t>
+      </w:r>
+      <w:proofErr w:type="spellEnd"/>
+      <w:r>
+        <w:t>]</w:t>
+      </w:r>
+    </w:p>
+    <w:p>
+      <w:pPr>
+        <w:pStyle w:val="Code0"/>
+        <w:keepNext/>
+        <w:ind w:left="720"/>
+        <w:rPr>
+          <w:ins w:id="30" w:author="Brian Walsh" w:date="2018-09-17T16:24:00Z"/>
+        </w:rPr>
+      </w:pPr>
+      <w:proofErr w:type="spellStart"/>
+      <w:ins w:id="31" w:author="Brian Walsh" w:date="2018-09-17T16:24:00Z">
+        <w:r>
+          <w:t>esm_polling_interval</w:t>
+        </w:r>
+        <w:proofErr w:type="spellEnd"/>
+        <w:r>
+          <w:t>=0</w:t>
+        </w:r>
+      </w:ins>
+    </w:p>
+    <w:p>
+      <w:pPr>
+        <w:pStyle w:val="Code0"/>
+        <w:keepNext/>
+        <w:ind w:left="720"/>
+      </w:pPr>
+      <w:proofErr w:type="spellStart"/>
+      <w:ins w:id="32" w:author="Brian Walsh" w:date="2018-09-17T16:26:00Z">
+        <w:r>
+          <w:t>incident_template</w:t>
+        </w:r>
+        <w:proofErr w:type="spellEnd"/>
+        <w:r>
+          <w:t>=&lt;</w:t>
+        </w:r>
+        <w:proofErr w:type="spellStart"/>
+        <w:r>
+          <w:t>location_of_template_file</w:t>
+        </w:r>
+        <w:proofErr w:type="spellEnd"/>
+        <w:r>
+          <w:t>&gt;</w:t>
+        </w:r>
+      </w:ins>
     </w:p>
     <w:p>
       <w:pPr>
@@ -975,7 +1301,6 @@
         <w:pStyle w:val="Heading20"/>
       </w:pPr>
       <w:r>
-        <w:lastRenderedPageBreak/>
         <w:t xml:space="preserve">Deploy </w:t>
       </w:r>
       <w:r>
@@ -1079,7 +1404,11 @@
         <w:pStyle w:val="Code0"/>
       </w:pPr>
       <w:r>
-        <w:t>Function inputs: mcafee_</w:t>
+        <w:t xml:space="preserve">Function inputs: </w:t>
+      </w:r>
+      <w:proofErr w:type="spellStart"/>
+      <w:r>
+        <w:t>mcafee_</w:t>
       </w:r>
       <w:r>
         <w:t>esm_</w:t>
@@ -1087,12 +1416,66 @@
       <w:r>
         <w:t>alarm_triggered_end_time</w:t>
       </w:r>
-      <w:r>
-        <w:t>, mcafee_esm_</w:t>
-      </w:r>
-      <w:r>
-        <w:t>alarm_triggered_start_time, mcafee_esm_alarm_triggered_time_range, mcafee_esm_case_id, mcafee_esm_edit_case_json, mcafee_esm_qry_config, mcafee_esm_qry_event_type, mcafee_event_id_list</w:t>
-      </w:r>
+      <w:proofErr w:type="spellEnd"/>
+      <w:r>
+        <w:t xml:space="preserve">, </w:t>
+      </w:r>
+      <w:proofErr w:type="spellStart"/>
+      <w:r>
+        <w:t>mcafee_esm_</w:t>
+      </w:r>
+      <w:r>
+        <w:t>alarm_triggered_start_time</w:t>
+      </w:r>
+      <w:proofErr w:type="spellEnd"/>
+      <w:r>
+        <w:t xml:space="preserve">, </w:t>
+      </w:r>
+      <w:proofErr w:type="spellStart"/>
+      <w:r>
+        <w:t>mcafee_esm_alarm_triggered_time_range</w:t>
+      </w:r>
+      <w:proofErr w:type="spellEnd"/>
+      <w:r>
+        <w:t xml:space="preserve">, </w:t>
+      </w:r>
+      <w:proofErr w:type="spellStart"/>
+      <w:r>
+        <w:t>mcafee_esm_case_id</w:t>
+      </w:r>
+      <w:proofErr w:type="spellEnd"/>
+      <w:r>
+        <w:t xml:space="preserve">, </w:t>
+      </w:r>
+      <w:proofErr w:type="spellStart"/>
+      <w:r>
+        <w:t>mcafee_esm_edit_case_json</w:t>
+      </w:r>
+      <w:proofErr w:type="spellEnd"/>
+      <w:r>
+        <w:t xml:space="preserve">, </w:t>
+      </w:r>
+      <w:proofErr w:type="spellStart"/>
+      <w:r>
+        <w:t>mcafee_esm_qry_config</w:t>
+      </w:r>
+      <w:proofErr w:type="spellEnd"/>
+      <w:r>
+        <w:t xml:space="preserve">, </w:t>
+      </w:r>
+      <w:proofErr w:type="spellStart"/>
+      <w:r>
+        <w:t>mcafee_esm_qry_event_type</w:t>
+      </w:r>
+      <w:proofErr w:type="spellEnd"/>
+      <w:r>
+        <w:t xml:space="preserve">, </w:t>
+      </w:r>
+      <w:proofErr w:type="spellStart"/>
+      <w:r>
+        <w:t>mcafee_event_id_list</w:t>
+      </w:r>
+      <w:proofErr w:type="spellEnd"/>
     </w:p>
     <w:p>
       <w:pPr>
@@ -1121,9 +1504,51 @@
       <w:r>
         <w:t xml:space="preserve">: </w:t>
       </w:r>
-      <w:r>
-        <w:t>mcafee_esm_edit_case, mcafee_esm_get_case_detail, mcafee_esm_get_case_events_detail, mcafee_esm_get_list_of_cases, mcafee_esm_get_triggered_alarms, mcafee_esm_query</w:t>
-      </w:r>
+      <w:proofErr w:type="spellStart"/>
+      <w:r>
+        <w:t>mcafee_esm_edit_case</w:t>
+      </w:r>
+      <w:proofErr w:type="spellEnd"/>
+      <w:r>
+        <w:t xml:space="preserve">, </w:t>
+      </w:r>
+      <w:proofErr w:type="spellStart"/>
+      <w:r>
+        <w:t>mcafee_esm_get_case_detail</w:t>
+      </w:r>
+      <w:proofErr w:type="spellEnd"/>
+      <w:r>
+        <w:t xml:space="preserve">, </w:t>
+      </w:r>
+      <w:proofErr w:type="spellStart"/>
+      <w:r>
+        <w:t>mcafee_esm_get_case_events_detail</w:t>
+      </w:r>
+      <w:proofErr w:type="spellEnd"/>
+      <w:r>
+        <w:t xml:space="preserve">, </w:t>
+      </w:r>
+      <w:proofErr w:type="spellStart"/>
+      <w:r>
+        <w:t>mcafee_esm_get_list_of_cases</w:t>
+      </w:r>
+      <w:proofErr w:type="spellEnd"/>
+      <w:r>
+        <w:t xml:space="preserve">, </w:t>
+      </w:r>
+      <w:proofErr w:type="spellStart"/>
+      <w:r>
+        <w:t>mcafee_esm_get_triggered_alarms</w:t>
+      </w:r>
+      <w:proofErr w:type="spellEnd"/>
+      <w:r>
+        <w:t xml:space="preserve">, </w:t>
+      </w:r>
+      <w:proofErr w:type="spellStart"/>
+      <w:r>
+        <w:t>mcafee_esm_query</w:t>
+      </w:r>
+      <w:proofErr w:type="spellEnd"/>
     </w:p>
     <w:p>
       <w:pPr>
@@ -1139,7 +1564,15 @@
         <w:t xml:space="preserve">: </w:t>
       </w:r>
       <w:r>
-        <w:t xml:space="preserve">McAfee ESM Close Case, Mcafee ESM </w:t>
+        <w:t xml:space="preserve">McAfee ESM Close Case, </w:t>
+      </w:r>
+      <w:proofErr w:type="spellStart"/>
+      <w:r>
+        <w:t>Mcafee</w:t>
+      </w:r>
+      <w:proofErr w:type="spellEnd"/>
+      <w:r>
+        <w:t xml:space="preserve"> ESM </w:t>
       </w:r>
       <w:r>
         <w:t>Get Case Details, McAfee ESM Get Case Events Detail, McAfee ESM Get Case List, McAfee ESM Get Triggered Alarms, McAfee ESM Query</w:t>
@@ -1246,7 +1679,28 @@
           <w:rFonts w:cs="Arial"/>
           <w:color w:val="000000"/>
         </w:rPr>
-        <w:t xml:space="preserve"> Below shows a successful connection to the Resilient platform and loading of components</w:t>
+        <w:t xml:space="preserve"> </w:t>
+      </w:r>
+      <w:r>
+        <w:rPr>
+          <w:rFonts w:cs="Arial"/>
+          <w:color w:val="000000"/>
+        </w:rPr>
+        <w:t xml:space="preserve">The following </w:t>
+      </w:r>
+      <w:r>
+        <w:rPr>
+          <w:rFonts w:cs="Arial"/>
+          <w:color w:val="000000"/>
+        </w:rPr>
+        <w:t>shows a successful connection to the Resilient platform and loading of components</w:t>
+      </w:r>
+      <w:r>
+        <w:rPr>
+          <w:rFonts w:cs="Arial"/>
+          <w:color w:val="000000"/>
+        </w:rPr>
+        <w:t>.</w:t>
       </w:r>
     </w:p>
     <w:p>
@@ -1262,8 +1716,13 @@
         <w:pStyle w:val="Code0"/>
       </w:pPr>
       <w:r>
-        <w:t>2018-04-10 12:05:09,687 INFO [app] Resilient org: TestOrg</w:t>
-      </w:r>
+        <w:t xml:space="preserve">2018-04-10 12:05:09,687 INFO [app] Resilient org: </w:t>
+      </w:r>
+      <w:proofErr w:type="spellStart"/>
+      <w:r>
+        <w:t>TestOrg</w:t>
+      </w:r>
+      <w:proofErr w:type="spellEnd"/>
     </w:p>
     <w:p>
       <w:pPr>
@@ -1278,7 +1737,15 @@
         <w:pStyle w:val="Code0"/>
       </w:pPr>
       <w:r>
-        <w:t>2018-04-10 12:05:09,688 WARNING [co3] Unverified HTTPS requests (cafile=false).</w:t>
+        <w:t>2018-04-10 12:05:09,688 WARNING [co3] Unverified HTTPS requests (</w:t>
+      </w:r>
+      <w:proofErr w:type="spellStart"/>
+      <w:r>
+        <w:t>cafile</w:t>
+      </w:r>
+      <w:proofErr w:type="spellEnd"/>
+      <w:r>
+        <w:t>=false).</w:t>
       </w:r>
     </w:p>
     <w:p>
@@ -1297,7 +1764,15 @@
         <w:t>2018-04-10 12:05:10,306 I</w:t>
       </w:r>
       <w:r>
-        <w:t>NFO [component_loader] Loading 7</w:t>
+        <w:t>NFO [</w:t>
+      </w:r>
+      <w:proofErr w:type="spellStart"/>
+      <w:r>
+        <w:t>component_loader</w:t>
+      </w:r>
+      <w:proofErr w:type="spellEnd"/>
+      <w:r>
+        <w:t>] Loading 7</w:t>
       </w:r>
       <w:r>
         <w:t xml:space="preserve"> components</w:t>
@@ -1308,24 +1783,585 @@
         <w:pStyle w:val="Code0"/>
       </w:pPr>
       <w:r>
-        <w:t>2018-04-10 12:05:10,307 INFO [component_loader] 'fn_mcafee_</w:t>
+        <w:t>2018-04-10 12:05:10,307 INFO [</w:t>
+      </w:r>
+      <w:proofErr w:type="spellStart"/>
+      <w:r>
+        <w:t>component_loader</w:t>
+      </w:r>
+      <w:proofErr w:type="spellEnd"/>
+      <w:r>
+        <w:t>] 'fn_mcafee_e</w:t>
+      </w:r>
+      <w:ins w:id="33" w:author="Brian Walsh" w:date="2018-09-18T10:39:00Z">
+        <w:r>
+          <w:t>sm</w:t>
+        </w:r>
+      </w:ins>
+      <w:del w:id="34" w:author="Brian Walsh" w:date="2018-09-18T10:39:00Z">
+        <w:r>
+          <w:delText>po</w:delText>
+        </w:r>
+      </w:del>
+      <w:r>
+        <w:t>.co</w:t>
+      </w:r>
+      <w:r>
+        <w:t>mponents.mcafee_esm_get_</w:t>
+      </w:r>
+      <w:r>
+        <w:t>case_detail</w:t>
+      </w:r>
+      <w:r>
+        <w:t>.FunctionComponent' loading</w:t>
+      </w:r>
+    </w:p>
+    <w:p>
+      <w:pPr>
+        <w:pStyle w:val="Code0"/>
+      </w:pPr>
+      <w:r>
+        <w:lastRenderedPageBreak/>
+        <w:t>2018-04-10 12:05:10,307 INFO [</w:t>
+      </w:r>
+      <w:proofErr w:type="spellStart"/>
+      <w:r>
+        <w:t>component_loader</w:t>
+      </w:r>
+      <w:proofErr w:type="spellEnd"/>
+      <w:r>
+        <w:t>] 'fn_mcafee_e</w:t>
+      </w:r>
+      <w:ins w:id="35" w:author="Brian Walsh" w:date="2018-09-18T10:39:00Z">
+        <w:r>
+          <w:t>sm</w:t>
+        </w:r>
+      </w:ins>
+      <w:del w:id="36" w:author="Brian Walsh" w:date="2018-09-18T10:39:00Z">
+        <w:r>
+          <w:delText>po</w:delText>
+        </w:r>
+      </w:del>
+      <w:r>
+        <w:t>.components.mcafee_esm_get_list_of_cases.FunctionComponent' loading</w:t>
+      </w:r>
+    </w:p>
+    <w:p>
+      <w:pPr>
+        <w:pStyle w:val="Code0"/>
+      </w:pPr>
+    </w:p>
+    <w:p>
+      <w:pPr>
+        <w:pStyle w:val="Code0"/>
+      </w:pPr>
+      <w:r>
+        <w:t>2018-04-10 12:05:10,307 INFO [</w:t>
+      </w:r>
+      <w:proofErr w:type="spellStart"/>
+      <w:r>
+        <w:t>component_loader</w:t>
+      </w:r>
+      <w:proofErr w:type="spellEnd"/>
+      <w:r>
+        <w:t>] 'fn_mcafee_e</w:t>
+      </w:r>
+      <w:ins w:id="37" w:author="Brian Walsh" w:date="2018-09-18T10:39:00Z">
+        <w:r>
+          <w:t>sm</w:t>
+        </w:r>
+      </w:ins>
+      <w:del w:id="38" w:author="Brian Walsh" w:date="2018-09-18T10:39:00Z">
+        <w:r>
+          <w:delText>po</w:delText>
+        </w:r>
+      </w:del>
+      <w:r>
+        <w:t>.components.mcafee_esm_get_case_events_detail.FunctionComponent' loading</w:t>
+      </w:r>
+    </w:p>
+    <w:p>
+      <w:pPr>
+        <w:pStyle w:val="Code0"/>
+      </w:pPr>
+    </w:p>
+    <w:p>
+      <w:pPr>
+        <w:pStyle w:val="Code0"/>
+      </w:pPr>
+      <w:r>
+        <w:t>2018-04-10 12:05:10,307 INFO [</w:t>
+      </w:r>
+      <w:proofErr w:type="spellStart"/>
+      <w:r>
+        <w:t>component_loader</w:t>
+      </w:r>
+      <w:proofErr w:type="spellEnd"/>
+      <w:r>
+        <w:t>] 'fn_mcafee_e</w:t>
+      </w:r>
+      <w:ins w:id="39" w:author="Brian Walsh" w:date="2018-09-18T10:39:00Z">
+        <w:r>
+          <w:t>sm</w:t>
+        </w:r>
+      </w:ins>
+      <w:del w:id="40" w:author="Brian Walsh" w:date="2018-09-18T10:39:00Z">
+        <w:r>
+          <w:delText>po</w:delText>
+        </w:r>
+      </w:del>
+      <w:r>
+        <w:t>.components.mcafee_esm_edit_case.FunctionComponent' loading</w:t>
+      </w:r>
+    </w:p>
+    <w:p>
+      <w:pPr>
+        <w:pStyle w:val="Code0"/>
+      </w:pPr>
+    </w:p>
+    <w:p>
+      <w:pPr>
+        <w:pStyle w:val="Code0"/>
+      </w:pPr>
+      <w:r>
+        <w:t>2018-04-10 12:05:10,307 INFO [</w:t>
+      </w:r>
+      <w:proofErr w:type="spellStart"/>
+      <w:r>
+        <w:t>component_loader</w:t>
+      </w:r>
+      <w:proofErr w:type="spellEnd"/>
+      <w:r>
+        <w:t>] 'fn_mcafee_e</w:t>
+      </w:r>
+      <w:ins w:id="41" w:author="Brian Walsh" w:date="2018-09-18T10:39:00Z">
+        <w:r>
+          <w:t>sm</w:t>
+        </w:r>
+      </w:ins>
+      <w:del w:id="42" w:author="Brian Walsh" w:date="2018-09-18T10:39:00Z">
+        <w:r>
+          <w:delText>po</w:delText>
+        </w:r>
+      </w:del>
+      <w:r>
+        <w:t>.components.mcafee_esm_get_get_triggered_alarms.FunctionComponent' loading</w:t>
+      </w:r>
+    </w:p>
+    <w:p>
+      <w:pPr>
+        <w:pStyle w:val="Code0"/>
+      </w:pPr>
+    </w:p>
+    <w:p>
+      <w:pPr>
+        <w:pStyle w:val="Code0"/>
+      </w:pPr>
+      <w:r>
+        <w:t>2018-04-10 12:05:10,307 INFO [</w:t>
+      </w:r>
+      <w:proofErr w:type="spellStart"/>
+      <w:r>
+        <w:t>component_loader</w:t>
+      </w:r>
+      <w:proofErr w:type="spellEnd"/>
+      <w:r>
+        <w:t>] '</w:t>
+      </w:r>
+      <w:proofErr w:type="spellStart"/>
+      <w:r>
+        <w:t>fn_mcafee_e</w:t>
+      </w:r>
+      <w:ins w:id="43" w:author="Brian Walsh" w:date="2018-09-18T10:39:00Z">
+        <w:r>
+          <w:t>sm</w:t>
+        </w:r>
+      </w:ins>
+      <w:del w:id="44" w:author="Brian Walsh" w:date="2018-09-18T10:39:00Z">
+        <w:r>
+          <w:delText>po</w:delText>
+        </w:r>
+      </w:del>
+      <w:r>
+        <w:t>.components.mcafee_esm_query.FunctionComponent</w:t>
+      </w:r>
+      <w:proofErr w:type="spellEnd"/>
+      <w:r>
+        <w:t>' loading</w:t>
+      </w:r>
+    </w:p>
+    <w:p>
+      <w:pPr>
+        <w:pStyle w:val="Code0"/>
+      </w:pPr>
+    </w:p>
+    <w:p>
+      <w:pPr>
+        <w:pStyle w:val="Code0"/>
+      </w:pPr>
+      <w:r>
+        <w:t>2018-04-10 12:05:10,307 INFO [</w:t>
+      </w:r>
+      <w:proofErr w:type="spellStart"/>
+      <w:r>
+        <w:t>component_loader</w:t>
+      </w:r>
+      <w:proofErr w:type="spellEnd"/>
+      <w:r>
+        <w:t>] 'fn_mcafee_e</w:t>
+      </w:r>
+      <w:ins w:id="45" w:author="Brian Walsh" w:date="2018-09-18T10:39:00Z">
+        <w:r>
+          <w:t>sm</w:t>
+        </w:r>
+      </w:ins>
+      <w:del w:id="46" w:author="Brian Walsh" w:date="2018-09-18T10:39:00Z">
+        <w:r>
+          <w:delText>po</w:delText>
+        </w:r>
+      </w:del>
+      <w:r>
+        <w:t>.components.mcafee_esm_case_polling.ESM_CasePolling loading</w:t>
+      </w:r>
+    </w:p>
+    <w:p>
+      <w:pPr>
+        <w:pStyle w:val="Code0"/>
+      </w:pPr>
+    </w:p>
+    <w:p>
+      <w:pPr>
+        <w:pStyle w:val="Code0"/>
+      </w:pPr>
+      <w:r>
+        <w:t>2018-04-10 12:05:10,308 WARNING [</w:t>
+      </w:r>
+      <w:proofErr w:type="spellStart"/>
+      <w:r>
+        <w:t>actions_component</w:t>
+      </w:r>
+      <w:proofErr w:type="spellEnd"/>
+      <w:r>
+        <w:t>] Unverified STOMP TLS certificate (</w:t>
+      </w:r>
+      <w:proofErr w:type="spellStart"/>
+      <w:r>
+        <w:t>cafile</w:t>
+      </w:r>
+      <w:proofErr w:type="spellEnd"/>
+      <w:r>
+        <w:t>=false)</w:t>
+      </w:r>
+    </w:p>
+    <w:p>
+      <w:pPr>
+        <w:pStyle w:val="Code0"/>
+      </w:pPr>
+      <w:r>
+        <w:t>2018-04-10 12:05:10,309 INFO [</w:t>
+      </w:r>
+      <w:proofErr w:type="spellStart"/>
+      <w:r>
+        <w:t>stomp_component</w:t>
+      </w:r>
+      <w:proofErr w:type="spellEnd"/>
+      <w:r>
+        <w:t>] Connect to 9.108.163.130:65001</w:t>
+      </w:r>
+    </w:p>
+    <w:p>
+      <w:pPr>
+        <w:pStyle w:val="Code0"/>
+      </w:pPr>
+      <w:r>
+        <w:t>2018-04-10 12:05:10,310 INFO [</w:t>
+      </w:r>
+      <w:proofErr w:type="spellStart"/>
+      <w:r>
+        <w:t>a</w:t>
+      </w:r>
+      <w:r>
+        <w:t>ctions_component</w:t>
+      </w:r>
+      <w:proofErr w:type="spellEnd"/>
+      <w:r>
+        <w:t>] 'fn_mcafee_esm</w:t>
+      </w:r>
+      <w:r>
+        <w:t>.components.mcafee_</w:t>
+      </w:r>
+      <w:r>
+        <w:t>esm_get_case_detail</w:t>
+      </w:r>
+      <w:r>
+        <w:t>.FunctionComponent' function '</w:t>
+      </w:r>
+      <w:proofErr w:type="spellStart"/>
+      <w:r>
+        <w:t>mcafee_esm_get_case_detail</w:t>
+      </w:r>
+      <w:proofErr w:type="spellEnd"/>
+      <w:r>
+        <w:t>' registered to '</w:t>
+      </w:r>
+      <w:proofErr w:type="spellStart"/>
+      <w:r>
+        <w:t>mcafee_esm</w:t>
+      </w:r>
+      <w:r>
+        <w:t>_message_destination</w:t>
+      </w:r>
+      <w:proofErr w:type="spellEnd"/>
+      <w:r>
+        <w:t>'</w:t>
+      </w:r>
+    </w:p>
+    <w:p>
+      <w:pPr>
+        <w:pStyle w:val="Code0"/>
+      </w:pPr>
+      <w:r>
+        <w:t>2018-04-10 12:05:10,310 INFO [</w:t>
+      </w:r>
+      <w:proofErr w:type="spellStart"/>
+      <w:r>
+        <w:t>actions_component</w:t>
+      </w:r>
+      <w:proofErr w:type="spellEnd"/>
+      <w:r>
+        <w:t>] 'fn_mcafee_esm.components.mcafee_esm_get_list_of_cases.FunctionComponent' function '</w:t>
+      </w:r>
+      <w:proofErr w:type="spellStart"/>
+      <w:r>
+        <w:t>mcafee</w:t>
+      </w:r>
+      <w:proofErr w:type="spellEnd"/>
+      <w:r>
+        <w:t>__</w:t>
+      </w:r>
+      <w:proofErr w:type="spellStart"/>
+      <w:r>
+        <w:t>esm_get_list_of_cases</w:t>
+      </w:r>
+      <w:proofErr w:type="spellEnd"/>
+      <w:r>
+        <w:t>' registered to '</w:t>
+      </w:r>
+      <w:proofErr w:type="spellStart"/>
+      <w:r>
+        <w:t>mcafee_esm_message_destination</w:t>
+      </w:r>
+      <w:proofErr w:type="spellEnd"/>
+      <w:r>
+        <w:t>'</w:t>
+      </w:r>
+    </w:p>
+    <w:p>
+      <w:pPr>
+        <w:pStyle w:val="Code0"/>
+      </w:pPr>
+      <w:r>
+        <w:t>2018-04-10 12:05:10,310 INFO [</w:t>
+      </w:r>
+      <w:proofErr w:type="spellStart"/>
+      <w:r>
+        <w:t>actions_component</w:t>
+      </w:r>
+      <w:proofErr w:type="spellEnd"/>
+      <w:r>
+        <w:t>] 'fn_mcafee_esm.components.mcafee_esm_get_case_events_detail.FunctionComponent' function '</w:t>
+      </w:r>
+      <w:proofErr w:type="spellStart"/>
+      <w:r>
+        <w:t>mcafee_esm_get_case_evenets_detail</w:t>
+      </w:r>
+      <w:proofErr w:type="spellEnd"/>
+      <w:r>
+        <w:t>' registered to '</w:t>
+      </w:r>
+      <w:proofErr w:type="spellStart"/>
+      <w:r>
+        <w:t>mcafee_esm_message_destination</w:t>
+      </w:r>
+      <w:proofErr w:type="spellEnd"/>
+      <w:r>
+        <w:t>'</w:t>
+      </w:r>
+    </w:p>
+    <w:p>
+      <w:pPr>
+        <w:pStyle w:val="Code0"/>
+      </w:pPr>
+      <w:r>
+        <w:t>2018-04-10 12:05:10,310 INFO [</w:t>
+      </w:r>
+      <w:proofErr w:type="spellStart"/>
+      <w:r>
+        <w:t>actions_component</w:t>
+      </w:r>
+      <w:proofErr w:type="spellEnd"/>
+      <w:r>
+        <w:t>] 'fn_mcafee_esm.components.mcafee_esm_edit_case.FunctionComponent' function '</w:t>
+      </w:r>
+      <w:proofErr w:type="spellStart"/>
+      <w:r>
+        <w:t>mcafee_esm_edit_case</w:t>
+      </w:r>
+      <w:proofErr w:type="spellEnd"/>
+      <w:r>
+        <w:t>' registered to '</w:t>
+      </w:r>
+      <w:proofErr w:type="spellStart"/>
+      <w:r>
+        <w:t>mcafee_esm_message_destination</w:t>
+      </w:r>
+      <w:proofErr w:type="spellEnd"/>
+      <w:r>
+        <w:t>'</w:t>
+      </w:r>
+    </w:p>
+    <w:p>
+      <w:pPr>
+        <w:pStyle w:val="Code0"/>
+      </w:pPr>
+      <w:r>
+        <w:t>2018-04-10 12:05:10,310 INFO [</w:t>
+      </w:r>
+      <w:proofErr w:type="spellStart"/>
+      <w:r>
+        <w:t>actions_component</w:t>
+      </w:r>
+      <w:proofErr w:type="spellEnd"/>
+      <w:r>
+        <w:t>] 'fn_mcafee_esm.components.mcafee_esm_get_triggered_alarms.FunctionComponent' function '</w:t>
+      </w:r>
+      <w:proofErr w:type="spellStart"/>
+      <w:r>
+        <w:t>mcafee_esm_get_triggered_alarms</w:t>
+      </w:r>
+      <w:proofErr w:type="spellEnd"/>
+      <w:r>
+        <w:t>' registered to '</w:t>
+      </w:r>
+      <w:proofErr w:type="spellStart"/>
+      <w:r>
+        <w:t>mcafee_esm_message_destination</w:t>
+      </w:r>
+      <w:proofErr w:type="spellEnd"/>
+      <w:r>
+        <w:t>'</w:t>
+      </w:r>
+    </w:p>
+    <w:p>
+      <w:pPr>
+        <w:pStyle w:val="Code0"/>
+      </w:pPr>
+      <w:r>
+        <w:t>2018-04-10 12:05:10,310 INFO [</w:t>
+      </w:r>
+      <w:proofErr w:type="spellStart"/>
+      <w:r>
+        <w:t>actions_component</w:t>
+      </w:r>
+      <w:proofErr w:type="spellEnd"/>
+      <w:r>
+        <w:t>] '</w:t>
+      </w:r>
+      <w:proofErr w:type="spellStart"/>
+      <w:r>
+        <w:t>fn_mcafee_esm.components.mcafee_esm_query.FunctionComponent</w:t>
+      </w:r>
+      <w:proofErr w:type="spellEnd"/>
+      <w:r>
+        <w:t>' function '</w:t>
+      </w:r>
+      <w:proofErr w:type="spellStart"/>
+      <w:r>
+        <w:t>mcafee_esm_query</w:t>
+      </w:r>
+      <w:proofErr w:type="spellEnd"/>
+      <w:r>
+        <w:t>' registered to '</w:t>
+      </w:r>
+      <w:proofErr w:type="spellStart"/>
+      <w:r>
+        <w:t>mcafee_esm_message_destination</w:t>
+      </w:r>
+      <w:proofErr w:type="spellEnd"/>
+      <w:r>
+        <w:t>'</w:t>
+      </w:r>
+    </w:p>
+    <w:p>
+      <w:pPr>
+        <w:pStyle w:val="Code0"/>
+      </w:pPr>
+      <w:r>
+        <w:t>2018-04-10 12:05:10,310 INFO [app] Components loaded</w:t>
+      </w:r>
+    </w:p>
+    <w:p>
+      <w:pPr>
+        <w:pStyle w:val="Code0"/>
+      </w:pPr>
+      <w:r>
+        <w:t>2018-04-10 12:05:10,312 INFO [app] App Started</w:t>
+      </w:r>
+    </w:p>
+    <w:p>
+      <w:pPr>
+        <w:pStyle w:val="Code0"/>
+      </w:pPr>
+      <w:r>
+        <w:t>2018-04-10 12:05:10,414 INFO [</w:t>
+      </w:r>
+      <w:proofErr w:type="spellStart"/>
+      <w:r>
+        <w:t>actions_component</w:t>
+      </w:r>
+      <w:proofErr w:type="spellEnd"/>
+      <w:r>
+        <w:t>] STOMP attempting to connect</w:t>
+      </w:r>
+    </w:p>
+    <w:p>
+      <w:pPr>
+        <w:pStyle w:val="Code0"/>
+      </w:pPr>
+      <w:r>
+        <w:t>2018-04-10 12:05:10,414 INFO [</w:t>
+      </w:r>
+      <w:proofErr w:type="spellStart"/>
+      <w:r>
+        <w:t>stomp_component</w:t>
+      </w:r>
+      <w:proofErr w:type="spellEnd"/>
+      <w:r>
+        <w:t>] Connect to Stomp...</w:t>
+      </w:r>
+    </w:p>
+    <w:p>
+      <w:pPr>
+        <w:pStyle w:val="Code0"/>
+      </w:pPr>
+      <w:r>
+        <w:t>2018-04-10 12:05:10,437 INFO [client] Connection established</w:t>
+      </w:r>
+    </w:p>
+    <w:p>
+      <w:pPr>
+        <w:pStyle w:val="Code0"/>
+      </w:pPr>
+      <w:r>
+        <w:t>2018-04-10 12:05:10,537 INFO [client] Connected to stomp broker [session=</w:t>
       </w:r>
       <w:proofErr w:type="gramStart"/>
       <w:r>
-        <w:t>epo.co</w:t>
-      </w:r>
-      <w:r>
-        <w:t>mponents</w:t>
+        <w:t>ID:resilient</w:t>
       </w:r>
       <w:proofErr w:type="gramEnd"/>
       <w:r>
-        <w:t>.mcafee_esm_get_</w:t>
-      </w:r>
-      <w:r>
-        <w:t>case_detail</w:t>
-      </w:r>
-      <w:r>
-        <w:t>.FunctionComponent' loading</w:t>
+        <w:t>.localdomain-40775-1523276401752-5:3, version=1.2]</w:t>
       </w:r>
     </w:p>
     <w:p>
@@ -1333,415 +2369,199 @@
         <w:pStyle w:val="Code0"/>
       </w:pPr>
       <w:r>
-        <w:t>2018-04-10 12:05:10,307 INFO [component_loader] 'fn_mcafee_</w:t>
+        <w:t>2018-04-10 12:05:10,538 INFO [</w:t>
+      </w:r>
+      <w:proofErr w:type="spellStart"/>
+      <w:r>
+        <w:t>stomp_component</w:t>
+      </w:r>
+      <w:proofErr w:type="spellEnd"/>
+      <w:r>
+        <w:t>] Connected to failover:(ssl://9.108.163.130:65001)?maxReconnectAttempts=1,startupMaxReconnectAttempts=1</w:t>
+      </w:r>
+    </w:p>
+    <w:p>
+      <w:pPr>
+        <w:pStyle w:val="Code0"/>
+      </w:pPr>
+      <w:r>
+        <w:t>2018-04-10 12:05:10,538 INFO [</w:t>
+      </w:r>
+      <w:proofErr w:type="spellStart"/>
+      <w:r>
+        <w:t>stomp_component</w:t>
+      </w:r>
+      <w:proofErr w:type="spellEnd"/>
+      <w:r>
+        <w:t xml:space="preserve">] Client HB: </w:t>
       </w:r>
       <w:proofErr w:type="gramStart"/>
       <w:r>
-        <w:t>epo.components</w:t>
+        <w:t>0  Server</w:t>
       </w:r>
       <w:proofErr w:type="gramEnd"/>
       <w:r>
-        <w:t>.mcafee_esm_get_list_of_cases.FunctionComponent' loading</w:t>
+        <w:t xml:space="preserve"> HB: 15000</w:t>
       </w:r>
     </w:p>
     <w:p>
       <w:pPr>
         <w:pStyle w:val="Code0"/>
       </w:pPr>
+      <w:r>
+        <w:t>2018-04-10 12:05:10,538 INFO [</w:t>
+      </w:r>
+      <w:proofErr w:type="spellStart"/>
+      <w:r>
+        <w:t>stomp_component</w:t>
+      </w:r>
+      <w:proofErr w:type="spellEnd"/>
+      <w:r>
+        <w:t>] No Client heartbeats will be sent</w:t>
+      </w:r>
     </w:p>
     <w:p>
       <w:pPr>
         <w:pStyle w:val="Code0"/>
       </w:pPr>
       <w:r>
-        <w:t>2018-04-10 12:05:10,307 INFO [component_loader] 'fn_mcafee_</w:t>
+        <w:lastRenderedPageBreak/>
+        <w:t>2018-04-10 12:05:10,538 INFO [</w:t>
+      </w:r>
+      <w:proofErr w:type="spellStart"/>
+      <w:r>
+        <w:t>stomp_component</w:t>
+      </w:r>
+      <w:proofErr w:type="spellEnd"/>
+      <w:r>
+        <w:t>] Requested heartbeats from server.</w:t>
+      </w:r>
+    </w:p>
+    <w:p>
+      <w:pPr>
+        <w:pStyle w:val="Code0"/>
+      </w:pPr>
+      <w:r>
+        <w:t>2018-04-10 12:05:10,539 INFO [</w:t>
+      </w:r>
+      <w:proofErr w:type="spellStart"/>
+      <w:r>
+        <w:t>actions_component</w:t>
+      </w:r>
+      <w:proofErr w:type="spellEnd"/>
+      <w:r>
+        <w:t>] STOMP connected.</w:t>
+      </w:r>
+    </w:p>
+    <w:p>
+      <w:pPr>
+        <w:pStyle w:val="Code0"/>
+      </w:pPr>
+      <w:r>
+        <w:t>[</w:t>
+      </w:r>
+      <w:proofErr w:type="spellStart"/>
+      <w:r>
+        <w:t>mcafee_esm_case_polling</w:t>
+      </w:r>
+      <w:proofErr w:type="spellEnd"/>
+      <w:r>
+        <w:t xml:space="preserve">] Polling for cases in ESM is occurring </w:t>
+      </w:r>
+    </w:p>
+    <w:p>
+      <w:pPr>
+        <w:pStyle w:val="Code0"/>
+      </w:pPr>
+      <w:r>
+        <w:t>2018-04-10 12:05:10,641 INFO [</w:t>
+      </w:r>
+      <w:proofErr w:type="spellStart"/>
+      <w:r>
+        <w:t>actions_component</w:t>
+      </w:r>
+      <w:proofErr w:type="spellEnd"/>
+      <w:r>
+        <w:t>] Subscribe to</w:t>
+      </w:r>
+      <w:r>
+        <w:t xml:space="preserve"> message destination '</w:t>
+      </w:r>
+      <w:proofErr w:type="spellStart"/>
+      <w:r>
+        <w:t>mcafee_esm</w:t>
+      </w:r>
+      <w:r>
+        <w:t>_message_destination</w:t>
+      </w:r>
+      <w:proofErr w:type="spellEnd"/>
+      <w:r>
+        <w:t>'</w:t>
+      </w:r>
+    </w:p>
+    <w:p>
+      <w:pPr>
+        <w:pStyle w:val="Code0"/>
+      </w:pPr>
+      <w:r>
+        <w:t>2018-04-10 12:05:10,642 INFO [</w:t>
+      </w:r>
+      <w:proofErr w:type="spellStart"/>
+      <w:r>
+        <w:t>stomp_component</w:t>
+      </w:r>
+      <w:proofErr w:type="spellEnd"/>
+      <w:r>
+        <w:t>] Subscribe to</w:t>
+      </w:r>
+      <w:r>
+        <w:t xml:space="preserve"> message destination </w:t>
       </w:r>
       <w:proofErr w:type="gramStart"/>
       <w:r>
-        <w:t>epo.components</w:t>
+        <w:t>actions.&lt;</w:t>
+      </w:r>
+      <w:proofErr w:type="spellStart"/>
+      <w:r>
+        <w:t>orgID</w:t>
+      </w:r>
+      <w:proofErr w:type="spellEnd"/>
+      <w:r>
+        <w:t>&gt;</w:t>
+      </w:r>
+      <w:r>
+        <w:t>.</w:t>
+      </w:r>
+      <w:proofErr w:type="spellStart"/>
+      <w:r>
+        <w:t>mcafee</w:t>
       </w:r>
       <w:proofErr w:type="gramEnd"/>
       <w:r>
-        <w:t>.mcafee_esm_get_case_events_detail.FunctionComponent' loading</w:t>
-      </w:r>
-    </w:p>
-    <w:p>
-      <w:pPr>
-        <w:pStyle w:val="Code0"/>
-      </w:pPr>
-    </w:p>
-    <w:p>
-      <w:pPr>
-        <w:pStyle w:val="Code0"/>
-      </w:pPr>
-      <w:r>
-        <w:t>2018-04-10 12:05:10,307 INFO [component_loader] 'fn_mcafee_</w:t>
-      </w:r>
-      <w:proofErr w:type="gramStart"/>
-      <w:r>
-        <w:t>epo.components</w:t>
-      </w:r>
-      <w:proofErr w:type="gramEnd"/>
-      <w:r>
-        <w:t>.mcafee_esm_edit_case.FunctionComponent' loading</w:t>
-      </w:r>
-    </w:p>
-    <w:p>
-      <w:pPr>
-        <w:pStyle w:val="Code0"/>
-      </w:pPr>
-    </w:p>
-    <w:p>
-      <w:pPr>
-        <w:pStyle w:val="Code0"/>
-      </w:pPr>
-      <w:r>
-        <w:t>2018-04-10 12:05:10,307 INFO [component_loader] 'fn_mcafee_</w:t>
-      </w:r>
-      <w:proofErr w:type="gramStart"/>
-      <w:r>
-        <w:t>epo.components</w:t>
-      </w:r>
-      <w:proofErr w:type="gramEnd"/>
-      <w:r>
-        <w:t>.mcafee_esm_get_get_triggered_alarms.FunctionComponent' loading</w:t>
-      </w:r>
-    </w:p>
-    <w:p>
-      <w:pPr>
-        <w:pStyle w:val="Code0"/>
-      </w:pPr>
-    </w:p>
-    <w:p>
-      <w:pPr>
-        <w:pStyle w:val="Code0"/>
-      </w:pPr>
-      <w:r>
-        <w:lastRenderedPageBreak/>
-        <w:t>2018-04-10 12:05:10,307 INFO [component_loader] 'fn_mcafee_</w:t>
-      </w:r>
-      <w:proofErr w:type="gramStart"/>
-      <w:r>
-        <w:t>epo.components</w:t>
-      </w:r>
-      <w:proofErr w:type="gramEnd"/>
-      <w:r>
-        <w:t>.mcafee_esm_query.FunctionComponent' loading</w:t>
-      </w:r>
-    </w:p>
-    <w:p>
-      <w:pPr>
-        <w:pStyle w:val="Code0"/>
-      </w:pPr>
-    </w:p>
-    <w:p>
-      <w:pPr>
-        <w:pStyle w:val="Code0"/>
-      </w:pPr>
-      <w:r>
-        <w:t>2018-04-10 12:05:10,307 INFO [component_loader] 'fn_mcafee_epo.components.mcafee_esm_case_polling.ESM_CasePolling loading</w:t>
-      </w:r>
-    </w:p>
-    <w:p>
-      <w:pPr>
-        <w:pStyle w:val="Code0"/>
-      </w:pPr>
-    </w:p>
-    <w:p>
-      <w:pPr>
-        <w:pStyle w:val="Code0"/>
-      </w:pPr>
-      <w:r>
-        <w:t>2018-04-10 12:05:10,308 WARNING [actions_component] Unverified STOMP TLS certificate (cafile=false)</w:t>
-      </w:r>
-    </w:p>
-    <w:p>
-      <w:pPr>
-        <w:pStyle w:val="Code0"/>
-      </w:pPr>
-      <w:r>
-        <w:t>2018-04-10 12:05:10,309 INFO [stomp_component] Connect to 9.108.163.130:65001</w:t>
-      </w:r>
-    </w:p>
-    <w:p>
-      <w:pPr>
-        <w:pStyle w:val="Code0"/>
-      </w:pPr>
-      <w:r>
-        <w:t>2018-04-10 12:05:10,310 INFO [a</w:t>
-      </w:r>
-      <w:r>
-        <w:t>ctions_component] 'fn_mcafee_</w:t>
-      </w:r>
-      <w:proofErr w:type="gramStart"/>
-      <w:r>
-        <w:t>esm</w:t>
-      </w:r>
-      <w:r>
-        <w:t>.components</w:t>
-      </w:r>
-      <w:proofErr w:type="gramEnd"/>
-      <w:r>
-        <w:t>.mcafee_</w:t>
-      </w:r>
-      <w:r>
-        <w:t>esm_get_case_detail</w:t>
-      </w:r>
-      <w:r>
-        <w:t>.FunctionComponent' function '</w:t>
-      </w:r>
-      <w:r>
-        <w:t>mcafee_esm_get_case_detail</w:t>
-      </w:r>
-      <w:r>
-        <w:t>' registered to 'mcafee_esm</w:t>
-      </w:r>
-      <w:r>
-        <w:t>_message_destination'</w:t>
-      </w:r>
-    </w:p>
-    <w:p>
-      <w:pPr>
-        <w:pStyle w:val="Code0"/>
-      </w:pPr>
-      <w:r>
-        <w:t>2018-04-10 12:05:10,310 INFO [actions_component] 'fn_mcafee_</w:t>
-      </w:r>
-      <w:proofErr w:type="gramStart"/>
-      <w:r>
-        <w:t>esm.components</w:t>
-      </w:r>
-      <w:proofErr w:type="gramEnd"/>
-      <w:r>
-        <w:t>.mcafee_esm_get_list_of_cases.FunctionComponent' function 'mcafee__esm_get_list_of_cases' registered to 'mcafee_esm_message_destination'</w:t>
-      </w:r>
-    </w:p>
-    <w:p>
-      <w:pPr>
-        <w:pStyle w:val="Code0"/>
-      </w:pPr>
-      <w:r>
-        <w:t>2018-04-10 12:05:10,310 INFO [actions_component] 'fn_mcafee_</w:t>
-      </w:r>
-      <w:proofErr w:type="gramStart"/>
-      <w:r>
-        <w:t>esm.components</w:t>
-      </w:r>
-      <w:proofErr w:type="gramEnd"/>
-      <w:r>
-        <w:t>.mcafee_esm_get_case_events_detail.FunctionComponent' function 'mcafee_esm_get_case_evenets_detail' registered to 'mcafee_esm_message_destination'</w:t>
-      </w:r>
-    </w:p>
-    <w:p>
-      <w:pPr>
-        <w:pStyle w:val="Code0"/>
-      </w:pPr>
-      <w:r>
-        <w:t>2018-04-10 12:05:10,310 INFO [actions_component] 'fn_mcafee_</w:t>
-      </w:r>
-      <w:proofErr w:type="gramStart"/>
-      <w:r>
-        <w:t>esm.components</w:t>
-      </w:r>
-      <w:proofErr w:type="gramEnd"/>
-      <w:r>
-        <w:t>.mcafee_esm_edit_case.FunctionComponent' function 'mcafee_esm_edit_case' registered to 'mcafee_esm_message_destination'</w:t>
-      </w:r>
-    </w:p>
-    <w:p>
-      <w:pPr>
-        <w:pStyle w:val="Code0"/>
-      </w:pPr>
-      <w:r>
-        <w:t>2018-04-10 12:05:10,310 INFO [actions_component] 'fn_mcafee_</w:t>
-      </w:r>
-      <w:proofErr w:type="gramStart"/>
-      <w:r>
-        <w:t>esm.components</w:t>
-      </w:r>
-      <w:proofErr w:type="gramEnd"/>
-      <w:r>
-        <w:t>.mcafee_esm_get_triggered_alarms.FunctionComponent' function 'mcafee_esm_get_triggered_alarms' registered to 'mcafee_esm_message_destination'</w:t>
-      </w:r>
-    </w:p>
-    <w:p>
-      <w:pPr>
-        <w:pStyle w:val="Code0"/>
-      </w:pPr>
-      <w:r>
-        <w:t>2018-04-10 12:05:10,310 INFO [actions_component] 'fn_mcafee_</w:t>
-      </w:r>
-      <w:proofErr w:type="gramStart"/>
-      <w:r>
-        <w:t>esm.components</w:t>
-      </w:r>
-      <w:proofErr w:type="gramEnd"/>
-      <w:r>
-        <w:t>.mcafee_esm_query.FunctionComponent' function 'mcafee_esm_query' registered to 'mcafee_esm_message_destination'</w:t>
-      </w:r>
-    </w:p>
-    <w:p>
-      <w:pPr>
-        <w:pStyle w:val="Code0"/>
-      </w:pPr>
-      <w:r>
-        <w:t>2018-04-10 12:05:10,310 INFO [app] Components loaded</w:t>
-      </w:r>
-    </w:p>
-    <w:p>
-      <w:pPr>
-        <w:pStyle w:val="Code0"/>
-      </w:pPr>
-      <w:r>
-        <w:t>2018-04-10 12:05:10,312 INFO [app] App Started</w:t>
-      </w:r>
-    </w:p>
-    <w:p>
-      <w:pPr>
-        <w:pStyle w:val="Code0"/>
-      </w:pPr>
-      <w:r>
-        <w:t>2018-04-10 12:05:10,414 INFO [actions_component] STOMP attempting to connect</w:t>
-      </w:r>
-    </w:p>
-    <w:p>
-      <w:pPr>
-        <w:pStyle w:val="Code0"/>
-      </w:pPr>
-      <w:r>
-        <w:t>2018-04-10 12:05:10,414 INFO [stomp_component] Connect to Stomp...</w:t>
-      </w:r>
-    </w:p>
-    <w:p>
-      <w:pPr>
-        <w:pStyle w:val="Code0"/>
-      </w:pPr>
-      <w:r>
-        <w:t>2018-04-10 12:05:10,437 INFO [client] Connection established</w:t>
-      </w:r>
-    </w:p>
-    <w:p>
-      <w:pPr>
-        <w:pStyle w:val="Code0"/>
-      </w:pPr>
-      <w:r>
-        <w:t>2018-04-10 12:05:10,537 INFO [client] Connected to stomp broker [session=</w:t>
-      </w:r>
-      <w:proofErr w:type="gramStart"/>
-      <w:r>
-        <w:t>ID:resilient</w:t>
-      </w:r>
-      <w:proofErr w:type="gramEnd"/>
-      <w:r>
-        <w:t>.localdomain-40775-1523276401752-5:3, version=1.2]</w:t>
-      </w:r>
-    </w:p>
-    <w:p>
-      <w:pPr>
-        <w:pStyle w:val="Code0"/>
-      </w:pPr>
-      <w:r>
-        <w:t>2018-04-10 12:05:10,538 INFO [stomp_component] Connected to failover:(ssl://9.108.163.130:65001)?maxReconnectAttempts=1,startupMaxReconnectAttempts=1</w:t>
-      </w:r>
-    </w:p>
-    <w:p>
-      <w:pPr>
-        <w:pStyle w:val="Code0"/>
-      </w:pPr>
-      <w:r>
-        <w:t xml:space="preserve">2018-04-10 12:05:10,538 INFO [stomp_component] Client HB: </w:t>
-      </w:r>
-      <w:proofErr w:type="gramStart"/>
-      <w:r>
-        <w:t>0  Server</w:t>
-      </w:r>
-      <w:proofErr w:type="gramEnd"/>
-      <w:r>
-        <w:t xml:space="preserve"> HB: 15000</w:t>
-      </w:r>
-    </w:p>
-    <w:p>
-      <w:pPr>
-        <w:pStyle w:val="Code0"/>
-      </w:pPr>
-      <w:r>
-        <w:t>2018-04-10 12:05:10,538 INFO [stomp_component] No Client heartbeats will be sent</w:t>
-      </w:r>
-    </w:p>
-    <w:p>
-      <w:pPr>
-        <w:pStyle w:val="Code0"/>
-      </w:pPr>
-      <w:r>
-        <w:t>2018-04-10 12:05:10,538 INFO [stomp_component] Requested heartbeats from server.</w:t>
-      </w:r>
-    </w:p>
-    <w:p>
-      <w:pPr>
-        <w:pStyle w:val="Code0"/>
-      </w:pPr>
-      <w:r>
-        <w:t>2018-04-10 12:05:10,539 INFO [actions_component] STOMP connected.</w:t>
-      </w:r>
-    </w:p>
-    <w:p>
-      <w:pPr>
-        <w:pStyle w:val="Code0"/>
-      </w:pPr>
-      <w:r>
-        <w:t xml:space="preserve">[mcafee_esm_case_polling] Polling for cases in ESM is occurring </w:t>
-      </w:r>
-    </w:p>
-    <w:p>
-      <w:pPr>
-        <w:pStyle w:val="Code0"/>
-      </w:pPr>
-      <w:r>
-        <w:t>2018-04-10 12:05:10,641 INFO [actions_component] Subscribe to</w:t>
-      </w:r>
-      <w:r>
-        <w:t xml:space="preserve"> message destination 'mcafee_esm</w:t>
-      </w:r>
-      <w:r>
-        <w:t>_message_destination'</w:t>
-      </w:r>
-    </w:p>
-    <w:p>
-      <w:pPr>
-        <w:pStyle w:val="Code0"/>
-      </w:pPr>
-      <w:r>
-        <w:t>2018-04-10 12:05:10,642 INFO [stomp_component] Subscribe to</w:t>
-      </w:r>
-      <w:r>
-        <w:t xml:space="preserve"> message destination </w:t>
-      </w:r>
-      <w:proofErr w:type="gramStart"/>
-      <w:r>
-        <w:t>actions.&lt;orgID&gt;</w:t>
-      </w:r>
-      <w:r>
-        <w:t>.mcafee</w:t>
-      </w:r>
-      <w:proofErr w:type="gramEnd"/>
-      <w:r>
         <w:t>_esm</w:t>
       </w:r>
       <w:r>
         <w:t>_message_destination</w:t>
       </w:r>
+      <w:proofErr w:type="spellEnd"/>
     </w:p>
     <w:p>
       <w:pPr>
         <w:pStyle w:val="Heading20"/>
       </w:pPr>
       <w:r>
-        <w:t>Configuration of resilient-circuits for restartability</w:t>
-      </w:r>
+        <w:t xml:space="preserve">Configuration of resilient-circuits for </w:t>
+      </w:r>
+      <w:proofErr w:type="spellStart"/>
+      <w:r>
+        <w:t>restartability</w:t>
+      </w:r>
+      <w:proofErr w:type="spellEnd"/>
     </w:p>
     <w:p>
       <w:pPr>
         <w:pStyle w:val="BodyText"/>
+        <w:keepNext/>
         <w:rPr>
           <w:rFonts w:cs="Arial"/>
           <w:color w:val="000000"/>
@@ -1825,206 +2645,314 @@
         </w:rPr>
         <w:t xml:space="preserve">working directory and </w:t>
       </w:r>
+      <w:proofErr w:type="spellStart"/>
       <w:r>
         <w:rPr>
           <w:rFonts w:cs="Arial"/>
           <w:color w:val="000000"/>
         </w:rPr>
-        <w:t>app.config.</w:t>
-      </w:r>
-    </w:p>
-    <w:p>
-      <w:pPr>
-        <w:pStyle w:val="BodyText"/>
+        <w:t>app.config</w:t>
+      </w:r>
+      <w:proofErr w:type="spellEnd"/>
+      <w:r>
         <w:rPr>
           <w:rFonts w:cs="Arial"/>
           <w:color w:val="000000"/>
         </w:rPr>
-      </w:pPr>
-      <w:r>
+        <w:t>.</w:t>
+      </w:r>
+    </w:p>
+    <w:p>
+      <w:pPr>
+        <w:pStyle w:val="BodyText"/>
         <w:rPr>
           <w:rFonts w:cs="Arial"/>
           <w:color w:val="000000"/>
         </w:rPr>
-        <w:lastRenderedPageBreak/>
-        <w:t>The unit file should be named ‘</w:t>
-      </w:r>
-      <w:r>
-        <w:t>resilient_</w:t>
-      </w:r>
-      <w:proofErr w:type="gramStart"/>
-      <w:r>
-        <w:t>circuits.service</w:t>
-      </w:r>
-      <w:proofErr w:type="gramEnd"/>
+      </w:pPr>
       <w:r>
         <w:rPr>
           <w:rFonts w:cs="Arial"/>
           <w:color w:val="000000"/>
         </w:rPr>
-        <w:t>’:</w:t>
-      </w:r>
-    </w:p>
-    <w:p>
-      <w:pPr>
-        <w:pStyle w:val="Code0"/>
-      </w:pPr>
-      <w:r>
-        <w:t>sudo vi /etc/systemd/system/resilient_circuits.service</w:t>
-      </w:r>
-    </w:p>
-    <w:p>
-      <w:pPr>
-        <w:pStyle w:val="BodyText"/>
+        <w:t>The unit file should be named ‘</w:t>
+      </w:r>
+      <w:proofErr w:type="spellStart"/>
+      <w:r>
+        <w:t>resilient_circuits.service</w:t>
+      </w:r>
+      <w:proofErr w:type="spellEnd"/>
+      <w:r>
         <w:rPr>
           <w:rFonts w:cs="Arial"/>
           <w:color w:val="000000"/>
         </w:rPr>
-      </w:pPr>
-      <w:r>
+        <w:t>’:</w:t>
+      </w:r>
+    </w:p>
+    <w:p>
+      <w:pPr>
+        <w:pStyle w:val="Code0"/>
+      </w:pPr>
+      <w:proofErr w:type="spellStart"/>
+      <w:r>
+        <w:t>sudo</w:t>
+      </w:r>
+      <w:proofErr w:type="spellEnd"/>
+      <w:r>
+        <w:t xml:space="preserve"> vi /</w:t>
+      </w:r>
+      <w:proofErr w:type="spellStart"/>
+      <w:r>
+        <w:t>etc</w:t>
+      </w:r>
+      <w:proofErr w:type="spellEnd"/>
+      <w:r>
+        <w:t>/</w:t>
+      </w:r>
+      <w:proofErr w:type="spellStart"/>
+      <w:r>
+        <w:t>systemd</w:t>
+      </w:r>
+      <w:proofErr w:type="spellEnd"/>
+      <w:r>
+        <w:t>/system/</w:t>
+      </w:r>
+      <w:proofErr w:type="spellStart"/>
+      <w:r>
+        <w:t>resilient_circuits.service</w:t>
+      </w:r>
+      <w:proofErr w:type="spellEnd"/>
+    </w:p>
+    <w:p>
+      <w:pPr>
+        <w:pStyle w:val="BodyText"/>
         <w:rPr>
           <w:rFonts w:cs="Arial"/>
           <w:color w:val="000000"/>
         </w:rPr>
-        <w:t>The contents:</w:t>
-      </w:r>
-    </w:p>
-    <w:p>
-      <w:pPr>
-        <w:pStyle w:val="Code0"/>
-      </w:pPr>
-      <w:r>
-        <w:t>[Unit]</w:t>
-      </w:r>
-      <w:r>
-        <w:br/>
-      </w:r>
-      <w:r>
-        <w:t>Description=Resilient-Circuits Service</w:t>
-      </w:r>
-      <w:r>
-        <w:br/>
-      </w:r>
-      <w:r>
-        <w:t>After=resilient.service</w:t>
-      </w:r>
-      <w:r>
-        <w:br/>
-      </w:r>
-      <w:r>
-        <w:t>Requires=resilient.service</w:t>
-      </w:r>
-    </w:p>
-    <w:p>
-      <w:pPr>
-        <w:pStyle w:val="Code0"/>
-      </w:pPr>
-      <w:r>
-        <w:t>[Service]</w:t>
-      </w:r>
-      <w:r>
-        <w:br/>
-      </w:r>
-      <w:r>
-        <w:t>Type=simple</w:t>
-      </w:r>
-      <w:r>
-        <w:br/>
-      </w:r>
-      <w:r>
-        <w:t>User=integration</w:t>
-      </w:r>
-      <w:r>
-        <w:br/>
-      </w:r>
-      <w:r>
-        <w:t>WorkingDirectory=/home/integration</w:t>
-      </w:r>
-      <w:r>
-        <w:br/>
-      </w:r>
-      <w:r>
-        <w:t>ExecStart=/usr/local/bin/resilient-circuits run</w:t>
-      </w:r>
-      <w:r>
-        <w:br/>
-      </w:r>
-      <w:r>
-        <w:t>Restart=always</w:t>
-      </w:r>
-      <w:r>
-        <w:br/>
-      </w:r>
-      <w:r>
-        <w:t>TimeoutSec=10</w:t>
-      </w:r>
-      <w:r>
-        <w:br/>
-      </w:r>
-      <w:r>
-        <w:t>Environment=APP_CONFIG_FILE=/home/integration/.resilient/app.config</w:t>
-      </w:r>
-      <w:r>
-        <w:br/>
-      </w:r>
-      <w:r>
-        <w:t>Environment=APP_LOCK_FILE=/home/integration/.r</w:t>
-      </w:r>
-      <w:r>
-        <w:t>esilient/resilient_circuits.lock</w:t>
-      </w:r>
-    </w:p>
-    <w:p>
-      <w:pPr>
-        <w:pStyle w:val="Code0"/>
-      </w:pPr>
-      <w:r>
-        <w:t>[Install]</w:t>
-      </w:r>
-      <w:r>
-        <w:br/>
-      </w:r>
-      <w:r>
-        <w:t>WantedBy=multi-user.target</w:t>
-      </w:r>
-    </w:p>
-    <w:p>
-      <w:pPr>
-        <w:pStyle w:val="BodyText"/>
+      </w:pPr>
+      <w:r>
         <w:rPr>
           <w:rFonts w:cs="Arial"/>
           <w:color w:val="000000"/>
         </w:rPr>
-      </w:pPr>
-      <w:r>
+        <w:t>The contents:</w:t>
+      </w:r>
+    </w:p>
+    <w:p>
+      <w:pPr>
+        <w:pStyle w:val="Code0"/>
+      </w:pPr>
+      <w:r>
+        <w:t>[Unit]</w:t>
+      </w:r>
+      <w:r>
+        <w:br/>
+      </w:r>
+      <w:r>
+        <w:t>Description=Resilient-Circuits Service</w:t>
+      </w:r>
+      <w:r>
+        <w:br/>
+      </w:r>
+      <w:r>
+        <w:t>After=</w:t>
+      </w:r>
+      <w:proofErr w:type="spellStart"/>
+      <w:r>
+        <w:t>resilient.service</w:t>
+      </w:r>
+      <w:proofErr w:type="spellEnd"/>
+      <w:r>
+        <w:br/>
+      </w:r>
+      <w:r>
+        <w:t>Requires=</w:t>
+      </w:r>
+      <w:proofErr w:type="spellStart"/>
+      <w:r>
+        <w:t>resilient.service</w:t>
+      </w:r>
+      <w:proofErr w:type="spellEnd"/>
+    </w:p>
+    <w:p>
+      <w:pPr>
+        <w:pStyle w:val="Code0"/>
+      </w:pPr>
+      <w:r>
+        <w:t>[Service]</w:t>
+      </w:r>
+      <w:r>
+        <w:br/>
+      </w:r>
+      <w:r>
+        <w:t>Type=simple</w:t>
+      </w:r>
+      <w:r>
+        <w:br/>
+      </w:r>
+      <w:r>
+        <w:t>User=integration</w:t>
+      </w:r>
+      <w:r>
+        <w:br/>
+      </w:r>
+      <w:proofErr w:type="spellStart"/>
+      <w:r>
+        <w:t>WorkingDirectory</w:t>
+      </w:r>
+      <w:proofErr w:type="spellEnd"/>
+      <w:r>
+        <w:t>=/home/integration</w:t>
+      </w:r>
+      <w:r>
+        <w:br/>
+      </w:r>
+      <w:proofErr w:type="spellStart"/>
+      <w:r>
+        <w:t>ExecStart</w:t>
+      </w:r>
+      <w:proofErr w:type="spellEnd"/>
+      <w:r>
+        <w:t>=/</w:t>
+      </w:r>
+      <w:proofErr w:type="spellStart"/>
+      <w:r>
+        <w:t>usr</w:t>
+      </w:r>
+      <w:proofErr w:type="spellEnd"/>
+      <w:r>
+        <w:t>/local/bin/resilient-circuits run</w:t>
+      </w:r>
+      <w:r>
+        <w:br/>
+      </w:r>
+      <w:r>
+        <w:t>Restart=always</w:t>
+      </w:r>
+      <w:r>
+        <w:br/>
+      </w:r>
+      <w:proofErr w:type="spellStart"/>
+      <w:r>
+        <w:t>TimeoutSec</w:t>
+      </w:r>
+      <w:proofErr w:type="spellEnd"/>
+      <w:r>
+        <w:t>=10</w:t>
+      </w:r>
+      <w:r>
+        <w:br/>
+      </w:r>
+      <w:r>
+        <w:t>Environment=APP_CONFIG_FILE=/home/integration/.resilient/app.config</w:t>
+      </w:r>
+      <w:r>
+        <w:br/>
+      </w:r>
+      <w:r>
+        <w:t>Environment=APP_LOCK_FILE=/home/integration/.r</w:t>
+      </w:r>
+      <w:r>
+        <w:t>esilient/resilient_circuits.lock</w:t>
+      </w:r>
+    </w:p>
+    <w:p>
+      <w:pPr>
+        <w:pStyle w:val="Code0"/>
+      </w:pPr>
+      <w:r>
+        <w:t>[Install]</w:t>
+      </w:r>
+      <w:r>
+        <w:br/>
+      </w:r>
+      <w:proofErr w:type="spellStart"/>
+      <w:r>
+        <w:t>WantedBy</w:t>
+      </w:r>
+      <w:proofErr w:type="spellEnd"/>
+      <w:r>
+        <w:t>=multi-</w:t>
+      </w:r>
+      <w:proofErr w:type="spellStart"/>
+      <w:r>
+        <w:t>user.target</w:t>
+      </w:r>
+      <w:proofErr w:type="spellEnd"/>
+    </w:p>
+    <w:p>
+      <w:pPr>
+        <w:pStyle w:val="BodyText"/>
         <w:rPr>
           <w:rFonts w:cs="Arial"/>
           <w:color w:val="000000"/>
         </w:rPr>
-        <w:t>Ensure that the service unit file is correctly permissioned:</w:t>
-      </w:r>
-    </w:p>
-    <w:p>
-      <w:pPr>
-        <w:pStyle w:val="Code0"/>
-      </w:pPr>
-      <w:r>
-        <w:t>sudo chmod 664 /etc/systemd/system/resilient_circuits.service</w:t>
-      </w:r>
-    </w:p>
-    <w:p>
-      <w:pPr>
-        <w:pStyle w:val="BodyText"/>
+      </w:pPr>
+      <w:r>
         <w:rPr>
           <w:rFonts w:cs="Arial"/>
           <w:color w:val="000000"/>
         </w:rPr>
-      </w:pPr>
-      <w:r>
+        <w:t>Ensure that the service unit file is correctly permissioned:</w:t>
+      </w:r>
+    </w:p>
+    <w:p>
+      <w:pPr>
+        <w:pStyle w:val="Code0"/>
+      </w:pPr>
+      <w:proofErr w:type="spellStart"/>
+      <w:r>
+        <w:t>sudo</w:t>
+      </w:r>
+      <w:proofErr w:type="spellEnd"/>
+      <w:r>
+        <w:t xml:space="preserve"> </w:t>
+      </w:r>
+      <w:proofErr w:type="spellStart"/>
+      <w:r>
+        <w:t>chmod</w:t>
+      </w:r>
+      <w:proofErr w:type="spellEnd"/>
+      <w:r>
+        <w:t xml:space="preserve"> 664 /</w:t>
+      </w:r>
+      <w:proofErr w:type="spellStart"/>
+      <w:r>
+        <w:t>etc</w:t>
+      </w:r>
+      <w:proofErr w:type="spellEnd"/>
+      <w:r>
+        <w:t>/</w:t>
+      </w:r>
+      <w:proofErr w:type="spellStart"/>
+      <w:r>
+        <w:t>systemd</w:t>
+      </w:r>
+      <w:proofErr w:type="spellEnd"/>
+      <w:r>
+        <w:t>/system/</w:t>
+      </w:r>
+      <w:proofErr w:type="spellStart"/>
+      <w:r>
+        <w:t>resilient_circuits.service</w:t>
+      </w:r>
+      <w:proofErr w:type="spellEnd"/>
+    </w:p>
+    <w:p>
+      <w:pPr>
+        <w:pStyle w:val="BodyText"/>
         <w:rPr>
           <w:rFonts w:cs="Arial"/>
           <w:color w:val="000000"/>
         </w:rPr>
+      </w:pPr>
+      <w:r>
+        <w:rPr>
+          <w:rFonts w:cs="Arial"/>
+          <w:color w:val="000000"/>
+        </w:rPr>
         <w:t>Use the systemctl command to manually start, stop, restart and return status on the service:</w:t>
       </w:r>
     </w:p>
@@ -2032,8 +2960,37 @@
       <w:pPr>
         <w:pStyle w:val="Code0"/>
       </w:pPr>
-      <w:r>
-        <w:t>sudo systemctl resilient_circuits [start|stop|restart|status]</w:t>
+      <w:proofErr w:type="spellStart"/>
+      <w:r>
+        <w:t>sudo</w:t>
+      </w:r>
+      <w:proofErr w:type="spellEnd"/>
+      <w:r>
+        <w:t xml:space="preserve"> </w:t>
+      </w:r>
+      <w:proofErr w:type="spellStart"/>
+      <w:r>
+        <w:t>systemctl</w:t>
+      </w:r>
+      <w:proofErr w:type="spellEnd"/>
+      <w:r>
+        <w:t xml:space="preserve"> </w:t>
+      </w:r>
+      <w:proofErr w:type="spellStart"/>
+      <w:r>
+        <w:t>resilient_circuits</w:t>
+      </w:r>
+      <w:proofErr w:type="spellEnd"/>
+      <w:r>
+        <w:t xml:space="preserve"> [</w:t>
+      </w:r>
+      <w:proofErr w:type="spellStart"/>
+      <w:r>
+        <w:t>start|stop|restart|status</w:t>
+      </w:r>
+      <w:proofErr w:type="spellEnd"/>
+      <w:r>
+        <w:t>]</w:t>
       </w:r>
     </w:p>
     <w:p>
@@ -2110,82 +3067,390 @@
         <w:t xml:space="preserve"> of incidents. </w:t>
       </w:r>
       <w:r>
-        <w:t xml:space="preserve">For this to happen, within the app.config file </w:t>
-      </w:r>
+        <w:t>For this to happen,</w:t>
+      </w:r>
+      <w:ins w:id="47" w:author="Robert Govoni" w:date="2018-09-14T16:13:00Z">
+        <w:r>
+          <w:t xml:space="preserve"> set</w:t>
+        </w:r>
+      </w:ins>
+      <w:r>
+        <w:t xml:space="preserve"> </w:t>
+      </w:r>
+      <w:bookmarkStart w:id="48" w:name="_GoBack"/>
+      <w:del w:id="49" w:author="Robert Govoni" w:date="2018-09-14T16:13:00Z">
+        <w:r>
+          <w:delText xml:space="preserve">within the app.config file </w:delText>
+        </w:r>
+      </w:del>
+      <w:bookmarkEnd w:id="48"/>
+      <w:proofErr w:type="spellStart"/>
       <w:r>
         <w:rPr>
           <w:rStyle w:val="CodeChar0"/>
         </w:rPr>
         <w:t>esm_polling</w:t>
       </w:r>
-      <w:r>
-        <w:t xml:space="preserve"> must be set to True and </w:t>
-      </w:r>
+      <w:ins w:id="50" w:author="Brian Walsh" w:date="2018-09-18T11:58:00Z">
+        <w:r>
+          <w:rPr>
+            <w:rStyle w:val="CodeChar0"/>
+          </w:rPr>
+          <w:t>_interval</w:t>
+        </w:r>
+      </w:ins>
+      <w:proofErr w:type="spellEnd"/>
+      <w:r>
+        <w:t xml:space="preserve"> </w:t>
+      </w:r>
+      <w:ins w:id="51" w:author="Brian Walsh" w:date="2018-09-18T11:58:00Z">
+        <w:r>
+          <w:t>to a positive</w:t>
+        </w:r>
+        <w:r>
+          <w:t xml:space="preserve"> integer </w:t>
+        </w:r>
+      </w:ins>
+      <w:ins w:id="52" w:author="Robert Govoni" w:date="2018-09-14T16:13:00Z">
+        <w:r>
+          <w:t xml:space="preserve">within the </w:t>
+        </w:r>
+        <w:proofErr w:type="spellStart"/>
+        <w:r>
+          <w:t>app.config</w:t>
+        </w:r>
+        <w:proofErr w:type="spellEnd"/>
+        <w:r>
+          <w:t xml:space="preserve"> file</w:t>
+        </w:r>
+      </w:ins>
+      <w:ins w:id="53" w:author="Brian Walsh" w:date="2018-09-18T15:21:00Z">
+        <w:r>
+          <w:t xml:space="preserve">. </w:t>
+        </w:r>
+      </w:ins>
+      <w:ins w:id="54" w:author="Brian Walsh" w:date="2018-09-18T15:22:00Z">
+        <w:r>
+          <w:t xml:space="preserve">This will enable ESM polling and set the </w:t>
+        </w:r>
+      </w:ins>
+      <w:ins w:id="55" w:author="Brian Walsh" w:date="2018-09-18T15:25:00Z">
+        <w:r>
+          <w:t xml:space="preserve">polling </w:t>
+        </w:r>
+      </w:ins>
+      <w:ins w:id="56" w:author="Brian Walsh" w:date="2018-09-18T15:22:00Z">
+        <w:r>
+          <w:t>interval</w:t>
+        </w:r>
+      </w:ins>
+      <w:ins w:id="57" w:author="Brian Walsh" w:date="2018-09-18T15:27:00Z">
+        <w:r>
+          <w:t xml:space="preserve"> in seconds</w:t>
+        </w:r>
+      </w:ins>
+      <w:ins w:id="58" w:author="Brian Walsh" w:date="2018-09-18T15:31:00Z">
+        <w:r>
+          <w:t xml:space="preserve">, to disable polling </w:t>
+        </w:r>
+        <w:r>
+          <w:t>set this to an integer less than 1</w:t>
+        </w:r>
+      </w:ins>
+      <w:ins w:id="59" w:author="Brian Walsh" w:date="2018-09-18T15:26:00Z">
+        <w:r>
+          <w:t xml:space="preserve">. Setting </w:t>
+        </w:r>
+      </w:ins>
+      <w:ins w:id="60" w:author="Robert Govoni" w:date="2018-09-14T16:13:00Z">
+        <w:del w:id="61" w:author="Brian Walsh" w:date="2018-09-18T15:21:00Z">
+          <w:r>
+            <w:delText xml:space="preserve"> </w:delText>
+          </w:r>
+        </w:del>
+      </w:ins>
+      <w:del w:id="62" w:author="Brian Walsh" w:date="2018-09-18T15:26:00Z">
+        <w:r>
+          <w:delText xml:space="preserve">must be set </w:delText>
+        </w:r>
+      </w:del>
+      <w:del w:id="63" w:author="Brian Walsh" w:date="2018-09-18T15:25:00Z">
+        <w:r>
+          <w:delText>to True and</w:delText>
+        </w:r>
+      </w:del>
+      <w:del w:id="64" w:author="Brian Walsh" w:date="2018-09-18T15:26:00Z">
+        <w:r>
+          <w:delText xml:space="preserve"> </w:delText>
+        </w:r>
+      </w:del>
+      <w:proofErr w:type="spellStart"/>
       <w:r>
         <w:rPr>
           <w:rStyle w:val="CodeChar0"/>
         </w:rPr>
         <w:t>incident_template</w:t>
       </w:r>
-      <w:r>
-        <w:t xml:space="preserve"> must be set to the location of a jinja template used to create incident data. </w:t>
-      </w:r>
-      <w:r>
-        <w:t xml:space="preserve">The </w:t>
-      </w:r>
-      <w:r>
-        <w:rPr>
-          <w:rStyle w:val="CodeChar0"/>
-        </w:rPr>
-        <w:t>esm_polling_interval</w:t>
-      </w:r>
-      <w:r>
-        <w:t xml:space="preserve"> can be changed to represent how long (in seconds) to wait in-between polling intervals.</w:t>
-      </w:r>
+      <w:proofErr w:type="spellEnd"/>
+      <w:r>
+        <w:t xml:space="preserve"> </w:t>
+      </w:r>
+      <w:ins w:id="65" w:author="Brian Walsh" w:date="2018-09-18T15:26:00Z">
+        <w:r>
+          <w:t xml:space="preserve">can be set </w:t>
+        </w:r>
+      </w:ins>
+      <w:del w:id="66" w:author="Robert Govoni" w:date="2018-09-14T16:13:00Z">
+        <w:r>
+          <w:delText xml:space="preserve">must be set </w:delText>
+        </w:r>
+      </w:del>
+      <w:r>
+        <w:t xml:space="preserve">to the location of a </w:t>
+      </w:r>
+      <w:proofErr w:type="spellStart"/>
+      <w:r>
+        <w:t>jinja</w:t>
+      </w:r>
+      <w:proofErr w:type="spellEnd"/>
+      <w:r>
+        <w:t xml:space="preserve"> template used to create incident data</w:t>
+      </w:r>
+      <w:ins w:id="67" w:author="Brian Walsh" w:date="2018-09-18T15:26:00Z">
+        <w:r>
+          <w:t>, if this is not set, the integration will default to using the default packaged template</w:t>
+        </w:r>
+      </w:ins>
+      <w:del w:id="68" w:author="Brian Walsh" w:date="2018-09-18T15:27:00Z">
+        <w:r>
+          <w:delText xml:space="preserve">. </w:delText>
+        </w:r>
+        <w:r>
+          <w:delText xml:space="preserve">The </w:delText>
+        </w:r>
+        <w:r>
+          <w:rPr>
+            <w:rStyle w:val="CodeChar0"/>
+          </w:rPr>
+          <w:delText>esm_polling_interval</w:delText>
+        </w:r>
+        <w:r>
+          <w:delText xml:space="preserve"> can be changed to represent how long (in seconds) to wait in-between polling intervals.</w:delText>
+        </w:r>
+      </w:del>
     </w:p>
     <w:p>
       <w:pPr>
         <w:pStyle w:val="BodyText"/>
         <w:keepNext/>
-      </w:pPr>
-      <w:r>
-        <w:t xml:space="preserve">When the component is loaded, if </w:t>
-      </w:r>
+        <w:rPr>
+          <w:ins w:id="69" w:author="Robert Govoni" w:date="2018-09-14T16:15:00Z"/>
+        </w:rPr>
+      </w:pPr>
+      <w:r>
+        <w:t>When the component is loaded</w:t>
+      </w:r>
+      <w:del w:id="70" w:author="Robert Govoni" w:date="2018-09-14T16:13:00Z">
+        <w:r>
+          <w:delText>, if</w:delText>
+        </w:r>
+      </w:del>
+      <w:ins w:id="71" w:author="Robert Govoni" w:date="2018-09-14T16:13:00Z">
+        <w:r>
+          <w:t xml:space="preserve"> and</w:t>
+        </w:r>
+      </w:ins>
+      <w:r>
+        <w:t xml:space="preserve"> </w:t>
+      </w:r>
+      <w:proofErr w:type="spellStart"/>
       <w:r>
         <w:rPr>
           <w:rStyle w:val="CodeChar0"/>
         </w:rPr>
         <w:t>esm_polling</w:t>
       </w:r>
-      <w:r>
-        <w:t xml:space="preserve"> is set to True a new thread is created. This thread reaches out to the ESM server and using the </w:t>
-      </w:r>
+      <w:ins w:id="72" w:author="Brian Walsh" w:date="2018-09-18T15:32:00Z">
+        <w:r>
+          <w:rPr>
+            <w:rStyle w:val="CodeChar0"/>
+          </w:rPr>
+          <w:t>_interval</w:t>
+        </w:r>
+      </w:ins>
+      <w:proofErr w:type="spellEnd"/>
+      <w:r>
+        <w:t xml:space="preserve"> is </w:t>
+      </w:r>
+      <w:ins w:id="73" w:author="Brian Walsh" w:date="2018-09-18T15:32:00Z">
+        <w:r>
+          <w:t>a positive integer</w:t>
+        </w:r>
+      </w:ins>
+      <w:del w:id="74" w:author="Brian Walsh" w:date="2018-09-18T15:32:00Z">
+        <w:r>
+          <w:delText>set to True</w:delText>
+        </w:r>
+      </w:del>
+      <w:ins w:id="75" w:author="Robert Govoni" w:date="2018-09-14T16:13:00Z">
+        <w:r>
+          <w:t>,</w:t>
+        </w:r>
+      </w:ins>
+      <w:r>
+        <w:t xml:space="preserve"> a new thread is created. This thread reaches out to the ESM server and</w:t>
+      </w:r>
+      <w:ins w:id="76" w:author="Robert Govoni" w:date="2018-09-14T16:16:00Z">
+        <w:r>
+          <w:t>,</w:t>
+        </w:r>
+      </w:ins>
+      <w:r>
+        <w:t xml:space="preserve"> using the </w:t>
+      </w:r>
+      <w:proofErr w:type="spellStart"/>
       <w:r>
         <w:rPr>
           <w:rStyle w:val="CodeChar0"/>
         </w:rPr>
         <w:t>caseGetCaseList</w:t>
       </w:r>
-      <w:r>
-        <w:t xml:space="preserve"> endpoint returns back a list of cases which are open and assigned to the logged-in ESM user. From here this list is cross referenced with </w:t>
+      <w:proofErr w:type="spellEnd"/>
+      <w:r>
+        <w:t xml:space="preserve"> endpoint</w:t>
+      </w:r>
+      <w:ins w:id="77" w:author="Robert Govoni" w:date="2018-09-14T16:16:00Z">
+        <w:r>
+          <w:t>,</w:t>
+        </w:r>
+      </w:ins>
+      <w:r>
+        <w:t xml:space="preserve"> returns </w:t>
+      </w:r>
+      <w:del w:id="78" w:author="Robert Govoni" w:date="2018-09-14T16:13:00Z">
+        <w:r>
+          <w:delText xml:space="preserve">back </w:delText>
+        </w:r>
+      </w:del>
+      <w:r>
+        <w:t xml:space="preserve">a list of cases </w:t>
+      </w:r>
+      <w:del w:id="79" w:author="Robert Govoni" w:date="2018-09-14T16:14:00Z">
+        <w:r>
+          <w:delText xml:space="preserve">which </w:delText>
+        </w:r>
+      </w:del>
+      <w:ins w:id="80" w:author="Robert Govoni" w:date="2018-09-14T16:14:00Z">
+        <w:r>
+          <w:t xml:space="preserve">that </w:t>
+        </w:r>
+      </w:ins>
+      <w:r>
+        <w:t>are open and assigned to the logged-in ESM user. From here</w:t>
+      </w:r>
+      <w:ins w:id="81" w:author="Robert Govoni" w:date="2018-09-14T16:14:00Z">
+        <w:r>
+          <w:t>,</w:t>
+        </w:r>
+      </w:ins>
+      <w:r>
+        <w:t xml:space="preserve"> this list is cross</w:t>
+      </w:r>
+      <w:ins w:id="82" w:author="Robert Govoni" w:date="2018-09-14T16:14:00Z">
+        <w:r>
+          <w:t>-</w:t>
+        </w:r>
+      </w:ins>
+      <w:del w:id="83" w:author="Robert Govoni" w:date="2018-09-14T16:14:00Z">
+        <w:r>
+          <w:delText xml:space="preserve"> </w:delText>
+        </w:r>
+      </w:del>
+      <w:r>
+        <w:t xml:space="preserve">referenced with </w:t>
       </w:r>
       <w:r>
         <w:t>a</w:t>
       </w:r>
       <w:r>
-        <w:t xml:space="preserve">ctive incidents within Resilient, if the case already exists as an incident in Resilient </w:t>
-      </w:r>
-      <w:r>
-        <w:t xml:space="preserve">it moves on to the next case, otherwise a new incident is created in the Resilient platform based on the case data from the </w:t>
-      </w:r>
+        <w:t xml:space="preserve">ctive incidents within </w:t>
+      </w:r>
+      <w:ins w:id="84" w:author="Robert Govoni" w:date="2018-09-14T16:14:00Z">
+        <w:r>
+          <w:t xml:space="preserve">the </w:t>
+        </w:r>
+      </w:ins>
+      <w:r>
+        <w:t>Resilient</w:t>
+      </w:r>
+      <w:ins w:id="85" w:author="Robert Govoni" w:date="2018-09-14T16:14:00Z">
+        <w:r>
+          <w:t xml:space="preserve"> platform. I</w:t>
+        </w:r>
+      </w:ins>
+      <w:del w:id="86" w:author="Robert Govoni" w:date="2018-09-14T16:14:00Z">
+        <w:r>
+          <w:delText>, i</w:delText>
+        </w:r>
+      </w:del>
+      <w:r>
+        <w:t xml:space="preserve">f the case already exists as an </w:t>
+      </w:r>
+      <w:ins w:id="87" w:author="Brian Walsh" w:date="2018-09-18T15:33:00Z">
+        <w:r>
+          <w:t xml:space="preserve">active </w:t>
+        </w:r>
+      </w:ins>
+      <w:r>
+        <w:t xml:space="preserve">incident in </w:t>
+      </w:r>
+      <w:ins w:id="88" w:author="Robert Govoni" w:date="2018-09-14T16:14:00Z">
+        <w:r>
+          <w:t xml:space="preserve">the </w:t>
+        </w:r>
+      </w:ins>
+      <w:r>
+        <w:t xml:space="preserve">Resilient </w:t>
+      </w:r>
+      <w:ins w:id="89" w:author="Robert Govoni" w:date="2018-09-14T16:14:00Z">
+        <w:r>
+          <w:t xml:space="preserve">platform, </w:t>
+        </w:r>
+      </w:ins>
+      <w:r>
+        <w:t>it moves on to the next case</w:t>
+      </w:r>
+      <w:ins w:id="90" w:author="Robert Govoni" w:date="2018-09-14T16:14:00Z">
+        <w:r>
+          <w:t>;</w:t>
+        </w:r>
+      </w:ins>
+      <w:del w:id="91" w:author="Robert Govoni" w:date="2018-09-14T16:14:00Z">
+        <w:r>
+          <w:delText>,</w:delText>
+        </w:r>
+      </w:del>
+      <w:r>
+        <w:t xml:space="preserve"> otherwise</w:t>
+      </w:r>
+      <w:ins w:id="92" w:author="Robert Govoni" w:date="2018-09-14T16:14:00Z">
+        <w:r>
+          <w:t>,</w:t>
+        </w:r>
+      </w:ins>
+      <w:r>
+        <w:t xml:space="preserve"> a new incident is created in the Resilient platform based on the case data from the </w:t>
+      </w:r>
+      <w:proofErr w:type="spellStart"/>
       <w:r>
         <w:rPr>
           <w:rStyle w:val="CodeChar0"/>
         </w:rPr>
         <w:t>caseGetCaseDetail</w:t>
       </w:r>
-      <w:r>
-        <w:t xml:space="preserve"> endpoint. To ensure the connection between cases and incidents, when the incident is created the custom field McAfee ESM Case ID is set to the ID of the case in ESM.</w:t>
+      <w:proofErr w:type="spellEnd"/>
+      <w:r>
+        <w:t xml:space="preserve"> endpoint. </w:t>
       </w:r>
     </w:p>
     <w:p>
@@ -2193,23 +3458,180 @@
         <w:pStyle w:val="BodyText"/>
         <w:keepNext/>
       </w:pPr>
-      <w:r>
-        <w:t xml:space="preserve">The incident template file can be edited to meet custom needs. The suggested way of accomplishing this is coping the default template that comes with the integration to a new directory and editing it from there, this template can be found at </w:t>
-      </w:r>
+      <w:del w:id="93" w:author="Robert Govoni" w:date="2018-09-14T16:15:00Z">
+        <w:r>
+          <w:delText>To ensure the connection between cases and incidents, w</w:delText>
+        </w:r>
+      </w:del>
+      <w:ins w:id="94" w:author="Robert Govoni" w:date="2018-09-14T16:15:00Z">
+        <w:r>
+          <w:t>W</w:t>
+        </w:r>
+      </w:ins>
+      <w:r>
+        <w:t>hen the incident is created</w:t>
+      </w:r>
+      <w:ins w:id="95" w:author="Robert Govoni" w:date="2018-09-14T16:15:00Z">
+        <w:r>
+          <w:t>,</w:t>
+        </w:r>
+      </w:ins>
+      <w:r>
+        <w:t xml:space="preserve"> the </w:t>
+      </w:r>
+      <w:del w:id="96" w:author="Robert Govoni" w:date="2018-09-14T16:15:00Z">
+        <w:r>
+          <w:delText xml:space="preserve">custom field </w:delText>
+        </w:r>
+      </w:del>
+      <w:r>
+        <w:t xml:space="preserve">McAfee ESM Case ID </w:t>
+      </w:r>
+      <w:ins w:id="97" w:author="Robert Govoni" w:date="2018-09-14T16:15:00Z">
+        <w:r>
+          <w:t xml:space="preserve">custom field </w:t>
+        </w:r>
+      </w:ins>
+      <w:r>
+        <w:t>is set to the ID of the case in ESM</w:t>
+      </w:r>
+      <w:ins w:id="98" w:author="Robert Govoni" w:date="2018-09-14T16:16:00Z">
+        <w:r>
+          <w:t xml:space="preserve"> </w:t>
+        </w:r>
+      </w:ins>
+      <w:del w:id="99" w:author="Robert Govoni" w:date="2018-09-14T16:16:00Z">
+        <w:r>
+          <w:delText>.</w:delText>
+        </w:r>
+      </w:del>
+      <w:ins w:id="100" w:author="Robert Govoni" w:date="2018-09-14T16:16:00Z">
+        <w:r>
+          <w:t>t</w:t>
+        </w:r>
+      </w:ins>
+      <w:ins w:id="101" w:author="Robert Govoni" w:date="2018-09-14T16:15:00Z">
+        <w:r>
+          <w:t>o ensure the connection between cases and incidents.</w:t>
+        </w:r>
+      </w:ins>
+    </w:p>
+    <w:p>
+      <w:pPr>
+        <w:pStyle w:val="BodyText"/>
+        <w:keepNext/>
+        <w:rPr>
+          <w:ins w:id="102" w:author="Robert Govoni" w:date="2018-09-14T16:17:00Z"/>
+        </w:rPr>
+      </w:pPr>
+      <w:r>
+        <w:t>The incident template file can be edited to meet custom needs. The suggested way of accomplishing this is cop</w:t>
+      </w:r>
+      <w:ins w:id="103" w:author="Robert Govoni" w:date="2018-09-14T16:17:00Z">
+        <w:r>
+          <w:t>y</w:t>
+        </w:r>
+      </w:ins>
+      <w:r>
+        <w:t>ing the default template that comes with the integration to a new directory and editing it from there</w:t>
+      </w:r>
+      <w:ins w:id="104" w:author="Robert Govoni" w:date="2018-09-14T16:17:00Z">
+        <w:r>
+          <w:t>. T</w:t>
+        </w:r>
+      </w:ins>
+      <w:del w:id="105" w:author="Robert Govoni" w:date="2018-09-14T16:17:00Z">
+        <w:r>
+          <w:delText>, t</w:delText>
+        </w:r>
+      </w:del>
+      <w:r>
+        <w:t>his template can be found at</w:t>
+      </w:r>
+      <w:ins w:id="106" w:author="Robert Govoni" w:date="2018-09-14T16:17:00Z">
+        <w:r>
+          <w:t>:</w:t>
+        </w:r>
+      </w:ins>
+    </w:p>
+    <w:p>
+      <w:pPr>
+        <w:pStyle w:val="Code0"/>
+        <w:ind w:left="0"/>
+        <w:rPr>
+          <w:ins w:id="107" w:author="Robert Govoni" w:date="2018-09-14T16:18:00Z"/>
+        </w:rPr>
+        <w:pPrChange w:id="108" w:author="Robert Govoni" w:date="2018-09-14T16:18:00Z">
+          <w:pPr>
+            <w:pStyle w:val="BodyText"/>
+            <w:keepNext/>
+          </w:pPr>
+        </w:pPrChange>
+      </w:pPr>
+      <w:del w:id="109" w:author="Robert Govoni" w:date="2018-09-14T16:17:00Z">
+        <w:r>
+          <w:delText xml:space="preserve"> </w:delText>
+        </w:r>
+      </w:del>
       <w:r>
         <w:rPr>
           <w:rStyle w:val="CodeChar0"/>
         </w:rPr>
         <w:t>&lt;python_env&gt;/lib/&lt;python_version&gt;/site-packages/fn_mcafee_esm/data/templates/</w:t>
       </w:r>
-      <w:r>
-        <w:t xml:space="preserve">. The template utilizes jinja, and the </w:t>
+    </w:p>
+    <w:p>
+      <w:pPr>
+        <w:pStyle w:val="BodyText"/>
+        <w:keepNext/>
+        <w:rPr>
+          <w:ins w:id="110" w:author="Robert Govoni" w:date="2018-09-14T16:18:00Z"/>
+        </w:rPr>
+      </w:pPr>
+      <w:del w:id="111" w:author="Robert Govoni" w:date="2018-09-14T16:17:00Z">
+        <w:r>
+          <w:delText xml:space="preserve">. </w:delText>
+        </w:r>
+      </w:del>
+      <w:r>
+        <w:t xml:space="preserve">The template utilizes </w:t>
+      </w:r>
+      <w:proofErr w:type="spellStart"/>
+      <w:r>
+        <w:t>jinja</w:t>
+      </w:r>
+      <w:proofErr w:type="spellEnd"/>
+      <w:ins w:id="112" w:author="Robert Govoni" w:date="2018-09-14T16:18:00Z">
+        <w:r>
+          <w:t>. T</w:t>
+        </w:r>
+      </w:ins>
+      <w:del w:id="113" w:author="Robert Govoni" w:date="2018-09-14T16:18:00Z">
+        <w:r>
+          <w:delText>, and t</w:delText>
+        </w:r>
+      </w:del>
+      <w:r>
+        <w:t xml:space="preserve">he </w:t>
       </w:r>
       <w:r>
         <w:t>documentation</w:t>
       </w:r>
       <w:r>
-        <w:t xml:space="preserve"> can be found here: </w:t>
+        <w:t xml:space="preserve"> can be found </w:t>
+      </w:r>
+      <w:del w:id="114" w:author="Robert Govoni" w:date="2018-09-14T16:18:00Z">
+        <w:r>
+          <w:delText>here:</w:delText>
+        </w:r>
+      </w:del>
+      <w:ins w:id="115" w:author="Robert Govoni" w:date="2018-09-14T16:18:00Z">
+        <w:r>
+          <w:t>at</w:t>
+        </w:r>
+      </w:ins>
+      <w:r>
+        <w:t xml:space="preserve"> </w:t>
       </w:r>
       <w:hyperlink r:id="rId10" w:history="1">
         <w:r>
@@ -2220,17 +3642,100 @@
         </w:r>
       </w:hyperlink>
       <w:r>
-        <w:t xml:space="preserve">. Once the custom template is finished its location will need to be be set in the config file at </w:t>
-      </w:r>
+        <w:t>. Once the custom template is finished</w:t>
+      </w:r>
+      <w:ins w:id="116" w:author="Robert Govoni" w:date="2018-09-14T16:18:00Z">
+        <w:r>
+          <w:t>,</w:t>
+        </w:r>
+      </w:ins>
+      <w:r>
+        <w:t xml:space="preserve"> </w:t>
+      </w:r>
+      <w:ins w:id="117" w:author="Robert Govoni" w:date="2018-09-14T16:18:00Z">
+        <w:r>
+          <w:t xml:space="preserve">set its </w:t>
+        </w:r>
+      </w:ins>
+      <w:del w:id="118" w:author="Robert Govoni" w:date="2018-09-14T16:18:00Z">
+        <w:r>
+          <w:delText xml:space="preserve">its </w:delText>
+        </w:r>
+      </w:del>
+      <w:r>
+        <w:t xml:space="preserve">location </w:t>
+      </w:r>
+      <w:del w:id="119" w:author="Robert Govoni" w:date="2018-09-14T16:18:00Z">
+        <w:r>
+          <w:delText xml:space="preserve">will need to be be set </w:delText>
+        </w:r>
+      </w:del>
+      <w:r>
+        <w:t xml:space="preserve">in the </w:t>
+      </w:r>
+      <w:proofErr w:type="spellStart"/>
+      <w:r>
+        <w:t>config</w:t>
+      </w:r>
+      <w:proofErr w:type="spellEnd"/>
+      <w:r>
+        <w:t xml:space="preserve"> file at</w:t>
+      </w:r>
+      <w:ins w:id="120" w:author="Robert Govoni" w:date="2018-09-14T16:18:00Z">
+        <w:r>
+          <w:t>:</w:t>
+        </w:r>
+      </w:ins>
+    </w:p>
+    <w:p>
+      <w:pPr>
+        <w:pStyle w:val="Code0"/>
+        <w:ind w:left="0"/>
+        <w:pPrChange w:id="121" w:author="Robert Govoni" w:date="2018-09-14T16:19:00Z">
+          <w:pPr>
+            <w:pStyle w:val="BodyText"/>
+            <w:keepNext/>
+          </w:pPr>
+        </w:pPrChange>
+      </w:pPr>
+      <w:del w:id="122" w:author="Robert Govoni" w:date="2018-09-14T16:18:00Z">
+        <w:r>
+          <w:delText xml:space="preserve"> </w:delText>
+        </w:r>
+      </w:del>
+      <w:proofErr w:type="spellStart"/>
       <w:r>
         <w:rPr>
           <w:rStyle w:val="CodeChar0"/>
         </w:rPr>
-        <w:t>incident_template=&lt;location_of_template&gt;</w:t>
-      </w:r>
-      <w:r>
-        <w:t>.</w:t>
-      </w:r>
+        <w:t>incident_template</w:t>
+      </w:r>
+      <w:proofErr w:type="spellEnd"/>
+      <w:r>
+        <w:rPr>
+          <w:rStyle w:val="CodeChar0"/>
+        </w:rPr>
+        <w:t>=&lt;</w:t>
+      </w:r>
+      <w:proofErr w:type="spellStart"/>
+      <w:r>
+        <w:rPr>
+          <w:rStyle w:val="CodeChar0"/>
+        </w:rPr>
+        <w:t>location_of_template</w:t>
+      </w:r>
+      <w:proofErr w:type="spellEnd"/>
+      <w:r>
+        <w:rPr>
+          <w:rStyle w:val="CodeChar0"/>
+        </w:rPr>
+        <w:t>&gt;</w:t>
+      </w:r>
+      <w:del w:id="123" w:author="Robert Govoni" w:date="2018-09-14T16:19:00Z">
+        <w:r>
+          <w:delText>.</w:delText>
+        </w:r>
+      </w:del>
     </w:p>
     <w:p>
       <w:pPr>
@@ -2267,23 +3772,182 @@
       <w:pPr>
         <w:pStyle w:val="BodyText"/>
         <w:keepNext/>
-      </w:pPr>
-      <w:r>
-        <w:t>The McAfee ESM integration comes packaged with 6 different Functions. These can be configured in Workflows how the user determines needed. Each Function comes with a corresponding Workflow to show how an example how it can be used and are explained below.</w:t>
+        <w:rPr>
+          <w:ins w:id="124" w:author="Brian Walsh" w:date="2018-09-18T15:41:00Z"/>
+        </w:rPr>
+      </w:pPr>
+      <w:commentRangeStart w:id="125"/>
+      <w:r>
+        <w:t xml:space="preserve">Once the function package deploys the functions, you can view them in the Resilient </w:t>
+      </w:r>
+      <w:proofErr w:type="gramStart"/>
+      <w:r>
+        <w:t>platform</w:t>
+      </w:r>
+      <w:proofErr w:type="gramEnd"/>
+      <w:r>
+        <w:t xml:space="preserve"> Functions tab, as shown below.</w:t>
+      </w:r>
+      <w:r>
+        <w:t xml:space="preserve"> </w:t>
+      </w:r>
+      <w:r>
+        <w:t>The package also includes example workflows that show how the function can be used. You can copy and modify these workflows and rules for your own needs.</w:t>
+      </w:r>
+      <w:commentRangeEnd w:id="125"/>
+      <w:r>
+        <w:rPr>
+          <w:rStyle w:val="CommentReference"/>
+          <w:rFonts w:ascii="Cambria" w:eastAsia="Cambria" w:hAnsi="Cambria" w:cs="Cambria"/>
+          <w:color w:val="000000"/>
+        </w:rPr>
+        <w:commentReference w:id="125"/>
       </w:r>
     </w:p>
     <w:p>
       <w:pPr>
         <w:pStyle w:val="BodyText"/>
         <w:keepNext/>
-      </w:pPr>
+        <w:rPr>
+          <w:ins w:id="126" w:author="Brian Walsh" w:date="2018-09-18T15:41:00Z"/>
+        </w:rPr>
+      </w:pPr>
+      <w:ins w:id="127" w:author="Brian Walsh" w:date="2018-09-18T15:41:00Z">
+        <w:r>
+          <w:rPr>
+            <w:noProof/>
+          </w:rPr>
+          <w:drawing>
+            <wp:inline distT="0" distB="0" distL="0" distR="0" wp14:anchorId="3F26029A" wp14:editId="052FC0D3">
+              <wp:extent cx="5486400" cy="3434080"/>
+              <wp:effectExtent l="0" t="0" r="0" b="0"/>
+              <wp:docPr id="1" name="Picture 1" descr="/Users/brianwal/Desktop/Screen Shot 2018-09-18 at 3.40.19 PM.png"/>
+              <wp:cNvGraphicFramePr>
+                <a:graphicFrameLocks xmlns:a="http://schemas.openxmlformats.org/drawingml/2006/main" noChangeAspect="1"/>
+              </wp:cNvGraphicFramePr>
+              <a:graphic xmlns:a="http://schemas.openxmlformats.org/drawingml/2006/main">
+                <a:graphicData uri="http://schemas.openxmlformats.org/drawingml/2006/picture">
+                  <pic:pic xmlns:pic="http://schemas.openxmlformats.org/drawingml/2006/picture">
+                    <pic:nvPicPr>
+                      <pic:cNvPr id="0" name="Picture 1" descr="/Users/brianwal/Desktop/Screen Shot 2018-09-18 at 3.40.19 PM.png"/>
+                      <pic:cNvPicPr>
+                        <a:picLocks noChangeAspect="1" noChangeArrowheads="1"/>
+                      </pic:cNvPicPr>
+                    </pic:nvPicPr>
+                    <pic:blipFill>
+                      <a:blip r:embed="rId13">
+                        <a:extLst>
+                          <a:ext uri="{28A0092B-C50C-407E-A947-70E740481C1C}">
+                            <a14:useLocalDpi xmlns:a14="http://schemas.microsoft.com/office/drawing/2010/main" val="0"/>
+                          </a:ext>
+                        </a:extLst>
+                      </a:blip>
+                      <a:srcRect/>
+                      <a:stretch>
+                        <a:fillRect/>
+                      </a:stretch>
+                    </pic:blipFill>
+                    <pic:spPr bwMode="auto">
+                      <a:xfrm>
+                        <a:off x="0" y="0"/>
+                        <a:ext cx="5486400" cy="3434080"/>
+                      </a:xfrm>
+                      <a:prstGeom prst="rect">
+                        <a:avLst/>
+                      </a:prstGeom>
+                      <a:noFill/>
+                      <a:ln>
+                        <a:noFill/>
+                      </a:ln>
+                    </pic:spPr>
+                  </pic:pic>
+                </a:graphicData>
+              </a:graphic>
+            </wp:inline>
+          </w:drawing>
+        </w:r>
+      </w:ins>
+    </w:p>
+    <w:p>
+      <w:pPr>
+        <w:rPr>
+          <w:rFonts w:ascii="Arial" w:eastAsia="Times New Roman" w:hAnsi="Arial" w:cs="Times New Roman"/>
+          <w:color w:val="auto"/>
+          <w:sz w:val="20"/>
+        </w:rPr>
+        <w:pPrChange w:id="128" w:author="Brian Walsh" w:date="2018-09-18T15:42:00Z">
+          <w:pPr>
+            <w:pStyle w:val="BodyText"/>
+            <w:keepNext/>
+          </w:pPr>
+        </w:pPrChange>
+      </w:pPr>
+      <w:ins w:id="129" w:author="Brian Walsh" w:date="2018-09-18T15:42:00Z">
+        <w:r>
+          <w:br w:type="page"/>
+        </w:r>
+      </w:ins>
     </w:p>
     <w:p>
       <w:pPr>
         <w:pStyle w:val="Heading20"/>
       </w:pPr>
       <w:r>
+        <w:lastRenderedPageBreak/>
         <w:t>McAfee ESM Edit Case</w:t>
+      </w:r>
+    </w:p>
+    <w:p>
+      <w:pPr>
+        <w:pStyle w:val="BodyText"/>
+        <w:keepNext/>
+      </w:pPr>
+      <w:r>
+        <w:t xml:space="preserve">The McAfee ESM Edit Case Function calls the </w:t>
+      </w:r>
+      <w:proofErr w:type="spellStart"/>
+      <w:r>
+        <w:rPr>
+          <w:rStyle w:val="CodeChar0"/>
+        </w:rPr>
+        <w:t>caseEditCase</w:t>
+      </w:r>
+      <w:proofErr w:type="spellEnd"/>
+      <w:r>
+        <w:t xml:space="preserve"> ESM endpoint. This enables the function to edit any incident. The function accepts two inputs, </w:t>
+      </w:r>
+      <w:proofErr w:type="spellStart"/>
+      <w:r>
+        <w:rPr>
+          <w:rStyle w:val="CodeChar0"/>
+        </w:rPr>
+        <w:t>mcafee_esm_case_id</w:t>
+      </w:r>
+      <w:proofErr w:type="spellEnd"/>
+      <w:r>
+        <w:t xml:space="preserve">, which is the numeric ID of the case in ESM, and </w:t>
+      </w:r>
+      <w:proofErr w:type="spellStart"/>
+      <w:r>
+        <w:rPr>
+          <w:rStyle w:val="CodeChar0"/>
+        </w:rPr>
+        <w:t>mcafee_esm_edit_case_json</w:t>
+      </w:r>
+      <w:proofErr w:type="spellEnd"/>
+      <w:r>
+        <w:t xml:space="preserve"> which is a JSON string that is used to edit the case. The </w:t>
+      </w:r>
+      <w:proofErr w:type="spellStart"/>
+      <w:r>
+        <w:rPr>
+          <w:rStyle w:val="CodeChar0"/>
+        </w:rPr>
+        <w:t>mcafee_esm_edit_case_json</w:t>
+      </w:r>
+      <w:proofErr w:type="spellEnd"/>
+      <w:r>
+        <w:t xml:space="preserve"> is a text with value input type and comes with a few example input JSON strings. </w:t>
       </w:r>
     </w:p>
     <w:p>
@@ -2313,7 +3977,7 @@
                     </pic:cNvPicPr>
                   </pic:nvPicPr>
                   <pic:blipFill>
-                    <a:blip r:embed="rId11">
+                    <a:blip r:embed="rId14">
                       <a:extLst>
                         <a:ext uri="{28A0092B-C50C-407E-A947-70E740481C1C}">
                           <a14:useLocalDpi xmlns:a14="http://schemas.microsoft.com/office/drawing/2010/main" val="0"/>
@@ -2349,77 +4013,460 @@
       <w:pPr>
         <w:pStyle w:val="BodyText"/>
         <w:keepNext/>
-      </w:pPr>
-      <w:r>
-        <w:t xml:space="preserve">The McAfee ESM Edit Case Function calls the </w:t>
-      </w:r>
-      <w:r>
-        <w:rPr>
-          <w:rStyle w:val="CodeChar0"/>
-        </w:rPr>
-        <w:t>caseEditCase</w:t>
-      </w:r>
-      <w:r>
-        <w:t xml:space="preserve"> ESM endpoint. This enables the Function to edit any incident. The Function accepts two inputs, </w:t>
-      </w:r>
-      <w:r>
-        <w:rPr>
-          <w:rStyle w:val="CodeChar0"/>
-        </w:rPr>
-        <w:t>mcafee_esm_case_id</w:t>
-      </w:r>
-      <w:r>
-        <w:t xml:space="preserve">, which is the numeric ID of the case in ESM, and </w:t>
-      </w:r>
-      <w:r>
-        <w:rPr>
-          <w:rStyle w:val="CodeChar0"/>
-        </w:rPr>
-        <w:t>mcafee_esm_edit_case_json</w:t>
-      </w:r>
-      <w:r>
-        <w:t xml:space="preserve"> which is a string of the JSON that will be used to edit the case. This is a text with value input type and comes with a few example </w:t>
-      </w:r>
-      <w:r>
-        <w:t xml:space="preserve">input JSON strings that can be used. </w:t>
-      </w:r>
-      <w:r>
-        <w:t xml:space="preserve">The case ID is need since the Function first does a call to the </w:t>
-      </w:r>
-      <w:r>
-        <w:rPr>
-          <w:rStyle w:val="CodeChar0"/>
-        </w:rPr>
-        <w:t>caseGetCaseDetail</w:t>
-      </w:r>
-      <w:r>
-        <w:t xml:space="preserve"> endpoint in ESM and then combines the results from that call with the string set as the </w:t>
-      </w:r>
-      <w:r>
-        <w:rPr>
-          <w:rStyle w:val="CodeChar0"/>
-        </w:rPr>
-        <w:t>mcafee_esm_edit_case_json</w:t>
-      </w:r>
-      <w:r>
-        <w:t xml:space="preserve"> input. Any value that is set in the edit case JSON input will override the results from the </w:t>
-      </w:r>
-      <w:r>
-        <w:rPr>
-          <w:rStyle w:val="CodeChar0"/>
-        </w:rPr>
-        <w:t>caseGetCaseDetail</w:t>
-      </w:r>
-      <w:r>
-        <w:t xml:space="preserve"> can when combined.</w:t>
-      </w:r>
+        <w:rPr>
+          <w:ins w:id="130" w:author="Robert Govoni" w:date="2018-09-17T09:25:00Z"/>
+        </w:rPr>
+      </w:pPr>
+      <w:del w:id="131" w:author="Robert Govoni" w:date="2018-09-17T10:14:00Z">
+        <w:r>
+          <w:delText xml:space="preserve">The McAfee ESM Edit Case Function calls the </w:delText>
+        </w:r>
+        <w:r>
+          <w:rPr>
+            <w:rStyle w:val="CodeChar0"/>
+          </w:rPr>
+          <w:delText>caseEditCase</w:delText>
+        </w:r>
+        <w:r>
+          <w:delText xml:space="preserve"> ESM endpoint. This enables the </w:delText>
+        </w:r>
+      </w:del>
+      <w:del w:id="132" w:author="Robert Govoni" w:date="2018-09-14T16:36:00Z">
+        <w:r>
+          <w:delText xml:space="preserve">Function </w:delText>
+        </w:r>
+      </w:del>
+      <w:del w:id="133" w:author="Robert Govoni" w:date="2018-09-17T10:14:00Z">
+        <w:r>
+          <w:delText xml:space="preserve">to edit any incident. The </w:delText>
+        </w:r>
+      </w:del>
+      <w:del w:id="134" w:author="Robert Govoni" w:date="2018-09-14T16:36:00Z">
+        <w:r>
+          <w:delText xml:space="preserve">Function </w:delText>
+        </w:r>
+      </w:del>
+      <w:del w:id="135" w:author="Robert Govoni" w:date="2018-09-17T10:14:00Z">
+        <w:r>
+          <w:delText xml:space="preserve">accepts two inputs, </w:delText>
+        </w:r>
+        <w:r>
+          <w:rPr>
+            <w:rStyle w:val="CodeChar0"/>
+          </w:rPr>
+          <w:delText>mcafee_esm_case_id</w:delText>
+        </w:r>
+        <w:r>
+          <w:delText xml:space="preserve">, which is the numeric ID of the case in ESM, and </w:delText>
+        </w:r>
+        <w:r>
+          <w:rPr>
+            <w:rStyle w:val="CodeChar0"/>
+          </w:rPr>
+          <w:delText>mcafee_esm_edit_case_json</w:delText>
+        </w:r>
+        <w:r>
+          <w:delText xml:space="preserve"> which is a string </w:delText>
+        </w:r>
+      </w:del>
+      <w:del w:id="136" w:author="Robert Govoni" w:date="2018-09-14T16:38:00Z">
+        <w:r>
+          <w:delText xml:space="preserve">of the JSON </w:delText>
+        </w:r>
+      </w:del>
+      <w:del w:id="137" w:author="Robert Govoni" w:date="2018-09-17T10:14:00Z">
+        <w:r>
+          <w:delText xml:space="preserve">that </w:delText>
+        </w:r>
+      </w:del>
+      <w:del w:id="138" w:author="Robert Govoni" w:date="2018-09-14T16:38:00Z">
+        <w:r>
+          <w:delText>will be</w:delText>
+        </w:r>
+      </w:del>
+      <w:del w:id="139" w:author="Robert Govoni" w:date="2018-09-17T10:14:00Z">
+        <w:r>
+          <w:delText xml:space="preserve"> used to edit the case. Th</w:delText>
+        </w:r>
+      </w:del>
+      <w:del w:id="140" w:author="Robert Govoni" w:date="2018-09-17T09:22:00Z">
+        <w:r>
+          <w:delText>is</w:delText>
+        </w:r>
+      </w:del>
+      <w:del w:id="141" w:author="Robert Govoni" w:date="2018-09-17T10:14:00Z">
+        <w:r>
+          <w:delText xml:space="preserve"> is a text with value input type and comes with a few example </w:delText>
+        </w:r>
+        <w:r>
+          <w:delText>input JSON strings</w:delText>
+        </w:r>
+      </w:del>
+      <w:del w:id="142" w:author="Robert Govoni" w:date="2018-09-17T09:23:00Z">
+        <w:r>
+          <w:delText xml:space="preserve"> that can be used</w:delText>
+        </w:r>
+      </w:del>
+      <w:del w:id="143" w:author="Robert Govoni" w:date="2018-09-17T10:14:00Z">
+        <w:r>
+          <w:delText xml:space="preserve">. </w:delText>
+        </w:r>
+      </w:del>
+      <w:ins w:id="144" w:author="Robert Govoni" w:date="2018-09-17T09:25:00Z">
+        <w:r>
+          <w:t xml:space="preserve">The function </w:t>
+        </w:r>
+      </w:ins>
+      <w:ins w:id="145" w:author="Robert Govoni" w:date="2018-09-17T09:26:00Z">
+        <w:r>
+          <w:t>calls</w:t>
+        </w:r>
+      </w:ins>
+      <w:ins w:id="146" w:author="Robert Govoni" w:date="2018-09-17T09:25:00Z">
+        <w:r>
+          <w:t xml:space="preserve"> </w:t>
+        </w:r>
+      </w:ins>
+      <w:ins w:id="147" w:author="Robert Govoni" w:date="2018-09-17T09:26:00Z">
+        <w:r>
+          <w:t xml:space="preserve">the </w:t>
+        </w:r>
+        <w:proofErr w:type="spellStart"/>
+        <w:r>
+          <w:rPr>
+            <w:rStyle w:val="CodeChar0"/>
+          </w:rPr>
+          <w:t>caseGetCaseDetail</w:t>
+        </w:r>
+        <w:proofErr w:type="spellEnd"/>
+        <w:r>
+          <w:t xml:space="preserve"> endpoint in ESM and then combines the results from that call with the string in the </w:t>
+        </w:r>
+        <w:proofErr w:type="spellStart"/>
+        <w:r>
+          <w:rPr>
+            <w:rStyle w:val="CodeChar0"/>
+          </w:rPr>
+          <w:t>mcafee_esm_edit_case_json</w:t>
+        </w:r>
+        <w:proofErr w:type="spellEnd"/>
+        <w:r>
+          <w:t xml:space="preserve"> input.</w:t>
+        </w:r>
+      </w:ins>
+      <w:ins w:id="148" w:author="Robert Govoni" w:date="2018-09-17T09:47:00Z">
+        <w:r>
+          <w:t xml:space="preserve"> </w:t>
+        </w:r>
+      </w:ins>
+      <w:ins w:id="149" w:author="Robert Govoni" w:date="2018-09-17T09:49:00Z">
+        <w:r>
+          <w:t xml:space="preserve">The resulting combination </w:t>
+        </w:r>
+      </w:ins>
+      <w:ins w:id="150" w:author="Brian Walsh" w:date="2018-09-18T15:50:00Z">
+        <w:r>
+          <w:t xml:space="preserve">is used as the JSON post data for </w:t>
+        </w:r>
+        <w:r>
+          <w:t>editing the case.</w:t>
+        </w:r>
+      </w:ins>
+      <w:ins w:id="151" w:author="Robert Govoni" w:date="2018-09-17T09:49:00Z">
+        <w:del w:id="152" w:author="Brian Walsh" w:date="2018-09-18T15:50:00Z">
+          <w:r>
+            <w:delText xml:space="preserve">overrides the </w:delText>
+          </w:r>
+        </w:del>
+      </w:ins>
+      <w:ins w:id="153" w:author="Robert Govoni" w:date="2018-09-17T09:50:00Z">
+        <w:del w:id="154" w:author="Brian Walsh" w:date="2018-09-18T15:50:00Z">
+          <w:r>
+            <w:rPr>
+              <w:rPrChange w:id="155" w:author="Robert Govoni" w:date="2018-09-17T09:50:00Z">
+                <w:rPr>
+                  <w:strike/>
+                </w:rPr>
+              </w:rPrChange>
+            </w:rPr>
+            <w:delText xml:space="preserve">results from the </w:delText>
+          </w:r>
+          <w:r>
+            <w:rPr>
+              <w:rStyle w:val="CodeChar0"/>
+              <w:rPrChange w:id="156" w:author="Robert Govoni" w:date="2018-09-17T09:50:00Z">
+                <w:rPr>
+                  <w:rStyle w:val="CodeChar0"/>
+                  <w:strike/>
+                </w:rPr>
+              </w:rPrChange>
+            </w:rPr>
+            <w:delText>caseGetCaseDetail</w:delText>
+          </w:r>
+        </w:del>
+        <w:r>
+          <w:t>.</w:t>
+        </w:r>
+      </w:ins>
     </w:p>
     <w:p>
       <w:pPr>
         <w:pStyle w:val="BodyText"/>
-      </w:pPr>
-      <w:r>
-        <w:t>The default Workflow for this Function is an Incident Workflow which closes the case in ESM when the case is closed in Resilient.</w:t>
+        <w:keepNext/>
+        <w:rPr>
+          <w:del w:id="157" w:author="Brian Walsh" w:date="2018-09-18T15:52:00Z"/>
+          <w:strike/>
+          <w:rPrChange w:id="158" w:author="Robert Govoni" w:date="2018-09-17T09:48:00Z">
+            <w:rPr>
+              <w:del w:id="159" w:author="Brian Walsh" w:date="2018-09-18T15:52:00Z"/>
+            </w:rPr>
+          </w:rPrChange>
+        </w:rPr>
+      </w:pPr>
+      <w:commentRangeStart w:id="160"/>
+      <w:del w:id="161" w:author="Brian Walsh" w:date="2018-09-18T15:52:00Z">
+        <w:r>
+          <w:rPr>
+            <w:strike/>
+            <w:rPrChange w:id="162" w:author="Robert Govoni" w:date="2018-09-17T09:48:00Z">
+              <w:rPr/>
+            </w:rPrChange>
+          </w:rPr>
+          <w:delText>The case ID is need</w:delText>
+        </w:r>
+      </w:del>
+      <w:ins w:id="163" w:author="Robert Govoni" w:date="2018-09-14T16:38:00Z">
+        <w:del w:id="164" w:author="Brian Walsh" w:date="2018-09-18T15:52:00Z">
+          <w:r>
+            <w:rPr>
+              <w:strike/>
+              <w:rPrChange w:id="165" w:author="Robert Govoni" w:date="2018-09-17T09:48:00Z">
+                <w:rPr/>
+              </w:rPrChange>
+            </w:rPr>
+            <w:delText>ed</w:delText>
+          </w:r>
+        </w:del>
+      </w:ins>
+      <w:del w:id="166" w:author="Brian Walsh" w:date="2018-09-18T15:52:00Z">
+        <w:r>
+          <w:rPr>
+            <w:strike/>
+            <w:rPrChange w:id="167" w:author="Robert Govoni" w:date="2018-09-17T09:48:00Z">
+              <w:rPr/>
+            </w:rPrChange>
+          </w:rPr>
+          <w:delText xml:space="preserve"> since the Function </w:delText>
+        </w:r>
+      </w:del>
+      <w:ins w:id="168" w:author="Robert Govoni" w:date="2018-09-14T16:37:00Z">
+        <w:del w:id="169" w:author="Brian Walsh" w:date="2018-09-18T15:52:00Z">
+          <w:r>
+            <w:rPr>
+              <w:strike/>
+              <w:rPrChange w:id="170" w:author="Robert Govoni" w:date="2018-09-17T09:48:00Z">
+                <w:rPr/>
+              </w:rPrChange>
+            </w:rPr>
+            <w:delText xml:space="preserve">function </w:delText>
+          </w:r>
+        </w:del>
+      </w:ins>
+      <w:del w:id="171" w:author="Brian Walsh" w:date="2018-09-18T15:52:00Z">
+        <w:r>
+          <w:rPr>
+            <w:strike/>
+            <w:rPrChange w:id="172" w:author="Robert Govoni" w:date="2018-09-17T09:48:00Z">
+              <w:rPr/>
+            </w:rPrChange>
+          </w:rPr>
+          <w:delText xml:space="preserve">first does a call to the </w:delText>
+        </w:r>
+        <w:r>
+          <w:rPr>
+            <w:rStyle w:val="CodeChar0"/>
+            <w:strike/>
+            <w:rPrChange w:id="173" w:author="Robert Govoni" w:date="2018-09-17T09:48:00Z">
+              <w:rPr>
+                <w:rStyle w:val="CodeChar0"/>
+              </w:rPr>
+            </w:rPrChange>
+          </w:rPr>
+          <w:delText>caseGetCaseDetail</w:delText>
+        </w:r>
+        <w:r>
+          <w:rPr>
+            <w:strike/>
+            <w:rPrChange w:id="174" w:author="Robert Govoni" w:date="2018-09-17T09:48:00Z">
+              <w:rPr/>
+            </w:rPrChange>
+          </w:rPr>
+          <w:delText xml:space="preserve"> endpoint in ESM and then combines the results from that call with the string set as </w:delText>
+        </w:r>
+      </w:del>
+      <w:ins w:id="175" w:author="Robert Govoni" w:date="2018-09-17T09:24:00Z">
+        <w:del w:id="176" w:author="Brian Walsh" w:date="2018-09-18T15:52:00Z">
+          <w:r>
+            <w:rPr>
+              <w:strike/>
+              <w:rPrChange w:id="177" w:author="Robert Govoni" w:date="2018-09-17T09:48:00Z">
+                <w:rPr/>
+              </w:rPrChange>
+            </w:rPr>
+            <w:delText xml:space="preserve">in </w:delText>
+          </w:r>
+        </w:del>
+      </w:ins>
+      <w:del w:id="178" w:author="Brian Walsh" w:date="2018-09-18T15:52:00Z">
+        <w:r>
+          <w:rPr>
+            <w:strike/>
+            <w:rPrChange w:id="179" w:author="Robert Govoni" w:date="2018-09-17T09:48:00Z">
+              <w:rPr/>
+            </w:rPrChange>
+          </w:rPr>
+          <w:delText xml:space="preserve">the </w:delText>
+        </w:r>
+        <w:r>
+          <w:rPr>
+            <w:rStyle w:val="CodeChar0"/>
+            <w:strike/>
+            <w:rPrChange w:id="180" w:author="Robert Govoni" w:date="2018-09-17T09:48:00Z">
+              <w:rPr>
+                <w:rStyle w:val="CodeChar0"/>
+              </w:rPr>
+            </w:rPrChange>
+          </w:rPr>
+          <w:delText>mcafee_esm_edit_case_json</w:delText>
+        </w:r>
+        <w:r>
+          <w:rPr>
+            <w:strike/>
+            <w:rPrChange w:id="181" w:author="Robert Govoni" w:date="2018-09-17T09:48:00Z">
+              <w:rPr/>
+            </w:rPrChange>
+          </w:rPr>
+          <w:delText xml:space="preserve"> input. Any value that is set in the edit case JSON input will override</w:delText>
+        </w:r>
+      </w:del>
+      <w:ins w:id="182" w:author="Robert Govoni" w:date="2018-09-17T09:21:00Z">
+        <w:del w:id="183" w:author="Brian Walsh" w:date="2018-09-18T15:52:00Z">
+          <w:r>
+            <w:rPr>
+              <w:strike/>
+              <w:rPrChange w:id="184" w:author="Robert Govoni" w:date="2018-09-17T09:48:00Z">
+                <w:rPr/>
+              </w:rPrChange>
+            </w:rPr>
+            <w:delText>s</w:delText>
+          </w:r>
+        </w:del>
+      </w:ins>
+      <w:del w:id="185" w:author="Brian Walsh" w:date="2018-09-18T15:52:00Z">
+        <w:r>
+          <w:rPr>
+            <w:strike/>
+            <w:rPrChange w:id="186" w:author="Robert Govoni" w:date="2018-09-17T09:48:00Z">
+              <w:rPr/>
+            </w:rPrChange>
+          </w:rPr>
+          <w:delText xml:space="preserve"> the results from the </w:delText>
+        </w:r>
+        <w:r>
+          <w:rPr>
+            <w:rStyle w:val="CodeChar0"/>
+            <w:strike/>
+            <w:rPrChange w:id="187" w:author="Robert Govoni" w:date="2018-09-17T09:48:00Z">
+              <w:rPr>
+                <w:rStyle w:val="CodeChar0"/>
+              </w:rPr>
+            </w:rPrChange>
+          </w:rPr>
+          <w:delText>caseGetCaseDetail</w:delText>
+        </w:r>
+        <w:r>
+          <w:rPr>
+            <w:strike/>
+            <w:rPrChange w:id="188" w:author="Robert Govoni" w:date="2018-09-17T09:48:00Z">
+              <w:rPr/>
+            </w:rPrChange>
+          </w:rPr>
+          <w:delText xml:space="preserve"> can when combined.</w:delText>
+        </w:r>
+        <w:commentRangeEnd w:id="160"/>
+        <w:r>
+          <w:rPr>
+            <w:rStyle w:val="CommentReference"/>
+            <w:rFonts w:ascii="Cambria" w:eastAsia="Cambria" w:hAnsi="Cambria" w:cs="Cambria"/>
+            <w:color w:val="000000"/>
+          </w:rPr>
+          <w:commentReference w:id="160"/>
+        </w:r>
+      </w:del>
+    </w:p>
+    <w:p>
+      <w:pPr>
+        <w:pStyle w:val="BodyText"/>
+      </w:pPr>
+      <w:r>
+        <w:t xml:space="preserve">The default </w:t>
+      </w:r>
+      <w:del w:id="189" w:author="Robert Govoni" w:date="2018-09-14T16:37:00Z">
+        <w:r>
+          <w:delText xml:space="preserve">Workflow </w:delText>
+        </w:r>
+      </w:del>
+      <w:ins w:id="190" w:author="Robert Govoni" w:date="2018-09-14T16:37:00Z">
+        <w:r>
+          <w:t xml:space="preserve">workflow </w:t>
+        </w:r>
+      </w:ins>
+      <w:r>
+        <w:t xml:space="preserve">for this </w:t>
+      </w:r>
+      <w:del w:id="191" w:author="Robert Govoni" w:date="2018-09-14T16:37:00Z">
+        <w:r>
+          <w:delText xml:space="preserve">Function </w:delText>
+        </w:r>
+      </w:del>
+      <w:ins w:id="192" w:author="Robert Govoni" w:date="2018-09-14T16:37:00Z">
+        <w:r>
+          <w:t xml:space="preserve">function </w:t>
+        </w:r>
+      </w:ins>
+      <w:del w:id="193" w:author="Robert Govoni" w:date="2018-09-17T10:16:00Z">
+        <w:r>
+          <w:delText xml:space="preserve">is an </w:delText>
+        </w:r>
+      </w:del>
+      <w:del w:id="194" w:author="Robert Govoni" w:date="2018-09-14T16:37:00Z">
+        <w:r>
+          <w:delText xml:space="preserve">Incident Workflow </w:delText>
+        </w:r>
+      </w:del>
+      <w:del w:id="195" w:author="Robert Govoni" w:date="2018-09-17T09:22:00Z">
+        <w:r>
+          <w:delText xml:space="preserve">which </w:delText>
+        </w:r>
+      </w:del>
+      <w:r>
+        <w:t>closes the case in ESM when the case is closed in</w:t>
+      </w:r>
+      <w:ins w:id="196" w:author="Robert Govoni" w:date="2018-09-14T16:37:00Z">
+        <w:r>
+          <w:t xml:space="preserve"> the</w:t>
+        </w:r>
+      </w:ins>
+      <w:r>
+        <w:t xml:space="preserve"> Resilient</w:t>
+      </w:r>
+      <w:ins w:id="197" w:author="Robert Govoni" w:date="2018-09-14T16:37:00Z">
+        <w:r>
+          <w:t xml:space="preserve"> platform</w:t>
+        </w:r>
+      </w:ins>
+      <w:r>
+        <w:t>.</w:t>
       </w:r>
       <w:r>
         <w:br w:type="page"/>
@@ -2432,6 +4479,42 @@
       <w:r>
         <w:lastRenderedPageBreak/>
         <w:t>McAfee ESM Get Case Detail</w:t>
+      </w:r>
+    </w:p>
+    <w:p>
+      <w:pPr>
+        <w:pStyle w:val="BodyText"/>
+        <w:keepNext/>
+      </w:pPr>
+      <w:r>
+        <w:t xml:space="preserve">The McAfee ESM Get Case Detail Function calls the </w:t>
+      </w:r>
+      <w:proofErr w:type="spellStart"/>
+      <w:r>
+        <w:rPr>
+          <w:rStyle w:val="CodeChar0"/>
+        </w:rPr>
+        <w:t>caseGetCaseDetail</w:t>
+      </w:r>
+      <w:proofErr w:type="spellEnd"/>
+      <w:r>
+        <w:t xml:space="preserve"> endpoint in ESM and returns all the information on that specific case. The function takes one input, </w:t>
+      </w:r>
+      <w:proofErr w:type="spellStart"/>
+      <w:r>
+        <w:t>mcafee_esm_case_id</w:t>
+      </w:r>
+      <w:proofErr w:type="spellEnd"/>
+      <w:r>
+        <w:t>, which is the numeric ID of the case represented in ESM.</w:t>
+      </w:r>
+    </w:p>
+    <w:p>
+      <w:pPr>
+        <w:pStyle w:val="BodyText"/>
+      </w:pPr>
+      <w:r>
+        <w:t>The default workflow adds a note to the incident that provides additional details about the case in ESM.</w:t>
       </w:r>
     </w:p>
     <w:p>
@@ -2461,7 +4544,7 @@
                     </pic:cNvPicPr>
                   </pic:nvPicPr>
                   <pic:blipFill>
-                    <a:blip r:embed="rId12">
+                    <a:blip r:embed="rId15">
                       <a:extLst>
                         <a:ext uri="{28A0092B-C50C-407E-A947-70E740481C1C}">
                           <a14:useLocalDpi xmlns:a14="http://schemas.microsoft.com/office/drawing/2010/main" val="0"/>
@@ -2495,55 +4578,55 @@
     </w:p>
     <w:p>
       <w:pPr>
+        <w:pStyle w:val="Heading20"/>
+      </w:pPr>
+      <w:r>
+        <w:t>McAfee ESM Get Case Events Detail</w:t>
+      </w:r>
+    </w:p>
+    <w:p>
+      <w:pPr>
         <w:pStyle w:val="BodyText"/>
         <w:keepNext/>
       </w:pPr>
       <w:r>
-        <w:t xml:space="preserve">The McAfee ESM Get Case </w:t>
-      </w:r>
-      <w:r>
-        <w:t>Detail F</w:t>
-      </w:r>
-      <w:r>
-        <w:t xml:space="preserve">unction calls the </w:t>
-      </w:r>
+        <w:t xml:space="preserve">The McAfee ESM Get Case Events Detail Function calls the </w:t>
+      </w:r>
+      <w:proofErr w:type="spellStart"/>
       <w:r>
         <w:rPr>
           <w:rStyle w:val="CodeChar0"/>
         </w:rPr>
-        <w:t>caseGetCaseDetail</w:t>
-      </w:r>
-      <w:r>
-        <w:t xml:space="preserve"> endpoint in ESM and returns back all the information on that specific case. The function, takes one i</w:t>
-      </w:r>
-      <w:r>
-        <w:t>nput, mcafee_esm_case_id, this is the numeric ID of the case represented in ESM.</w:t>
-      </w:r>
-    </w:p>
-    <w:p>
-      <w:pPr>
-        <w:pStyle w:val="BodyText"/>
-      </w:pPr>
-      <w:r>
-        <w:t>The default Workflow is an Incident Workflow that adds a note to the Incident containing additional details about the case in ESM.</w:t>
-      </w:r>
-      <w:r>
-        <w:br w:type="page"/>
-      </w:r>
-    </w:p>
-    <w:p>
-      <w:pPr>
-        <w:pStyle w:val="Heading20"/>
-      </w:pPr>
-      <w:r>
-        <w:lastRenderedPageBreak/>
-        <w:t>McAfee ESM Get Case Events Detail</w:t>
+        <w:t>caseGetCaseEventsDetail</w:t>
+      </w:r>
+      <w:proofErr w:type="spellEnd"/>
+      <w:r>
+        <w:t xml:space="preserve"> ESM endpoint and returns all information about each of the events. This function takes one input, </w:t>
+      </w:r>
+      <w:proofErr w:type="spellStart"/>
+      <w:r>
+        <w:rPr>
+          <w:rStyle w:val="CodeChar0"/>
+        </w:rPr>
+        <w:t>mcafee_event_eds_list</w:t>
+      </w:r>
+      <w:proofErr w:type="spellEnd"/>
+      <w:r>
+        <w:t>, which is a string that represents the comma-separated list of event IDs to be passed to the API.</w:t>
       </w:r>
     </w:p>
     <w:p>
       <w:pPr>
         <w:pStyle w:val="BodyText"/>
         <w:keepNext/>
+      </w:pPr>
+      <w:r>
+        <w:t>The default workflow for this function has an object type Data Table. When triggered on a row with an event ID in the McAfee ESM Event List Data Table, adds additional details about the event to the data table row.</w:t>
+      </w:r>
+    </w:p>
+    <w:p>
+      <w:pPr>
+        <w:pStyle w:val="BodyText"/>
       </w:pPr>
       <w:r>
         <w:rPr>
@@ -2567,7 +4650,7 @@
                     </pic:cNvPicPr>
                   </pic:nvPicPr>
                   <pic:blipFill>
-                    <a:blip r:embed="rId13">
+                    <a:blip r:embed="rId16">
                       <a:extLst>
                         <a:ext uri="{28A0092B-C50C-407E-A947-70E740481C1C}">
                           <a14:useLocalDpi xmlns:a14="http://schemas.microsoft.com/office/drawing/2010/main" val="0"/>
@@ -2601,58 +4684,50 @@
     </w:p>
     <w:p>
       <w:pPr>
+        <w:pStyle w:val="Heading20"/>
+      </w:pPr>
+      <w:r>
+        <w:lastRenderedPageBreak/>
+        <w:t>McAfee ESM Get List of Cases</w:t>
+      </w:r>
+    </w:p>
+    <w:p>
+      <w:pPr>
         <w:pStyle w:val="BodyText"/>
         <w:keepNext/>
       </w:pPr>
       <w:r>
-        <w:t xml:space="preserve">The McAfee ESM Get Case Events Detail Function calls the </w:t>
-      </w:r>
+        <w:t xml:space="preserve">The McAfee ESM Get List of Cases Function calls the </w:t>
+      </w:r>
+      <w:proofErr w:type="spellStart"/>
       <w:r>
         <w:rPr>
           <w:rStyle w:val="CodeChar0"/>
         </w:rPr>
-        <w:t>caseGetCaseEventsDetail</w:t>
-      </w:r>
-      <w:r>
-        <w:t xml:space="preserve"> ESM endpoint and returns back </w:t>
-      </w:r>
-      <w:r>
-        <w:t xml:space="preserve">all information of each of the events. This function takes one input, </w:t>
-      </w:r>
-      <w:r>
-        <w:rPr>
-          <w:rStyle w:val="CodeChar0"/>
-        </w:rPr>
-        <w:t>mcafee_event_eds_list</w:t>
-      </w:r>
-      <w:r>
-        <w:t>, this is a string and represents the comma separated list of events ID’s to be passed to the API.</w:t>
+        <w:t>caseGetCaseList</w:t>
+      </w:r>
+      <w:proofErr w:type="spellEnd"/>
+      <w:r>
+        <w:t xml:space="preserve"> endpoint and returns the list of all open cases in ESM that are also assigned to the logged-in ESM user. This function does not take any inputs.  </w:t>
       </w:r>
     </w:p>
     <w:p>
       <w:pPr>
         <w:pStyle w:val="BodyText"/>
-      </w:pPr>
-      <w:r>
-        <w:t>The default Workflow for this function is a Data Table Workflow which when triggered on a row from the McAfee ESM Event List Data Table with an event ID will add additional details about the event to the Data Table row.</w:t>
-      </w:r>
-      <w:r>
-        <w:br w:type="page"/>
-      </w:r>
-    </w:p>
-    <w:p>
-      <w:pPr>
-        <w:pStyle w:val="Heading20"/>
-      </w:pPr>
-      <w:r>
-        <w:lastRenderedPageBreak/>
-        <w:t>McAfee ESM Get List of Cases</w:t>
+        <w:rPr>
+          <w:rFonts w:eastAsia="Calibri"/>
+        </w:rPr>
+      </w:pPr>
+      <w:r>
+        <w:rPr>
+          <w:rFonts w:eastAsia="Calibri"/>
+        </w:rPr>
+        <w:t>The default workflow for this function adds a note to an incident stating the number of open cases assigned to the logged-in user in ESM, in addition to populating McAfee ESM Event List data table with event IDs.</w:t>
       </w:r>
     </w:p>
     <w:p>
       <w:pPr>
         <w:pStyle w:val="BodyText"/>
-        <w:keepNext/>
       </w:pPr>
       <w:r>
         <w:rPr>
@@ -2676,7 +4751,7 @@
                     </pic:cNvPicPr>
                   </pic:nvPicPr>
                   <pic:blipFill>
-                    <a:blip r:embed="rId14">
+                    <a:blip r:embed="rId17">
                       <a:extLst>
                         <a:ext uri="{28A0092B-C50C-407E-A947-70E740481C1C}">
                           <a14:useLocalDpi xmlns:a14="http://schemas.microsoft.com/office/drawing/2010/main" val="0"/>
@@ -2710,49 +4785,131 @@
     </w:p>
     <w:p>
       <w:pPr>
+        <w:pStyle w:val="Heading20"/>
+      </w:pPr>
+      <w:r>
+        <w:lastRenderedPageBreak/>
+        <w:t>McAfee ESM Get Triggered Alarms</w:t>
+      </w:r>
+    </w:p>
+    <w:p>
+      <w:pPr>
         <w:pStyle w:val="BodyText"/>
         <w:keepNext/>
       </w:pPr>
       <w:r>
-        <w:t xml:space="preserve">The McAfee ESM Get List of Cases Function calls the </w:t>
-      </w:r>
+        <w:t xml:space="preserve">The McAfee ESM Get Triggered Alarms Function uses the </w:t>
+      </w:r>
+      <w:proofErr w:type="spellStart"/>
       <w:r>
         <w:rPr>
           <w:rStyle w:val="CodeChar0"/>
         </w:rPr>
-        <w:t>caseGetCaseList</w:t>
-      </w:r>
-      <w:r>
-        <w:t xml:space="preserve"> endpoint and returns the list of all open cases in ESM which are also assigned to the logged-in ESM user. This Function does not take any inputs.  </w:t>
-      </w:r>
-    </w:p>
-    <w:p>
-      <w:pPr>
-        <w:pStyle w:val="BodyText"/>
-        <w:rPr>
-          <w:rFonts w:eastAsia="Calibri"/>
-        </w:rPr>
-      </w:pPr>
-      <w:r>
-        <w:rPr>
-          <w:rFonts w:eastAsia="Calibri"/>
-        </w:rPr>
-        <w:t>The default Workflow for this function is an Incident Workflow which adds a Note to an Incident stating how many open cases assigned to the logged-in user there is in ESM in addition to populating McAfee ESM Event List data table with event ID’s.</w:t>
-      </w:r>
-    </w:p>
-    <w:p>
-      <w:pPr>
-        <w:pStyle w:val="Heading20"/>
-      </w:pPr>
-      <w:r>
-        <w:lastRenderedPageBreak/>
-        <w:t>McAfee ESM Get Triggered Alarms</w:t>
-      </w:r>
+        <w:t>alarmGetTriggeredAlarms</w:t>
+      </w:r>
+      <w:proofErr w:type="spellEnd"/>
+      <w:r>
+        <w:t xml:space="preserve"> ESM endpoint to return up to the last 100 alarms assigned to the logged-in ESM user within the designated time frame. This function accepts three inputs:</w:t>
+      </w:r>
+    </w:p>
+    <w:p>
+      <w:pPr>
+        <w:pStyle w:val="ListBullet"/>
+        <w:keepNext/>
+      </w:pPr>
+      <w:proofErr w:type="spellStart"/>
+      <w:r>
+        <w:rPr>
+          <w:rStyle w:val="CodeChar0"/>
+        </w:rPr>
+        <w:t>mcafee_esm_alarm_triggered_time_range</w:t>
+      </w:r>
+      <w:proofErr w:type="spellEnd"/>
+      <w:r>
+        <w:t xml:space="preserve"> allows for quick and easy decision making when setting the specified time range of when to return the alarms. </w:t>
+      </w:r>
+    </w:p>
+    <w:p>
+      <w:pPr>
+        <w:pStyle w:val="ListBullet"/>
+        <w:keepNext/>
+      </w:pPr>
+      <w:proofErr w:type="spellStart"/>
+      <w:r>
+        <w:rPr>
+          <w:rStyle w:val="CodeChar0"/>
+        </w:rPr>
+        <w:t>mcafee_esm_alarm_triggered_start_time</w:t>
+      </w:r>
+      <w:proofErr w:type="spellEnd"/>
+      <w:r>
+        <w:t xml:space="preserve"> and </w:t>
+      </w:r>
+      <w:proofErr w:type="spellStart"/>
+      <w:r>
+        <w:rPr>
+          <w:rStyle w:val="CodeChar0"/>
+        </w:rPr>
+        <w:t>mcafee_esm_alarm_triggered_end_time</w:t>
+      </w:r>
+      <w:proofErr w:type="spellEnd"/>
+      <w:r>
+        <w:t xml:space="preserve"> allows the user to set the designated start and end date/times.</w:t>
+      </w:r>
+      <w:r>
+        <w:t xml:space="preserve"> </w:t>
+      </w:r>
+      <w:r>
+        <w:t xml:space="preserve">These settings override the </w:t>
+      </w:r>
+      <w:proofErr w:type="spellStart"/>
+      <w:r>
+        <w:rPr>
+          <w:rStyle w:val="CodeChar0"/>
+        </w:rPr>
+        <w:t>mcafee_esm_alarm_triggered_time_range</w:t>
+      </w:r>
+      <w:proofErr w:type="spellEnd"/>
+      <w:r>
+        <w:t xml:space="preserve"> input.</w:t>
+      </w:r>
+      <w:ins w:id="198" w:author="Brian Walsh" w:date="2018-09-18T16:05:00Z">
+        <w:r>
+          <w:t xml:space="preserve"> Note the accepted date-time format for ESM API calls is </w:t>
+        </w:r>
+      </w:ins>
+      <w:ins w:id="199" w:author="Brian Walsh" w:date="2018-09-18T16:06:00Z">
+        <w:r>
+          <w:t xml:space="preserve">in the following format: </w:t>
+        </w:r>
+        <w:r>
+          <w:rPr>
+            <w:rStyle w:val="CodeChar0"/>
+            <w:rPrChange w:id="200" w:author="Brian Walsh" w:date="2018-09-18T16:08:00Z">
+              <w:rPr/>
+            </w:rPrChange>
+          </w:rPr>
+          <w:t>2018-07-18T16:32:42.238Z</w:t>
+        </w:r>
+      </w:ins>
+      <w:ins w:id="201" w:author="Brian Walsh" w:date="2018-09-18T16:07:00Z">
+        <w:r>
+          <w:t>.</w:t>
+        </w:r>
+      </w:ins>
     </w:p>
     <w:p>
       <w:pPr>
         <w:pStyle w:val="BodyText"/>
         <w:keepNext/>
+      </w:pPr>
+      <w:r>
+        <w:t>The default workflow for this function, when triggered, returns alarms assigned to the logged-in ESM user within the last 30 days and populates the McAfee ESM Triggered Alarms data table.</w:t>
+      </w:r>
+    </w:p>
+    <w:p>
+      <w:pPr>
+        <w:pStyle w:val="BodyText"/>
       </w:pPr>
       <w:r>
         <w:rPr>
@@ -2776,7 +4933,7 @@
                     </pic:cNvPicPr>
                   </pic:nvPicPr>
                   <pic:blipFill>
-                    <a:blip r:embed="rId15">
+                    <a:blip r:embed="rId18">
                       <a:extLst>
                         <a:ext uri="{28A0092B-C50C-407E-A947-70E740481C1C}">
                           <a14:useLocalDpi xmlns:a14="http://schemas.microsoft.com/office/drawing/2010/main" val="0"/>
@@ -2810,91 +4967,65 @@
     </w:p>
     <w:p>
       <w:pPr>
+        <w:pStyle w:val="Heading20"/>
+      </w:pPr>
+      <w:r>
+        <w:lastRenderedPageBreak/>
+        <w:t>McAfee ESM Query</w:t>
+      </w:r>
+    </w:p>
+    <w:p>
+      <w:pPr>
         <w:pStyle w:val="BodyText"/>
         <w:keepNext/>
       </w:pPr>
       <w:r>
-        <w:t>The McAfee ESM G</w:t>
-      </w:r>
-      <w:r>
-        <w:t xml:space="preserve">et Triggered Alarms Function uses the </w:t>
-      </w:r>
+        <w:t xml:space="preserve">The </w:t>
+      </w:r>
+      <w:r>
+        <w:t xml:space="preserve">McAfee ESM Query Function queries ESM based on the inputs and returns </w:t>
+      </w:r>
+      <w:r>
+        <w:t xml:space="preserve">the results. This function takes two inputs, </w:t>
+      </w:r>
+      <w:proofErr w:type="spellStart"/>
       <w:r>
         <w:rPr>
           <w:rStyle w:val="CodeChar0"/>
         </w:rPr>
-        <w:t>alarmGetTriggeredAlarms</w:t>
-      </w:r>
-      <w:r>
-        <w:t xml:space="preserve"> </w:t>
-      </w:r>
-      <w:r>
-        <w:t>ESM endpoint to return back up to the last 100</w:t>
-      </w:r>
-      <w:r>
-        <w:t xml:space="preserve"> alarms assigned to the logged-in ESM user within the designated time frame. This Function accepts three different inputs</w:t>
-      </w:r>
-      <w:r>
-        <w:t xml:space="preserve">, the first </w:t>
-      </w:r>
-      <w:r>
-        <w:rPr>
-          <w:rStyle w:val="CodeChar0"/>
-        </w:rPr>
-        <w:t>mcafee_esm_alarm_triggered_time_range</w:t>
-      </w:r>
-      <w:r>
-        <w:t>,</w:t>
-      </w:r>
-      <w:r>
-        <w:t xml:space="preserve"> is a select input which allows for quick </w:t>
-      </w:r>
-      <w:r>
-        <w:t>and easy decision making when</w:t>
-      </w:r>
-      <w:r>
-        <w:t xml:space="preserve"> setting the specified time range </w:t>
-      </w:r>
-      <w:r>
-        <w:t xml:space="preserve">of when to return alarms back. The other two, </w:t>
-      </w:r>
-      <w:r>
-        <w:rPr>
-          <w:rStyle w:val="CodeChar0"/>
-        </w:rPr>
-        <w:t>mcafee_esm_alarm_triggered_start_time</w:t>
-      </w:r>
-      <w:r>
-        <w:t xml:space="preserve"> and two, </w:t>
-      </w:r>
-      <w:r>
-        <w:rPr>
-          <w:rStyle w:val="CodeChar0"/>
-        </w:rPr>
-        <w:t>mcafee_esm_alarm_triggered_end_time</w:t>
-      </w:r>
-      <w:r>
-        <w:t xml:space="preserve"> when set, override the previous input and set the time range for alarms to be custom between the designated start and end date/times.</w:t>
+        <w:t>mcafee_esm_qry_type</w:t>
+      </w:r>
+      <w:proofErr w:type="spellEnd"/>
+      <w:r>
+        <w:t xml:space="preserve"> is a select input used to specify the type of query. The </w:t>
+      </w:r>
+      <w:proofErr w:type="spellStart"/>
+      <w:r>
+        <w:rPr>
+          <w:rStyle w:val="codeChar"/>
+        </w:rPr>
+        <w:t>mcafee_esm_qry_config</w:t>
+      </w:r>
+      <w:proofErr w:type="spellEnd"/>
+      <w:r>
+        <w:t xml:space="preserve"> is a string input which represents the JSON of the query </w:t>
+      </w:r>
+      <w:proofErr w:type="spellStart"/>
+      <w:r>
+        <w:t>config</w:t>
+      </w:r>
+      <w:proofErr w:type="spellEnd"/>
+      <w:r>
+        <w:t xml:space="preserve">. </w:t>
       </w:r>
     </w:p>
     <w:p>
       <w:pPr>
         <w:pStyle w:val="BodyText"/>
-      </w:pPr>
-      <w:r>
-        <w:t xml:space="preserve">The default Workflow for this Function is an Incident Workflow that when triggered returns back alarms assigned to the logged-in ESM user within the last 30 days and </w:t>
-      </w:r>
-      <w:r>
-        <w:t>populates the McAfee ESM Triggered Alarms data table.</w:t>
-      </w:r>
-    </w:p>
-    <w:p>
-      <w:pPr>
-        <w:pStyle w:val="Heading20"/>
-      </w:pPr>
-      <w:r>
-        <w:lastRenderedPageBreak/>
-        <w:t>McAfee ESM Query</w:t>
+        <w:keepNext/>
+      </w:pPr>
+      <w:r>
+        <w:t>The default workflow for this function queries ESM for a specific event ID within the last 30 days and returns the number of occurrences as a note to the incident.</w:t>
       </w:r>
     </w:p>
     <w:p>
@@ -2924,7 +5055,7 @@
                     </pic:cNvPicPr>
                   </pic:nvPicPr>
                   <pic:blipFill>
-                    <a:blip r:embed="rId16">
+                    <a:blip r:embed="rId19">
                       <a:extLst>
                         <a:ext uri="{28A0092B-C50C-407E-A947-70E740481C1C}">
                           <a14:useLocalDpi xmlns:a14="http://schemas.microsoft.com/office/drawing/2010/main" val="0"/>
@@ -2961,63 +5092,6 @@
         <w:pStyle w:val="BodyText"/>
         <w:keepNext/>
       </w:pPr>
-      <w:r>
-        <w:t xml:space="preserve">The McAfee ESM Query Function </w:t>
-      </w:r>
-      <w:r>
-        <w:t xml:space="preserve">queries ESM based on the </w:t>
-      </w:r>
-      <w:r>
-        <w:t xml:space="preserve">inputs and returns the results back. This function takes two inputs, the first </w:t>
-      </w:r>
-      <w:r>
-        <w:rPr>
-          <w:rStyle w:val="CodeChar0"/>
-        </w:rPr>
-        <w:t>mcafee_esm_qry_type</w:t>
-      </w:r>
-      <w:r>
-        <w:t xml:space="preserve"> is a select </w:t>
-      </w:r>
-      <w:r>
-        <w:t xml:space="preserve">input which is used to specify the type of query it is. The second, </w:t>
-      </w:r>
-      <w:r>
-        <w:rPr>
-          <w:rStyle w:val="codeChar"/>
-        </w:rPr>
-        <w:t>mcafee_esm_qry_config</w:t>
-      </w:r>
-      <w:r>
-        <w:t xml:space="preserve">, is a string input which represents the JSON of the query config. </w:t>
-      </w:r>
-    </w:p>
-    <w:p>
-      <w:pPr>
-        <w:pStyle w:val="BodyText"/>
-        <w:keepNext/>
-      </w:pPr>
-      <w:r>
-        <w:t>The default Workflow for this Function is an Incident Workflow which queries ESM for a specific event ID within the last 30 days and returns the number of occurrences as a note to the Incident.</w:t>
-      </w:r>
-    </w:p>
-    <w:p>
-      <w:pPr>
-        <w:rPr>
-          <w:rFonts w:ascii="Arial" w:eastAsia="Times New Roman" w:hAnsi="Arial" w:cs="Times New Roman"/>
-          <w:color w:val="auto"/>
-          <w:sz w:val="20"/>
-        </w:rPr>
-      </w:pPr>
-      <w:r>
-        <w:br w:type="page"/>
-      </w:r>
-    </w:p>
-    <w:p>
-      <w:pPr>
-        <w:pStyle w:val="BodyText"/>
-        <w:keepNext/>
-      </w:pPr>
     </w:p>
     <w:p>
       <w:pPr>
@@ -3164,8 +5238,16 @@
         <w:rPr>
           <w:rStyle w:val="codeChar"/>
         </w:rPr>
-        <w:t>.resilient/app.config</w:t>
-      </w:r>
+        <w:t>.resilient/</w:t>
+      </w:r>
+      <w:proofErr w:type="spellStart"/>
+      <w:r>
+        <w:rPr>
+          <w:rStyle w:val="codeChar"/>
+        </w:rPr>
+        <w:t>app.config</w:t>
+      </w:r>
+      <w:proofErr w:type="spellEnd"/>
       <w:r>
         <w:t xml:space="preserve"> file under the section </w:t>
       </w:r>
@@ -3202,6 +5284,7 @@
         <w:pStyle w:val="Heading10"/>
       </w:pPr>
       <w:r>
+        <w:lastRenderedPageBreak/>
         <w:t>Support</w:t>
       </w:r>
     </w:p>
@@ -3213,7 +5296,7 @@
       <w:r>
         <w:t xml:space="preserve">For additional support, contact </w:t>
       </w:r>
-      <w:hyperlink r:id="rId17">
+      <w:hyperlink r:id="rId20">
         <w:r>
           <w:rPr>
             <w:rStyle w:val="Hyperlink"/>
@@ -3259,12 +5342,12 @@
       </w:pPr>
     </w:p>
     <w:sectPr>
-      <w:headerReference w:type="even" r:id="rId18"/>
-      <w:headerReference w:type="default" r:id="rId19"/>
-      <w:footerReference w:type="even" r:id="rId20"/>
-      <w:footerReference w:type="default" r:id="rId21"/>
-      <w:headerReference w:type="first" r:id="rId22"/>
-      <w:footerReference w:type="first" r:id="rId23"/>
+      <w:headerReference w:type="even" r:id="rId21"/>
+      <w:headerReference w:type="default" r:id="rId22"/>
+      <w:footerReference w:type="even" r:id="rId23"/>
+      <w:footerReference w:type="default" r:id="rId24"/>
+      <w:headerReference w:type="first" r:id="rId25"/>
+      <w:footerReference w:type="first" r:id="rId26"/>
       <w:pgSz w:w="12240" w:h="15840"/>
       <w:pgMar w:top="1440" w:right="1800" w:bottom="1440" w:left="1800" w:header="720" w:footer="144" w:gutter="0"/>
       <w:pgNumType w:start="1"/>
@@ -3274,6 +5357,50 @@
     </w:sectPr>
   </w:body>
 </w:document>
+</file>
+
+<file path=word/comments.xml><?xml version="1.0" encoding="utf-8"?>
+<w:comments xmlns:wpc="http://schemas.microsoft.com/office/word/2010/wordprocessingCanvas" xmlns:mo="http://schemas.microsoft.com/office/mac/office/2008/main" xmlns:mc="http://schemas.openxmlformats.org/markup-compatibility/2006" xmlns:mv="urn:schemas-microsoft-com:mac:vml" xmlns:o="urn:schemas-microsoft-com:office:office" xmlns:r="http://schemas.openxmlformats.org/officeDocument/2006/relationships" xmlns:m="http://schemas.openxmlformats.org/officeDocument/2006/math" xmlns:v="urn:schemas-microsoft-com:vml" xmlns:wp14="http://schemas.microsoft.com/office/word/2010/wordprocessingDrawing" xmlns:wp="http://schemas.openxmlformats.org/drawingml/2006/wordprocessingDrawing" xmlns:w10="urn:schemas-microsoft-com:office:word" xmlns:w="http://schemas.openxmlformats.org/wordprocessingml/2006/main" xmlns:w14="http://schemas.microsoft.com/office/word/2010/wordml" xmlns:w15="http://schemas.microsoft.com/office/word/2012/wordml" xmlns:wpg="http://schemas.microsoft.com/office/word/2010/wordprocessingGroup" xmlns:wpi="http://schemas.microsoft.com/office/word/2010/wordprocessingInk" xmlns:wne="http://schemas.microsoft.com/office/word/2006/wordml" xmlns:wps="http://schemas.microsoft.com/office/word/2010/wordprocessingShape" mc:Ignorable="w14 w15 wp14">
+  <w:comment w:id="125" w:author="Robert Govoni" w:date="2018-09-14T16:24:00Z" w:initials="RG">
+    <w:p>
+      <w:pPr>
+        <w:pStyle w:val="CommentText"/>
+      </w:pPr>
+      <w:r>
+        <w:rPr>
+          <w:rStyle w:val="CommentReference"/>
+        </w:rPr>
+        <w:annotationRef/>
+      </w:r>
+      <w:r>
+        <w:t>Suggest you take a screenshot of the Functions tab that shows only your 6 functions.</w:t>
+      </w:r>
+    </w:p>
+  </w:comment>
+  <w:comment w:id="160" w:author="Robert Govoni" w:date="2018-09-17T09:48:00Z" w:initials="RG">
+    <w:p>
+      <w:pPr>
+        <w:pStyle w:val="CommentText"/>
+      </w:pPr>
+      <w:r>
+        <w:rPr>
+          <w:rStyle w:val="CommentReference"/>
+        </w:rPr>
+        <w:annotationRef/>
+      </w:r>
+      <w:r>
+        <w:t>This was hard to read so I reworked it above. Can you make sure that it is still technically accurate?</w:t>
+      </w:r>
+    </w:p>
+  </w:comment>
+</w:comments>
+</file>
+
+<file path=word/commentsExtended.xml><?xml version="1.0" encoding="utf-8"?>
+<w15:commentsEx xmlns:wpc="http://schemas.microsoft.com/office/word/2010/wordprocessingCanvas" xmlns:mo="http://schemas.microsoft.com/office/mac/office/2008/main" xmlns:mc="http://schemas.openxmlformats.org/markup-compatibility/2006" xmlns:mv="urn:schemas-microsoft-com:mac:vml" xmlns:o="urn:schemas-microsoft-com:office:office" xmlns:r="http://schemas.openxmlformats.org/officeDocument/2006/relationships" xmlns:m="http://schemas.openxmlformats.org/officeDocument/2006/math" xmlns:v="urn:schemas-microsoft-com:vml" xmlns:wp14="http://schemas.microsoft.com/office/word/2010/wordprocessingDrawing" xmlns:wp="http://schemas.openxmlformats.org/drawingml/2006/wordprocessingDrawing" xmlns:w10="urn:schemas-microsoft-com:office:word" xmlns:w="http://schemas.openxmlformats.org/wordprocessingml/2006/main" xmlns:w14="http://schemas.microsoft.com/office/word/2010/wordml" xmlns:w15="http://schemas.microsoft.com/office/word/2012/wordml" xmlns:wpg="http://schemas.microsoft.com/office/word/2010/wordprocessingGroup" xmlns:wpi="http://schemas.microsoft.com/office/word/2010/wordprocessingInk" xmlns:wne="http://schemas.microsoft.com/office/word/2006/wordml" xmlns:wps="http://schemas.microsoft.com/office/word/2010/wordprocessingShape" mc:Ignorable="w14 w15 wp14">
+  <w15:commentEx w15:paraId="10BFC230" w15:done="0"/>
+  <w15:commentEx w15:paraId="58E4210F" w15:done="0"/>
+</w15:commentsEx>
 </file>
 
 <file path=word/commentsIds.xml><?xml version="1.0" encoding="utf-8"?>
@@ -3371,7 +5498,7 @@
         <w:sz w:val="18"/>
         <w:szCs w:val="18"/>
       </w:rPr>
-      <w:t>2</w:t>
+      <w:t>12</w:t>
     </w:r>
     <w:r>
       <w:rPr>
@@ -4027,7 +6154,7 @@
       <w:lvlText w:val=""/>
       <w:lvlJc w:val="left"/>
       <w:pPr>
-        <w:ind w:left="720" w:hanging="360"/>
+        <w:ind w:left="360" w:hanging="360"/>
       </w:pPr>
       <w:rPr>
         <w:rFonts w:ascii="Symbol" w:hAnsi="Symbol" w:hint="default"/>
@@ -4039,7 +6166,7 @@
       <w:lvlText w:val="o"/>
       <w:lvlJc w:val="left"/>
       <w:pPr>
-        <w:ind w:left="1440" w:hanging="360"/>
+        <w:ind w:left="1080" w:hanging="360"/>
       </w:pPr>
       <w:rPr>
         <w:rFonts w:ascii="Courier New" w:hAnsi="Courier New" w:cs="Courier New" w:hint="default"/>
@@ -4051,7 +6178,7 @@
       <w:lvlText w:val=""/>
       <w:lvlJc w:val="left"/>
       <w:pPr>
-        <w:ind w:left="2160" w:hanging="360"/>
+        <w:ind w:left="1800" w:hanging="360"/>
       </w:pPr>
       <w:rPr>
         <w:rFonts w:ascii="Wingdings" w:hAnsi="Wingdings" w:hint="default"/>
@@ -4063,7 +6190,7 @@
       <w:lvlText w:val=""/>
       <w:lvlJc w:val="left"/>
       <w:pPr>
-        <w:ind w:left="2880" w:hanging="360"/>
+        <w:ind w:left="2520" w:hanging="360"/>
       </w:pPr>
       <w:rPr>
         <w:rFonts w:ascii="Symbol" w:hAnsi="Symbol" w:hint="default"/>
@@ -4075,7 +6202,7 @@
       <w:lvlText w:val="o"/>
       <w:lvlJc w:val="left"/>
       <w:pPr>
-        <w:ind w:left="3600" w:hanging="360"/>
+        <w:ind w:left="3240" w:hanging="360"/>
       </w:pPr>
       <w:rPr>
         <w:rFonts w:ascii="Courier New" w:hAnsi="Courier New" w:cs="Courier New" w:hint="default"/>
@@ -4087,7 +6214,7 @@
       <w:lvlText w:val=""/>
       <w:lvlJc w:val="left"/>
       <w:pPr>
-        <w:ind w:left="4320" w:hanging="360"/>
+        <w:ind w:left="3960" w:hanging="360"/>
       </w:pPr>
       <w:rPr>
         <w:rFonts w:ascii="Wingdings" w:hAnsi="Wingdings" w:hint="default"/>
@@ -4099,7 +6226,7 @@
       <w:lvlText w:val=""/>
       <w:lvlJc w:val="left"/>
       <w:pPr>
-        <w:ind w:left="5040" w:hanging="360"/>
+        <w:ind w:left="4680" w:hanging="360"/>
       </w:pPr>
       <w:rPr>
         <w:rFonts w:ascii="Symbol" w:hAnsi="Symbol" w:hint="default"/>
@@ -4111,7 +6238,7 @@
       <w:lvlText w:val="o"/>
       <w:lvlJc w:val="left"/>
       <w:pPr>
-        <w:ind w:left="5760" w:hanging="360"/>
+        <w:ind w:left="5400" w:hanging="360"/>
       </w:pPr>
       <w:rPr>
         <w:rFonts w:ascii="Courier New" w:hAnsi="Courier New" w:cs="Courier New" w:hint="default"/>
@@ -4123,7 +6250,7 @@
       <w:lvlText w:val=""/>
       <w:lvlJc w:val="left"/>
       <w:pPr>
-        <w:ind w:left="6480" w:hanging="360"/>
+        <w:ind w:left="6120" w:hanging="360"/>
       </w:pPr>
       <w:rPr>
         <w:rFonts w:ascii="Wingdings" w:hAnsi="Wingdings" w:hint="default"/>
@@ -5865,6 +7992,17 @@
     <w:abstractNumId w:val="15"/>
   </w:num>
 </w:numbering>
+</file>
+
+<file path=word/people.xml><?xml version="1.0" encoding="utf-8"?>
+<w15:people xmlns:wpc="http://schemas.microsoft.com/office/word/2010/wordprocessingCanvas" xmlns:mo="http://schemas.microsoft.com/office/mac/office/2008/main" xmlns:mc="http://schemas.openxmlformats.org/markup-compatibility/2006" xmlns:mv="urn:schemas-microsoft-com:mac:vml" xmlns:o="urn:schemas-microsoft-com:office:office" xmlns:r="http://schemas.openxmlformats.org/officeDocument/2006/relationships" xmlns:m="http://schemas.openxmlformats.org/officeDocument/2006/math" xmlns:v="urn:schemas-microsoft-com:vml" xmlns:wp14="http://schemas.microsoft.com/office/word/2010/wordprocessingDrawing" xmlns:wp="http://schemas.openxmlformats.org/drawingml/2006/wordprocessingDrawing" xmlns:w10="urn:schemas-microsoft-com:office:word" xmlns:w="http://schemas.openxmlformats.org/wordprocessingml/2006/main" xmlns:w14="http://schemas.microsoft.com/office/word/2010/wordml" xmlns:w15="http://schemas.microsoft.com/office/word/2012/wordml" xmlns:wpg="http://schemas.microsoft.com/office/word/2010/wordprocessingGroup" xmlns:wpi="http://schemas.microsoft.com/office/word/2010/wordprocessingInk" xmlns:wne="http://schemas.microsoft.com/office/word/2006/wordml" xmlns:wps="http://schemas.microsoft.com/office/word/2010/wordprocessingShape" mc:Ignorable="w14 w15 wp14">
+  <w15:person w15:author="Brian Walsh">
+    <w15:presenceInfo w15:providerId="None" w15:userId="Brian Walsh"/>
+  </w15:person>
+  <w15:person w15:author="Robert Govoni">
+    <w15:presenceInfo w15:providerId="Windows Live" w15:userId="39277c458419b9e7"/>
+  </w15:person>
+</w15:people>
 </file>
 
 <file path=word/styles.xml><?xml version="1.0" encoding="utf-8"?>
@@ -7264,7 +9402,7 @@
 </file>
 
 <file path=customXml/itemProps1.xml><?xml version="1.0" encoding="utf-8"?>
-<ds:datastoreItem xmlns:ds="http://schemas.openxmlformats.org/officeDocument/2006/customXml" ds:itemID="{061A720F-7F40-C845-B7F4-DC83CA73F5BC}">
+<ds:datastoreItem xmlns:ds="http://schemas.openxmlformats.org/officeDocument/2006/customXml" ds:itemID="{5C7BFD5B-3E3D-854B-BDDC-6183BECDB220}">
   <ds:schemaRefs>
     <ds:schemaRef ds:uri="http://schemas.openxmlformats.org/officeDocument/2006/bibliography"/>
   </ds:schemaRefs>

</xml_diff>

<commit_message>
INT-216 Minor bug fixes based on testing.
</commit_message>
<xml_diff>
--- a/fn_mcafee_esm/doc/McAfee ESM Functions.docx
+++ b/fn_mcafee_esm/doc/McAfee ESM Functions.docx
@@ -199,8 +199,10 @@
         <w:rPr>
           <w:rFonts w:ascii="Times New Roman" w:eastAsia="Times New Roman" w:hAnsi="Times New Roman" w:cs="Times New Roman"/>
         </w:rPr>
-        <w:t>October</w:t>
-      </w:r>
+        <w:t>December</w:t>
+      </w:r>
+      <w:bookmarkStart w:id="1" w:name="_GoBack"/>
+      <w:bookmarkEnd w:id="1"/>
       <w:r>
         <w:rPr>
           <w:rFonts w:ascii="Times New Roman" w:eastAsia="Times New Roman" w:hAnsi="Times New Roman" w:cs="Times New Roman"/>
@@ -354,13 +356,13 @@
       <w:pPr>
         <w:pStyle w:val="Heading10"/>
       </w:pPr>
-      <w:bookmarkStart w:id="1" w:name="_Toc509305885"/>
-      <w:bookmarkStart w:id="2" w:name="_Toc510253264"/>
+      <w:bookmarkStart w:id="2" w:name="_Toc509305885"/>
+      <w:bookmarkStart w:id="3" w:name="_Toc510253264"/>
       <w:r>
         <w:lastRenderedPageBreak/>
         <w:t>Installation</w:t>
       </w:r>
-      <w:bookmarkEnd w:id="1"/>
+      <w:bookmarkEnd w:id="2"/>
     </w:p>
     <w:p>
       <w:pPr>
@@ -510,11 +512,11 @@
       <w:pPr>
         <w:pStyle w:val="Heading20"/>
       </w:pPr>
-      <w:bookmarkStart w:id="3" w:name="_Toc509305886"/>
+      <w:bookmarkStart w:id="4" w:name="_Toc509305886"/>
       <w:r>
         <w:t>Install the Python components</w:t>
       </w:r>
-      <w:bookmarkEnd w:id="3"/>
+      <w:bookmarkEnd w:id="4"/>
     </w:p>
     <w:p>
       <w:pPr>
@@ -715,11 +717,11 @@
       <w:pPr>
         <w:pStyle w:val="Heading20"/>
       </w:pPr>
-      <w:bookmarkStart w:id="4" w:name="_Toc509305888"/>
+      <w:bookmarkStart w:id="5" w:name="_Toc509305888"/>
       <w:r>
         <w:t>Configure the Python components</w:t>
       </w:r>
-      <w:bookmarkEnd w:id="4"/>
+      <w:bookmarkEnd w:id="5"/>
     </w:p>
     <w:p>
       <w:pPr>
@@ -1892,8 +1894,6 @@
       <w:r>
         <w:t>ircuits for restart</w:t>
       </w:r>
-      <w:bookmarkStart w:id="5" w:name="_GoBack"/>
-      <w:bookmarkEnd w:id="5"/>
     </w:p>
     <w:p>
       <w:pPr>
@@ -2219,7 +2219,7 @@
       <w:r>
         <w:t>o"</w:t>
       </w:r>
-      <w:bookmarkEnd w:id="2"/>
+      <w:bookmarkEnd w:id="3"/>
     </w:p>
     <w:p>
       <w:pPr>
@@ -7893,7 +7893,7 @@
 </file>
 
 <file path=customXml/itemProps1.xml><?xml version="1.0" encoding="utf-8"?>
-<ds:datastoreItem xmlns:ds="http://schemas.openxmlformats.org/officeDocument/2006/customXml" ds:itemID="{FE5E6F46-DE66-3147-B79B-138146CA8D53}">
+<ds:datastoreItem xmlns:ds="http://schemas.openxmlformats.org/officeDocument/2006/customXml" ds:itemID="{B6FA764D-DDB0-0644-BF42-4A6C0995609E}">
   <ds:schemaRefs>
     <ds:schemaRef ds:uri="http://schemas.openxmlformats.org/officeDocument/2006/bibliography"/>
   </ds:schemaRefs>

</xml_diff>

<commit_message>
INT-3102 - Updates to docs.
</commit_message>
<xml_diff>
--- a/fn_mcafee_esm/doc/McAfee ESM Functions.docx
+++ b/fn_mcafee_esm/doc/McAfee ESM Functions.docx
@@ -1,6 +1,6 @@
 
 <file path=word/document.xml><?xml version="1.0" encoding="utf-8"?>
-<w:document xmlns:wpc="http://schemas.microsoft.com/office/word/2010/wordprocessingCanvas" xmlns:mo="http://schemas.microsoft.com/office/mac/office/2008/main" xmlns:mc="http://schemas.openxmlformats.org/markup-compatibility/2006" xmlns:mv="urn:schemas-microsoft-com:mac:vml" xmlns:o="urn:schemas-microsoft-com:office:office" xmlns:r="http://schemas.openxmlformats.org/officeDocument/2006/relationships" xmlns:m="http://schemas.openxmlformats.org/officeDocument/2006/math" xmlns:v="urn:schemas-microsoft-com:vml" xmlns:wp14="http://schemas.microsoft.com/office/word/2010/wordprocessingDrawing" xmlns:wp="http://schemas.openxmlformats.org/drawingml/2006/wordprocessingDrawing" xmlns:w10="urn:schemas-microsoft-com:office:word" xmlns:w="http://schemas.openxmlformats.org/wordprocessingml/2006/main" xmlns:w14="http://schemas.microsoft.com/office/word/2010/wordml" xmlns:w15="http://schemas.microsoft.com/office/word/2012/wordml" xmlns:wpg="http://schemas.microsoft.com/office/word/2010/wordprocessingGroup" xmlns:wpi="http://schemas.microsoft.com/office/word/2010/wordprocessingInk" xmlns:wne="http://schemas.microsoft.com/office/word/2006/wordml" xmlns:wps="http://schemas.microsoft.com/office/word/2010/wordprocessingShape" mc:Ignorable="w14 w15 wp14">
+<w:document xmlns:wpc="http://schemas.microsoft.com/office/word/2010/wordprocessingCanvas" xmlns:cx="http://schemas.microsoft.com/office/drawing/2014/chartex" xmlns:cx1="http://schemas.microsoft.com/office/drawing/2015/9/8/chartex" xmlns:cx2="http://schemas.microsoft.com/office/drawing/2015/10/21/chartex" xmlns:cx3="http://schemas.microsoft.com/office/drawing/2016/5/9/chartex" xmlns:cx4="http://schemas.microsoft.com/office/drawing/2016/5/10/chartex" xmlns:cx5="http://schemas.microsoft.com/office/drawing/2016/5/11/chartex" xmlns:cx6="http://schemas.microsoft.com/office/drawing/2016/5/12/chartex" xmlns:cx7="http://schemas.microsoft.com/office/drawing/2016/5/13/chartex" xmlns:cx8="http://schemas.microsoft.com/office/drawing/2016/5/14/chartex" xmlns:mc="http://schemas.openxmlformats.org/markup-compatibility/2006" xmlns:aink="http://schemas.microsoft.com/office/drawing/2016/ink" xmlns:am3d="http://schemas.microsoft.com/office/drawing/2017/model3d" xmlns:o="urn:schemas-microsoft-com:office:office" xmlns:r="http://schemas.openxmlformats.org/officeDocument/2006/relationships" xmlns:m="http://schemas.openxmlformats.org/officeDocument/2006/math" xmlns:v="urn:schemas-microsoft-com:vml" xmlns:wp14="http://schemas.microsoft.com/office/word/2010/wordprocessingDrawing" xmlns:wp="http://schemas.openxmlformats.org/drawingml/2006/wordprocessingDrawing" xmlns:w10="urn:schemas-microsoft-com:office:word" xmlns:w="http://schemas.openxmlformats.org/wordprocessingml/2006/main" xmlns:w14="http://schemas.microsoft.com/office/word/2010/wordml" xmlns:w15="http://schemas.microsoft.com/office/word/2012/wordml" xmlns:w16cex="http://schemas.microsoft.com/office/word/2018/wordml/cex" xmlns:w16cid="http://schemas.microsoft.com/office/word/2016/wordml/cid" xmlns:w16="http://schemas.microsoft.com/office/word/2018/wordml" xmlns:w16se="http://schemas.microsoft.com/office/word/2015/wordml/symex" xmlns:wpg="http://schemas.microsoft.com/office/word/2010/wordprocessingGroup" xmlns:wpi="http://schemas.microsoft.com/office/word/2010/wordprocessingInk" xmlns:wne="http://schemas.microsoft.com/office/word/2006/wordml" xmlns:wps="http://schemas.microsoft.com/office/word/2010/wordprocessingShape" mc:Ignorable="w14 w15 w16se w16cid w16 w16cex wp14">
   <w:background w:color="FFFFFF"/>
   <w:body>
     <w:p>
@@ -152,11 +152,14 @@
         <w:pStyle w:val="Heading1"/>
         <w:spacing w:before="0"/>
         <w:jc w:val="center"/>
-      </w:pPr>
-      <w:r>
         <w:rPr>
           <w:color w:val="FF8300"/>
         </w:rPr>
+      </w:pPr>
+      <w:r>
+        <w:rPr>
+          <w:color w:val="FF8300"/>
+        </w:rPr>
         <w:t xml:space="preserve">McAfee </w:t>
       </w:r>
       <w:r>
@@ -181,35 +184,341 @@
         <w:rPr>
           <w:color w:val="FF8300"/>
         </w:rPr>
-        <w:t xml:space="preserve"> V1.0.0</w:t>
+        <w:t xml:space="preserve"> V1.0.</w:t>
+      </w:r>
+      <w:r>
+        <w:rPr>
+          <w:color w:val="FF8300"/>
+        </w:rPr>
+        <w:t>2</w:t>
       </w:r>
     </w:p>
     <w:p>
       <w:pPr>
         <w:pStyle w:val="Normal1"/>
-        <w:jc w:val="center"/>
-      </w:pPr>
-      <w:r>
-        <w:rPr>
-          <w:rFonts w:ascii="Times New Roman" w:eastAsia="Times New Roman" w:hAnsi="Times New Roman" w:cs="Times New Roman"/>
-        </w:rPr>
-        <w:t xml:space="preserve">Release Date: </w:t>
-      </w:r>
-      <w:r>
-        <w:rPr>
-          <w:rFonts w:ascii="Times New Roman" w:eastAsia="Times New Roman" w:hAnsi="Times New Roman" w:cs="Times New Roman"/>
-        </w:rPr>
-        <w:t>December</w:t>
-      </w:r>
-      <w:bookmarkStart w:id="1" w:name="_GoBack"/>
-      <w:bookmarkEnd w:id="1"/>
-      <w:r>
-        <w:rPr>
-          <w:rFonts w:ascii="Times New Roman" w:eastAsia="Times New Roman" w:hAnsi="Times New Roman" w:cs="Times New Roman"/>
-        </w:rPr>
-        <w:t xml:space="preserve"> 2018</w:t>
-      </w:r>
-    </w:p>
+      </w:pPr>
+    </w:p>
+    <w:tbl>
+      <w:tblPr>
+        <w:tblStyle w:val="ICITABLE"/>
+        <w:tblW w:w="8817" w:type="dxa"/>
+        <w:tblInd w:w="-15" w:type="dxa"/>
+        <w:tblLook w:val="04A0" w:firstRow="1" w:lastRow="0" w:firstColumn="1" w:lastColumn="0" w:noHBand="0" w:noVBand="1"/>
+      </w:tblPr>
+      <w:tblGrid>
+        <w:gridCol w:w="987"/>
+        <w:gridCol w:w="1556"/>
+        <w:gridCol w:w="6274"/>
+      </w:tblGrid>
+      <w:tr>
+        <w:trPr>
+          <w:cnfStyle w:val="100000000000" w:firstRow="1" w:lastRow="0" w:firstColumn="0" w:lastColumn="0" w:oddVBand="0" w:evenVBand="0" w:oddHBand="0" w:evenHBand="0" w:firstRowFirstColumn="0" w:firstRowLastColumn="0" w:lastRowFirstColumn="0" w:lastRowLastColumn="0"/>
+          <w:trHeight w:val="291"/>
+        </w:trPr>
+        <w:tc>
+          <w:tcPr>
+            <w:tcW w:w="987" w:type="dxa"/>
+          </w:tcPr>
+          <w:p>
+            <w:pPr>
+              <w:adjustRightInd w:val="0"/>
+              <w:rPr>
+                <w:rFonts w:cs="Arial"/>
+                <w:szCs w:val="18"/>
+              </w:rPr>
+            </w:pPr>
+            <w:r>
+              <w:rPr>
+                <w:rFonts w:cs="Arial"/>
+                <w:szCs w:val="18"/>
+              </w:rPr>
+              <w:t>Version</w:t>
+            </w:r>
+          </w:p>
+        </w:tc>
+        <w:tc>
+          <w:tcPr>
+            <w:tcW w:w="1556" w:type="dxa"/>
+          </w:tcPr>
+          <w:p>
+            <w:pPr>
+              <w:adjustRightInd w:val="0"/>
+              <w:rPr>
+                <w:rFonts w:cs="Arial"/>
+                <w:szCs w:val="18"/>
+              </w:rPr>
+            </w:pPr>
+            <w:r>
+              <w:rPr>
+                <w:rFonts w:cs="Arial"/>
+                <w:szCs w:val="18"/>
+              </w:rPr>
+              <w:t>Publication</w:t>
+            </w:r>
+          </w:p>
+        </w:tc>
+        <w:tc>
+          <w:tcPr>
+            <w:tcW w:w="6274" w:type="dxa"/>
+          </w:tcPr>
+          <w:p>
+            <w:pPr>
+              <w:adjustRightInd w:val="0"/>
+              <w:rPr>
+                <w:rFonts w:cs="Arial"/>
+                <w:szCs w:val="18"/>
+              </w:rPr>
+            </w:pPr>
+            <w:r>
+              <w:rPr>
+                <w:rFonts w:cs="Arial"/>
+                <w:szCs w:val="18"/>
+              </w:rPr>
+              <w:t>Notes</w:t>
+            </w:r>
+          </w:p>
+        </w:tc>
+      </w:tr>
+      <w:tr>
+        <w:tc>
+          <w:tcPr>
+            <w:tcW w:w="987" w:type="dxa"/>
+          </w:tcPr>
+          <w:p>
+            <w:pPr>
+              <w:adjustRightInd w:val="0"/>
+              <w:rPr>
+                <w:rFonts w:cs="Arial"/>
+                <w:szCs w:val="18"/>
+              </w:rPr>
+            </w:pPr>
+            <w:r>
+              <w:rPr>
+                <w:rFonts w:cs="Arial"/>
+                <w:szCs w:val="18"/>
+              </w:rPr>
+              <w:t>1.0.2</w:t>
+            </w:r>
+          </w:p>
+        </w:tc>
+        <w:tc>
+          <w:tcPr>
+            <w:tcW w:w="1556" w:type="dxa"/>
+          </w:tcPr>
+          <w:p>
+            <w:pPr>
+              <w:adjustRightInd w:val="0"/>
+              <w:rPr>
+                <w:rFonts w:cs="Arial"/>
+                <w:szCs w:val="18"/>
+              </w:rPr>
+            </w:pPr>
+            <w:r>
+              <w:rPr>
+                <w:rFonts w:cs="Arial"/>
+                <w:szCs w:val="18"/>
+              </w:rPr>
+              <w:t>October</w:t>
+            </w:r>
+            <w:r>
+              <w:rPr>
+                <w:rFonts w:cs="Arial"/>
+                <w:szCs w:val="18"/>
+              </w:rPr>
+              <w:t xml:space="preserve"> </w:t>
+            </w:r>
+            <w:r>
+              <w:rPr>
+                <w:rFonts w:cs="Arial"/>
+                <w:szCs w:val="18"/>
+              </w:rPr>
+              <w:t>2020</w:t>
+            </w:r>
+          </w:p>
+        </w:tc>
+        <w:tc>
+          <w:tcPr>
+            <w:tcW w:w="6274" w:type="dxa"/>
+          </w:tcPr>
+          <w:p>
+            <w:pPr>
+              <w:adjustRightInd w:val="0"/>
+              <w:rPr>
+                <w:rFonts w:cs="Arial"/>
+                <w:szCs w:val="18"/>
+              </w:rPr>
+            </w:pPr>
+            <w:r>
+              <w:rPr>
+                <w:rFonts w:cs="Arial"/>
+                <w:szCs w:val="18"/>
+              </w:rPr>
+              <w:t>App Host support added</w:t>
+            </w:r>
+            <w:r>
+              <w:rPr>
+                <w:rFonts w:cs="Arial"/>
+                <w:szCs w:val="18"/>
+              </w:rPr>
+              <w:t>, proxy support added.</w:t>
+            </w:r>
+          </w:p>
+        </w:tc>
+      </w:tr>
+      <w:tr>
+        <w:tc>
+          <w:tcPr>
+            <w:tcW w:w="987" w:type="dxa"/>
+          </w:tcPr>
+          <w:p>
+            <w:pPr>
+              <w:adjustRightInd w:val="0"/>
+              <w:rPr>
+                <w:rFonts w:cs="Arial"/>
+                <w:szCs w:val="18"/>
+              </w:rPr>
+            </w:pPr>
+            <w:r>
+              <w:rPr>
+                <w:rFonts w:cs="Arial"/>
+                <w:szCs w:val="18"/>
+              </w:rPr>
+              <w:t>1.0.1</w:t>
+            </w:r>
+          </w:p>
+        </w:tc>
+        <w:tc>
+          <w:tcPr>
+            <w:tcW w:w="1556" w:type="dxa"/>
+          </w:tcPr>
+          <w:p>
+            <w:pPr>
+              <w:adjustRightInd w:val="0"/>
+              <w:rPr>
+                <w:rFonts w:cs="Arial"/>
+                <w:szCs w:val="18"/>
+              </w:rPr>
+            </w:pPr>
+            <w:r>
+              <w:rPr>
+                <w:rFonts w:cs="Arial"/>
+                <w:szCs w:val="18"/>
+              </w:rPr>
+              <w:t>May</w:t>
+            </w:r>
+            <w:r>
+              <w:rPr>
+                <w:rFonts w:cs="Arial"/>
+                <w:szCs w:val="18"/>
+              </w:rPr>
+              <w:t xml:space="preserve"> </w:t>
+            </w:r>
+            <w:r>
+              <w:rPr>
+                <w:rFonts w:cs="Arial"/>
+                <w:szCs w:val="18"/>
+              </w:rPr>
+              <w:t>2019</w:t>
+            </w:r>
+          </w:p>
+        </w:tc>
+        <w:tc>
+          <w:tcPr>
+            <w:tcW w:w="6274" w:type="dxa"/>
+          </w:tcPr>
+          <w:p>
+            <w:pPr>
+              <w:adjustRightInd w:val="0"/>
+              <w:rPr>
+                <w:rFonts w:cs="Arial"/>
+                <w:szCs w:val="18"/>
+                <w:lang w:val="en-IE"/>
+              </w:rPr>
+            </w:pPr>
+            <w:r>
+              <w:rPr>
+                <w:rFonts w:cs="Arial"/>
+                <w:szCs w:val="18"/>
+                <w:lang w:val="en-IE"/>
+              </w:rPr>
+              <w:t xml:space="preserve">Fixed bug when retrieving case details. </w:t>
+            </w:r>
+          </w:p>
+        </w:tc>
+      </w:tr>
+      <w:tr>
+        <w:tc>
+          <w:tcPr>
+            <w:tcW w:w="987" w:type="dxa"/>
+          </w:tcPr>
+          <w:p>
+            <w:pPr>
+              <w:adjustRightInd w:val="0"/>
+              <w:rPr>
+                <w:rFonts w:cs="Arial"/>
+                <w:szCs w:val="18"/>
+              </w:rPr>
+            </w:pPr>
+            <w:r>
+              <w:rPr>
+                <w:rFonts w:cs="Arial"/>
+                <w:szCs w:val="18"/>
+              </w:rPr>
+              <w:t>1.0.0</w:t>
+            </w:r>
+          </w:p>
+        </w:tc>
+        <w:tc>
+          <w:tcPr>
+            <w:tcW w:w="1556" w:type="dxa"/>
+          </w:tcPr>
+          <w:p>
+            <w:pPr>
+              <w:adjustRightInd w:val="0"/>
+              <w:rPr>
+                <w:rFonts w:cs="Arial"/>
+                <w:szCs w:val="18"/>
+              </w:rPr>
+            </w:pPr>
+            <w:r>
+              <w:rPr>
+                <w:rFonts w:cs="Arial"/>
+                <w:szCs w:val="18"/>
+              </w:rPr>
+              <w:t>December</w:t>
+            </w:r>
+            <w:r>
+              <w:rPr>
+                <w:rFonts w:cs="Arial"/>
+                <w:szCs w:val="18"/>
+              </w:rPr>
+              <w:t xml:space="preserve"> 2018</w:t>
+            </w:r>
+          </w:p>
+        </w:tc>
+        <w:tc>
+          <w:tcPr>
+            <w:tcW w:w="6274" w:type="dxa"/>
+          </w:tcPr>
+          <w:p>
+            <w:pPr>
+              <w:adjustRightInd w:val="0"/>
+              <w:rPr>
+                <w:rFonts w:cs="Arial"/>
+                <w:szCs w:val="18"/>
+              </w:rPr>
+            </w:pPr>
+            <w:r>
+              <w:rPr>
+                <w:rFonts w:cs="Arial"/>
+                <w:szCs w:val="18"/>
+              </w:rPr>
+              <w:t>Initial publication.</w:t>
+            </w:r>
+          </w:p>
+        </w:tc>
+      </w:tr>
+    </w:tbl>
     <w:p>
       <w:pPr>
         <w:pStyle w:val="Normal1"/>
@@ -356,13 +665,13 @@
       <w:pPr>
         <w:pStyle w:val="Heading10"/>
       </w:pPr>
-      <w:bookmarkStart w:id="2" w:name="_Toc509305885"/>
-      <w:bookmarkStart w:id="3" w:name="_Toc510253264"/>
+      <w:bookmarkStart w:id="1" w:name="_Toc509305885"/>
+      <w:bookmarkStart w:id="2" w:name="_Toc510253264"/>
       <w:r>
         <w:lastRenderedPageBreak/>
         <w:t>Installation</w:t>
       </w:r>
-      <w:bookmarkEnd w:id="2"/>
+      <w:bookmarkEnd w:id="1"/>
     </w:p>
     <w:p>
       <w:pPr>
@@ -510,38 +819,285 @@
     </w:p>
     <w:p>
       <w:pPr>
-        <w:pStyle w:val="Heading20"/>
-      </w:pPr>
-      <w:bookmarkStart w:id="4" w:name="_Toc509305886"/>
-      <w:r>
-        <w:t>Install the Python components</w:t>
-      </w:r>
-      <w:bookmarkEnd w:id="4"/>
-    </w:p>
-    <w:p>
-      <w:pPr>
         <w:pStyle w:val="BodyText"/>
+        <w:ind w:left="360"/>
         <w:rPr>
           <w:rFonts w:cs="Arial"/>
           <w:color w:val="000000"/>
           <w:szCs w:val="20"/>
         </w:rPr>
       </w:pPr>
-      <w:r>
+    </w:p>
+    <w:p>
+      <w:pPr>
+        <w:pStyle w:val="ListBullet"/>
+        <w:numPr>
+          <w:ilvl w:val="0"/>
+          <w:numId w:val="0"/>
+        </w:numPr>
+        <w:rPr>
+          <w:rFonts w:ascii="Calibri" w:eastAsia="Calibri" w:hAnsi="Calibri" w:cs="Calibri"/>
+          <w:b/>
+          <w:sz w:val="32"/>
+          <w:szCs w:val="32"/>
+        </w:rPr>
+      </w:pPr>
+      <w:bookmarkStart w:id="3" w:name="_Toc509305886"/>
+      <w:r>
+        <w:rPr>
+          <w:rFonts w:ascii="Calibri" w:eastAsia="Calibri" w:hAnsi="Calibri" w:cs="Calibri"/>
+          <w:b/>
+          <w:sz w:val="32"/>
+          <w:szCs w:val="32"/>
+        </w:rPr>
+        <w:t>Installation on App Host</w:t>
+      </w:r>
+    </w:p>
+    <w:p>
+      <w:pPr>
+        <w:pStyle w:val="ListBullet"/>
+        <w:numPr>
+          <w:ilvl w:val="0"/>
+          <w:numId w:val="0"/>
+        </w:numPr>
+      </w:pPr>
+    </w:p>
+    <w:p>
+      <w:pPr>
+        <w:pStyle w:val="ListBullet"/>
+        <w:numPr>
+          <w:ilvl w:val="0"/>
+          <w:numId w:val="0"/>
+        </w:numPr>
+      </w:pPr>
+      <w:r>
+        <w:t xml:space="preserve">When installing the </w:t>
+      </w:r>
+      <w:r>
+        <w:t>McAfee ESM</w:t>
+      </w:r>
+      <w:r>
+        <w:t xml:space="preserve"> integration onto the Resilient platform with App Host, be sure to use the package in .zip format. The .zip packaging contains critical data for the integration to successfully install via App Host.</w:t>
+      </w:r>
+    </w:p>
+    <w:p>
+      <w:pPr>
+        <w:tabs>
+          <w:tab w:val="left" w:pos="916"/>
+          <w:tab w:val="left" w:pos="1832"/>
+          <w:tab w:val="left" w:pos="2748"/>
+          <w:tab w:val="left" w:pos="3664"/>
+          <w:tab w:val="left" w:pos="4580"/>
+          <w:tab w:val="left" w:pos="5496"/>
+          <w:tab w:val="left" w:pos="6412"/>
+          <w:tab w:val="left" w:pos="7328"/>
+          <w:tab w:val="left" w:pos="8244"/>
+          <w:tab w:val="left" w:pos="9160"/>
+          <w:tab w:val="left" w:pos="10076"/>
+          <w:tab w:val="left" w:pos="10992"/>
+          <w:tab w:val="left" w:pos="11908"/>
+          <w:tab w:val="left" w:pos="12824"/>
+          <w:tab w:val="left" w:pos="13740"/>
+          <w:tab w:val="left" w:pos="14656"/>
+        </w:tabs>
+        <w:spacing w:before="60" w:after="60"/>
+        <w:rPr>
+          <w:rFonts w:ascii="Arial" w:eastAsia="Times New Roman" w:hAnsi="Arial" w:cs="Times New Roman"/>
+          <w:color w:val="auto"/>
+          <w:sz w:val="20"/>
+        </w:rPr>
+      </w:pPr>
+      <w:r>
+        <w:rPr>
+          <w:rFonts w:ascii="Arial" w:eastAsia="Times New Roman" w:hAnsi="Arial" w:cs="Times New Roman"/>
+          <w:color w:val="auto"/>
+          <w:sz w:val="20"/>
+        </w:rPr>
+        <w:t xml:space="preserve">For a complete guide on how to configure App Host for Resilient and install apps, please reference the Resilient Apps </w:t>
+      </w:r>
+      <w:hyperlink r:id="rId10" w:history="1">
+        <w:r>
+          <w:rPr>
+            <w:rStyle w:val="Hyperlink"/>
+            <w:rFonts w:ascii="Arial" w:eastAsia="Times New Roman" w:hAnsi="Arial" w:cs="Times New Roman"/>
+            <w:sz w:val="20"/>
+          </w:rPr>
+          <w:t>Knowledge Center</w:t>
+        </w:r>
+      </w:hyperlink>
+      <w:r>
+        <w:rPr>
+          <w:rFonts w:ascii="Arial" w:eastAsia="Times New Roman" w:hAnsi="Arial" w:cs="Times New Roman"/>
+          <w:color w:val="auto"/>
+          <w:sz w:val="20"/>
+        </w:rPr>
+        <w:t>.</w:t>
+      </w:r>
+    </w:p>
+    <w:p>
+      <w:pPr>
+        <w:tabs>
+          <w:tab w:val="left" w:pos="916"/>
+          <w:tab w:val="left" w:pos="1832"/>
+          <w:tab w:val="left" w:pos="2748"/>
+          <w:tab w:val="left" w:pos="3664"/>
+          <w:tab w:val="left" w:pos="4580"/>
+          <w:tab w:val="left" w:pos="5496"/>
+          <w:tab w:val="left" w:pos="6412"/>
+          <w:tab w:val="left" w:pos="7328"/>
+          <w:tab w:val="left" w:pos="8244"/>
+          <w:tab w:val="left" w:pos="9160"/>
+          <w:tab w:val="left" w:pos="10076"/>
+          <w:tab w:val="left" w:pos="10992"/>
+          <w:tab w:val="left" w:pos="11908"/>
+          <w:tab w:val="left" w:pos="12824"/>
+          <w:tab w:val="left" w:pos="13740"/>
+          <w:tab w:val="left" w:pos="14656"/>
+        </w:tabs>
+        <w:spacing w:before="60" w:after="60"/>
+        <w:rPr>
+          <w:rFonts w:ascii="Arial" w:eastAsia="Times New Roman" w:hAnsi="Arial" w:cs="Times New Roman"/>
+          <w:color w:val="auto"/>
+          <w:sz w:val="20"/>
+        </w:rPr>
+      </w:pPr>
+    </w:p>
+    <w:p>
+      <w:pPr>
+        <w:pStyle w:val="ListBullet"/>
+        <w:numPr>
+          <w:ilvl w:val="0"/>
+          <w:numId w:val="0"/>
+        </w:numPr>
+        <w:rPr>
+          <w:rFonts w:ascii="Calibri" w:eastAsia="Calibri" w:hAnsi="Calibri" w:cs="Calibri"/>
+          <w:b/>
+          <w:sz w:val="32"/>
+          <w:szCs w:val="32"/>
+        </w:rPr>
+      </w:pPr>
+      <w:r>
+        <w:rPr>
+          <w:rFonts w:ascii="Calibri" w:eastAsia="Calibri" w:hAnsi="Calibri" w:cs="Calibri"/>
+          <w:b/>
+          <w:sz w:val="32"/>
+          <w:szCs w:val="32"/>
+        </w:rPr>
+        <w:t>Installation on an Integration Server</w:t>
+      </w:r>
+    </w:p>
+    <w:p>
+      <w:pPr>
+        <w:pStyle w:val="ListBullet"/>
+        <w:numPr>
+          <w:ilvl w:val="0"/>
+          <w:numId w:val="0"/>
+        </w:numPr>
+        <w:rPr>
+          <w:rFonts w:eastAsia="Calibri" w:cs="Arial"/>
+          <w:bCs/>
+          <w:szCs w:val="20"/>
+        </w:rPr>
+      </w:pPr>
+    </w:p>
+    <w:p>
+      <w:pPr>
+        <w:pStyle w:val="ListBullet"/>
+        <w:numPr>
+          <w:ilvl w:val="0"/>
+          <w:numId w:val="0"/>
+        </w:numPr>
+        <w:rPr>
+          <w:rFonts w:eastAsia="Calibri" w:cs="Arial"/>
+          <w:bCs/>
+          <w:szCs w:val="20"/>
+        </w:rPr>
+      </w:pPr>
+      <w:r>
+        <w:rPr>
+          <w:rFonts w:eastAsia="Calibri" w:cs="Arial"/>
+          <w:bCs/>
+          <w:szCs w:val="20"/>
+        </w:rPr>
+        <w:t xml:space="preserve">When installing the </w:t>
+      </w:r>
+      <w:r>
+        <w:rPr>
+          <w:rFonts w:eastAsia="Calibri" w:cs="Arial"/>
+          <w:bCs/>
+          <w:szCs w:val="20"/>
+        </w:rPr>
+        <w:t>McAfee ESM</w:t>
+      </w:r>
+      <w:r>
+        <w:rPr>
+          <w:rFonts w:eastAsia="Calibri" w:cs="Arial"/>
+          <w:bCs/>
+          <w:szCs w:val="20"/>
+        </w:rPr>
+        <w:t xml:space="preserve"> integration onto the Resilient platform with an integration server, be sure to use the package provided </w:t>
+      </w:r>
+      <w:proofErr w:type="gramStart"/>
+      <w:r>
+        <w:rPr>
+          <w:rFonts w:eastAsia="Calibri" w:cs="Arial"/>
+          <w:bCs/>
+          <w:szCs w:val="20"/>
+        </w:rPr>
+        <w:t>in .</w:t>
+      </w:r>
+      <w:proofErr w:type="gramEnd"/>
+      <w:r>
+        <w:rPr>
+          <w:rFonts w:eastAsia="Calibri" w:cs="Arial"/>
+          <w:bCs/>
+          <w:szCs w:val="20"/>
+        </w:rPr>
+        <w:t>tar.gz format.</w:t>
+      </w:r>
+    </w:p>
+    <w:p>
+      <w:pPr>
+        <w:pStyle w:val="BodyText"/>
+        <w:keepNext/>
+        <w:rPr>
+          <w:rFonts w:cs="Arial"/>
+          <w:szCs w:val="20"/>
+        </w:rPr>
+      </w:pPr>
+      <w:r>
+        <w:rPr>
+          <w:rFonts w:cs="Arial"/>
+          <w:szCs w:val="20"/>
+        </w:rPr>
+        <w:t xml:space="preserve">Perform the procedures in each of the following sections. </w:t>
+      </w:r>
+    </w:p>
+    <w:p>
+      <w:pPr>
+        <w:pStyle w:val="Heading20"/>
+      </w:pPr>
+      <w:r>
+        <w:t>Install the Python components</w:t>
+      </w:r>
+      <w:bookmarkEnd w:id="3"/>
+    </w:p>
+    <w:p>
+      <w:pPr>
+        <w:pStyle w:val="BodyText"/>
         <w:rPr>
           <w:rFonts w:cs="Arial"/>
           <w:color w:val="000000"/>
           <w:szCs w:val="20"/>
         </w:rPr>
-        <w:t xml:space="preserve">The </w:t>
-      </w:r>
+      </w:pPr>
       <w:r>
         <w:rPr>
           <w:rFonts w:cs="Arial"/>
           <w:color w:val="000000"/>
           <w:szCs w:val="20"/>
         </w:rPr>
-        <w:t>functions package contains Python components that will be</w:t>
+        <w:t xml:space="preserve">The </w:t>
       </w:r>
       <w:r>
         <w:rPr>
@@ -549,7 +1105,7 @@
           <w:color w:val="000000"/>
           <w:szCs w:val="20"/>
         </w:rPr>
-        <w:t xml:space="preserve"> called by the Resilient platform to </w:t>
+        <w:t>functions package contains Python components that will be</w:t>
       </w:r>
       <w:r>
         <w:rPr>
@@ -557,7 +1113,7 @@
           <w:color w:val="000000"/>
           <w:szCs w:val="20"/>
         </w:rPr>
-        <w:t>execute the functions during your workflows. These components run</w:t>
+        <w:t xml:space="preserve"> called by the Resilient platform to </w:t>
       </w:r>
       <w:r>
         <w:rPr>
@@ -565,24 +1121,32 @@
           <w:color w:val="000000"/>
           <w:szCs w:val="20"/>
         </w:rPr>
-        <w:t xml:space="preserve"> in the ‘resilient-circuits’ integration framework.</w:t>
-      </w:r>
-    </w:p>
-    <w:p>
-      <w:pPr>
-        <w:pStyle w:val="BodyText"/>
+        <w:t>execute the functions during your workflows. These components run</w:t>
+      </w:r>
+      <w:r>
         <w:rPr>
           <w:rFonts w:cs="Arial"/>
           <w:color w:val="000000"/>
           <w:szCs w:val="20"/>
         </w:rPr>
-      </w:pPr>
-      <w:r>
+        <w:t xml:space="preserve"> in the ‘resilient-circuits’ integration framework.</w:t>
+      </w:r>
+    </w:p>
+    <w:p>
+      <w:pPr>
+        <w:pStyle w:val="BodyText"/>
         <w:rPr>
           <w:rFonts w:cs="Arial"/>
           <w:color w:val="000000"/>
           <w:szCs w:val="20"/>
         </w:rPr>
+      </w:pPr>
+      <w:r>
+        <w:rPr>
+          <w:rFonts w:cs="Arial"/>
+          <w:color w:val="000000"/>
+          <w:szCs w:val="20"/>
+        </w:rPr>
         <w:t>The package also includes Resilient customizations that will be imported into the platform later.</w:t>
       </w:r>
     </w:p>
@@ -610,21 +1174,65 @@
       <w:pPr>
         <w:pStyle w:val="Code0"/>
       </w:pPr>
-      <w:r>
-        <w:t>sudo pip install --upgrade pip</w:t>
+      <w:proofErr w:type="spellStart"/>
+      <w:r>
+        <w:t>sudo</w:t>
+      </w:r>
+      <w:proofErr w:type="spellEnd"/>
+      <w:r>
+        <w:t xml:space="preserve"> pip install --upgrade pip</w:t>
       </w:r>
     </w:p>
     <w:p>
       <w:pPr>
         <w:pStyle w:val="Code0"/>
       </w:pPr>
-      <w:r>
-        <w:t>sudo pip install --upgrade setuptools</w:t>
-      </w:r>
+      <w:proofErr w:type="spellStart"/>
+      <w:r>
+        <w:t>sudo</w:t>
+      </w:r>
+      <w:proofErr w:type="spellEnd"/>
+      <w:r>
+        <w:t xml:space="preserve"> pip install --upgrade </w:t>
+      </w:r>
+      <w:proofErr w:type="spellStart"/>
+      <w:r>
+        <w:t>setuptools</w:t>
+      </w:r>
+      <w:proofErr w:type="spellEnd"/>
     </w:p>
     <w:p>
       <w:pPr>
         <w:pStyle w:val="Code0"/>
+      </w:pPr>
+      <w:proofErr w:type="spellStart"/>
+      <w:r>
+        <w:t>sudo</w:t>
+      </w:r>
+      <w:proofErr w:type="spellEnd"/>
+      <w:r>
+        <w:t xml:space="preserve"> pip install </w:t>
+      </w:r>
+      <w:r>
+        <w:t xml:space="preserve">--upgrade </w:t>
+      </w:r>
+      <w:r>
+        <w:t>resilient-circuit</w:t>
+      </w:r>
+      <w:r>
+        <w:t>s</w:t>
+      </w:r>
+    </w:p>
+    <w:p>
+      <w:pPr>
+        <w:pStyle w:val="Code0"/>
+        <w:ind w:left="0"/>
+      </w:pPr>
+    </w:p>
+    <w:p>
+      <w:pPr>
+        <w:pStyle w:val="Code0"/>
+        <w:ind w:left="0"/>
         <w:rPr>
           <w:rFonts w:ascii="Arial" w:hAnsi="Arial"/>
           <w:sz w:val="20"/>
@@ -632,53 +1240,144 @@
         </w:rPr>
       </w:pPr>
       <w:r>
+        <w:rPr>
+          <w:rFonts w:ascii="Arial" w:hAnsi="Arial"/>
+          <w:sz w:val="20"/>
+          <w:szCs w:val="24"/>
+        </w:rPr>
+        <w:t>Download the app</w:t>
+      </w:r>
+      <w:r>
+        <w:rPr>
+          <w:rFonts w:ascii="Arial" w:hAnsi="Arial"/>
+          <w:sz w:val="20"/>
+          <w:szCs w:val="24"/>
+        </w:rPr>
+        <w:t xml:space="preserve">, </w:t>
+      </w:r>
+      <w:r>
+        <w:rPr>
+          <w:rFonts w:ascii="Arial" w:hAnsi="Arial"/>
+          <w:sz w:val="20"/>
+          <w:szCs w:val="24"/>
+        </w:rPr>
+        <w:t>copy</w:t>
+      </w:r>
+      <w:r>
+        <w:rPr>
+          <w:rFonts w:ascii="Arial" w:hAnsi="Arial"/>
+          <w:sz w:val="20"/>
+          <w:szCs w:val="24"/>
+        </w:rPr>
+        <w:t xml:space="preserve"> to the </w:t>
+      </w:r>
+      <w:r>
+        <w:rPr>
+          <w:rFonts w:ascii="Arial" w:hAnsi="Arial"/>
+          <w:sz w:val="20"/>
+          <w:szCs w:val="24"/>
+        </w:rPr>
+        <w:t xml:space="preserve">Integration Server and SSH </w:t>
+      </w:r>
+      <w:r>
+        <w:rPr>
+          <w:rFonts w:ascii="Arial" w:hAnsi="Arial"/>
+          <w:sz w:val="20"/>
+          <w:szCs w:val="24"/>
+        </w:rPr>
+        <w:t>in</w:t>
+      </w:r>
+      <w:r>
+        <w:rPr>
+          <w:rFonts w:ascii="Arial" w:hAnsi="Arial"/>
+          <w:sz w:val="20"/>
+          <w:szCs w:val="24"/>
+        </w:rPr>
+        <w:t>to it.</w:t>
+      </w:r>
+    </w:p>
+    <w:p>
+      <w:pPr>
+        <w:pStyle w:val="Code0"/>
+        <w:ind w:left="0"/>
+        <w:rPr>
+          <w:rFonts w:ascii="Arial" w:hAnsi="Arial"/>
+          <w:sz w:val="20"/>
+          <w:szCs w:val="24"/>
+        </w:rPr>
+      </w:pPr>
+    </w:p>
+    <w:p>
+      <w:pPr>
+        <w:pStyle w:val="Code0"/>
+        <w:ind w:left="0"/>
+        <w:rPr>
+          <w:rFonts w:ascii="Arial" w:hAnsi="Arial"/>
+          <w:sz w:val="20"/>
+          <w:szCs w:val="24"/>
+        </w:rPr>
+      </w:pPr>
+      <w:r>
+        <w:rPr>
+          <w:rFonts w:ascii="Arial" w:hAnsi="Arial"/>
+          <w:sz w:val="20"/>
+          <w:szCs w:val="24"/>
+        </w:rPr>
+        <w:t>Unzip the package.</w:t>
+      </w:r>
+    </w:p>
+    <w:p>
+      <w:pPr>
+        <w:pStyle w:val="Code0"/>
+        <w:ind w:left="0"/>
+        <w:rPr>
+          <w:rFonts w:ascii="Arial" w:hAnsi="Arial"/>
+          <w:sz w:val="20"/>
+          <w:szCs w:val="24"/>
+        </w:rPr>
+      </w:pPr>
+    </w:p>
+    <w:p>
+      <w:pPr>
+        <w:pStyle w:val="Code0"/>
+      </w:pPr>
+      <w:proofErr w:type="spellStart"/>
+      <w:r>
         <w:t>sudo</w:t>
       </w:r>
-      <w:r>
-        <w:t xml:space="preserve"> pip install </w:t>
-      </w:r>
-      <w:r>
-        <w:t xml:space="preserve">--upgrade </w:t>
-      </w:r>
-      <w:r>
-        <w:t>resilient-circuit</w:t>
-      </w:r>
-      <w:r>
-        <w:t>s</w:t>
+      <w:proofErr w:type="spellEnd"/>
+      <w:r>
+        <w:t xml:space="preserve"> pip install --upgrade app-fn_mcafee_esm-</w:t>
+      </w:r>
+      <w:r>
+        <w:t>1.0.</w:t>
+      </w:r>
+      <w:r>
+        <w:t>2.tar.gz</w:t>
       </w:r>
     </w:p>
     <w:p>
       <w:pPr>
         <w:pStyle w:val="BodyText"/>
-        <w:rPr>
-          <w:rFonts w:cs="Arial"/>
-          <w:color w:val="000000"/>
-          <w:szCs w:val="20"/>
-        </w:rPr>
-      </w:pPr>
-      <w:r>
-        <w:rPr>
-          <w:rFonts w:cs="Arial"/>
-          <w:color w:val="000000"/>
-          <w:szCs w:val="20"/>
-        </w:rPr>
-        <w:t>To install the package</w:t>
-      </w:r>
-      <w:r>
-        <w:rPr>
-          <w:rFonts w:cs="Arial"/>
-          <w:color w:val="000000"/>
-          <w:szCs w:val="20"/>
-        </w:rPr>
-        <w:t>:</w:t>
+      </w:pPr>
+      <w:r>
+        <w:t xml:space="preserve">Install </w:t>
+      </w:r>
+      <w:r>
+        <w:t>the package as follows:</w:t>
       </w:r>
     </w:p>
     <w:p>
       <w:pPr>
         <w:pStyle w:val="Code0"/>
       </w:pPr>
-      <w:r>
-        <w:t>sudo pi</w:t>
+      <w:proofErr w:type="spellStart"/>
+      <w:r>
+        <w:t>sudo</w:t>
+      </w:r>
+      <w:proofErr w:type="spellEnd"/>
+      <w:r>
+        <w:t xml:space="preserve"> pi</w:t>
       </w:r>
       <w:r>
         <w:t>p install --upgrade fn_mcafee_</w:t>
@@ -690,20 +1389,10 @@
         <w:t>-</w:t>
       </w:r>
       <w:r>
-        <w:rPr>
-          <w:i/>
-        </w:rPr>
-        <w:t>&lt;</w:t>
-      </w:r>
-      <w:r>
-        <w:t>1.0.0</w:t>
-      </w:r>
-      <w:proofErr w:type="gramStart"/>
-      <w:r>
-        <w:rPr>
-          <w:i/>
-        </w:rPr>
-        <w:t>&gt;</w:t>
+        <w:t>1.0.</w:t>
+      </w:r>
+      <w:r>
+        <w:t>2</w:t>
       </w:r>
       <w:r>
         <w:t>.</w:t>
@@ -711,17 +1400,17 @@
       <w:r>
         <w:t>tar.gz</w:t>
       </w:r>
-      <w:proofErr w:type="gramEnd"/>
     </w:p>
     <w:p>
       <w:pPr>
         <w:pStyle w:val="Heading20"/>
       </w:pPr>
-      <w:bookmarkStart w:id="5" w:name="_Toc509305888"/>
-      <w:r>
+      <w:bookmarkStart w:id="4" w:name="_Toc509305888"/>
+      <w:r>
+        <w:lastRenderedPageBreak/>
         <w:t>Configure the Python components</w:t>
       </w:r>
-      <w:bookmarkEnd w:id="5"/>
+      <w:bookmarkEnd w:id="4"/>
     </w:p>
     <w:p>
       <w:pPr>
@@ -796,13 +1485,29 @@
           <w:rFonts w:cs="Arial"/>
           <w:color w:val="000000"/>
         </w:rPr>
-        <w:t>Using ‘sudo’, become the integration user.</w:t>
-      </w:r>
+        <w:t>Using ‘</w:t>
+      </w:r>
+      <w:proofErr w:type="spellStart"/>
       <w:r>
         <w:rPr>
           <w:rFonts w:cs="Arial"/>
           <w:color w:val="000000"/>
         </w:rPr>
+        <w:t>sudo</w:t>
+      </w:r>
+      <w:proofErr w:type="spellEnd"/>
+      <w:r>
+        <w:rPr>
+          <w:rFonts w:cs="Arial"/>
+          <w:color w:val="000000"/>
+        </w:rPr>
+        <w:t>’, become the integration user.</w:t>
+      </w:r>
+      <w:r>
+        <w:rPr>
+          <w:rFonts w:cs="Arial"/>
+          <w:color w:val="000000"/>
+        </w:rPr>
         <w:t xml:space="preserve"> </w:t>
       </w:r>
     </w:p>
@@ -810,8 +1515,21 @@
       <w:pPr>
         <w:pStyle w:val="Code0"/>
       </w:pPr>
-      <w:r>
-        <w:t>sudo su - integration</w:t>
+      <w:proofErr w:type="spellStart"/>
+      <w:r>
+        <w:t>sudo</w:t>
+      </w:r>
+      <w:proofErr w:type="spellEnd"/>
+      <w:r>
+        <w:t xml:space="preserve"> </w:t>
+      </w:r>
+      <w:proofErr w:type="spellStart"/>
+      <w:r>
+        <w:t>su</w:t>
+      </w:r>
+      <w:proofErr w:type="spellEnd"/>
+      <w:r>
+        <w:t xml:space="preserve"> - integration</w:t>
       </w:r>
     </w:p>
     <w:p>
@@ -892,7 +1610,6 @@
           <w:rFonts w:cs="Arial"/>
           <w:color w:val="000000"/>
         </w:rPr>
-        <w:lastRenderedPageBreak/>
         <w:t>Edit the resilient-circuits configuration file.</w:t>
       </w:r>
     </w:p>
@@ -939,6 +1656,7 @@
         </w:rPr>
         <w:t>In the [</w:t>
       </w:r>
+      <w:proofErr w:type="spellStart"/>
       <w:r>
         <w:rPr>
           <w:rFonts w:cs="Arial"/>
@@ -960,6 +1678,7 @@
         </w:rPr>
         <w:t>esm</w:t>
       </w:r>
+      <w:proofErr w:type="spellEnd"/>
       <w:r>
         <w:rPr>
           <w:rFonts w:cs="Arial"/>
@@ -988,6 +1707,7 @@
         <w:keepNext/>
         <w:ind w:left="720"/>
       </w:pPr>
+      <w:proofErr w:type="spellStart"/>
       <w:r>
         <w:t>e</w:t>
       </w:r>
@@ -995,13 +1715,25 @@
         <w:t>sm</w:t>
       </w:r>
       <w:r>
-        <w:t>_url=&lt;your_e</w:t>
+        <w:t>_url</w:t>
+      </w:r>
+      <w:proofErr w:type="spellEnd"/>
+      <w:r>
+        <w:t>=&lt;</w:t>
+      </w:r>
+      <w:proofErr w:type="spellStart"/>
+      <w:r>
+        <w:t>your_e</w:t>
       </w:r>
       <w:r>
         <w:t>sm</w:t>
       </w:r>
       <w:r>
-        <w:t>_server&gt;</w:t>
+        <w:t>_server</w:t>
+      </w:r>
+      <w:proofErr w:type="spellEnd"/>
+      <w:r>
+        <w:t>&gt;</w:t>
       </w:r>
     </w:p>
     <w:p>
@@ -1010,6 +1742,7 @@
         <w:keepNext/>
         <w:ind w:left="720"/>
       </w:pPr>
+      <w:proofErr w:type="spellStart"/>
       <w:r>
         <w:t>e</w:t>
       </w:r>
@@ -1017,13 +1750,25 @@
         <w:t>sm</w:t>
       </w:r>
       <w:r>
-        <w:t>_username=&lt;your_e</w:t>
+        <w:t>_username</w:t>
+      </w:r>
+      <w:proofErr w:type="spellEnd"/>
+      <w:r>
+        <w:t>=&lt;</w:t>
+      </w:r>
+      <w:proofErr w:type="spellStart"/>
+      <w:r>
+        <w:t>your_e</w:t>
       </w:r>
       <w:r>
         <w:t>sm</w:t>
       </w:r>
       <w:r>
-        <w:t>_username&gt;</w:t>
+        <w:t>_username</w:t>
+      </w:r>
+      <w:proofErr w:type="spellEnd"/>
+      <w:r>
+        <w:t>&gt;</w:t>
       </w:r>
     </w:p>
     <w:p>
@@ -1032,6 +1777,7 @@
         <w:keepNext/>
         <w:ind w:left="720"/>
       </w:pPr>
+      <w:proofErr w:type="spellStart"/>
       <w:r>
         <w:t>e</w:t>
       </w:r>
@@ -1039,13 +1785,25 @@
         <w:t>sm</w:t>
       </w:r>
       <w:r>
-        <w:t>_password=&lt;your_e</w:t>
+        <w:t>_password</w:t>
+      </w:r>
+      <w:proofErr w:type="spellEnd"/>
+      <w:r>
+        <w:t>=&lt;</w:t>
+      </w:r>
+      <w:proofErr w:type="spellStart"/>
+      <w:r>
+        <w:t>your_e</w:t>
       </w:r>
       <w:r>
         <w:t>sm</w:t>
       </w:r>
       <w:r>
-        <w:t>_password&gt;</w:t>
+        <w:t>_password</w:t>
+      </w:r>
+      <w:proofErr w:type="spellEnd"/>
+      <w:r>
+        <w:t>&gt;</w:t>
       </w:r>
     </w:p>
     <w:p>
@@ -1054,12 +1812,18 @@
         <w:keepNext/>
         <w:ind w:left="720"/>
       </w:pPr>
+      <w:proofErr w:type="spellStart"/>
       <w:r>
         <w:t>verify</w:t>
       </w:r>
       <w:r>
-        <w:t>_cert=[</w:t>
-      </w:r>
+        <w:t>_cert</w:t>
+      </w:r>
+      <w:proofErr w:type="spellEnd"/>
+      <w:r>
+        <w:t>=[</w:t>
+      </w:r>
+      <w:proofErr w:type="spellStart"/>
       <w:r>
         <w:t>T</w:t>
       </w:r>
@@ -1070,7 +1834,11 @@
         <w:t>F</w:t>
       </w:r>
       <w:r>
-        <w:t>alse]</w:t>
+        <w:t>alse</w:t>
+      </w:r>
+      <w:proofErr w:type="spellEnd"/>
+      <w:r>
+        <w:t>]</w:t>
       </w:r>
     </w:p>
     <w:p>
@@ -1079,8 +1847,13 @@
         <w:keepNext/>
         <w:ind w:left="720"/>
       </w:pPr>
-      <w:r>
-        <w:t>esm_polling_interval=0</w:t>
+      <w:proofErr w:type="spellStart"/>
+      <w:r>
+        <w:t>esm_polling_interval</w:t>
+      </w:r>
+      <w:proofErr w:type="spellEnd"/>
+      <w:r>
+        <w:t>=0</w:t>
       </w:r>
     </w:p>
     <w:p>
@@ -1089,8 +1862,51 @@
         <w:keepNext/>
         <w:ind w:left="720"/>
       </w:pPr>
-      <w:r>
-        <w:t>incident_template=&lt;location_of_template_file&gt;</w:t>
+      <w:proofErr w:type="spellStart"/>
+      <w:r>
+        <w:t>incident_template</w:t>
+      </w:r>
+      <w:proofErr w:type="spellEnd"/>
+      <w:r>
+        <w:t>=&lt;</w:t>
+      </w:r>
+      <w:proofErr w:type="spellStart"/>
+      <w:r>
+        <w:t>location_of_template_file</w:t>
+      </w:r>
+      <w:proofErr w:type="spellEnd"/>
+      <w:r>
+        <w:t>&gt;</w:t>
+      </w:r>
+    </w:p>
+    <w:p>
+      <w:pPr>
+        <w:pStyle w:val="Code0"/>
+        <w:keepNext/>
+        <w:ind w:left="720"/>
+      </w:pPr>
+      <w:r>
+        <w:rPr>
+          <w:bCs/>
+          <w:lang w:val="en-IE"/>
+        </w:rPr>
+        <w:t># Optional settings for access to McAfee ESM via a proxy.</w:t>
+      </w:r>
+      <w:r>
+        <w:rPr>
+          <w:bCs/>
+          <w:lang w:val="en-IE"/>
+        </w:rPr>
+        <w:br/>
+        <w:t>#http_proxy=http://proxy:80</w:t>
+      </w:r>
+      <w:r>
+        <w:rPr>
+          <w:bCs/>
+          <w:lang w:val="en-IE"/>
+        </w:rPr>
+        <w:br/>
+        <w:t>#https_proxy=http://proxy:80</w:t>
       </w:r>
     </w:p>
     <w:p>
@@ -1210,7 +2026,11 @@
         <w:pStyle w:val="Code0"/>
       </w:pPr>
       <w:r>
-        <w:t>Function inputs: mcafee_</w:t>
+        <w:t xml:space="preserve">Function inputs: </w:t>
+      </w:r>
+      <w:proofErr w:type="spellStart"/>
+      <w:r>
+        <w:t>mcafee_</w:t>
       </w:r>
       <w:r>
         <w:t>esm_</w:t>
@@ -1218,12 +2038,66 @@
       <w:r>
         <w:t>alarm_triggered_end_time</w:t>
       </w:r>
-      <w:r>
-        <w:t>, mcafee_esm_</w:t>
-      </w:r>
-      <w:r>
-        <w:t>alarm_triggered_start_time, mcafee_esm_alarm_triggered_time_range, mcafee_esm_case_id, mcafee_esm_edit_case_json, mcafee_esm_qry_config, mcafee_esm_qry_event_type, mcafee_event_id_list</w:t>
-      </w:r>
+      <w:proofErr w:type="spellEnd"/>
+      <w:r>
+        <w:t xml:space="preserve">, </w:t>
+      </w:r>
+      <w:proofErr w:type="spellStart"/>
+      <w:r>
+        <w:t>mcafee_esm_</w:t>
+      </w:r>
+      <w:r>
+        <w:t>alarm_triggered_start_time</w:t>
+      </w:r>
+      <w:proofErr w:type="spellEnd"/>
+      <w:r>
+        <w:t xml:space="preserve">, </w:t>
+      </w:r>
+      <w:proofErr w:type="spellStart"/>
+      <w:r>
+        <w:t>mcafee_esm_alarm_triggered_time_range</w:t>
+      </w:r>
+      <w:proofErr w:type="spellEnd"/>
+      <w:r>
+        <w:t xml:space="preserve">, </w:t>
+      </w:r>
+      <w:proofErr w:type="spellStart"/>
+      <w:r>
+        <w:t>mcafee_esm_case_id</w:t>
+      </w:r>
+      <w:proofErr w:type="spellEnd"/>
+      <w:r>
+        <w:t xml:space="preserve">, </w:t>
+      </w:r>
+      <w:proofErr w:type="spellStart"/>
+      <w:r>
+        <w:t>mcafee_esm_edit_case_json</w:t>
+      </w:r>
+      <w:proofErr w:type="spellEnd"/>
+      <w:r>
+        <w:t xml:space="preserve">, </w:t>
+      </w:r>
+      <w:proofErr w:type="spellStart"/>
+      <w:r>
+        <w:t>mcafee_esm_qry_config</w:t>
+      </w:r>
+      <w:proofErr w:type="spellEnd"/>
+      <w:r>
+        <w:t xml:space="preserve">, </w:t>
+      </w:r>
+      <w:proofErr w:type="spellStart"/>
+      <w:r>
+        <w:t>mcafee_esm_qry_event_type</w:t>
+      </w:r>
+      <w:proofErr w:type="spellEnd"/>
+      <w:r>
+        <w:t xml:space="preserve">, </w:t>
+      </w:r>
+      <w:proofErr w:type="spellStart"/>
+      <w:r>
+        <w:t>mcafee_event_id_list</w:t>
+      </w:r>
+      <w:proofErr w:type="spellEnd"/>
     </w:p>
     <w:p>
       <w:pPr>
@@ -1252,9 +2126,51 @@
       <w:r>
         <w:t xml:space="preserve">: </w:t>
       </w:r>
-      <w:r>
-        <w:t>mcafee_esm_edit_case, mcafee_esm_get_case_detail, mcafee_esm_get_case_events_detail, mcafee_esm_get_list_of_cases, mcafee_esm_get_triggered_alarms, mcafee_esm_query</w:t>
-      </w:r>
+      <w:proofErr w:type="spellStart"/>
+      <w:r>
+        <w:t>mcafee_esm_edit_case</w:t>
+      </w:r>
+      <w:proofErr w:type="spellEnd"/>
+      <w:r>
+        <w:t xml:space="preserve">, </w:t>
+      </w:r>
+      <w:proofErr w:type="spellStart"/>
+      <w:r>
+        <w:t>mcafee_esm_get_case_detail</w:t>
+      </w:r>
+      <w:proofErr w:type="spellEnd"/>
+      <w:r>
+        <w:t xml:space="preserve">, </w:t>
+      </w:r>
+      <w:proofErr w:type="spellStart"/>
+      <w:r>
+        <w:t>mcafee_esm_get_case_events_detail</w:t>
+      </w:r>
+      <w:proofErr w:type="spellEnd"/>
+      <w:r>
+        <w:t xml:space="preserve">, </w:t>
+      </w:r>
+      <w:proofErr w:type="spellStart"/>
+      <w:r>
+        <w:t>mcafee_esm_get_list_of_cases</w:t>
+      </w:r>
+      <w:proofErr w:type="spellEnd"/>
+      <w:r>
+        <w:t xml:space="preserve">, </w:t>
+      </w:r>
+      <w:proofErr w:type="spellStart"/>
+      <w:r>
+        <w:t>mcafee_esm_get_triggered_alarms</w:t>
+      </w:r>
+      <w:proofErr w:type="spellEnd"/>
+      <w:r>
+        <w:t xml:space="preserve">, </w:t>
+      </w:r>
+      <w:proofErr w:type="spellStart"/>
+      <w:r>
+        <w:t>mcafee_esm_query</w:t>
+      </w:r>
+      <w:proofErr w:type="spellEnd"/>
     </w:p>
     <w:p>
       <w:pPr>
@@ -1270,7 +2186,15 @@
         <w:t xml:space="preserve">: </w:t>
       </w:r>
       <w:r>
-        <w:t xml:space="preserve">McAfee ESM Close Case, Mcafee ESM </w:t>
+        <w:t xml:space="preserve">McAfee ESM Close Case, </w:t>
+      </w:r>
+      <w:proofErr w:type="spellStart"/>
+      <w:r>
+        <w:t>Mcafee</w:t>
+      </w:r>
+      <w:proofErr w:type="spellEnd"/>
+      <w:r>
+        <w:t xml:space="preserve"> ESM </w:t>
       </w:r>
       <w:r>
         <w:t>Get Case Details, McAfee ESM Get Case Events Detail, McAfee ESM Get Case List, McAfee ESM Get Triggered Alarms, McAfee ESM Query</w:t>
@@ -1292,6 +2216,59 @@
       <w:r>
         <w:t>Close McAfee ESM Case, McAfee ESM Get Case Details, McAfee ESM Get Case Events Detail, McAfee ESM Get Case List, McAfee ESM Get Triggered Alarms, Run McAfee ESM Query</w:t>
       </w:r>
+    </w:p>
+    <w:p>
+      <w:pPr>
+        <w:pStyle w:val="BodyText"/>
+      </w:pPr>
+      <w:r>
+        <w:t>Optionally r</w:t>
+      </w:r>
+      <w:r>
+        <w:t xml:space="preserve">un </w:t>
+      </w:r>
+      <w:proofErr w:type="spellStart"/>
+      <w:r>
+        <w:t>selftest</w:t>
+      </w:r>
+      <w:proofErr w:type="spellEnd"/>
+      <w:r>
+        <w:t xml:space="preserve"> to test the Integration you configured</w:t>
+      </w:r>
+      <w:r>
+        <w:t>.</w:t>
+      </w:r>
+    </w:p>
+    <w:p>
+      <w:pPr>
+        <w:pStyle w:val="Code0"/>
+      </w:pPr>
+      <w:r>
+        <w:lastRenderedPageBreak/>
+        <w:t xml:space="preserve">resilient-circuits </w:t>
+      </w:r>
+      <w:proofErr w:type="spellStart"/>
+      <w:r>
+        <w:t>selftest</w:t>
+      </w:r>
+      <w:proofErr w:type="spellEnd"/>
+      <w:r>
+        <w:t xml:space="preserve"> -l </w:t>
+      </w:r>
+      <w:proofErr w:type="spellStart"/>
+      <w:r>
+        <w:t>fn-</w:t>
+      </w:r>
+      <w:r>
+        <w:t>mcafee</w:t>
+      </w:r>
+      <w:r>
+        <w:t>-</w:t>
+      </w:r>
+      <w:r>
+        <w:t>esm</w:t>
+      </w:r>
+      <w:proofErr w:type="spellEnd"/>
     </w:p>
     <w:p>
       <w:pPr>
@@ -1414,8 +2391,13 @@
         <w:pStyle w:val="Code0"/>
       </w:pPr>
       <w:r>
-        <w:t>2018-04-10 12:05:09,687 INFO [app] Resilient org: TestOrg</w:t>
-      </w:r>
+        <w:t xml:space="preserve">2018-04-10 12:05:09,687 INFO [app] Resilient org: </w:t>
+      </w:r>
+      <w:proofErr w:type="spellStart"/>
+      <w:r>
+        <w:t>TestOrg</w:t>
+      </w:r>
+      <w:proofErr w:type="spellEnd"/>
     </w:p>
     <w:p>
       <w:pPr>
@@ -1430,7 +2412,15 @@
         <w:pStyle w:val="Code0"/>
       </w:pPr>
       <w:r>
-        <w:t>2018-04-10 12:05:09,688 WARNING [co3] Unverified HTTPS requests (cafile=false).</w:t>
+        <w:t>2018-04-10 12:05:09,688 WARNING [co3] Unverified HTTPS requests (</w:t>
+      </w:r>
+      <w:proofErr w:type="spellStart"/>
+      <w:r>
+        <w:t>cafile</w:t>
+      </w:r>
+      <w:proofErr w:type="spellEnd"/>
+      <w:r>
+        <w:t>=false).</w:t>
       </w:r>
     </w:p>
     <w:p>
@@ -1449,7 +2439,15 @@
         <w:t>2018-04-10 12:05:10,306 I</w:t>
       </w:r>
       <w:r>
-        <w:t>NFO [component_loader] Loading 7</w:t>
+        <w:t>NFO [</w:t>
+      </w:r>
+      <w:proofErr w:type="spellStart"/>
+      <w:r>
+        <w:t>component_loader</w:t>
+      </w:r>
+      <w:proofErr w:type="spellEnd"/>
+      <w:r>
+        <w:t>] Loading 7</w:t>
       </w:r>
       <w:r>
         <w:t xml:space="preserve"> components</w:t>
@@ -1460,7 +2458,15 @@
         <w:pStyle w:val="Code0"/>
       </w:pPr>
       <w:r>
-        <w:t>2018-04-10 12:05:10,307 INFO [component_loader] 'fn_mcafee_</w:t>
+        <w:t>2018-04-10 12:05:10,307 INFO [</w:t>
+      </w:r>
+      <w:proofErr w:type="spellStart"/>
+      <w:r>
+        <w:t>component_loader</w:t>
+      </w:r>
+      <w:proofErr w:type="spellEnd"/>
+      <w:r>
+        <w:t>] 'fn_mcafee_</w:t>
       </w:r>
       <w:proofErr w:type="gramStart"/>
       <w:r>
@@ -1491,392 +2497,726 @@
         <w:pStyle w:val="Code0"/>
       </w:pPr>
       <w:r>
+        <w:t>2018-04-10 12:05:10,307 INFO [</w:t>
+      </w:r>
+      <w:proofErr w:type="spellStart"/>
+      <w:r>
+        <w:t>component_loader</w:t>
+      </w:r>
+      <w:proofErr w:type="spellEnd"/>
+      <w:r>
+        <w:t>] 'fn_mcafee_</w:t>
+      </w:r>
+      <w:proofErr w:type="gramStart"/>
+      <w:r>
+        <w:t>e</w:t>
+      </w:r>
+      <w:r>
+        <w:t>sm</w:t>
+      </w:r>
+      <w:r>
+        <w:t>.components</w:t>
+      </w:r>
+      <w:proofErr w:type="gramEnd"/>
+      <w:r>
+        <w:t>.mcafee_esm_get_list_of_cases.FunctionComponent' loading</w:t>
+      </w:r>
+    </w:p>
+    <w:p>
+      <w:pPr>
+        <w:pStyle w:val="Code0"/>
+      </w:pPr>
+    </w:p>
+    <w:p>
+      <w:pPr>
+        <w:pStyle w:val="Code0"/>
+      </w:pPr>
+      <w:r>
+        <w:t>2018-04-10 12:05:10,307 INFO [</w:t>
+      </w:r>
+      <w:proofErr w:type="spellStart"/>
+      <w:r>
+        <w:t>component_loader</w:t>
+      </w:r>
+      <w:proofErr w:type="spellEnd"/>
+      <w:r>
+        <w:t>] 'fn_mcafee_</w:t>
+      </w:r>
+      <w:proofErr w:type="gramStart"/>
+      <w:r>
+        <w:t>e</w:t>
+      </w:r>
+      <w:r>
+        <w:t>sm</w:t>
+      </w:r>
+      <w:r>
+        <w:t>.components</w:t>
+      </w:r>
+      <w:proofErr w:type="gramEnd"/>
+      <w:r>
+        <w:t>.mcafee_esm_get_case_events_detail.FunctionComponent' loading</w:t>
+      </w:r>
+    </w:p>
+    <w:p>
+      <w:pPr>
+        <w:pStyle w:val="Code0"/>
+      </w:pPr>
+    </w:p>
+    <w:p>
+      <w:pPr>
+        <w:pStyle w:val="Code0"/>
+      </w:pPr>
+      <w:r>
+        <w:t>2018-04-10 12:05:10,307 INFO [</w:t>
+      </w:r>
+      <w:proofErr w:type="spellStart"/>
+      <w:r>
+        <w:t>component_loader</w:t>
+      </w:r>
+      <w:proofErr w:type="spellEnd"/>
+      <w:r>
+        <w:t>] 'fn_mcafee_</w:t>
+      </w:r>
+      <w:proofErr w:type="gramStart"/>
+      <w:r>
+        <w:t>e</w:t>
+      </w:r>
+      <w:r>
+        <w:t>sm</w:t>
+      </w:r>
+      <w:r>
+        <w:t>.components</w:t>
+      </w:r>
+      <w:proofErr w:type="gramEnd"/>
+      <w:r>
+        <w:t>.mcafee_esm_edit_case.FunctionComponent' loading</w:t>
+      </w:r>
+    </w:p>
+    <w:p>
+      <w:pPr>
+        <w:pStyle w:val="Code0"/>
+      </w:pPr>
+    </w:p>
+    <w:p>
+      <w:pPr>
+        <w:pStyle w:val="Code0"/>
+      </w:pPr>
+      <w:r>
+        <w:t>2018-04-10 12:05:10,307 INFO [</w:t>
+      </w:r>
+      <w:proofErr w:type="spellStart"/>
+      <w:r>
+        <w:t>component_loader</w:t>
+      </w:r>
+      <w:proofErr w:type="spellEnd"/>
+      <w:r>
+        <w:t>] 'fn_mcafee_</w:t>
+      </w:r>
+      <w:proofErr w:type="gramStart"/>
+      <w:r>
+        <w:t>e</w:t>
+      </w:r>
+      <w:r>
+        <w:t>sm</w:t>
+      </w:r>
+      <w:r>
+        <w:t>.components</w:t>
+      </w:r>
+      <w:proofErr w:type="gramEnd"/>
+      <w:r>
+        <w:t>.mcafee_esm_get_get_triggered_alarms.FunctionComponent' loading</w:t>
+      </w:r>
+    </w:p>
+    <w:p>
+      <w:pPr>
+        <w:pStyle w:val="Code0"/>
+      </w:pPr>
+    </w:p>
+    <w:p>
+      <w:pPr>
+        <w:pStyle w:val="Code0"/>
+      </w:pPr>
+      <w:r>
+        <w:t>2018-04-10 12:05:10,307 INFO [</w:t>
+      </w:r>
+      <w:proofErr w:type="spellStart"/>
+      <w:r>
+        <w:t>component_loader</w:t>
+      </w:r>
+      <w:proofErr w:type="spellEnd"/>
+      <w:r>
+        <w:t>] '</w:t>
+      </w:r>
+      <w:proofErr w:type="spellStart"/>
+      <w:r>
+        <w:t>fn_mcafee_</w:t>
+      </w:r>
+      <w:proofErr w:type="gramStart"/>
+      <w:r>
+        <w:t>e</w:t>
+      </w:r>
+      <w:r>
+        <w:t>sm</w:t>
+      </w:r>
+      <w:r>
+        <w:t>.components</w:t>
+      </w:r>
+      <w:proofErr w:type="gramEnd"/>
+      <w:r>
+        <w:t>.mcafee_esm_query.FunctionComponent</w:t>
+      </w:r>
+      <w:proofErr w:type="spellEnd"/>
+      <w:r>
+        <w:t>' loading</w:t>
+      </w:r>
+    </w:p>
+    <w:p>
+      <w:pPr>
+        <w:pStyle w:val="Code0"/>
+      </w:pPr>
+    </w:p>
+    <w:p>
+      <w:pPr>
+        <w:pStyle w:val="Code0"/>
+      </w:pPr>
+      <w:r>
+        <w:t>2018-04-10 12:05:10,307 INFO [</w:t>
+      </w:r>
+      <w:proofErr w:type="spellStart"/>
+      <w:r>
+        <w:t>component_loader</w:t>
+      </w:r>
+      <w:proofErr w:type="spellEnd"/>
+      <w:r>
+        <w:t>] 'fn_mcafee_e</w:t>
+      </w:r>
+      <w:r>
+        <w:t>sm</w:t>
+      </w:r>
+      <w:r>
+        <w:t>.components.mcafee_esm_case_polling.ESM_CasePolling loading</w:t>
+      </w:r>
+    </w:p>
+    <w:p>
+      <w:pPr>
+        <w:pStyle w:val="Code0"/>
+      </w:pPr>
+    </w:p>
+    <w:p>
+      <w:pPr>
+        <w:pStyle w:val="Code0"/>
+      </w:pPr>
+      <w:r>
+        <w:t>2018-04-10 12:05:10,308 WARNING [</w:t>
+      </w:r>
+      <w:proofErr w:type="spellStart"/>
+      <w:r>
+        <w:t>actions_component</w:t>
+      </w:r>
+      <w:proofErr w:type="spellEnd"/>
+      <w:r>
+        <w:t>] Unverified STOMP TLS certificate (</w:t>
+      </w:r>
+      <w:proofErr w:type="spellStart"/>
+      <w:r>
+        <w:t>cafile</w:t>
+      </w:r>
+      <w:proofErr w:type="spellEnd"/>
+      <w:r>
+        <w:t>=false)</w:t>
+      </w:r>
+    </w:p>
+    <w:p>
+      <w:pPr>
+        <w:pStyle w:val="Code0"/>
+      </w:pPr>
+      <w:r>
+        <w:t>2018-04-10 12:05:10,309 INFO [</w:t>
+      </w:r>
+      <w:proofErr w:type="spellStart"/>
+      <w:r>
+        <w:t>stomp_component</w:t>
+      </w:r>
+      <w:proofErr w:type="spellEnd"/>
+      <w:r>
+        <w:t>] Connect to 9.108.163.130:65001</w:t>
+      </w:r>
+    </w:p>
+    <w:p>
+      <w:pPr>
+        <w:pStyle w:val="Code0"/>
+      </w:pPr>
+      <w:r>
+        <w:t>2018-04-10 12:05:10,310 INFO [</w:t>
+      </w:r>
+      <w:proofErr w:type="spellStart"/>
+      <w:r>
+        <w:t>a</w:t>
+      </w:r>
+      <w:r>
+        <w:t>ctions_component</w:t>
+      </w:r>
+      <w:proofErr w:type="spellEnd"/>
+      <w:r>
+        <w:t>] 'fn_mcafee_esm</w:t>
+      </w:r>
+      <w:r>
+        <w:t>.components.mcafee_</w:t>
+      </w:r>
+      <w:r>
+        <w:t>esm_get_case_detail</w:t>
+      </w:r>
+      <w:r>
+        <w:t>.FunctionComponent' function '</w:t>
+      </w:r>
+      <w:proofErr w:type="spellStart"/>
+      <w:r>
+        <w:t>mcafee_esm_get_case_detail</w:t>
+      </w:r>
+      <w:proofErr w:type="spellEnd"/>
+      <w:r>
+        <w:t>' registered to '</w:t>
+      </w:r>
+      <w:proofErr w:type="spellStart"/>
+      <w:r>
+        <w:t>mcafee_esm</w:t>
+      </w:r>
+      <w:r>
+        <w:t>_message_destination</w:t>
+      </w:r>
+      <w:proofErr w:type="spellEnd"/>
+      <w:r>
+        <w:t>'</w:t>
+      </w:r>
+    </w:p>
+    <w:p>
+      <w:pPr>
+        <w:pStyle w:val="Code0"/>
+      </w:pPr>
+      <w:r>
+        <w:t>2018-04-10 12:05:10,310 INFO [</w:t>
+      </w:r>
+      <w:proofErr w:type="spellStart"/>
+      <w:r>
+        <w:t>actions_component</w:t>
+      </w:r>
+      <w:proofErr w:type="spellEnd"/>
+      <w:r>
+        <w:t>] 'fn_mcafee_esm.components.mcafee_esm_get_list_of_cases.FunctionComponent' function '</w:t>
+      </w:r>
+      <w:proofErr w:type="spellStart"/>
+      <w:r>
+        <w:t>mcafee</w:t>
+      </w:r>
+      <w:proofErr w:type="spellEnd"/>
+      <w:r>
+        <w:t>__</w:t>
+      </w:r>
+      <w:proofErr w:type="spellStart"/>
+      <w:r>
+        <w:t>esm_get_list_of_cases</w:t>
+      </w:r>
+      <w:proofErr w:type="spellEnd"/>
+      <w:r>
+        <w:t>' registered to '</w:t>
+      </w:r>
+      <w:proofErr w:type="spellStart"/>
+      <w:r>
+        <w:t>mcafee_esm_message_destination</w:t>
+      </w:r>
+      <w:proofErr w:type="spellEnd"/>
+      <w:r>
+        <w:t>'</w:t>
+      </w:r>
+    </w:p>
+    <w:p>
+      <w:pPr>
+        <w:pStyle w:val="Code0"/>
+      </w:pPr>
+      <w:r>
+        <w:t>2018-04-10 12:05:10,310 INFO [</w:t>
+      </w:r>
+      <w:proofErr w:type="spellStart"/>
+      <w:r>
+        <w:t>actions_component</w:t>
+      </w:r>
+      <w:proofErr w:type="spellEnd"/>
+      <w:r>
+        <w:t>] 'fn_mcafee_esm.components.mcafee_esm_get_case_events_detail.FunctionComponent' function '</w:t>
+      </w:r>
+      <w:proofErr w:type="spellStart"/>
+      <w:r>
+        <w:t>mcafee_esm_get_case_evenets_detail</w:t>
+      </w:r>
+      <w:proofErr w:type="spellEnd"/>
+      <w:r>
+        <w:t>' registered to '</w:t>
+      </w:r>
+      <w:proofErr w:type="spellStart"/>
+      <w:r>
+        <w:t>mcafee_esm_message_destination</w:t>
+      </w:r>
+      <w:proofErr w:type="spellEnd"/>
+      <w:r>
+        <w:t>'</w:t>
+      </w:r>
+    </w:p>
+    <w:p>
+      <w:pPr>
+        <w:pStyle w:val="Code0"/>
+      </w:pPr>
+      <w:r>
+        <w:t>2018-04-10 12:05:10,310 INFO [</w:t>
+      </w:r>
+      <w:proofErr w:type="spellStart"/>
+      <w:r>
+        <w:t>actions_component</w:t>
+      </w:r>
+      <w:proofErr w:type="spellEnd"/>
+      <w:r>
+        <w:t>] 'fn_mcafee_esm.components.mcafee_esm_edit_case.FunctionComponent' function '</w:t>
+      </w:r>
+      <w:proofErr w:type="spellStart"/>
+      <w:r>
+        <w:t>mcafee_esm_edit_case</w:t>
+      </w:r>
+      <w:proofErr w:type="spellEnd"/>
+      <w:r>
+        <w:t>' registered to '</w:t>
+      </w:r>
+      <w:proofErr w:type="spellStart"/>
+      <w:r>
+        <w:t>mcafee_esm_message_destination</w:t>
+      </w:r>
+      <w:proofErr w:type="spellEnd"/>
+      <w:r>
+        <w:t>'</w:t>
+      </w:r>
+    </w:p>
+    <w:p>
+      <w:pPr>
+        <w:pStyle w:val="Code0"/>
+      </w:pPr>
+      <w:r>
         <w:lastRenderedPageBreak/>
-        <w:t>2018-04-10 12:05:10,307 INFO [component_loader] 'fn_mcafee_</w:t>
+        <w:t>2018-04-10 12:05:10,310 INFO [</w:t>
+      </w:r>
+      <w:proofErr w:type="spellStart"/>
+      <w:r>
+        <w:t>actions_component</w:t>
+      </w:r>
+      <w:proofErr w:type="spellEnd"/>
+      <w:r>
+        <w:t>] 'fn_mcafee_esm.components.mcafee_esm_get_triggered_alarms.FunctionComponent' function '</w:t>
+      </w:r>
+      <w:proofErr w:type="spellStart"/>
+      <w:r>
+        <w:t>mcafee_esm_get_triggered_alarms</w:t>
+      </w:r>
+      <w:proofErr w:type="spellEnd"/>
+      <w:r>
+        <w:t>' registered to '</w:t>
+      </w:r>
+      <w:proofErr w:type="spellStart"/>
+      <w:r>
+        <w:t>mcafee_esm_message_destination</w:t>
+      </w:r>
+      <w:proofErr w:type="spellEnd"/>
+      <w:r>
+        <w:t>'</w:t>
+      </w:r>
+    </w:p>
+    <w:p>
+      <w:pPr>
+        <w:pStyle w:val="Code0"/>
+      </w:pPr>
+      <w:r>
+        <w:t>2018-04-10 12:05:10,310 INFO [</w:t>
+      </w:r>
+      <w:proofErr w:type="spellStart"/>
+      <w:r>
+        <w:t>actions_component</w:t>
+      </w:r>
+      <w:proofErr w:type="spellEnd"/>
+      <w:r>
+        <w:t>] '</w:t>
+      </w:r>
+      <w:proofErr w:type="spellStart"/>
+      <w:r>
+        <w:t>fn_mcafee_esm.components.mcafee_esm_query.FunctionComponent</w:t>
+      </w:r>
+      <w:proofErr w:type="spellEnd"/>
+      <w:r>
+        <w:t>' function '</w:t>
+      </w:r>
+      <w:proofErr w:type="spellStart"/>
+      <w:r>
+        <w:t>mcafee_esm_query</w:t>
+      </w:r>
+      <w:proofErr w:type="spellEnd"/>
+      <w:r>
+        <w:t>' registered to '</w:t>
+      </w:r>
+      <w:proofErr w:type="spellStart"/>
+      <w:r>
+        <w:t>mcafee_esm_message_destination</w:t>
+      </w:r>
+      <w:proofErr w:type="spellEnd"/>
+      <w:r>
+        <w:t>'</w:t>
+      </w:r>
+    </w:p>
+    <w:p>
+      <w:pPr>
+        <w:pStyle w:val="Code0"/>
+      </w:pPr>
+      <w:r>
+        <w:t>2018-04-10 12:05:10,310 INFO [app] Components loaded</w:t>
+      </w:r>
+    </w:p>
+    <w:p>
+      <w:pPr>
+        <w:pStyle w:val="Code0"/>
+      </w:pPr>
+      <w:r>
+        <w:t>2018-04-10 12:05:10,312 INFO [app] App Started</w:t>
+      </w:r>
+    </w:p>
+    <w:p>
+      <w:pPr>
+        <w:pStyle w:val="Code0"/>
+      </w:pPr>
+      <w:r>
+        <w:t>2018-04-10 12:05:10,414 INFO [</w:t>
+      </w:r>
+      <w:proofErr w:type="spellStart"/>
+      <w:r>
+        <w:t>actions_component</w:t>
+      </w:r>
+      <w:proofErr w:type="spellEnd"/>
+      <w:r>
+        <w:t>] STOMP attempting to connect</w:t>
+      </w:r>
+    </w:p>
+    <w:p>
+      <w:pPr>
+        <w:pStyle w:val="Code0"/>
+      </w:pPr>
+      <w:r>
+        <w:t>2018-04-10 12:05:10,414 INFO [</w:t>
+      </w:r>
+      <w:proofErr w:type="spellStart"/>
+      <w:r>
+        <w:t>stomp_component</w:t>
+      </w:r>
+      <w:proofErr w:type="spellEnd"/>
+      <w:r>
+        <w:t>] Connect to Stomp...</w:t>
+      </w:r>
+    </w:p>
+    <w:p>
+      <w:pPr>
+        <w:pStyle w:val="Code0"/>
+      </w:pPr>
+      <w:r>
+        <w:t>2018-04-10 12:05:10,437 INFO [client] Connection established</w:t>
+      </w:r>
+    </w:p>
+    <w:p>
+      <w:pPr>
+        <w:pStyle w:val="Code0"/>
+      </w:pPr>
+      <w:r>
+        <w:t>2018-04-10 12:05:10,537 INFO [client] Connected to stomp broker [session=</w:t>
       </w:r>
       <w:proofErr w:type="gramStart"/>
       <w:r>
-        <w:t>e</w:t>
-      </w:r>
-      <w:r>
-        <w:t>sm</w:t>
-      </w:r>
-      <w:r>
-        <w:t>.components</w:t>
+        <w:t>ID:resilient</w:t>
       </w:r>
       <w:proofErr w:type="gramEnd"/>
       <w:r>
-        <w:t>.mcafee_esm_get_list_of_cases.FunctionComponent' loading</w:t>
+        <w:t>.localdomain-40775-1523276401752-5:3, version=1.2]</w:t>
       </w:r>
     </w:p>
     <w:p>
       <w:pPr>
         <w:pStyle w:val="Code0"/>
       </w:pPr>
+      <w:r>
+        <w:t>2018-04-10 12:05:10,538 INFO [</w:t>
+      </w:r>
+      <w:proofErr w:type="spellStart"/>
+      <w:r>
+        <w:t>stomp_component</w:t>
+      </w:r>
+      <w:proofErr w:type="spellEnd"/>
+      <w:r>
+        <w:t>] Connected to failover:(ssl://9.108.163.130:65001)?maxReconnectAttempts=1,startupMaxReconnectAttempts=1</w:t>
+      </w:r>
     </w:p>
     <w:p>
       <w:pPr>
         <w:pStyle w:val="Code0"/>
       </w:pPr>
       <w:r>
-        <w:t>2018-04-10 12:05:10,307 INFO [component_loader] 'fn_mcafee_</w:t>
+        <w:t>2018-04-10 12:05:10,538 INFO [</w:t>
+      </w:r>
+      <w:proofErr w:type="spellStart"/>
+      <w:r>
+        <w:t>stomp_component</w:t>
+      </w:r>
+      <w:proofErr w:type="spellEnd"/>
+      <w:r>
+        <w:t xml:space="preserve">] Client HB: </w:t>
       </w:r>
       <w:proofErr w:type="gramStart"/>
       <w:r>
-        <w:t>e</w:t>
-      </w:r>
-      <w:r>
-        <w:t>sm</w:t>
-      </w:r>
-      <w:r>
-        <w:t>.components</w:t>
+        <w:t>0  Server</w:t>
       </w:r>
       <w:proofErr w:type="gramEnd"/>
       <w:r>
-        <w:t>.mcafee_esm_get_case_events_detail.FunctionComponent' loading</w:t>
+        <w:t xml:space="preserve"> HB: 15000</w:t>
       </w:r>
     </w:p>
     <w:p>
       <w:pPr>
         <w:pStyle w:val="Code0"/>
       </w:pPr>
+      <w:r>
+        <w:t>2018-04-10 12:05:10,538 INFO [</w:t>
+      </w:r>
+      <w:proofErr w:type="spellStart"/>
+      <w:r>
+        <w:t>stomp_component</w:t>
+      </w:r>
+      <w:proofErr w:type="spellEnd"/>
+      <w:r>
+        <w:t>] No Client heartbeats will be sent</w:t>
+      </w:r>
     </w:p>
     <w:p>
       <w:pPr>
         <w:pStyle w:val="Code0"/>
       </w:pPr>
       <w:r>
-        <w:t>2018-04-10 12:05:10,307 INFO [component_loader] 'fn_mcafee_</w:t>
+        <w:t>2018-04-10 12:05:10,538 INFO [</w:t>
+      </w:r>
+      <w:proofErr w:type="spellStart"/>
+      <w:r>
+        <w:t>stomp_component</w:t>
+      </w:r>
+      <w:proofErr w:type="spellEnd"/>
+      <w:r>
+        <w:t>] Requested heartbeats from server.</w:t>
+      </w:r>
+    </w:p>
+    <w:p>
+      <w:pPr>
+        <w:pStyle w:val="Code0"/>
+      </w:pPr>
+      <w:r>
+        <w:t>2018-04-10 12:05:10,539 INFO [</w:t>
+      </w:r>
+      <w:proofErr w:type="spellStart"/>
+      <w:r>
+        <w:t>actions_component</w:t>
+      </w:r>
+      <w:proofErr w:type="spellEnd"/>
+      <w:r>
+        <w:t>] STOMP connected.</w:t>
+      </w:r>
+    </w:p>
+    <w:p>
+      <w:pPr>
+        <w:pStyle w:val="Code0"/>
+      </w:pPr>
+      <w:r>
+        <w:t>[</w:t>
+      </w:r>
+      <w:proofErr w:type="spellStart"/>
+      <w:r>
+        <w:t>mcafee_esm_case_polling</w:t>
+      </w:r>
+      <w:proofErr w:type="spellEnd"/>
+      <w:r>
+        <w:t xml:space="preserve">] Polling for cases in ESM is occurring </w:t>
+      </w:r>
+    </w:p>
+    <w:p>
+      <w:pPr>
+        <w:pStyle w:val="Code0"/>
+      </w:pPr>
+      <w:r>
+        <w:t>2018-04-10 12:05:10,641 INFO [</w:t>
+      </w:r>
+      <w:proofErr w:type="spellStart"/>
+      <w:r>
+        <w:t>actions_component</w:t>
+      </w:r>
+      <w:proofErr w:type="spellEnd"/>
+      <w:r>
+        <w:t>] Subscribe to</w:t>
+      </w:r>
+      <w:r>
+        <w:t xml:space="preserve"> message destination '</w:t>
+      </w:r>
+      <w:proofErr w:type="spellStart"/>
+      <w:r>
+        <w:t>mcafee_esm</w:t>
+      </w:r>
+      <w:r>
+        <w:t>_message_destination</w:t>
+      </w:r>
+      <w:proofErr w:type="spellEnd"/>
+      <w:r>
+        <w:t>'</w:t>
+      </w:r>
+    </w:p>
+    <w:p>
+      <w:pPr>
+        <w:pStyle w:val="Code0"/>
+      </w:pPr>
+      <w:r>
+        <w:t>2018-04-10 12:05:10,642 INFO [</w:t>
+      </w:r>
+      <w:proofErr w:type="spellStart"/>
+      <w:r>
+        <w:t>stomp_component</w:t>
+      </w:r>
+      <w:proofErr w:type="spellEnd"/>
+      <w:r>
+        <w:t>] Subscribe to</w:t>
+      </w:r>
+      <w:r>
+        <w:t xml:space="preserve"> message destination </w:t>
       </w:r>
       <w:proofErr w:type="gramStart"/>
       <w:r>
-        <w:t>e</w:t>
-      </w:r>
-      <w:r>
-        <w:t>sm</w:t>
-      </w:r>
-      <w:r>
-        <w:t>.components</w:t>
+        <w:t>actions.&lt;</w:t>
+      </w:r>
+      <w:proofErr w:type="spellStart"/>
+      <w:r>
+        <w:t>orgID</w:t>
+      </w:r>
+      <w:proofErr w:type="spellEnd"/>
+      <w:r>
+        <w:t>&gt;</w:t>
+      </w:r>
+      <w:r>
+        <w:t>.</w:t>
+      </w:r>
+      <w:proofErr w:type="spellStart"/>
+      <w:r>
+        <w:t>mcafee</w:t>
       </w:r>
       <w:proofErr w:type="gramEnd"/>
       <w:r>
-        <w:t>.mcafee_esm_edit_case.FunctionComponent' loading</w:t>
-      </w:r>
-    </w:p>
-    <w:p>
-      <w:pPr>
-        <w:pStyle w:val="Code0"/>
-      </w:pPr>
-    </w:p>
-    <w:p>
-      <w:pPr>
-        <w:pStyle w:val="Code0"/>
-      </w:pPr>
-      <w:r>
-        <w:t>2018-04-10 12:05:10,307 INFO [component_loader] 'fn_mcafee_</w:t>
-      </w:r>
-      <w:proofErr w:type="gramStart"/>
-      <w:r>
-        <w:t>e</w:t>
-      </w:r>
-      <w:r>
-        <w:t>sm</w:t>
-      </w:r>
-      <w:r>
-        <w:t>.components</w:t>
-      </w:r>
-      <w:proofErr w:type="gramEnd"/>
-      <w:r>
-        <w:t>.mcafee_esm_get_get_triggered_alarms.FunctionComponent' loading</w:t>
-      </w:r>
-    </w:p>
-    <w:p>
-      <w:pPr>
-        <w:pStyle w:val="Code0"/>
-      </w:pPr>
-    </w:p>
-    <w:p>
-      <w:pPr>
-        <w:pStyle w:val="Code0"/>
-      </w:pPr>
-      <w:r>
-        <w:t>2018-04-10 12:05:10,307 INFO [component_loader] 'fn_mcafee_</w:t>
-      </w:r>
-      <w:proofErr w:type="gramStart"/>
-      <w:r>
-        <w:t>e</w:t>
-      </w:r>
-      <w:r>
-        <w:t>sm</w:t>
-      </w:r>
-      <w:r>
-        <w:t>.components</w:t>
-      </w:r>
-      <w:proofErr w:type="gramEnd"/>
-      <w:r>
-        <w:t>.mcafee_esm_query.FunctionComponent' loading</w:t>
-      </w:r>
-    </w:p>
-    <w:p>
-      <w:pPr>
-        <w:pStyle w:val="Code0"/>
-      </w:pPr>
-    </w:p>
-    <w:p>
-      <w:pPr>
-        <w:pStyle w:val="Code0"/>
-      </w:pPr>
-      <w:r>
-        <w:t>2018-04-10 12:05:10,307 INFO [component_loader] 'fn_mcafee_e</w:t>
-      </w:r>
-      <w:r>
-        <w:t>sm</w:t>
-      </w:r>
-      <w:r>
-        <w:t>.components.mcafee_esm_case_polling.ESM_CasePolling loading</w:t>
-      </w:r>
-    </w:p>
-    <w:p>
-      <w:pPr>
-        <w:pStyle w:val="Code0"/>
-      </w:pPr>
-    </w:p>
-    <w:p>
-      <w:pPr>
-        <w:pStyle w:val="Code0"/>
-      </w:pPr>
-      <w:r>
-        <w:t>2018-04-10 12:05:10,308 WARNING [actions_component] Unverified STOMP TLS certificate (cafile=false)</w:t>
-      </w:r>
-    </w:p>
-    <w:p>
-      <w:pPr>
-        <w:pStyle w:val="Code0"/>
-      </w:pPr>
-      <w:r>
-        <w:t>2018-04-10 12:05:10,309 INFO [stomp_component] Connect to 9.108.163.130:65001</w:t>
-      </w:r>
-    </w:p>
-    <w:p>
-      <w:pPr>
-        <w:pStyle w:val="Code0"/>
-      </w:pPr>
-      <w:r>
-        <w:t>2018-04-10 12:05:10,310 INFO [a</w:t>
-      </w:r>
-      <w:r>
-        <w:t>ctions_component] 'fn_mcafee_esm</w:t>
-      </w:r>
-      <w:r>
-        <w:t>.components.mcafee_</w:t>
-      </w:r>
-      <w:r>
-        <w:t>esm_get_case_detail</w:t>
-      </w:r>
-      <w:r>
-        <w:t>.FunctionComponent' function '</w:t>
-      </w:r>
-      <w:r>
-        <w:t>mcafee_esm_get_case_detail</w:t>
-      </w:r>
-      <w:r>
-        <w:t>' registered to 'mcafee_esm</w:t>
-      </w:r>
-      <w:r>
-        <w:t>_message_destination'</w:t>
-      </w:r>
-    </w:p>
-    <w:p>
-      <w:pPr>
-        <w:pStyle w:val="Code0"/>
-      </w:pPr>
-      <w:r>
-        <w:t>2018-04-10 12:05:10,310 INFO [actions_component] 'fn_mcafee_esm.components.mcafee_esm_get_list_of_cases.FunctionComponent' function 'mcafee__esm_get_list_of_cases' registered to 'mcafee_esm_message_destination'</w:t>
-      </w:r>
-    </w:p>
-    <w:p>
-      <w:pPr>
-        <w:pStyle w:val="Code0"/>
-      </w:pPr>
-      <w:r>
-        <w:t>2018-04-10 12:05:10,310 INFO [actions_component] 'fn_mcafee_esm.components.mcafee_esm_get_case_events_detail.FunctionComponent' function 'mcafee_esm_get_case_evenets_detail' registered to 'mcafee_esm_message_destination'</w:t>
-      </w:r>
-    </w:p>
-    <w:p>
-      <w:pPr>
-        <w:pStyle w:val="Code0"/>
-      </w:pPr>
-      <w:r>
-        <w:t>2018-04-10 12:05:10,310 INFO [actions_component] 'fn_mcafee_esm.components.mcafee_esm_edit_case.FunctionComponent' function 'mcafee_esm_edit_case' registered to 'mcafee_esm_message_destination'</w:t>
-      </w:r>
-    </w:p>
-    <w:p>
-      <w:pPr>
-        <w:pStyle w:val="Code0"/>
-      </w:pPr>
-      <w:r>
-        <w:t>2018-04-10 12:05:10,310 INFO [actions_component] 'fn_mcafee_esm.components.mcafee_esm_get_triggered_alarms.FunctionComponent' function 'mcafee_esm_get_triggered_alarms' registered to 'mcafee_esm_message_destination'</w:t>
-      </w:r>
-    </w:p>
-    <w:p>
-      <w:pPr>
-        <w:pStyle w:val="Code0"/>
-      </w:pPr>
-      <w:r>
-        <w:t>2018-04-10 12:05:10,310 INFO [actions_component] 'fn_mcafee_esm.components.mcafee_esm_query.FunctionComponent' function 'mcafee_esm_query' registered to 'mcafee_esm_message_destination'</w:t>
-      </w:r>
-    </w:p>
-    <w:p>
-      <w:pPr>
-        <w:pStyle w:val="Code0"/>
-      </w:pPr>
-      <w:r>
-        <w:t>2018-04-10 12:05:10,310 INFO [app] Components loaded</w:t>
-      </w:r>
-    </w:p>
-    <w:p>
-      <w:pPr>
-        <w:pStyle w:val="Code0"/>
-      </w:pPr>
-      <w:r>
-        <w:t>2018-04-10 12:05:10,312 INFO [app] App Started</w:t>
-      </w:r>
-    </w:p>
-    <w:p>
-      <w:pPr>
-        <w:pStyle w:val="Code0"/>
-      </w:pPr>
-      <w:r>
-        <w:t>2018-04-10 12:05:10,414 INFO [actions_component] STOMP attempting to connect</w:t>
-      </w:r>
-    </w:p>
-    <w:p>
-      <w:pPr>
-        <w:pStyle w:val="Code0"/>
-      </w:pPr>
-      <w:r>
-        <w:t>2018-04-10 12:05:10,414 INFO [stomp_component] Connect to Stomp...</w:t>
-      </w:r>
-    </w:p>
-    <w:p>
-      <w:pPr>
-        <w:pStyle w:val="Code0"/>
-      </w:pPr>
-      <w:r>
-        <w:t>2018-04-10 12:05:10,437 INFO [client] Connection established</w:t>
-      </w:r>
-    </w:p>
-    <w:p>
-      <w:pPr>
-        <w:pStyle w:val="Code0"/>
-      </w:pPr>
-      <w:r>
-        <w:t>2018-04-10 12:05:10,537 INFO [client] Connected to stomp broker [session=</w:t>
-      </w:r>
-      <w:proofErr w:type="gramStart"/>
-      <w:r>
-        <w:t>ID:resilient</w:t>
-      </w:r>
-      <w:proofErr w:type="gramEnd"/>
-      <w:r>
-        <w:t>.localdomain-40775-1523276401752-5:3, version=1.2]</w:t>
-      </w:r>
-    </w:p>
-    <w:p>
-      <w:pPr>
-        <w:pStyle w:val="Code0"/>
-      </w:pPr>
-      <w:r>
-        <w:t>2018-04-10 12:05:10,538 INFO [stomp_component] Connected to failover:(ssl://9.108.163.130:65001)?maxReconnectAttempts=1,startupMaxReconnectAttempts=1</w:t>
-      </w:r>
-    </w:p>
-    <w:p>
-      <w:pPr>
-        <w:pStyle w:val="Code0"/>
-      </w:pPr>
-      <w:r>
-        <w:t xml:space="preserve">2018-04-10 12:05:10,538 INFO [stomp_component] Client HB: </w:t>
-      </w:r>
-      <w:proofErr w:type="gramStart"/>
-      <w:r>
-        <w:t>0  Server</w:t>
-      </w:r>
-      <w:proofErr w:type="gramEnd"/>
-      <w:r>
-        <w:t xml:space="preserve"> HB: 15000</w:t>
-      </w:r>
-    </w:p>
-    <w:p>
-      <w:pPr>
-        <w:pStyle w:val="Code0"/>
-      </w:pPr>
-      <w:r>
-        <w:t>2018-04-10 12:05:10,538 INFO [stomp_component] No Client heartbeats will be sent</w:t>
-      </w:r>
-    </w:p>
-    <w:p>
-      <w:pPr>
-        <w:pStyle w:val="Code0"/>
-      </w:pPr>
-      <w:r>
-        <w:lastRenderedPageBreak/>
-        <w:t>2018-04-10 12:05:10,538 INFO [stomp_component] Requested heartbeats from server.</w:t>
-      </w:r>
-    </w:p>
-    <w:p>
-      <w:pPr>
-        <w:pStyle w:val="Code0"/>
-      </w:pPr>
-      <w:r>
-        <w:t>2018-04-10 12:05:10,539 INFO [actions_component] STOMP connected.</w:t>
-      </w:r>
-    </w:p>
-    <w:p>
-      <w:pPr>
-        <w:pStyle w:val="Code0"/>
-      </w:pPr>
-      <w:r>
-        <w:t xml:space="preserve">[mcafee_esm_case_polling] Polling for cases in ESM is occurring </w:t>
-      </w:r>
-    </w:p>
-    <w:p>
-      <w:pPr>
-        <w:pStyle w:val="Code0"/>
-      </w:pPr>
-      <w:r>
-        <w:t>2018-04-10 12:05:10,641 INFO [actions_component] Subscribe to</w:t>
-      </w:r>
-      <w:r>
-        <w:t xml:space="preserve"> message destination 'mcafee_esm</w:t>
-      </w:r>
-      <w:r>
-        <w:t>_message_destination'</w:t>
-      </w:r>
-    </w:p>
-    <w:p>
-      <w:pPr>
-        <w:pStyle w:val="Code0"/>
-      </w:pPr>
-      <w:r>
-        <w:t>2018-04-10 12:05:10,642 INFO [stomp_component] Subscribe to</w:t>
-      </w:r>
-      <w:r>
-        <w:t xml:space="preserve"> message destination </w:t>
-      </w:r>
-      <w:proofErr w:type="gramStart"/>
-      <w:r>
-        <w:t>actions.&lt;orgID&gt;</w:t>
-      </w:r>
-      <w:r>
-        <w:t>.mcafee</w:t>
-      </w:r>
-      <w:proofErr w:type="gramEnd"/>
-      <w:r>
         <w:t>_esm</w:t>
       </w:r>
       <w:r>
         <w:t>_message_destination</w:t>
       </w:r>
+      <w:proofErr w:type="spellEnd"/>
     </w:p>
     <w:p>
       <w:pPr>
@@ -1938,90 +3278,81 @@
           <w:rFonts w:cs="Arial"/>
           <w:color w:val="000000"/>
         </w:rPr>
-        <w:t>automatically run at startup. On a Red Hat appliance, this is done using a system</w:t>
-      </w:r>
+        <w:t xml:space="preserve">automatically run at startup. On a Red Hat appliance, this is done using a </w:t>
+      </w:r>
+      <w:proofErr w:type="spellStart"/>
       <w:r>
         <w:rPr>
           <w:rFonts w:cs="Arial"/>
           <w:color w:val="000000"/>
         </w:rPr>
-        <w:t>d unit</w:t>
+        <w:t>system</w:t>
       </w:r>
       <w:r>
         <w:rPr>
           <w:rFonts w:cs="Arial"/>
           <w:color w:val="000000"/>
         </w:rPr>
-        <w:t xml:space="preserve"> </w:t>
-      </w:r>
+        <w:t>d</w:t>
+      </w:r>
+      <w:proofErr w:type="spellEnd"/>
       <w:r>
         <w:rPr>
           <w:rFonts w:cs="Arial"/>
           <w:color w:val="000000"/>
         </w:rPr>
-        <w:t xml:space="preserve">file such as the one below. You may need to </w:t>
+        <w:t xml:space="preserve"> unit</w:t>
       </w:r>
       <w:r>
         <w:rPr>
           <w:rFonts w:cs="Arial"/>
           <w:color w:val="000000"/>
         </w:rPr>
-        <w:t>change</w:t>
+        <w:t xml:space="preserve"> </w:t>
       </w:r>
       <w:r>
         <w:rPr>
           <w:rFonts w:cs="Arial"/>
           <w:color w:val="000000"/>
         </w:rPr>
-        <w:t xml:space="preserve"> the paths to your </w:t>
+        <w:t xml:space="preserve">file such as the one below. You may need to </w:t>
       </w:r>
       <w:r>
         <w:rPr>
           <w:rFonts w:cs="Arial"/>
           <w:color w:val="000000"/>
         </w:rPr>
-        <w:t xml:space="preserve">working directory and </w:t>
+        <w:t>change</w:t>
       </w:r>
       <w:r>
         <w:rPr>
           <w:rFonts w:cs="Arial"/>
           <w:color w:val="000000"/>
         </w:rPr>
-        <w:t>app.config.</w:t>
-      </w:r>
-    </w:p>
-    <w:p>
-      <w:pPr>
-        <w:pStyle w:val="BodyText"/>
+        <w:t xml:space="preserve"> the paths to your </w:t>
+      </w:r>
+      <w:r>
         <w:rPr>
           <w:rFonts w:cs="Arial"/>
           <w:color w:val="000000"/>
         </w:rPr>
-      </w:pPr>
+        <w:t xml:space="preserve">working directory and </w:t>
+      </w:r>
+      <w:proofErr w:type="spellStart"/>
       <w:r>
         <w:rPr>
           <w:rFonts w:cs="Arial"/>
           <w:color w:val="000000"/>
         </w:rPr>
-        <w:t>The unit file should be named ‘</w:t>
-      </w:r>
-      <w:r>
-        <w:t>resilient_circuits.service</w:t>
-      </w:r>
+        <w:t>app.config</w:t>
+      </w:r>
+      <w:proofErr w:type="spellEnd"/>
       <w:r>
         <w:rPr>
           <w:rFonts w:cs="Arial"/>
           <w:color w:val="000000"/>
         </w:rPr>
-        <w:t>’:</w:t>
-      </w:r>
-    </w:p>
-    <w:p>
-      <w:pPr>
-        <w:pStyle w:val="Code0"/>
-      </w:pPr>
-      <w:r>
-        <w:t>sudo vi /etc/systemd/system/resilient_circuits.service</w:t>
+        <w:t>.</w:t>
       </w:r>
     </w:p>
     <w:p>
@@ -2037,181 +3368,419 @@
           <w:rFonts w:cs="Arial"/>
           <w:color w:val="000000"/>
         </w:rPr>
-        <w:t>The contents:</w:t>
-      </w:r>
-    </w:p>
-    <w:p>
-      <w:pPr>
-        <w:pStyle w:val="Code0"/>
-      </w:pPr>
-      <w:r>
-        <w:t>[Unit]</w:t>
-      </w:r>
-      <w:r>
-        <w:br/>
-      </w:r>
-      <w:r>
-        <w:t>Description=Resilient-Circuits Service</w:t>
-      </w:r>
-      <w:r>
-        <w:br/>
-      </w:r>
-      <w:r>
-        <w:t>After=resilient.service</w:t>
-      </w:r>
-      <w:r>
-        <w:br/>
-      </w:r>
-      <w:r>
-        <w:t>Requires=resilient.service</w:t>
-      </w:r>
-    </w:p>
-    <w:p>
-      <w:pPr>
-        <w:pStyle w:val="Code0"/>
-      </w:pPr>
-      <w:r>
-        <w:t>[Service]</w:t>
-      </w:r>
-      <w:r>
-        <w:br/>
-      </w:r>
-      <w:r>
-        <w:t>Type=simple</w:t>
-      </w:r>
-      <w:r>
-        <w:br/>
-      </w:r>
-      <w:r>
-        <w:t>User=integration</w:t>
-      </w:r>
-      <w:r>
-        <w:br/>
-      </w:r>
-      <w:r>
-        <w:t>WorkingDirectory=/home/integration</w:t>
-      </w:r>
-      <w:r>
-        <w:br/>
-      </w:r>
-      <w:r>
-        <w:t>ExecStart=/usr/local/bin/resilient-circuits run</w:t>
-      </w:r>
-      <w:r>
-        <w:br/>
-      </w:r>
-      <w:r>
-        <w:t>Restart=always</w:t>
-      </w:r>
-      <w:r>
-        <w:br/>
-      </w:r>
-      <w:r>
-        <w:t>TimeoutSec=10</w:t>
-      </w:r>
-      <w:r>
-        <w:br/>
-      </w:r>
-      <w:r>
-        <w:t>Environment=APP_CONFIG_FILE=/home/integration/.resilient/app.config</w:t>
-      </w:r>
-      <w:r>
-        <w:br/>
-      </w:r>
-      <w:r>
-        <w:t>Environment=APP_LOCK_FILE=/home/integration/.r</w:t>
-      </w:r>
-      <w:r>
-        <w:t>esilient/resilient_circuits.lock</w:t>
-      </w:r>
-    </w:p>
-    <w:p>
-      <w:pPr>
-        <w:pStyle w:val="Code0"/>
-      </w:pPr>
-      <w:r>
-        <w:t>[Install]</w:t>
-      </w:r>
-      <w:r>
-        <w:br/>
-      </w:r>
-      <w:r>
-        <w:t>WantedBy=multi-user.target</w:t>
-      </w:r>
-    </w:p>
-    <w:p>
-      <w:pPr>
-        <w:pStyle w:val="BodyText"/>
+        <w:t>The unit file should be named ‘</w:t>
+      </w:r>
+      <w:proofErr w:type="spellStart"/>
+      <w:r>
+        <w:t>resilient_circuits.service</w:t>
+      </w:r>
+      <w:proofErr w:type="spellEnd"/>
+      <w:r>
         <w:rPr>
           <w:rFonts w:cs="Arial"/>
           <w:color w:val="000000"/>
         </w:rPr>
-      </w:pPr>
-      <w:r>
+        <w:t>’:</w:t>
+      </w:r>
+    </w:p>
+    <w:p>
+      <w:pPr>
+        <w:pStyle w:val="Code0"/>
+      </w:pPr>
+      <w:proofErr w:type="spellStart"/>
+      <w:r>
+        <w:t>sudo</w:t>
+      </w:r>
+      <w:proofErr w:type="spellEnd"/>
+      <w:r>
+        <w:t xml:space="preserve"> vi /</w:t>
+      </w:r>
+      <w:proofErr w:type="spellStart"/>
+      <w:r>
+        <w:t>etc</w:t>
+      </w:r>
+      <w:proofErr w:type="spellEnd"/>
+      <w:r>
+        <w:t>/</w:t>
+      </w:r>
+      <w:proofErr w:type="spellStart"/>
+      <w:r>
+        <w:t>systemd</w:t>
+      </w:r>
+      <w:proofErr w:type="spellEnd"/>
+      <w:r>
+        <w:t>/system/</w:t>
+      </w:r>
+      <w:proofErr w:type="spellStart"/>
+      <w:r>
+        <w:t>resilient_circuits.service</w:t>
+      </w:r>
+      <w:proofErr w:type="spellEnd"/>
+    </w:p>
+    <w:p>
+      <w:pPr>
+        <w:pStyle w:val="BodyText"/>
         <w:rPr>
           <w:rFonts w:cs="Arial"/>
           <w:color w:val="000000"/>
         </w:rPr>
-        <w:t>Ensure that the service unit file is correctly permissioned:</w:t>
-      </w:r>
-    </w:p>
-    <w:p>
-      <w:pPr>
-        <w:pStyle w:val="Code0"/>
-      </w:pPr>
-      <w:r>
-        <w:t>sudo chmod 664 /etc/systemd/system/resilient_circuits.service</w:t>
-      </w:r>
-    </w:p>
-    <w:p>
-      <w:pPr>
-        <w:pStyle w:val="BodyText"/>
+      </w:pPr>
+      <w:r>
         <w:rPr>
           <w:rFonts w:cs="Arial"/>
           <w:color w:val="000000"/>
         </w:rPr>
-      </w:pPr>
-      <w:r>
+        <w:t>The contents:</w:t>
+      </w:r>
+    </w:p>
+    <w:p>
+      <w:pPr>
+        <w:pStyle w:val="Code0"/>
+      </w:pPr>
+      <w:r>
+        <w:t>[Unit]</w:t>
+      </w:r>
+      <w:r>
+        <w:br/>
+      </w:r>
+      <w:r>
+        <w:t>Description=Resilient-Circuits Service</w:t>
+      </w:r>
+      <w:r>
+        <w:br/>
+      </w:r>
+      <w:r>
+        <w:t>After=</w:t>
+      </w:r>
+      <w:proofErr w:type="spellStart"/>
+      <w:r>
+        <w:t>resilient.service</w:t>
+      </w:r>
+      <w:proofErr w:type="spellEnd"/>
+      <w:r>
+        <w:br/>
+      </w:r>
+      <w:r>
+        <w:t>Requires=</w:t>
+      </w:r>
+      <w:proofErr w:type="spellStart"/>
+      <w:r>
+        <w:t>resilient.service</w:t>
+      </w:r>
+      <w:proofErr w:type="spellEnd"/>
+    </w:p>
+    <w:p>
+      <w:pPr>
+        <w:pStyle w:val="Code0"/>
+      </w:pPr>
+      <w:r>
+        <w:t>[Service]</w:t>
+      </w:r>
+      <w:r>
+        <w:br/>
+      </w:r>
+      <w:r>
+        <w:t>Type=simple</w:t>
+      </w:r>
+      <w:r>
+        <w:br/>
+      </w:r>
+      <w:r>
+        <w:t>User=integration</w:t>
+      </w:r>
+      <w:r>
+        <w:br/>
+      </w:r>
+      <w:proofErr w:type="spellStart"/>
+      <w:r>
+        <w:t>WorkingDirectory</w:t>
+      </w:r>
+      <w:proofErr w:type="spellEnd"/>
+      <w:r>
+        <w:t>=/home/integration</w:t>
+      </w:r>
+      <w:r>
+        <w:br/>
+      </w:r>
+      <w:proofErr w:type="spellStart"/>
+      <w:r>
+        <w:t>ExecStart</w:t>
+      </w:r>
+      <w:proofErr w:type="spellEnd"/>
+      <w:r>
+        <w:t>=/</w:t>
+      </w:r>
+      <w:proofErr w:type="spellStart"/>
+      <w:r>
+        <w:t>usr</w:t>
+      </w:r>
+      <w:proofErr w:type="spellEnd"/>
+      <w:r>
+        <w:t>/local/bin/resilient-circuits run</w:t>
+      </w:r>
+      <w:r>
+        <w:br/>
+      </w:r>
+      <w:r>
+        <w:t>Restart=always</w:t>
+      </w:r>
+      <w:r>
+        <w:br/>
+      </w:r>
+      <w:proofErr w:type="spellStart"/>
+      <w:r>
+        <w:t>TimeoutSec</w:t>
+      </w:r>
+      <w:proofErr w:type="spellEnd"/>
+      <w:r>
+        <w:t>=10</w:t>
+      </w:r>
+      <w:r>
+        <w:br/>
+      </w:r>
+      <w:r>
+        <w:t>Environment=APP_CONFIG_FILE=/home/integration/.resilient/app.config</w:t>
+      </w:r>
+      <w:r>
+        <w:br/>
+      </w:r>
+      <w:r>
+        <w:t>Environment=APP_LOCK_FILE=/home/integration/.r</w:t>
+      </w:r>
+      <w:r>
+        <w:t>esilient/resilient_circuits.lock</w:t>
+      </w:r>
+    </w:p>
+    <w:p>
+      <w:pPr>
+        <w:pStyle w:val="Code0"/>
+      </w:pPr>
+      <w:r>
+        <w:t>[Install]</w:t>
+      </w:r>
+      <w:r>
+        <w:br/>
+      </w:r>
+      <w:proofErr w:type="spellStart"/>
+      <w:r>
+        <w:t>WantedBy</w:t>
+      </w:r>
+      <w:proofErr w:type="spellEnd"/>
+      <w:r>
+        <w:t>=multi-</w:t>
+      </w:r>
+      <w:proofErr w:type="spellStart"/>
+      <w:r>
+        <w:t>user.target</w:t>
+      </w:r>
+      <w:proofErr w:type="spellEnd"/>
+    </w:p>
+    <w:p>
+      <w:pPr>
+        <w:pStyle w:val="BodyText"/>
         <w:rPr>
           <w:rFonts w:cs="Arial"/>
           <w:color w:val="000000"/>
         </w:rPr>
-        <w:t>Use the systemctl command to manually start, stop, restart and return status on the service:</w:t>
-      </w:r>
-    </w:p>
-    <w:p>
-      <w:pPr>
-        <w:pStyle w:val="Code0"/>
-      </w:pPr>
-      <w:r>
-        <w:t>sudo systemctl resilient_circuits [start|stop|restart|status]</w:t>
-      </w:r>
-    </w:p>
-    <w:p>
-      <w:pPr>
-        <w:pStyle w:val="BodyText"/>
+      </w:pPr>
+      <w:r>
         <w:rPr>
           <w:rFonts w:cs="Arial"/>
           <w:color w:val="000000"/>
         </w:rPr>
-      </w:pPr>
-      <w:r>
+        <w:t>Ensure that the service unit file is correctly permissioned:</w:t>
+      </w:r>
+    </w:p>
+    <w:p>
+      <w:pPr>
+        <w:pStyle w:val="Code0"/>
+      </w:pPr>
+      <w:proofErr w:type="spellStart"/>
+      <w:r>
+        <w:t>sudo</w:t>
+      </w:r>
+      <w:proofErr w:type="spellEnd"/>
+      <w:r>
+        <w:t xml:space="preserve"> </w:t>
+      </w:r>
+      <w:proofErr w:type="spellStart"/>
+      <w:r>
+        <w:t>chmod</w:t>
+      </w:r>
+      <w:proofErr w:type="spellEnd"/>
+      <w:r>
+        <w:t xml:space="preserve"> 664 /</w:t>
+      </w:r>
+      <w:proofErr w:type="spellStart"/>
+      <w:r>
+        <w:t>etc</w:t>
+      </w:r>
+      <w:proofErr w:type="spellEnd"/>
+      <w:r>
+        <w:t>/</w:t>
+      </w:r>
+      <w:proofErr w:type="spellStart"/>
+      <w:r>
+        <w:t>systemd</w:t>
+      </w:r>
+      <w:proofErr w:type="spellEnd"/>
+      <w:r>
+        <w:t>/system/</w:t>
+      </w:r>
+      <w:proofErr w:type="spellStart"/>
+      <w:r>
+        <w:t>resilient_circuits.service</w:t>
+      </w:r>
+      <w:proofErr w:type="spellEnd"/>
+    </w:p>
+    <w:p>
+      <w:pPr>
+        <w:pStyle w:val="BodyText"/>
         <w:rPr>
           <w:rFonts w:cs="Arial"/>
           <w:color w:val="000000"/>
         </w:rPr>
-        <w:t>Log files for systemd and the resilient-circuits service can be viewed through the journalctl command:</w:t>
+      </w:pPr>
+      <w:r>
+        <w:rPr>
+          <w:rFonts w:cs="Arial"/>
+          <w:color w:val="000000"/>
+        </w:rPr>
+        <w:lastRenderedPageBreak/>
+        <w:t xml:space="preserve">Use the </w:t>
+      </w:r>
+      <w:proofErr w:type="spellStart"/>
+      <w:r>
+        <w:rPr>
+          <w:rFonts w:cs="Arial"/>
+          <w:color w:val="000000"/>
+        </w:rPr>
+        <w:t>systemctl</w:t>
+      </w:r>
+      <w:proofErr w:type="spellEnd"/>
+      <w:r>
+        <w:rPr>
+          <w:rFonts w:cs="Arial"/>
+          <w:color w:val="000000"/>
+        </w:rPr>
+        <w:t xml:space="preserve"> command to manually start, stop, restart and return status on the service:</w:t>
       </w:r>
     </w:p>
     <w:p>
       <w:pPr>
         <w:pStyle w:val="Code0"/>
       </w:pPr>
-      <w:r>
-        <w:t>sudo journalct</w:t>
-      </w:r>
-      <w:r>
-        <w:t>l -u resilient_circuits --since "</w:t>
+      <w:proofErr w:type="spellStart"/>
+      <w:r>
+        <w:t>sudo</w:t>
+      </w:r>
+      <w:proofErr w:type="spellEnd"/>
+      <w:r>
+        <w:t xml:space="preserve"> </w:t>
+      </w:r>
+      <w:proofErr w:type="spellStart"/>
+      <w:r>
+        <w:t>systemctl</w:t>
+      </w:r>
+      <w:proofErr w:type="spellEnd"/>
+      <w:r>
+        <w:t xml:space="preserve"> </w:t>
+      </w:r>
+      <w:proofErr w:type="spellStart"/>
+      <w:r>
+        <w:t>resilient_circuits</w:t>
+      </w:r>
+      <w:proofErr w:type="spellEnd"/>
+      <w:r>
+        <w:t xml:space="preserve"> [</w:t>
+      </w:r>
+      <w:proofErr w:type="spellStart"/>
+      <w:r>
+        <w:t>start|stop|restart|status</w:t>
+      </w:r>
+      <w:proofErr w:type="spellEnd"/>
+      <w:r>
+        <w:t>]</w:t>
+      </w:r>
+    </w:p>
+    <w:p>
+      <w:pPr>
+        <w:pStyle w:val="BodyText"/>
+        <w:rPr>
+          <w:rFonts w:cs="Arial"/>
+          <w:color w:val="000000"/>
+        </w:rPr>
+      </w:pPr>
+      <w:r>
+        <w:rPr>
+          <w:rFonts w:cs="Arial"/>
+          <w:color w:val="000000"/>
+        </w:rPr>
+        <w:t xml:space="preserve">Log files for </w:t>
+      </w:r>
+      <w:proofErr w:type="spellStart"/>
+      <w:r>
+        <w:rPr>
+          <w:rFonts w:cs="Arial"/>
+          <w:color w:val="000000"/>
+        </w:rPr>
+        <w:t>systemd</w:t>
+      </w:r>
+      <w:proofErr w:type="spellEnd"/>
+      <w:r>
+        <w:rPr>
+          <w:rFonts w:cs="Arial"/>
+          <w:color w:val="000000"/>
+        </w:rPr>
+        <w:t xml:space="preserve"> and the resilient-circuits service can be viewed through the </w:t>
+      </w:r>
+      <w:proofErr w:type="spellStart"/>
+      <w:r>
+        <w:rPr>
+          <w:rFonts w:cs="Arial"/>
+          <w:color w:val="000000"/>
+        </w:rPr>
+        <w:t>journalctl</w:t>
+      </w:r>
+      <w:proofErr w:type="spellEnd"/>
+      <w:r>
+        <w:rPr>
+          <w:rFonts w:cs="Arial"/>
+          <w:color w:val="000000"/>
+        </w:rPr>
+        <w:t xml:space="preserve"> command:</w:t>
+      </w:r>
+    </w:p>
+    <w:p>
+      <w:pPr>
+        <w:pStyle w:val="Code0"/>
+      </w:pPr>
+      <w:proofErr w:type="spellStart"/>
+      <w:r>
+        <w:t>sudo</w:t>
+      </w:r>
+      <w:proofErr w:type="spellEnd"/>
+      <w:r>
+        <w:t xml:space="preserve"> </w:t>
+      </w:r>
+      <w:proofErr w:type="spellStart"/>
+      <w:r>
+        <w:t>journalct</w:t>
+      </w:r>
+      <w:r>
+        <w:t>l</w:t>
+      </w:r>
+      <w:proofErr w:type="spellEnd"/>
+      <w:r>
+        <w:t xml:space="preserve"> -u </w:t>
+      </w:r>
+      <w:proofErr w:type="spellStart"/>
+      <w:r>
+        <w:t>resilient_circuits</w:t>
+      </w:r>
+      <w:proofErr w:type="spellEnd"/>
+      <w:r>
+        <w:t xml:space="preserve"> --since "</w:t>
       </w:r>
       <w:r>
         <w:t>2 hours ag</w:t>
@@ -2219,27 +3788,105 @@
       <w:r>
         <w:t>o"</w:t>
       </w:r>
-      <w:bookmarkEnd w:id="3"/>
-    </w:p>
-    <w:p>
-      <w:pPr>
-        <w:rPr>
-          <w:rFonts w:ascii="Courier New" w:eastAsia="Times New Roman" w:hAnsi="Courier New" w:cs="Times New Roman"/>
-          <w:color w:val="auto"/>
-          <w:sz w:val="18"/>
+      <w:bookmarkEnd w:id="2"/>
+    </w:p>
+    <w:p>
+      <w:pPr>
+        <w:pStyle w:val="Heading10"/>
+      </w:pPr>
+      <w:r>
+        <w:t>Custom layout</w:t>
+      </w:r>
+    </w:p>
+    <w:p>
+      <w:pPr>
+        <w:pStyle w:val="NormalWeb"/>
+      </w:pPr>
+      <w:r>
+        <w:rPr>
+          <w:rFonts w:ascii="ArialMT" w:hAnsi="ArialMT"/>
+          <w:sz w:val="20"/>
           <w:szCs w:val="20"/>
         </w:rPr>
-      </w:pPr>
-      <w:r>
-        <w:br w:type="page"/>
+        <w:t xml:space="preserve">To use the functions, the Resilient playbook designer needs to create  an Incident tab containing the data tables. The example in this guide assume that the incident tabs are named </w:t>
+      </w:r>
+      <w:r>
+        <w:rPr>
+          <w:rFonts w:ascii="ArialMT" w:hAnsi="ArialMT"/>
+          <w:sz w:val="20"/>
+          <w:szCs w:val="20"/>
+        </w:rPr>
+        <w:t>McAfee ESM</w:t>
+      </w:r>
+      <w:r>
+        <w:rPr>
+          <w:rFonts w:ascii="ArialMT" w:hAnsi="ArialMT"/>
+          <w:sz w:val="20"/>
+          <w:szCs w:val="20"/>
+        </w:rPr>
+        <w:t xml:space="preserve">: </w:t>
+      </w:r>
+      <w:r>
+        <w:rPr>
+          <w:noProof/>
+        </w:rPr>
+        <w:drawing>
+          <wp:inline distT="0" distB="0" distL="0" distR="0" wp14:anchorId="31E252D1" wp14:editId="71203DE0">
+            <wp:extent cx="5486400" cy="3296920"/>
+            <wp:effectExtent l="152400" t="152400" r="330200" b="347980"/>
+            <wp:docPr id="13" name="Picture 13" descr="Graphical user interface, application, table&#10;&#10;Description automatically generated"/>
+            <wp:cNvGraphicFramePr>
+              <a:graphicFrameLocks xmlns:a="http://schemas.openxmlformats.org/drawingml/2006/main" noChangeAspect="1"/>
+            </wp:cNvGraphicFramePr>
+            <a:graphic xmlns:a="http://schemas.openxmlformats.org/drawingml/2006/main">
+              <a:graphicData uri="http://schemas.openxmlformats.org/drawingml/2006/picture">
+                <pic:pic xmlns:pic="http://schemas.openxmlformats.org/drawingml/2006/picture">
+                  <pic:nvPicPr>
+                    <pic:cNvPr id="13" name="Picture 13" descr="Graphical user interface, application, table&#10;&#10;Description automatically generated"/>
+                    <pic:cNvPicPr/>
+                  </pic:nvPicPr>
+                  <pic:blipFill>
+                    <a:blip r:embed="rId11"/>
+                    <a:stretch>
+                      <a:fillRect/>
+                    </a:stretch>
+                  </pic:blipFill>
+                  <pic:spPr>
+                    <a:xfrm>
+                      <a:off x="0" y="0"/>
+                      <a:ext cx="5486400" cy="3296920"/>
+                    </a:xfrm>
+                    <a:prstGeom prst="rect">
+                      <a:avLst/>
+                    </a:prstGeom>
+                    <a:ln>
+                      <a:noFill/>
+                    </a:ln>
+                    <a:effectLst>
+                      <a:outerShdw blurRad="292100" dist="139700" dir="2700000" algn="tl" rotWithShape="0">
+                        <a:srgbClr val="333333">
+                          <a:alpha val="65000"/>
+                        </a:srgbClr>
+                      </a:outerShdw>
+                    </a:effectLst>
+                  </pic:spPr>
+                </pic:pic>
+              </a:graphicData>
+            </a:graphic>
+          </wp:inline>
+        </w:drawing>
       </w:r>
     </w:p>
     <w:p>
       <w:pPr>
         <w:pStyle w:val="Heading10"/>
       </w:pPr>
-      <w:r>
-        <w:lastRenderedPageBreak/>
+    </w:p>
+    <w:p>
+      <w:pPr>
+        <w:pStyle w:val="Heading10"/>
+      </w:pPr>
+      <w:r>
         <w:t>Case Polling Description</w:t>
       </w:r>
     </w:p>
@@ -2269,6 +3916,7 @@
       <w:r>
         <w:t xml:space="preserve"> </w:t>
       </w:r>
+      <w:proofErr w:type="spellStart"/>
       <w:r>
         <w:rPr>
           <w:rStyle w:val="CodeChar0"/>
@@ -2281,6 +3929,7 @@
         </w:rPr>
         <w:t>_interval</w:t>
       </w:r>
+      <w:proofErr w:type="spellEnd"/>
       <w:r>
         <w:t xml:space="preserve"> </w:t>
       </w:r>
@@ -2291,7 +3940,15 @@
         <w:t xml:space="preserve"> integer </w:t>
       </w:r>
       <w:r>
-        <w:t>within the app.config file</w:t>
+        <w:t xml:space="preserve">within the </w:t>
+      </w:r>
+      <w:proofErr w:type="spellStart"/>
+      <w:r>
+        <w:t>app.config</w:t>
+      </w:r>
+      <w:proofErr w:type="spellEnd"/>
+      <w:r>
+        <w:t xml:space="preserve"> file</w:t>
       </w:r>
       <w:r>
         <w:t xml:space="preserve">. This will enable ESM polling and set the polling interval in seconds, to disable polling </w:t>
@@ -2302,12 +3959,14 @@
       <w:r>
         <w:t xml:space="preserve">. Setting </w:t>
       </w:r>
+      <w:proofErr w:type="spellStart"/>
       <w:r>
         <w:rPr>
           <w:rStyle w:val="CodeChar0"/>
         </w:rPr>
         <w:t>incident_template</w:t>
       </w:r>
+      <w:proofErr w:type="spellEnd"/>
       <w:r>
         <w:t xml:space="preserve"> </w:t>
       </w:r>
@@ -2335,6 +3994,7 @@
       <w:r>
         <w:t xml:space="preserve"> </w:t>
       </w:r>
+      <w:proofErr w:type="spellStart"/>
       <w:r>
         <w:rPr>
           <w:rStyle w:val="CodeChar0"/>
@@ -2347,6 +4007,7 @@
         </w:rPr>
         <w:t>_interval</w:t>
       </w:r>
+      <w:proofErr w:type="spellEnd"/>
       <w:r>
         <w:t xml:space="preserve"> is </w:t>
       </w:r>
@@ -2365,12 +4026,14 @@
       <w:r>
         <w:t xml:space="preserve"> using the </w:t>
       </w:r>
+      <w:proofErr w:type="spellStart"/>
       <w:r>
         <w:rPr>
           <w:rStyle w:val="CodeChar0"/>
         </w:rPr>
         <w:t>caseGetCaseList</w:t>
       </w:r>
+      <w:proofErr w:type="spellEnd"/>
       <w:r>
         <w:t xml:space="preserve"> endpoint</w:t>
       </w:r>
@@ -2446,12 +4109,14 @@
       <w:r>
         <w:t xml:space="preserve"> a new incident is created in the Resilient platform based on the case data from the </w:t>
       </w:r>
+      <w:proofErr w:type="spellStart"/>
       <w:r>
         <w:rPr>
           <w:rStyle w:val="CodeChar0"/>
         </w:rPr>
         <w:t>caseGetCaseDetail</w:t>
       </w:r>
+      <w:proofErr w:type="spellEnd"/>
       <w:r>
         <w:t xml:space="preserve"> endpoint. </w:t>
       </w:r>
@@ -2545,7 +4210,7 @@
       <w:r>
         <w:t xml:space="preserve"> </w:t>
       </w:r>
-      <w:hyperlink r:id="rId10" w:history="1">
+      <w:hyperlink r:id="rId12" w:history="1">
         <w:r>
           <w:rPr>
             <w:rStyle w:val="Hyperlink"/>
@@ -2577,11 +4242,33 @@
         <w:pStyle w:val="Code0"/>
         <w:ind w:left="0"/>
       </w:pPr>
+      <w:proofErr w:type="spellStart"/>
       <w:r>
         <w:rPr>
           <w:rStyle w:val="CodeChar0"/>
         </w:rPr>
-        <w:t>incident_template=&lt;location_of_template&gt;</w:t>
+        <w:t>incident_template</w:t>
+      </w:r>
+      <w:proofErr w:type="spellEnd"/>
+      <w:r>
+        <w:rPr>
+          <w:rStyle w:val="CodeChar0"/>
+        </w:rPr>
+        <w:t>=&lt;</w:t>
+      </w:r>
+      <w:proofErr w:type="spellStart"/>
+      <w:r>
+        <w:rPr>
+          <w:rStyle w:val="CodeChar0"/>
+        </w:rPr>
+        <w:t>location_of_template</w:t>
+      </w:r>
+      <w:proofErr w:type="spellEnd"/>
+      <w:r>
+        <w:rPr>
+          <w:rStyle w:val="CodeChar0"/>
+        </w:rPr>
+        <w:t>&gt;</w:t>
       </w:r>
     </w:p>
     <w:p>
@@ -2657,7 +4344,7 @@
                     </pic:cNvPicPr>
                   </pic:nvPicPr>
                   <pic:blipFill>
-                    <a:blip r:embed="rId11">
+                    <a:blip r:embed="rId13">
                       <a:extLst>
                         <a:ext uri="{28A0092B-C50C-407E-A947-70E740481C1C}">
                           <a14:useLocalDpi xmlns:a14="http://schemas.microsoft.com/office/drawing/2010/main" val="0"/>
@@ -2717,39 +4404,47 @@
       <w:r>
         <w:t xml:space="preserve">The McAfee ESM Edit Case Function calls the </w:t>
       </w:r>
+      <w:proofErr w:type="spellStart"/>
       <w:r>
         <w:rPr>
           <w:rStyle w:val="CodeChar0"/>
         </w:rPr>
         <w:t>caseEditCase</w:t>
       </w:r>
+      <w:proofErr w:type="spellEnd"/>
       <w:r>
         <w:t xml:space="preserve"> ESM endpoint. This enables the function to edit any incident. The function accepts two inputs, </w:t>
       </w:r>
+      <w:proofErr w:type="spellStart"/>
       <w:r>
         <w:rPr>
           <w:rStyle w:val="CodeChar0"/>
         </w:rPr>
         <w:t>mcafee_esm_case_id</w:t>
       </w:r>
+      <w:proofErr w:type="spellEnd"/>
       <w:r>
         <w:t xml:space="preserve">, which is the numeric ID of the case in ESM, and </w:t>
       </w:r>
+      <w:proofErr w:type="spellStart"/>
       <w:r>
         <w:rPr>
           <w:rStyle w:val="CodeChar0"/>
         </w:rPr>
         <w:t>mcafee_esm_edit_case_json</w:t>
       </w:r>
+      <w:proofErr w:type="spellEnd"/>
       <w:r>
         <w:t xml:space="preserve"> which is a JSON string that is used to edit the case. The </w:t>
       </w:r>
+      <w:proofErr w:type="spellStart"/>
       <w:r>
         <w:rPr>
           <w:rStyle w:val="CodeChar0"/>
         </w:rPr>
         <w:t>mcafee_esm_edit_case_json</w:t>
       </w:r>
+      <w:proofErr w:type="spellEnd"/>
       <w:r>
         <w:t xml:space="preserve"> is a text with value input type and comes with a few example input JSON strings. </w:t>
       </w:r>
@@ -2781,7 +4476,7 @@
                     </pic:cNvPicPr>
                   </pic:nvPicPr>
                   <pic:blipFill>
-                    <a:blip r:embed="rId12">
+                    <a:blip r:embed="rId14">
                       <a:extLst>
                         <a:ext uri="{28A0092B-C50C-407E-A947-70E740481C1C}">
                           <a14:useLocalDpi xmlns:a14="http://schemas.microsoft.com/office/drawing/2010/main" val="0"/>
@@ -2827,21 +4522,25 @@
       <w:r>
         <w:t xml:space="preserve">The function calls the </w:t>
       </w:r>
+      <w:proofErr w:type="spellStart"/>
       <w:r>
         <w:rPr>
           <w:rStyle w:val="CodeChar0"/>
         </w:rPr>
         <w:t>caseGetCaseDetail</w:t>
       </w:r>
+      <w:proofErr w:type="spellEnd"/>
       <w:r>
         <w:t xml:space="preserve"> endpoint in ESM and then combines the results from that call with the string in the </w:t>
       </w:r>
+      <w:proofErr w:type="spellStart"/>
       <w:r>
         <w:rPr>
           <w:rStyle w:val="CodeChar0"/>
         </w:rPr>
         <w:t>mcafee_esm_edit_case_json</w:t>
       </w:r>
+      <w:proofErr w:type="spellEnd"/>
       <w:r>
         <w:t xml:space="preserve"> input.</w:t>
       </w:r>
@@ -2915,14 +4614,24 @@
       <w:r>
         <w:t xml:space="preserve">The McAfee ESM Get Case Detail Function calls the </w:t>
       </w:r>
+      <w:proofErr w:type="spellStart"/>
       <w:r>
         <w:rPr>
           <w:rStyle w:val="CodeChar0"/>
         </w:rPr>
         <w:t>caseGetCaseDetail</w:t>
       </w:r>
-      <w:r>
-        <w:t xml:space="preserve"> endpoint in ESM and returns all the information on that specific case. The function takes one input, mcafee_esm_case_id, which is the numeric ID of the case represented in ESM.</w:t>
+      <w:proofErr w:type="spellEnd"/>
+      <w:r>
+        <w:t xml:space="preserve"> endpoint in ESM and returns all the information on that specific case. The function takes one input, </w:t>
+      </w:r>
+      <w:proofErr w:type="spellStart"/>
+      <w:r>
+        <w:t>mcafee_esm_case_id</w:t>
+      </w:r>
+      <w:proofErr w:type="spellEnd"/>
+      <w:r>
+        <w:t>, which is the numeric ID of the case represented in ESM.</w:t>
       </w:r>
     </w:p>
     <w:p>
@@ -2960,7 +4669,7 @@
                     </pic:cNvPicPr>
                   </pic:nvPicPr>
                   <pic:blipFill>
-                    <a:blip r:embed="rId13">
+                    <a:blip r:embed="rId15">
                       <a:extLst>
                         <a:ext uri="{28A0092B-C50C-407E-A947-70E740481C1C}">
                           <a14:useLocalDpi xmlns:a14="http://schemas.microsoft.com/office/drawing/2010/main" val="0"/>
@@ -3027,21 +4736,25 @@
       <w:r>
         <w:t xml:space="preserve">The McAfee ESM Get Case Events Detail Function calls the </w:t>
       </w:r>
+      <w:proofErr w:type="spellStart"/>
       <w:r>
         <w:rPr>
           <w:rStyle w:val="CodeChar0"/>
         </w:rPr>
         <w:t>caseGetCaseEventsDetail</w:t>
       </w:r>
+      <w:proofErr w:type="spellEnd"/>
       <w:r>
         <w:t xml:space="preserve"> ESM endpoint and returns all information about each of the events. This function takes one input, </w:t>
       </w:r>
+      <w:proofErr w:type="spellStart"/>
       <w:r>
         <w:rPr>
           <w:rStyle w:val="CodeChar0"/>
         </w:rPr>
         <w:t>mcafee_event_eds_list</w:t>
       </w:r>
+      <w:proofErr w:type="spellEnd"/>
       <w:r>
         <w:t>, which is a string that represents the comma-separated list of event IDs to be passed to the API.</w:t>
       </w:r>
@@ -3081,7 +4794,7 @@
                     </pic:cNvPicPr>
                   </pic:nvPicPr>
                   <pic:blipFill>
-                    <a:blip r:embed="rId14">
+                    <a:blip r:embed="rId16">
                       <a:extLst>
                         <a:ext uri="{28A0092B-C50C-407E-A947-70E740481C1C}">
                           <a14:useLocalDpi xmlns:a14="http://schemas.microsoft.com/office/drawing/2010/main" val="0"/>
@@ -3136,12 +4849,14 @@
       <w:r>
         <w:t xml:space="preserve">The McAfee ESM Get List of Cases Function calls the </w:t>
       </w:r>
+      <w:proofErr w:type="spellStart"/>
       <w:r>
         <w:rPr>
           <w:rStyle w:val="CodeChar0"/>
         </w:rPr>
         <w:t>caseGetCaseList</w:t>
       </w:r>
+      <w:proofErr w:type="spellEnd"/>
       <w:r>
         <w:t xml:space="preserve"> endpoint and returns the list of all open cases in ESM that are also assigned to the logged-in ESM user. This function does not take any inputs.  </w:t>
       </w:r>
@@ -3187,7 +4902,7 @@
                     </pic:cNvPicPr>
                   </pic:nvPicPr>
                   <pic:blipFill>
-                    <a:blip r:embed="rId15">
+                    <a:blip r:embed="rId17">
                       <a:extLst>
                         <a:ext uri="{28A0092B-C50C-407E-A947-70E740481C1C}">
                           <a14:useLocalDpi xmlns:a14="http://schemas.microsoft.com/office/drawing/2010/main" val="0"/>
@@ -3242,12 +4957,14 @@
       <w:r>
         <w:t xml:space="preserve">The McAfee ESM Get Triggered Alarms Function uses the </w:t>
       </w:r>
+      <w:proofErr w:type="spellStart"/>
       <w:r>
         <w:rPr>
           <w:rStyle w:val="CodeChar0"/>
         </w:rPr>
         <w:t>alarmGetTriggeredAlarms</w:t>
       </w:r>
+      <w:proofErr w:type="spellEnd"/>
       <w:r>
         <w:t xml:space="preserve"> ESM endpoint to return up to the last 100 alarms assigned to the logged-in ESM user within the designated time frame. This function accepts three inputs:</w:t>
       </w:r>
@@ -3257,12 +4974,14 @@
         <w:pStyle w:val="ListBullet"/>
         <w:keepNext/>
       </w:pPr>
+      <w:proofErr w:type="spellStart"/>
       <w:r>
         <w:rPr>
           <w:rStyle w:val="CodeChar0"/>
         </w:rPr>
         <w:t>mcafee_esm_alarm_triggered_time_range</w:t>
       </w:r>
+      <w:proofErr w:type="spellEnd"/>
       <w:r>
         <w:t xml:space="preserve"> allows for quick and easy decision making when setting the specified time range of when to return the alarms. </w:t>
       </w:r>
@@ -3272,21 +4991,25 @@
         <w:pStyle w:val="ListBullet"/>
         <w:keepNext/>
       </w:pPr>
+      <w:proofErr w:type="spellStart"/>
       <w:r>
         <w:rPr>
           <w:rStyle w:val="CodeChar0"/>
         </w:rPr>
         <w:t>mcafee_esm_alarm_triggered_start_time</w:t>
       </w:r>
+      <w:proofErr w:type="spellEnd"/>
       <w:r>
         <w:t xml:space="preserve"> and </w:t>
       </w:r>
+      <w:proofErr w:type="spellStart"/>
       <w:r>
         <w:rPr>
           <w:rStyle w:val="CodeChar0"/>
         </w:rPr>
         <w:t>mcafee_esm_alarm_triggered_end_time</w:t>
       </w:r>
+      <w:proofErr w:type="spellEnd"/>
       <w:r>
         <w:t xml:space="preserve"> allows the user to set the designated start and end date/times.</w:t>
       </w:r>
@@ -3296,12 +5019,14 @@
       <w:r>
         <w:t xml:space="preserve">These settings override the </w:t>
       </w:r>
+      <w:proofErr w:type="spellStart"/>
       <w:r>
         <w:rPr>
           <w:rStyle w:val="CodeChar0"/>
         </w:rPr>
         <w:t>mcafee_esm_alarm_triggered_time_range</w:t>
       </w:r>
+      <w:proofErr w:type="spellEnd"/>
       <w:r>
         <w:t xml:space="preserve"> input.</w:t>
       </w:r>
@@ -3353,7 +5078,7 @@
                     </pic:cNvPicPr>
                   </pic:nvPicPr>
                   <pic:blipFill>
-                    <a:blip r:embed="rId16">
+                    <a:blip r:embed="rId18">
                       <a:extLst>
                         <a:ext uri="{28A0092B-C50C-407E-A947-70E740481C1C}">
                           <a14:useLocalDpi xmlns:a14="http://schemas.microsoft.com/office/drawing/2010/main" val="0"/>
@@ -3414,21 +5139,25 @@
       <w:r>
         <w:t xml:space="preserve">the results. This function takes two inputs, </w:t>
       </w:r>
+      <w:proofErr w:type="spellStart"/>
       <w:r>
         <w:rPr>
           <w:rStyle w:val="CodeChar0"/>
         </w:rPr>
         <w:t>mcafee_esm_qry_type</w:t>
       </w:r>
+      <w:proofErr w:type="spellEnd"/>
       <w:r>
         <w:t xml:space="preserve"> is a select input used to specify the type of query. The </w:t>
       </w:r>
+      <w:proofErr w:type="spellStart"/>
       <w:r>
         <w:rPr>
           <w:rStyle w:val="codeChar"/>
         </w:rPr>
         <w:t>mcafee_esm_qry_config</w:t>
       </w:r>
+      <w:proofErr w:type="spellEnd"/>
       <w:r>
         <w:t xml:space="preserve"> is a string input which represents the JSON of the query config. </w:t>
       </w:r>
@@ -3468,7 +5197,7 @@
                     </pic:cNvPicPr>
                   </pic:nvPicPr>
                   <pic:blipFill>
-                    <a:blip r:embed="rId17">
+                    <a:blip r:embed="rId19">
                       <a:extLst>
                         <a:ext uri="{28A0092B-C50C-407E-A947-70E740481C1C}">
                           <a14:useLocalDpi xmlns:a14="http://schemas.microsoft.com/office/drawing/2010/main" val="0"/>
@@ -3614,7 +5343,21 @@
         <w:rPr>
           <w:rStyle w:val="codeChar"/>
         </w:rPr>
-        <w:t>/usr/share/co3/logs</w:t>
+        <w:t>/</w:t>
+      </w:r>
+      <w:proofErr w:type="spellStart"/>
+      <w:r>
+        <w:rPr>
+          <w:rStyle w:val="codeChar"/>
+        </w:rPr>
+        <w:t>usr</w:t>
+      </w:r>
+      <w:proofErr w:type="spellEnd"/>
+      <w:r>
+        <w:rPr>
+          <w:rStyle w:val="codeChar"/>
+        </w:rPr>
+        <w:t>/share/co3/logs</w:t>
       </w:r>
       <w:r>
         <w:t xml:space="preserve">. The </w:t>
@@ -3656,8 +5399,16 @@
         <w:rPr>
           <w:rStyle w:val="codeChar"/>
         </w:rPr>
-        <w:t>.resilient/app.config</w:t>
-      </w:r>
+        <w:t>.resilient/</w:t>
+      </w:r>
+      <w:proofErr w:type="spellStart"/>
+      <w:r>
+        <w:rPr>
+          <w:rStyle w:val="codeChar"/>
+        </w:rPr>
+        <w:t>app.config</w:t>
+      </w:r>
+      <w:proofErr w:type="spellEnd"/>
       <w:r>
         <w:t xml:space="preserve"> file under the section </w:t>
       </w:r>
@@ -3670,12 +5421,14 @@
       <w:r>
         <w:t xml:space="preserve"> and the property </w:t>
       </w:r>
+      <w:proofErr w:type="spellStart"/>
       <w:r>
         <w:rPr>
           <w:rStyle w:val="codeChar"/>
         </w:rPr>
         <w:t>logdir</w:t>
       </w:r>
+      <w:proofErr w:type="spellEnd"/>
       <w:r>
         <w:t xml:space="preserve">. The default file name is </w:t>
       </w:r>
@@ -3705,7 +5458,7 @@
       <w:r>
         <w:t xml:space="preserve">For additional support, contact </w:t>
       </w:r>
-      <w:hyperlink r:id="rId18">
+      <w:hyperlink r:id="rId20">
         <w:r>
           <w:rPr>
             <w:rStyle w:val="Hyperlink"/>
@@ -3751,12 +5504,12 @@
       </w:pPr>
     </w:p>
     <w:sectPr>
-      <w:headerReference w:type="even" r:id="rId19"/>
-      <w:headerReference w:type="default" r:id="rId20"/>
-      <w:footerReference w:type="even" r:id="rId21"/>
-      <w:footerReference w:type="default" r:id="rId22"/>
-      <w:headerReference w:type="first" r:id="rId23"/>
-      <w:footerReference w:type="first" r:id="rId24"/>
+      <w:headerReference w:type="even" r:id="rId21"/>
+      <w:headerReference w:type="default" r:id="rId22"/>
+      <w:footerReference w:type="even" r:id="rId23"/>
+      <w:footerReference w:type="default" r:id="rId24"/>
+      <w:headerReference w:type="first" r:id="rId25"/>
+      <w:footerReference w:type="first" r:id="rId26"/>
       <w:pgSz w:w="12240" w:h="15840"/>
       <w:pgMar w:top="1440" w:right="1800" w:bottom="1440" w:left="1800" w:header="720" w:footer="144" w:gutter="0"/>
       <w:pgNumType w:start="1"/>
@@ -3769,7 +5522,7 @@
 </file>
 
 <file path=word/endnotes.xml><?xml version="1.0" encoding="utf-8"?>
-<w:endnotes xmlns:wpc="http://schemas.microsoft.com/office/word/2010/wordprocessingCanvas" xmlns:mo="http://schemas.microsoft.com/office/mac/office/2008/main" xmlns:mc="http://schemas.openxmlformats.org/markup-compatibility/2006" xmlns:mv="urn:schemas-microsoft-com:mac:vml" xmlns:o="urn:schemas-microsoft-com:office:office" xmlns:r="http://schemas.openxmlformats.org/officeDocument/2006/relationships" xmlns:m="http://schemas.openxmlformats.org/officeDocument/2006/math" xmlns:v="urn:schemas-microsoft-com:vml" xmlns:wp14="http://schemas.microsoft.com/office/word/2010/wordprocessingDrawing" xmlns:wp="http://schemas.openxmlformats.org/drawingml/2006/wordprocessingDrawing" xmlns:w10="urn:schemas-microsoft-com:office:word" xmlns:w="http://schemas.openxmlformats.org/wordprocessingml/2006/main" xmlns:w14="http://schemas.microsoft.com/office/word/2010/wordml" xmlns:w15="http://schemas.microsoft.com/office/word/2012/wordml" xmlns:wpg="http://schemas.microsoft.com/office/word/2010/wordprocessingGroup" xmlns:wpi="http://schemas.microsoft.com/office/word/2010/wordprocessingInk" xmlns:wne="http://schemas.microsoft.com/office/word/2006/wordml" xmlns:wps="http://schemas.microsoft.com/office/word/2010/wordprocessingShape" mc:Ignorable="w14 w15 wp14">
+<w:endnotes xmlns:wpc="http://schemas.microsoft.com/office/word/2010/wordprocessingCanvas" xmlns:cx="http://schemas.microsoft.com/office/drawing/2014/chartex" xmlns:cx1="http://schemas.microsoft.com/office/drawing/2015/9/8/chartex" xmlns:cx2="http://schemas.microsoft.com/office/drawing/2015/10/21/chartex" xmlns:cx3="http://schemas.microsoft.com/office/drawing/2016/5/9/chartex" xmlns:cx4="http://schemas.microsoft.com/office/drawing/2016/5/10/chartex" xmlns:cx5="http://schemas.microsoft.com/office/drawing/2016/5/11/chartex" xmlns:cx6="http://schemas.microsoft.com/office/drawing/2016/5/12/chartex" xmlns:cx7="http://schemas.microsoft.com/office/drawing/2016/5/13/chartex" xmlns:cx8="http://schemas.microsoft.com/office/drawing/2016/5/14/chartex" xmlns:mc="http://schemas.openxmlformats.org/markup-compatibility/2006" xmlns:aink="http://schemas.microsoft.com/office/drawing/2016/ink" xmlns:am3d="http://schemas.microsoft.com/office/drawing/2017/model3d" xmlns:o="urn:schemas-microsoft-com:office:office" xmlns:r="http://schemas.openxmlformats.org/officeDocument/2006/relationships" xmlns:m="http://schemas.openxmlformats.org/officeDocument/2006/math" xmlns:v="urn:schemas-microsoft-com:vml" xmlns:wp14="http://schemas.microsoft.com/office/word/2010/wordprocessingDrawing" xmlns:wp="http://schemas.openxmlformats.org/drawingml/2006/wordprocessingDrawing" xmlns:w10="urn:schemas-microsoft-com:office:word" xmlns:w="http://schemas.openxmlformats.org/wordprocessingml/2006/main" xmlns:w14="http://schemas.microsoft.com/office/word/2010/wordml" xmlns:w15="http://schemas.microsoft.com/office/word/2012/wordml" xmlns:w16cex="http://schemas.microsoft.com/office/word/2018/wordml/cex" xmlns:w16cid="http://schemas.microsoft.com/office/word/2016/wordml/cid" xmlns:w16="http://schemas.microsoft.com/office/word/2018/wordml" xmlns:w16se="http://schemas.microsoft.com/office/word/2015/wordml/symex" xmlns:wpg="http://schemas.microsoft.com/office/word/2010/wordprocessingGroup" xmlns:wpi="http://schemas.microsoft.com/office/word/2010/wordprocessingInk" xmlns:wne="http://schemas.microsoft.com/office/word/2006/wordml" xmlns:wps="http://schemas.microsoft.com/office/word/2010/wordprocessingShape" mc:Ignorable="w14 w15 w16se w16cid w16 w16cex wp14">
   <w:endnote w:type="separator" w:id="-1">
     <w:p>
       <w:r>
@@ -3788,7 +5541,7 @@
 </file>
 
 <file path=word/footer1.xml><?xml version="1.0" encoding="utf-8"?>
-<w:ftr xmlns:wpc="http://schemas.microsoft.com/office/word/2010/wordprocessingCanvas" xmlns:mo="http://schemas.microsoft.com/office/mac/office/2008/main" xmlns:mc="http://schemas.openxmlformats.org/markup-compatibility/2006" xmlns:mv="urn:schemas-microsoft-com:mac:vml" xmlns:o="urn:schemas-microsoft-com:office:office" xmlns:r="http://schemas.openxmlformats.org/officeDocument/2006/relationships" xmlns:m="http://schemas.openxmlformats.org/officeDocument/2006/math" xmlns:v="urn:schemas-microsoft-com:vml" xmlns:wp14="http://schemas.microsoft.com/office/word/2010/wordprocessingDrawing" xmlns:wp="http://schemas.openxmlformats.org/drawingml/2006/wordprocessingDrawing" xmlns:w10="urn:schemas-microsoft-com:office:word" xmlns:w="http://schemas.openxmlformats.org/wordprocessingml/2006/main" xmlns:w14="http://schemas.microsoft.com/office/word/2010/wordml" xmlns:w15="http://schemas.microsoft.com/office/word/2012/wordml" xmlns:wpg="http://schemas.microsoft.com/office/word/2010/wordprocessingGroup" xmlns:wpi="http://schemas.microsoft.com/office/word/2010/wordprocessingInk" xmlns:wne="http://schemas.microsoft.com/office/word/2006/wordml" xmlns:wps="http://schemas.microsoft.com/office/word/2010/wordprocessingShape" mc:Ignorable="w14 w15 wp14">
+<w:ftr xmlns:wpc="http://schemas.microsoft.com/office/word/2010/wordprocessingCanvas" xmlns:cx="http://schemas.microsoft.com/office/drawing/2014/chartex" xmlns:cx1="http://schemas.microsoft.com/office/drawing/2015/9/8/chartex" xmlns:cx2="http://schemas.microsoft.com/office/drawing/2015/10/21/chartex" xmlns:cx3="http://schemas.microsoft.com/office/drawing/2016/5/9/chartex" xmlns:cx4="http://schemas.microsoft.com/office/drawing/2016/5/10/chartex" xmlns:cx5="http://schemas.microsoft.com/office/drawing/2016/5/11/chartex" xmlns:cx6="http://schemas.microsoft.com/office/drawing/2016/5/12/chartex" xmlns:cx7="http://schemas.microsoft.com/office/drawing/2016/5/13/chartex" xmlns:cx8="http://schemas.microsoft.com/office/drawing/2016/5/14/chartex" xmlns:mc="http://schemas.openxmlformats.org/markup-compatibility/2006" xmlns:aink="http://schemas.microsoft.com/office/drawing/2016/ink" xmlns:am3d="http://schemas.microsoft.com/office/drawing/2017/model3d" xmlns:o="urn:schemas-microsoft-com:office:office" xmlns:r="http://schemas.openxmlformats.org/officeDocument/2006/relationships" xmlns:m="http://schemas.openxmlformats.org/officeDocument/2006/math" xmlns:v="urn:schemas-microsoft-com:vml" xmlns:wp14="http://schemas.microsoft.com/office/word/2010/wordprocessingDrawing" xmlns:wp="http://schemas.openxmlformats.org/drawingml/2006/wordprocessingDrawing" xmlns:w10="urn:schemas-microsoft-com:office:word" xmlns:w="http://schemas.openxmlformats.org/wordprocessingml/2006/main" xmlns:w14="http://schemas.microsoft.com/office/word/2010/wordml" xmlns:w15="http://schemas.microsoft.com/office/word/2012/wordml" xmlns:w16cex="http://schemas.microsoft.com/office/word/2018/wordml/cex" xmlns:w16cid="http://schemas.microsoft.com/office/word/2016/wordml/cid" xmlns:w16="http://schemas.microsoft.com/office/word/2018/wordml" xmlns:w16se="http://schemas.microsoft.com/office/word/2015/wordml/symex" xmlns:wpg="http://schemas.microsoft.com/office/word/2010/wordprocessingGroup" xmlns:wpi="http://schemas.microsoft.com/office/word/2010/wordprocessingInk" xmlns:wne="http://schemas.microsoft.com/office/word/2006/wordml" xmlns:wps="http://schemas.microsoft.com/office/word/2010/wordprocessingShape" mc:Ignorable="w14 w15 w16se w16cid w16 w16cex wp14">
   <w:p>
     <w:pPr>
       <w:pStyle w:val="Footer"/>
@@ -3798,7 +5551,7 @@
 </file>
 
 <file path=word/footer2.xml><?xml version="1.0" encoding="utf-8"?>
-<w:ftr xmlns:wpc="http://schemas.microsoft.com/office/word/2010/wordprocessingCanvas" xmlns:mo="http://schemas.microsoft.com/office/mac/office/2008/main" xmlns:mc="http://schemas.openxmlformats.org/markup-compatibility/2006" xmlns:mv="urn:schemas-microsoft-com:mac:vml" xmlns:o="urn:schemas-microsoft-com:office:office" xmlns:r="http://schemas.openxmlformats.org/officeDocument/2006/relationships" xmlns:m="http://schemas.openxmlformats.org/officeDocument/2006/math" xmlns:v="urn:schemas-microsoft-com:vml" xmlns:wp14="http://schemas.microsoft.com/office/word/2010/wordprocessingDrawing" xmlns:wp="http://schemas.openxmlformats.org/drawingml/2006/wordprocessingDrawing" xmlns:w10="urn:schemas-microsoft-com:office:word" xmlns:w="http://schemas.openxmlformats.org/wordprocessingml/2006/main" xmlns:w14="http://schemas.microsoft.com/office/word/2010/wordml" xmlns:w15="http://schemas.microsoft.com/office/word/2012/wordml" xmlns:wpg="http://schemas.microsoft.com/office/word/2010/wordprocessingGroup" xmlns:wpi="http://schemas.microsoft.com/office/word/2010/wordprocessingInk" xmlns:wne="http://schemas.microsoft.com/office/word/2006/wordml" xmlns:wps="http://schemas.microsoft.com/office/word/2010/wordprocessingShape" mc:Ignorable="w14 w15 wp14">
+<w:ftr xmlns:wpc="http://schemas.microsoft.com/office/word/2010/wordprocessingCanvas" xmlns:cx="http://schemas.microsoft.com/office/drawing/2014/chartex" xmlns:cx1="http://schemas.microsoft.com/office/drawing/2015/9/8/chartex" xmlns:cx2="http://schemas.microsoft.com/office/drawing/2015/10/21/chartex" xmlns:cx3="http://schemas.microsoft.com/office/drawing/2016/5/9/chartex" xmlns:cx4="http://schemas.microsoft.com/office/drawing/2016/5/10/chartex" xmlns:cx5="http://schemas.microsoft.com/office/drawing/2016/5/11/chartex" xmlns:cx6="http://schemas.microsoft.com/office/drawing/2016/5/12/chartex" xmlns:cx7="http://schemas.microsoft.com/office/drawing/2016/5/13/chartex" xmlns:cx8="http://schemas.microsoft.com/office/drawing/2016/5/14/chartex" xmlns:mc="http://schemas.openxmlformats.org/markup-compatibility/2006" xmlns:aink="http://schemas.microsoft.com/office/drawing/2016/ink" xmlns:am3d="http://schemas.microsoft.com/office/drawing/2017/model3d" xmlns:o="urn:schemas-microsoft-com:office:office" xmlns:r="http://schemas.openxmlformats.org/officeDocument/2006/relationships" xmlns:m="http://schemas.openxmlformats.org/officeDocument/2006/math" xmlns:v="urn:schemas-microsoft-com:vml" xmlns:wp14="http://schemas.microsoft.com/office/word/2010/wordprocessingDrawing" xmlns:wp="http://schemas.openxmlformats.org/drawingml/2006/wordprocessingDrawing" xmlns:w10="urn:schemas-microsoft-com:office:word" xmlns:w="http://schemas.openxmlformats.org/wordprocessingml/2006/main" xmlns:w14="http://schemas.microsoft.com/office/word/2010/wordml" xmlns:w15="http://schemas.microsoft.com/office/word/2012/wordml" xmlns:w16cex="http://schemas.microsoft.com/office/word/2018/wordml/cex" xmlns:w16cid="http://schemas.microsoft.com/office/word/2016/wordml/cid" xmlns:w16="http://schemas.microsoft.com/office/word/2018/wordml" xmlns:w16se="http://schemas.microsoft.com/office/word/2015/wordml/symex" xmlns:wpg="http://schemas.microsoft.com/office/word/2010/wordprocessingGroup" xmlns:wpi="http://schemas.microsoft.com/office/word/2010/wordprocessingInk" xmlns:wne="http://schemas.microsoft.com/office/word/2006/wordml" xmlns:wps="http://schemas.microsoft.com/office/word/2010/wordprocessingShape" mc:Ignorable="w14 w15 w16se w16cid w16 w16cex wp14">
   <w:p>
     <w:pPr>
       <w:pStyle w:val="Normal1"/>
@@ -3871,7 +5624,7 @@
 </file>
 
 <file path=word/footer3.xml><?xml version="1.0" encoding="utf-8"?>
-<w:ftr xmlns:wpc="http://schemas.microsoft.com/office/word/2010/wordprocessingCanvas" xmlns:mo="http://schemas.microsoft.com/office/mac/office/2008/main" xmlns:mc="http://schemas.openxmlformats.org/markup-compatibility/2006" xmlns:mv="urn:schemas-microsoft-com:mac:vml" xmlns:o="urn:schemas-microsoft-com:office:office" xmlns:r="http://schemas.openxmlformats.org/officeDocument/2006/relationships" xmlns:m="http://schemas.openxmlformats.org/officeDocument/2006/math" xmlns:v="urn:schemas-microsoft-com:vml" xmlns:wp14="http://schemas.microsoft.com/office/word/2010/wordprocessingDrawing" xmlns:wp="http://schemas.openxmlformats.org/drawingml/2006/wordprocessingDrawing" xmlns:w10="urn:schemas-microsoft-com:office:word" xmlns:w="http://schemas.openxmlformats.org/wordprocessingml/2006/main" xmlns:w14="http://schemas.microsoft.com/office/word/2010/wordml" xmlns:w15="http://schemas.microsoft.com/office/word/2012/wordml" xmlns:wpg="http://schemas.microsoft.com/office/word/2010/wordprocessingGroup" xmlns:wpi="http://schemas.microsoft.com/office/word/2010/wordprocessingInk" xmlns:wne="http://schemas.microsoft.com/office/word/2006/wordml" xmlns:wps="http://schemas.microsoft.com/office/word/2010/wordprocessingShape" mc:Ignorable="w14 w15 wp14">
+<w:ftr xmlns:wpc="http://schemas.microsoft.com/office/word/2010/wordprocessingCanvas" xmlns:cx="http://schemas.microsoft.com/office/drawing/2014/chartex" xmlns:cx1="http://schemas.microsoft.com/office/drawing/2015/9/8/chartex" xmlns:cx2="http://schemas.microsoft.com/office/drawing/2015/10/21/chartex" xmlns:cx3="http://schemas.microsoft.com/office/drawing/2016/5/9/chartex" xmlns:cx4="http://schemas.microsoft.com/office/drawing/2016/5/10/chartex" xmlns:cx5="http://schemas.microsoft.com/office/drawing/2016/5/11/chartex" xmlns:cx6="http://schemas.microsoft.com/office/drawing/2016/5/12/chartex" xmlns:cx7="http://schemas.microsoft.com/office/drawing/2016/5/13/chartex" xmlns:cx8="http://schemas.microsoft.com/office/drawing/2016/5/14/chartex" xmlns:mc="http://schemas.openxmlformats.org/markup-compatibility/2006" xmlns:aink="http://schemas.microsoft.com/office/drawing/2016/ink" xmlns:am3d="http://schemas.microsoft.com/office/drawing/2017/model3d" xmlns:o="urn:schemas-microsoft-com:office:office" xmlns:r="http://schemas.openxmlformats.org/officeDocument/2006/relationships" xmlns:m="http://schemas.openxmlformats.org/officeDocument/2006/math" xmlns:v="urn:schemas-microsoft-com:vml" xmlns:wp14="http://schemas.microsoft.com/office/word/2010/wordprocessingDrawing" xmlns:wp="http://schemas.openxmlformats.org/drawingml/2006/wordprocessingDrawing" xmlns:w10="urn:schemas-microsoft-com:office:word" xmlns:w="http://schemas.openxmlformats.org/wordprocessingml/2006/main" xmlns:w14="http://schemas.microsoft.com/office/word/2010/wordml" xmlns:w15="http://schemas.microsoft.com/office/word/2012/wordml" xmlns:w16cex="http://schemas.microsoft.com/office/word/2018/wordml/cex" xmlns:w16cid="http://schemas.microsoft.com/office/word/2016/wordml/cid" xmlns:w16="http://schemas.microsoft.com/office/word/2018/wordml" xmlns:w16se="http://schemas.microsoft.com/office/word/2015/wordml/symex" xmlns:wpg="http://schemas.microsoft.com/office/word/2010/wordprocessingGroup" xmlns:wpi="http://schemas.microsoft.com/office/word/2010/wordprocessingInk" xmlns:wne="http://schemas.microsoft.com/office/word/2006/wordml" xmlns:wps="http://schemas.microsoft.com/office/word/2010/wordprocessingShape" mc:Ignorable="w14 w15 w16se w16cid w16 w16cex wp14">
   <w:p>
     <w:pPr>
       <w:tabs>
@@ -4024,7 +5777,7 @@
 </file>
 
 <file path=word/footnotes.xml><?xml version="1.0" encoding="utf-8"?>
-<w:footnotes xmlns:wpc="http://schemas.microsoft.com/office/word/2010/wordprocessingCanvas" xmlns:mo="http://schemas.microsoft.com/office/mac/office/2008/main" xmlns:mc="http://schemas.openxmlformats.org/markup-compatibility/2006" xmlns:mv="urn:schemas-microsoft-com:mac:vml" xmlns:o="urn:schemas-microsoft-com:office:office" xmlns:r="http://schemas.openxmlformats.org/officeDocument/2006/relationships" xmlns:m="http://schemas.openxmlformats.org/officeDocument/2006/math" xmlns:v="urn:schemas-microsoft-com:vml" xmlns:wp14="http://schemas.microsoft.com/office/word/2010/wordprocessingDrawing" xmlns:wp="http://schemas.openxmlformats.org/drawingml/2006/wordprocessingDrawing" xmlns:w10="urn:schemas-microsoft-com:office:word" xmlns:w="http://schemas.openxmlformats.org/wordprocessingml/2006/main" xmlns:w14="http://schemas.microsoft.com/office/word/2010/wordml" xmlns:w15="http://schemas.microsoft.com/office/word/2012/wordml" xmlns:wpg="http://schemas.microsoft.com/office/word/2010/wordprocessingGroup" xmlns:wpi="http://schemas.microsoft.com/office/word/2010/wordprocessingInk" xmlns:wne="http://schemas.microsoft.com/office/word/2006/wordml" xmlns:wps="http://schemas.microsoft.com/office/word/2010/wordprocessingShape" mc:Ignorable="w14 w15 wp14">
+<w:footnotes xmlns:wpc="http://schemas.microsoft.com/office/word/2010/wordprocessingCanvas" xmlns:cx="http://schemas.microsoft.com/office/drawing/2014/chartex" xmlns:cx1="http://schemas.microsoft.com/office/drawing/2015/9/8/chartex" xmlns:cx2="http://schemas.microsoft.com/office/drawing/2015/10/21/chartex" xmlns:cx3="http://schemas.microsoft.com/office/drawing/2016/5/9/chartex" xmlns:cx4="http://schemas.microsoft.com/office/drawing/2016/5/10/chartex" xmlns:cx5="http://schemas.microsoft.com/office/drawing/2016/5/11/chartex" xmlns:cx6="http://schemas.microsoft.com/office/drawing/2016/5/12/chartex" xmlns:cx7="http://schemas.microsoft.com/office/drawing/2016/5/13/chartex" xmlns:cx8="http://schemas.microsoft.com/office/drawing/2016/5/14/chartex" xmlns:mc="http://schemas.openxmlformats.org/markup-compatibility/2006" xmlns:aink="http://schemas.microsoft.com/office/drawing/2016/ink" xmlns:am3d="http://schemas.microsoft.com/office/drawing/2017/model3d" xmlns:o="urn:schemas-microsoft-com:office:office" xmlns:r="http://schemas.openxmlformats.org/officeDocument/2006/relationships" xmlns:m="http://schemas.openxmlformats.org/officeDocument/2006/math" xmlns:v="urn:schemas-microsoft-com:vml" xmlns:wp14="http://schemas.microsoft.com/office/word/2010/wordprocessingDrawing" xmlns:wp="http://schemas.openxmlformats.org/drawingml/2006/wordprocessingDrawing" xmlns:w10="urn:schemas-microsoft-com:office:word" xmlns:w="http://schemas.openxmlformats.org/wordprocessingml/2006/main" xmlns:w14="http://schemas.microsoft.com/office/word/2010/wordml" xmlns:w15="http://schemas.microsoft.com/office/word/2012/wordml" xmlns:w16cex="http://schemas.microsoft.com/office/word/2018/wordml/cex" xmlns:w16cid="http://schemas.microsoft.com/office/word/2016/wordml/cid" xmlns:w16="http://schemas.microsoft.com/office/word/2018/wordml" xmlns:w16se="http://schemas.microsoft.com/office/word/2015/wordml/symex" xmlns:wpg="http://schemas.microsoft.com/office/word/2010/wordprocessingGroup" xmlns:wpi="http://schemas.microsoft.com/office/word/2010/wordprocessingInk" xmlns:wne="http://schemas.microsoft.com/office/word/2006/wordml" xmlns:wps="http://schemas.microsoft.com/office/word/2010/wordprocessingShape" mc:Ignorable="w14 w15 w16se w16cid w16 w16cex wp14">
   <w:footnote w:type="separator" w:id="-1">
     <w:p>
       <w:r>
@@ -4043,7 +5796,7 @@
 </file>
 
 <file path=word/header1.xml><?xml version="1.0" encoding="utf-8"?>
-<w:hdr xmlns:wpc="http://schemas.microsoft.com/office/word/2010/wordprocessingCanvas" xmlns:mo="http://schemas.microsoft.com/office/mac/office/2008/main" xmlns:mc="http://schemas.openxmlformats.org/markup-compatibility/2006" xmlns:mv="urn:schemas-microsoft-com:mac:vml" xmlns:o="urn:schemas-microsoft-com:office:office" xmlns:r="http://schemas.openxmlformats.org/officeDocument/2006/relationships" xmlns:m="http://schemas.openxmlformats.org/officeDocument/2006/math" xmlns:v="urn:schemas-microsoft-com:vml" xmlns:wp14="http://schemas.microsoft.com/office/word/2010/wordprocessingDrawing" xmlns:wp="http://schemas.openxmlformats.org/drawingml/2006/wordprocessingDrawing" xmlns:w10="urn:schemas-microsoft-com:office:word" xmlns:w="http://schemas.openxmlformats.org/wordprocessingml/2006/main" xmlns:w14="http://schemas.microsoft.com/office/word/2010/wordml" xmlns:w15="http://schemas.microsoft.com/office/word/2012/wordml" xmlns:wpg="http://schemas.microsoft.com/office/word/2010/wordprocessingGroup" xmlns:wpi="http://schemas.microsoft.com/office/word/2010/wordprocessingInk" xmlns:wne="http://schemas.microsoft.com/office/word/2006/wordml" xmlns:wps="http://schemas.microsoft.com/office/word/2010/wordprocessingShape" mc:Ignorable="w14 w15 wp14">
+<w:hdr xmlns:wpc="http://schemas.microsoft.com/office/word/2010/wordprocessingCanvas" xmlns:cx="http://schemas.microsoft.com/office/drawing/2014/chartex" xmlns:cx1="http://schemas.microsoft.com/office/drawing/2015/9/8/chartex" xmlns:cx2="http://schemas.microsoft.com/office/drawing/2015/10/21/chartex" xmlns:cx3="http://schemas.microsoft.com/office/drawing/2016/5/9/chartex" xmlns:cx4="http://schemas.microsoft.com/office/drawing/2016/5/10/chartex" xmlns:cx5="http://schemas.microsoft.com/office/drawing/2016/5/11/chartex" xmlns:cx6="http://schemas.microsoft.com/office/drawing/2016/5/12/chartex" xmlns:cx7="http://schemas.microsoft.com/office/drawing/2016/5/13/chartex" xmlns:cx8="http://schemas.microsoft.com/office/drawing/2016/5/14/chartex" xmlns:mc="http://schemas.openxmlformats.org/markup-compatibility/2006" xmlns:aink="http://schemas.microsoft.com/office/drawing/2016/ink" xmlns:am3d="http://schemas.microsoft.com/office/drawing/2017/model3d" xmlns:o="urn:schemas-microsoft-com:office:office" xmlns:r="http://schemas.openxmlformats.org/officeDocument/2006/relationships" xmlns:m="http://schemas.openxmlformats.org/officeDocument/2006/math" xmlns:v="urn:schemas-microsoft-com:vml" xmlns:wp14="http://schemas.microsoft.com/office/word/2010/wordprocessingDrawing" xmlns:wp="http://schemas.openxmlformats.org/drawingml/2006/wordprocessingDrawing" xmlns:w10="urn:schemas-microsoft-com:office:word" xmlns:w="http://schemas.openxmlformats.org/wordprocessingml/2006/main" xmlns:w14="http://schemas.microsoft.com/office/word/2010/wordml" xmlns:w15="http://schemas.microsoft.com/office/word/2012/wordml" xmlns:w16cex="http://schemas.microsoft.com/office/word/2018/wordml/cex" xmlns:w16cid="http://schemas.microsoft.com/office/word/2016/wordml/cid" xmlns:w16="http://schemas.microsoft.com/office/word/2018/wordml" xmlns:w16se="http://schemas.microsoft.com/office/word/2015/wordml/symex" xmlns:wpg="http://schemas.microsoft.com/office/word/2010/wordprocessingGroup" xmlns:wpi="http://schemas.microsoft.com/office/word/2010/wordprocessingInk" xmlns:wne="http://schemas.microsoft.com/office/word/2006/wordml" xmlns:wps="http://schemas.microsoft.com/office/word/2010/wordprocessingShape" mc:Ignorable="w14 w15 w16se w16cid w16 w16cex wp14">
   <w:p>
     <w:pPr>
       <w:pStyle w:val="Header"/>
@@ -4053,7 +5806,7 @@
 </file>
 
 <file path=word/header2.xml><?xml version="1.0" encoding="utf-8"?>
-<w:hdr xmlns:wpc="http://schemas.microsoft.com/office/word/2010/wordprocessingCanvas" xmlns:mo="http://schemas.microsoft.com/office/mac/office/2008/main" xmlns:mc="http://schemas.openxmlformats.org/markup-compatibility/2006" xmlns:mv="urn:schemas-microsoft-com:mac:vml" xmlns:o="urn:schemas-microsoft-com:office:office" xmlns:r="http://schemas.openxmlformats.org/officeDocument/2006/relationships" xmlns:m="http://schemas.openxmlformats.org/officeDocument/2006/math" xmlns:v="urn:schemas-microsoft-com:vml" xmlns:wp14="http://schemas.microsoft.com/office/word/2010/wordprocessingDrawing" xmlns:wp="http://schemas.openxmlformats.org/drawingml/2006/wordprocessingDrawing" xmlns:w10="urn:schemas-microsoft-com:office:word" xmlns:w="http://schemas.openxmlformats.org/wordprocessingml/2006/main" xmlns:w14="http://schemas.microsoft.com/office/word/2010/wordml" xmlns:w15="http://schemas.microsoft.com/office/word/2012/wordml" xmlns:wpg="http://schemas.microsoft.com/office/word/2010/wordprocessingGroup" xmlns:wpi="http://schemas.microsoft.com/office/word/2010/wordprocessingInk" xmlns:wne="http://schemas.microsoft.com/office/word/2006/wordml" xmlns:wps="http://schemas.microsoft.com/office/word/2010/wordprocessingShape" mc:Ignorable="w14 w15 wp14">
+<w:hdr xmlns:wpc="http://schemas.microsoft.com/office/word/2010/wordprocessingCanvas" xmlns:cx="http://schemas.microsoft.com/office/drawing/2014/chartex" xmlns:cx1="http://schemas.microsoft.com/office/drawing/2015/9/8/chartex" xmlns:cx2="http://schemas.microsoft.com/office/drawing/2015/10/21/chartex" xmlns:cx3="http://schemas.microsoft.com/office/drawing/2016/5/9/chartex" xmlns:cx4="http://schemas.microsoft.com/office/drawing/2016/5/10/chartex" xmlns:cx5="http://schemas.microsoft.com/office/drawing/2016/5/11/chartex" xmlns:cx6="http://schemas.microsoft.com/office/drawing/2016/5/12/chartex" xmlns:cx7="http://schemas.microsoft.com/office/drawing/2016/5/13/chartex" xmlns:cx8="http://schemas.microsoft.com/office/drawing/2016/5/14/chartex" xmlns:mc="http://schemas.openxmlformats.org/markup-compatibility/2006" xmlns:aink="http://schemas.microsoft.com/office/drawing/2016/ink" xmlns:am3d="http://schemas.microsoft.com/office/drawing/2017/model3d" xmlns:o="urn:schemas-microsoft-com:office:office" xmlns:r="http://schemas.openxmlformats.org/officeDocument/2006/relationships" xmlns:m="http://schemas.openxmlformats.org/officeDocument/2006/math" xmlns:v="urn:schemas-microsoft-com:vml" xmlns:wp14="http://schemas.microsoft.com/office/word/2010/wordprocessingDrawing" xmlns:wp="http://schemas.openxmlformats.org/drawingml/2006/wordprocessingDrawing" xmlns:w10="urn:schemas-microsoft-com:office:word" xmlns:w="http://schemas.openxmlformats.org/wordprocessingml/2006/main" xmlns:w14="http://schemas.microsoft.com/office/word/2010/wordml" xmlns:w15="http://schemas.microsoft.com/office/word/2012/wordml" xmlns:w16cex="http://schemas.microsoft.com/office/word/2018/wordml/cex" xmlns:w16cid="http://schemas.microsoft.com/office/word/2016/wordml/cid" xmlns:w16="http://schemas.microsoft.com/office/word/2018/wordml" xmlns:w16se="http://schemas.microsoft.com/office/word/2015/wordml/symex" xmlns:wpg="http://schemas.microsoft.com/office/word/2010/wordprocessingGroup" xmlns:wpi="http://schemas.microsoft.com/office/word/2010/wordprocessingInk" xmlns:wne="http://schemas.microsoft.com/office/word/2006/wordml" xmlns:wps="http://schemas.microsoft.com/office/word/2010/wordprocessingShape" mc:Ignorable="w14 w15 w16se w16cid w16 w16cex wp14">
   <w:p>
     <w:pPr>
       <w:pStyle w:val="Header"/>
@@ -4063,7 +5816,7 @@
 </file>
 
 <file path=word/header3.xml><?xml version="1.0" encoding="utf-8"?>
-<w:hdr xmlns:wpc="http://schemas.microsoft.com/office/word/2010/wordprocessingCanvas" xmlns:mo="http://schemas.microsoft.com/office/mac/office/2008/main" xmlns:mc="http://schemas.openxmlformats.org/markup-compatibility/2006" xmlns:mv="urn:schemas-microsoft-com:mac:vml" xmlns:o="urn:schemas-microsoft-com:office:office" xmlns:r="http://schemas.openxmlformats.org/officeDocument/2006/relationships" xmlns:m="http://schemas.openxmlformats.org/officeDocument/2006/math" xmlns:v="urn:schemas-microsoft-com:vml" xmlns:wp14="http://schemas.microsoft.com/office/word/2010/wordprocessingDrawing" xmlns:wp="http://schemas.openxmlformats.org/drawingml/2006/wordprocessingDrawing" xmlns:w10="urn:schemas-microsoft-com:office:word" xmlns:w="http://schemas.openxmlformats.org/wordprocessingml/2006/main" xmlns:w14="http://schemas.microsoft.com/office/word/2010/wordml" xmlns:w15="http://schemas.microsoft.com/office/word/2012/wordml" xmlns:wpg="http://schemas.microsoft.com/office/word/2010/wordprocessingGroup" xmlns:wpi="http://schemas.microsoft.com/office/word/2010/wordprocessingInk" xmlns:wne="http://schemas.microsoft.com/office/word/2006/wordml" xmlns:wps="http://schemas.microsoft.com/office/word/2010/wordprocessingShape" mc:Ignorable="w14 w15 wp14">
+<w:hdr xmlns:wpc="http://schemas.microsoft.com/office/word/2010/wordprocessingCanvas" xmlns:cx="http://schemas.microsoft.com/office/drawing/2014/chartex" xmlns:cx1="http://schemas.microsoft.com/office/drawing/2015/9/8/chartex" xmlns:cx2="http://schemas.microsoft.com/office/drawing/2015/10/21/chartex" xmlns:cx3="http://schemas.microsoft.com/office/drawing/2016/5/9/chartex" xmlns:cx4="http://schemas.microsoft.com/office/drawing/2016/5/10/chartex" xmlns:cx5="http://schemas.microsoft.com/office/drawing/2016/5/11/chartex" xmlns:cx6="http://schemas.microsoft.com/office/drawing/2016/5/12/chartex" xmlns:cx7="http://schemas.microsoft.com/office/drawing/2016/5/13/chartex" xmlns:cx8="http://schemas.microsoft.com/office/drawing/2016/5/14/chartex" xmlns:mc="http://schemas.openxmlformats.org/markup-compatibility/2006" xmlns:aink="http://schemas.microsoft.com/office/drawing/2016/ink" xmlns:am3d="http://schemas.microsoft.com/office/drawing/2017/model3d" xmlns:o="urn:schemas-microsoft-com:office:office" xmlns:r="http://schemas.openxmlformats.org/officeDocument/2006/relationships" xmlns:m="http://schemas.openxmlformats.org/officeDocument/2006/math" xmlns:v="urn:schemas-microsoft-com:vml" xmlns:wp14="http://schemas.microsoft.com/office/word/2010/wordprocessingDrawing" xmlns:wp="http://schemas.openxmlformats.org/drawingml/2006/wordprocessingDrawing" xmlns:w10="urn:schemas-microsoft-com:office:word" xmlns:w="http://schemas.openxmlformats.org/wordprocessingml/2006/main" xmlns:w14="http://schemas.microsoft.com/office/word/2010/wordml" xmlns:w15="http://schemas.microsoft.com/office/word/2012/wordml" xmlns:w16cex="http://schemas.microsoft.com/office/word/2018/wordml/cex" xmlns:w16cid="http://schemas.microsoft.com/office/word/2016/wordml/cid" xmlns:w16="http://schemas.microsoft.com/office/word/2018/wordml" xmlns:w16se="http://schemas.microsoft.com/office/word/2015/wordml/symex" xmlns:wpg="http://schemas.microsoft.com/office/word/2010/wordprocessingGroup" xmlns:wpi="http://schemas.microsoft.com/office/word/2010/wordprocessingInk" xmlns:wne="http://schemas.microsoft.com/office/word/2006/wordml" xmlns:wps="http://schemas.microsoft.com/office/word/2010/wordprocessingShape" mc:Ignorable="w14 w15 w16se w16cid w16 w16cex wp14">
   <w:p>
     <w:pPr>
       <w:pStyle w:val="Header"/>
@@ -4073,8 +5826,8 @@
 </file>
 
 <file path=word/numbering.xml><?xml version="1.0" encoding="utf-8"?>
-<w:numbering xmlns:wpc="http://schemas.microsoft.com/office/word/2010/wordprocessingCanvas" xmlns:mo="http://schemas.microsoft.com/office/mac/office/2008/main" xmlns:mc="http://schemas.openxmlformats.org/markup-compatibility/2006" xmlns:mv="urn:schemas-microsoft-com:mac:vml" xmlns:o="urn:schemas-microsoft-com:office:office" xmlns:r="http://schemas.openxmlformats.org/officeDocument/2006/relationships" xmlns:m="http://schemas.openxmlformats.org/officeDocument/2006/math" xmlns:v="urn:schemas-microsoft-com:vml" xmlns:wp14="http://schemas.microsoft.com/office/word/2010/wordprocessingDrawing" xmlns:wp="http://schemas.openxmlformats.org/drawingml/2006/wordprocessingDrawing" xmlns:w10="urn:schemas-microsoft-com:office:word" xmlns:w="http://schemas.openxmlformats.org/wordprocessingml/2006/main" xmlns:w14="http://schemas.microsoft.com/office/word/2010/wordml" xmlns:w15="http://schemas.microsoft.com/office/word/2012/wordml" xmlns:wpg="http://schemas.microsoft.com/office/word/2010/wordprocessingGroup" xmlns:wpi="http://schemas.microsoft.com/office/word/2010/wordprocessingInk" xmlns:wne="http://schemas.microsoft.com/office/word/2006/wordml" xmlns:wps="http://schemas.microsoft.com/office/word/2010/wordprocessingShape" mc:Ignorable="w14 w15 wp14">
-  <w:abstractNum w:abstractNumId="0">
+<w:numbering xmlns:wpc="http://schemas.microsoft.com/office/word/2010/wordprocessingCanvas" xmlns:cx="http://schemas.microsoft.com/office/drawing/2014/chartex" xmlns:cx1="http://schemas.microsoft.com/office/drawing/2015/9/8/chartex" xmlns:cx2="http://schemas.microsoft.com/office/drawing/2015/10/21/chartex" xmlns:cx3="http://schemas.microsoft.com/office/drawing/2016/5/9/chartex" xmlns:cx4="http://schemas.microsoft.com/office/drawing/2016/5/10/chartex" xmlns:cx5="http://schemas.microsoft.com/office/drawing/2016/5/11/chartex" xmlns:cx6="http://schemas.microsoft.com/office/drawing/2016/5/12/chartex" xmlns:cx7="http://schemas.microsoft.com/office/drawing/2016/5/13/chartex" xmlns:cx8="http://schemas.microsoft.com/office/drawing/2016/5/14/chartex" xmlns:mc="http://schemas.openxmlformats.org/markup-compatibility/2006" xmlns:aink="http://schemas.microsoft.com/office/drawing/2016/ink" xmlns:am3d="http://schemas.microsoft.com/office/drawing/2017/model3d" xmlns:o="urn:schemas-microsoft-com:office:office" xmlns:r="http://schemas.openxmlformats.org/officeDocument/2006/relationships" xmlns:m="http://schemas.openxmlformats.org/officeDocument/2006/math" xmlns:v="urn:schemas-microsoft-com:vml" xmlns:wp14="http://schemas.microsoft.com/office/word/2010/wordprocessingDrawing" xmlns:wp="http://schemas.openxmlformats.org/drawingml/2006/wordprocessingDrawing" xmlns:w10="urn:schemas-microsoft-com:office:word" xmlns:w="http://schemas.openxmlformats.org/wordprocessingml/2006/main" xmlns:w14="http://schemas.microsoft.com/office/word/2010/wordml" xmlns:w15="http://schemas.microsoft.com/office/word/2012/wordml" xmlns:w16cex="http://schemas.microsoft.com/office/word/2018/wordml/cex" xmlns:w16cid="http://schemas.microsoft.com/office/word/2016/wordml/cid" xmlns:w16="http://schemas.microsoft.com/office/word/2018/wordml" xmlns:w16se="http://schemas.microsoft.com/office/word/2015/wordml/symex" xmlns:wpg="http://schemas.microsoft.com/office/word/2010/wordprocessingGroup" xmlns:wpi="http://schemas.microsoft.com/office/word/2010/wordprocessingInk" xmlns:wne="http://schemas.microsoft.com/office/word/2006/wordml" xmlns:wps="http://schemas.microsoft.com/office/word/2010/wordprocessingShape" mc:Ignorable="w14 w15 w16se w16cid w16 w16cex wp14">
+  <w:abstractNum w:abstractNumId="0" w15:restartNumberingAfterBreak="0">
     <w:nsid w:val="FFFFFF1D"/>
     <w:multiLevelType w:val="multilevel"/>
     <w:tmpl w:val="05B4111C"/>
@@ -4214,7 +5967,7 @@
       </w:rPr>
     </w:lvl>
   </w:abstractNum>
-  <w:abstractNum w:abstractNumId="1">
+  <w:abstractNum w:abstractNumId="1" w15:restartNumberingAfterBreak="0">
     <w:nsid w:val="006B3401"/>
     <w:multiLevelType w:val="multilevel"/>
     <w:tmpl w:val="99A4D4FC"/>
@@ -4327,7 +6080,7 @@
       </w:rPr>
     </w:lvl>
   </w:abstractNum>
-  <w:abstractNum w:abstractNumId="2">
+  <w:abstractNum w:abstractNumId="2" w15:restartNumberingAfterBreak="0">
     <w:nsid w:val="018B7023"/>
     <w:multiLevelType w:val="hybridMultilevel"/>
     <w:tmpl w:val="914ECC36"/>
@@ -4440,7 +6193,7 @@
       </w:rPr>
     </w:lvl>
   </w:abstractNum>
-  <w:abstractNum w:abstractNumId="3">
+  <w:abstractNum w:abstractNumId="3" w15:restartNumberingAfterBreak="0">
     <w:nsid w:val="13240AFC"/>
     <w:multiLevelType w:val="hybridMultilevel"/>
     <w:tmpl w:val="359CECB0"/>
@@ -4553,7 +6306,7 @@
       </w:rPr>
     </w:lvl>
   </w:abstractNum>
-  <w:abstractNum w:abstractNumId="4">
+  <w:abstractNum w:abstractNumId="4" w15:restartNumberingAfterBreak="0">
     <w:nsid w:val="1AE5697B"/>
     <w:multiLevelType w:val="hybridMultilevel"/>
     <w:tmpl w:val="0F72E3D4"/>
@@ -4642,7 +6395,7 @@
       </w:pPr>
     </w:lvl>
   </w:abstractNum>
-  <w:abstractNum w:abstractNumId="5">
+  <w:abstractNum w:abstractNumId="5" w15:restartNumberingAfterBreak="0">
     <w:nsid w:val="1EC76384"/>
     <w:multiLevelType w:val="hybridMultilevel"/>
     <w:tmpl w:val="221252CA"/>
@@ -4756,7 +6509,7 @@
       </w:rPr>
     </w:lvl>
   </w:abstractNum>
-  <w:abstractNum w:abstractNumId="6">
+  <w:abstractNum w:abstractNumId="6" w15:restartNumberingAfterBreak="0">
     <w:nsid w:val="2F5F0831"/>
     <w:multiLevelType w:val="hybridMultilevel"/>
     <w:tmpl w:val="246A825C"/>
@@ -4842,7 +6595,7 @@
       </w:pPr>
     </w:lvl>
   </w:abstractNum>
-  <w:abstractNum w:abstractNumId="7">
+  <w:abstractNum w:abstractNumId="7" w15:restartNumberingAfterBreak="0">
     <w:nsid w:val="316D5A22"/>
     <w:multiLevelType w:val="multilevel"/>
     <w:tmpl w:val="1F14B29A"/>
@@ -4991,7 +6744,7 @@
       </w:rPr>
     </w:lvl>
   </w:abstractNum>
-  <w:abstractNum w:abstractNumId="8">
+  <w:abstractNum w:abstractNumId="8" w15:restartNumberingAfterBreak="0">
     <w:nsid w:val="32662758"/>
     <w:multiLevelType w:val="multilevel"/>
     <w:tmpl w:val="23AE2340"/>
@@ -5104,7 +6857,7 @@
       </w:rPr>
     </w:lvl>
   </w:abstractNum>
-  <w:abstractNum w:abstractNumId="9">
+  <w:abstractNum w:abstractNumId="9" w15:restartNumberingAfterBreak="0">
     <w:nsid w:val="352632C8"/>
     <w:multiLevelType w:val="hybridMultilevel"/>
     <w:tmpl w:val="2D92A10C"/>
@@ -5193,7 +6946,7 @@
       </w:pPr>
     </w:lvl>
   </w:abstractNum>
-  <w:abstractNum w:abstractNumId="10">
+  <w:abstractNum w:abstractNumId="10" w15:restartNumberingAfterBreak="0">
     <w:nsid w:val="3C2225E6"/>
     <w:multiLevelType w:val="hybridMultilevel"/>
     <w:tmpl w:val="246A825C"/>
@@ -5279,7 +7032,7 @@
       </w:pPr>
     </w:lvl>
   </w:abstractNum>
-  <w:abstractNum w:abstractNumId="11">
+  <w:abstractNum w:abstractNumId="11" w15:restartNumberingAfterBreak="0">
     <w:nsid w:val="49477EF3"/>
     <w:multiLevelType w:val="hybridMultilevel"/>
     <w:tmpl w:val="246A825C"/>
@@ -5365,7 +7118,7 @@
       </w:pPr>
     </w:lvl>
   </w:abstractNum>
-  <w:abstractNum w:abstractNumId="12">
+  <w:abstractNum w:abstractNumId="12" w15:restartNumberingAfterBreak="0">
     <w:nsid w:val="4B3C7B62"/>
     <w:multiLevelType w:val="hybridMultilevel"/>
     <w:tmpl w:val="D0B64FFA"/>
@@ -5478,7 +7231,7 @@
       </w:rPr>
     </w:lvl>
   </w:abstractNum>
-  <w:abstractNum w:abstractNumId="13">
+  <w:abstractNum w:abstractNumId="13" w15:restartNumberingAfterBreak="0">
     <w:nsid w:val="6A4070EB"/>
     <w:multiLevelType w:val="hybridMultilevel"/>
     <w:tmpl w:val="61D226EA"/>
@@ -5567,7 +7320,7 @@
       </w:pPr>
     </w:lvl>
   </w:abstractNum>
-  <w:abstractNum w:abstractNumId="14">
+  <w:abstractNum w:abstractNumId="14" w15:restartNumberingAfterBreak="0">
     <w:nsid w:val="6B336021"/>
     <w:multiLevelType w:val="multilevel"/>
     <w:tmpl w:val="3974804C"/>
@@ -5716,7 +7469,7 @@
       </w:rPr>
     </w:lvl>
   </w:abstractNum>
-  <w:abstractNum w:abstractNumId="15">
+  <w:abstractNum w:abstractNumId="15" w15:restartNumberingAfterBreak="0">
     <w:nsid w:val="6EA04465"/>
     <w:multiLevelType w:val="hybridMultilevel"/>
     <w:tmpl w:val="6C3806E2"/>
@@ -5829,7 +7582,7 @@
       </w:rPr>
     </w:lvl>
   </w:abstractNum>
-  <w:abstractNum w:abstractNumId="16">
+  <w:abstractNum w:abstractNumId="16" w15:restartNumberingAfterBreak="0">
     <w:nsid w:val="73BB1991"/>
     <w:multiLevelType w:val="hybridMultilevel"/>
     <w:tmpl w:val="3D58C05E"/>
@@ -5942,7 +7695,7 @@
       </w:rPr>
     </w:lvl>
   </w:abstractNum>
-  <w:abstractNum w:abstractNumId="17">
+  <w:abstractNum w:abstractNumId="17" w15:restartNumberingAfterBreak="0">
     <w:nsid w:val="78337C56"/>
     <w:multiLevelType w:val="multilevel"/>
     <w:tmpl w:val="23AE2340"/>
@@ -6055,7 +7808,7 @@
       </w:rPr>
     </w:lvl>
   </w:abstractNum>
-  <w:abstractNum w:abstractNumId="18">
+  <w:abstractNum w:abstractNumId="18" w15:restartNumberingAfterBreak="0">
     <w:nsid w:val="795C0914"/>
     <w:multiLevelType w:val="multilevel"/>
     <w:tmpl w:val="DC3A327C"/>
@@ -6204,7 +7957,7 @@
       </w:rPr>
     </w:lvl>
   </w:abstractNum>
-  <w:abstractNum w:abstractNumId="19">
+  <w:abstractNum w:abstractNumId="19" w15:restartNumberingAfterBreak="0">
     <w:nsid w:val="7E21193F"/>
     <w:multiLevelType w:val="multilevel"/>
     <w:tmpl w:val="23AE2340"/>
@@ -6317,7 +8070,7 @@
       </w:rPr>
     </w:lvl>
   </w:abstractNum>
-  <w:abstractNum w:abstractNumId="20">
+  <w:abstractNum w:abstractNumId="20" w15:restartNumberingAfterBreak="0">
     <w:nsid w:val="7FB773C7"/>
     <w:multiLevelType w:val="hybridMultilevel"/>
     <w:tmpl w:val="C68A27AC"/>
@@ -6497,7 +8250,7 @@
 </file>
 
 <file path=word/styles.xml><?xml version="1.0" encoding="utf-8"?>
-<w:styles xmlns:mc="http://schemas.openxmlformats.org/markup-compatibility/2006" xmlns:r="http://schemas.openxmlformats.org/officeDocument/2006/relationships" xmlns:w="http://schemas.openxmlformats.org/wordprocessingml/2006/main" xmlns:w14="http://schemas.microsoft.com/office/word/2010/wordml" xmlns:w15="http://schemas.microsoft.com/office/word/2012/wordml" mc:Ignorable="w14 w15">
+<w:styles xmlns:mc="http://schemas.openxmlformats.org/markup-compatibility/2006" xmlns:r="http://schemas.openxmlformats.org/officeDocument/2006/relationships" xmlns:w="http://schemas.openxmlformats.org/wordprocessingml/2006/main" xmlns:w14="http://schemas.microsoft.com/office/word/2010/wordml" xmlns:w15="http://schemas.microsoft.com/office/word/2012/wordml" xmlns:w16cex="http://schemas.microsoft.com/office/word/2018/wordml/cex" xmlns:w16cid="http://schemas.microsoft.com/office/word/2016/wordml/cid" xmlns:w16="http://schemas.microsoft.com/office/word/2018/wordml" xmlns:w16se="http://schemas.microsoft.com/office/word/2015/wordml/symex" mc:Ignorable="w14 w15 w16se w16cid w16 w16cex">
   <w:docDefaults>
     <w:rPrDefault>
       <w:rPr>
@@ -6510,7 +8263,7 @@
     </w:rPrDefault>
     <w:pPrDefault/>
   </w:docDefaults>
-  <w:latentStyles w:defLockedState="0" w:defUIPriority="99" w:defSemiHidden="0" w:defUnhideWhenUsed="0" w:defQFormat="0" w:count="380">
+  <w:latentStyles w:defLockedState="0" w:defUIPriority="99" w:defSemiHidden="0" w:defUnhideWhenUsed="0" w:defQFormat="0" w:count="376">
     <w:lsdException w:name="Normal" w:uiPriority="0" w:qFormat="1"/>
     <w:lsdException w:name="heading 1" w:uiPriority="0" w:qFormat="1"/>
     <w:lsdException w:name="heading 2" w:semiHidden="1" w:uiPriority="9" w:unhideWhenUsed="1" w:qFormat="1"/>
@@ -6886,6 +8639,7 @@
   <w:style w:type="paragraph" w:default="1" w:styleId="Normal">
     <w:name w:val="Normal"/>
     <w:qFormat/>
+    <w:rsid w:val="00862181"/>
   </w:style>
   <w:style w:type="paragraph" w:styleId="Heading1">
     <w:name w:val="heading 1"/>
@@ -7014,7 +8768,6 @@
   <w:style w:type="character" w:default="1" w:styleId="DefaultParagraphFont">
     <w:name w:val="Default Paragraph Font"/>
     <w:uiPriority w:val="1"/>
-    <w:semiHidden/>
     <w:unhideWhenUsed/>
   </w:style>
   <w:style w:type="table" w:default="1" w:styleId="TableNormal">
@@ -7081,11 +8834,8 @@
     <w:tblPr>
       <w:tblStyleRowBandSize w:val="1"/>
       <w:tblStyleColBandSize w:val="1"/>
-      <w:tblInd w:w="0" w:type="dxa"/>
       <w:tblCellMar>
-        <w:top w:w="0" w:type="dxa"/>
         <w:left w:w="115" w:type="dxa"/>
-        <w:bottom w:w="0" w:type="dxa"/>
         <w:right w:w="115" w:type="dxa"/>
       </w:tblCellMar>
     </w:tblPr>
@@ -7096,11 +8846,8 @@
     <w:tblPr>
       <w:tblStyleRowBandSize w:val="1"/>
       <w:tblStyleColBandSize w:val="1"/>
-      <w:tblInd w:w="0" w:type="dxa"/>
       <w:tblCellMar>
-        <w:top w:w="0" w:type="dxa"/>
         <w:left w:w="115" w:type="dxa"/>
-        <w:bottom w:w="0" w:type="dxa"/>
         <w:right w:w="115" w:type="dxa"/>
       </w:tblCellMar>
     </w:tblPr>
@@ -7565,6 +9312,131 @@
       <w:color w:val="404040" w:themeColor="text1" w:themeTint="BF"/>
     </w:rPr>
   </w:style>
+  <w:style w:type="paragraph" w:styleId="HTMLPreformatted">
+    <w:name w:val="HTML Preformatted"/>
+    <w:basedOn w:val="Normal"/>
+    <w:link w:val="HTMLPreformattedChar"/>
+    <w:uiPriority w:val="99"/>
+    <w:semiHidden/>
+    <w:unhideWhenUsed/>
+    <w:rsid w:val="00FB43EF"/>
+    <w:pPr>
+      <w:tabs>
+        <w:tab w:val="left" w:pos="916"/>
+        <w:tab w:val="left" w:pos="1832"/>
+        <w:tab w:val="left" w:pos="2748"/>
+        <w:tab w:val="left" w:pos="3664"/>
+        <w:tab w:val="left" w:pos="4580"/>
+        <w:tab w:val="left" w:pos="5496"/>
+        <w:tab w:val="left" w:pos="6412"/>
+        <w:tab w:val="left" w:pos="7328"/>
+        <w:tab w:val="left" w:pos="8244"/>
+        <w:tab w:val="left" w:pos="9160"/>
+        <w:tab w:val="left" w:pos="10076"/>
+        <w:tab w:val="left" w:pos="10992"/>
+        <w:tab w:val="left" w:pos="11908"/>
+        <w:tab w:val="left" w:pos="12824"/>
+        <w:tab w:val="left" w:pos="13740"/>
+        <w:tab w:val="left" w:pos="14656"/>
+      </w:tabs>
+    </w:pPr>
+    <w:rPr>
+      <w:rFonts w:ascii="Courier New" w:eastAsia="Times New Roman" w:hAnsi="Courier New" w:cs="Courier New"/>
+      <w:color w:val="auto"/>
+      <w:sz w:val="20"/>
+      <w:szCs w:val="20"/>
+      <w:lang w:val="en-IE" w:eastAsia="en-GB"/>
+    </w:rPr>
+  </w:style>
+  <w:style w:type="character" w:customStyle="1" w:styleId="HTMLPreformattedChar">
+    <w:name w:val="HTML Preformatted Char"/>
+    <w:basedOn w:val="DefaultParagraphFont"/>
+    <w:link w:val="HTMLPreformatted"/>
+    <w:uiPriority w:val="99"/>
+    <w:semiHidden/>
+    <w:rsid w:val="00FB43EF"/>
+    <w:rPr>
+      <w:rFonts w:ascii="Courier New" w:eastAsia="Times New Roman" w:hAnsi="Courier New" w:cs="Courier New"/>
+      <w:color w:val="auto"/>
+      <w:sz w:val="20"/>
+      <w:szCs w:val="20"/>
+      <w:lang w:val="en-IE" w:eastAsia="en-GB"/>
+    </w:rPr>
+  </w:style>
+  <w:style w:type="paragraph" w:styleId="NormalWeb">
+    <w:name w:val="Normal (Web)"/>
+    <w:basedOn w:val="Normal"/>
+    <w:uiPriority w:val="99"/>
+    <w:semiHidden/>
+    <w:unhideWhenUsed/>
+    <w:rsid w:val="00C8151F"/>
+    <w:pPr>
+      <w:spacing w:before="100" w:beforeAutospacing="1" w:after="100" w:afterAutospacing="1"/>
+    </w:pPr>
+    <w:rPr>
+      <w:rFonts w:ascii="Times New Roman" w:eastAsia="Times New Roman" w:hAnsi="Times New Roman" w:cs="Times New Roman"/>
+      <w:color w:val="auto"/>
+      <w:lang w:val="en-IE" w:eastAsia="en-GB"/>
+    </w:rPr>
+  </w:style>
+  <w:style w:type="table" w:customStyle="1" w:styleId="ICITABLE">
+    <w:name w:val="ICI_TABLE"/>
+    <w:basedOn w:val="TableNormal"/>
+    <w:uiPriority w:val="99"/>
+    <w:qFormat/>
+    <w:rsid w:val="004B0770"/>
+    <w:rPr>
+      <w:rFonts w:ascii="Arial" w:eastAsia="Times New Roman" w:hAnsi="Arial" w:cs="Times New Roman"/>
+      <w:color w:val="auto"/>
+      <w:sz w:val="18"/>
+    </w:rPr>
+    <w:tblPr>
+      <w:tblBorders>
+        <w:top w:val="single" w:sz="2" w:space="0" w:color="000000" w:themeColor="text1"/>
+        <w:left w:val="single" w:sz="2" w:space="0" w:color="000000" w:themeColor="text1"/>
+        <w:bottom w:val="single" w:sz="2" w:space="0" w:color="000000" w:themeColor="text1"/>
+        <w:right w:val="single" w:sz="2" w:space="0" w:color="000000" w:themeColor="text1"/>
+        <w:insideH w:val="single" w:sz="2" w:space="0" w:color="000000" w:themeColor="text1"/>
+        <w:insideV w:val="single" w:sz="2" w:space="0" w:color="000000" w:themeColor="text1"/>
+      </w:tblBorders>
+    </w:tblPr>
+    <w:tcPr>
+      <w:shd w:val="clear" w:color="auto" w:fill="FFFFFF" w:themeFill="background1"/>
+    </w:tcPr>
+    <w:tblStylePr w:type="firstRow">
+      <w:pPr>
+        <w:wordWrap/>
+        <w:jc w:val="center"/>
+      </w:pPr>
+      <w:rPr>
+        <w:rFonts w:ascii="Arial" w:hAnsi="Arial"/>
+        <w:b/>
+        <w:i w:val="0"/>
+        <w:caps w:val="0"/>
+        <w:smallCaps w:val="0"/>
+        <w:strike w:val="0"/>
+        <w:dstrike w:val="0"/>
+        <w:vanish w:val="0"/>
+        <w:color w:val="000000" w:themeColor="text1"/>
+        <w:sz w:val="18"/>
+        <w:vertAlign w:val="baseline"/>
+      </w:rPr>
+      <w:tblPr/>
+      <w:tcPr>
+        <w:tcBorders>
+          <w:top w:val="single" w:sz="6" w:space="0" w:color="auto"/>
+          <w:left w:val="single" w:sz="6" w:space="0" w:color="auto"/>
+          <w:bottom w:val="single" w:sz="6" w:space="0" w:color="auto"/>
+          <w:right w:val="single" w:sz="6" w:space="0" w:color="auto"/>
+          <w:insideH w:val="single" w:sz="6" w:space="0" w:color="auto"/>
+          <w:insideV w:val="single" w:sz="6" w:space="0" w:color="auto"/>
+          <w:tl2br w:val="nil"/>
+          <w:tr2bl w:val="nil"/>
+        </w:tcBorders>
+        <w:shd w:val="clear" w:color="auto" w:fill="FFFFFF" w:themeFill="background1"/>
+      </w:tcPr>
+    </w:tblStylePr>
+  </w:style>
 </w:styles>
 </file>
 

</xml_diff>